<commit_message>
Add important business rule for cancel contract request
</commit_message>
<xml_diff>
--- a/Document/Reports/Report 3/Report_No_3_KhaNC.docx
+++ b/Document/Reports/Report 3/Report_No_3_KhaNC.docx
@@ -1,6 +1,6 @@
 
 <file path=word/document.xml><?xml version="1.0" encoding="utf-8"?>
-<w:document xmlns:wpc="http://schemas.microsoft.com/office/word/2010/wordprocessingCanvas" xmlns:mc="http://schemas.openxmlformats.org/markup-compatibility/2006" xmlns:o="urn:schemas-microsoft-com:office:office" xmlns:r="http://schemas.openxmlformats.org/officeDocument/2006/relationships" xmlns:m="http://schemas.openxmlformats.org/officeDocument/2006/math" xmlns:v="urn:schemas-microsoft-com:vml" xmlns:wp14="http://schemas.microsoft.com/office/word/2010/wordprocessingDrawing" xmlns:wp="http://schemas.openxmlformats.org/drawingml/2006/wordprocessingDrawing" xmlns:w10="urn:schemas-microsoft-com:office:word" xmlns:w="http://schemas.openxmlformats.org/wordprocessingml/2006/main" xmlns:w14="http://schemas.microsoft.com/office/word/2010/wordml" xmlns:w15="http://schemas.microsoft.com/office/word/2012/wordml" xmlns:wpg="http://schemas.microsoft.com/office/word/2010/wordprocessingGroup" xmlns:wpi="http://schemas.microsoft.com/office/word/2010/wordprocessingInk" xmlns:wne="http://schemas.microsoft.com/office/word/2006/wordml" xmlns:wps="http://schemas.microsoft.com/office/word/2010/wordprocessingShape" mc:Ignorable="w14 w15 wp14">
+<w:document xmlns:wpc="http://schemas.microsoft.com/office/word/2010/wordprocessingCanvas" xmlns:mo="http://schemas.microsoft.com/office/mac/office/2008/main" xmlns:mc="http://schemas.openxmlformats.org/markup-compatibility/2006" xmlns:mv="urn:schemas-microsoft-com:mac:vml" xmlns:o="urn:schemas-microsoft-com:office:office" xmlns:r="http://schemas.openxmlformats.org/officeDocument/2006/relationships" xmlns:m="http://schemas.openxmlformats.org/officeDocument/2006/math" xmlns:v="urn:schemas-microsoft-com:vml" xmlns:wp14="http://schemas.microsoft.com/office/word/2010/wordprocessingDrawing" xmlns:wp="http://schemas.openxmlformats.org/drawingml/2006/wordprocessingDrawing" xmlns:w10="urn:schemas-microsoft-com:office:word" xmlns:w="http://schemas.openxmlformats.org/wordprocessingml/2006/main" xmlns:w14="http://schemas.microsoft.com/office/word/2010/wordml" xmlns:w15="http://schemas.microsoft.com/office/word/2012/wordml" xmlns:wpg="http://schemas.microsoft.com/office/word/2010/wordprocessingGroup" xmlns:wpi="http://schemas.microsoft.com/office/word/2010/wordprocessingInk" xmlns:wne="http://schemas.microsoft.com/office/word/2006/wordml" xmlns:wps="http://schemas.microsoft.com/office/word/2010/wordprocessingShape" mc:Ignorable="w14 w15 wp14">
   <w:body>
     <w:p>
       <w:pPr>
@@ -5264,6 +5264,7 @@
                 <w:sz w:val="26"/>
                 <w:szCs w:val="26"/>
               </w:rPr>
+              <w:lastRenderedPageBreak/>
               <w:t>Fail</w:t>
             </w:r>
             <w:r>
@@ -5309,7 +5310,6 @@
                 <w:sz w:val="26"/>
                 <w:szCs w:val="26"/>
               </w:rPr>
-              <w:lastRenderedPageBreak/>
               <w:t>Main Success Scenario:</w:t>
             </w:r>
           </w:p>
@@ -5632,23 +5632,13 @@
                     </w:rPr>
                     <w:t xml:space="preserve">: </w:t>
                   </w:r>
-                  <w:proofErr w:type="spellStart"/>
-                  <w:r>
-                    <w:rPr>
-                      <w:rFonts w:ascii="Cambria" w:hAnsi="Cambria"/>
-                      <w:sz w:val="26"/>
-                      <w:szCs w:val="26"/>
-                    </w:rPr>
-                    <w:t>dd</w:t>
-                  </w:r>
-                  <w:proofErr w:type="spellEnd"/>
-                  <w:r>
-                    <w:rPr>
-                      <w:rFonts w:ascii="Cambria" w:hAnsi="Cambria"/>
-                      <w:sz w:val="26"/>
-                      <w:szCs w:val="26"/>
-                    </w:rPr>
-                    <w:t>/mm/yyyy</w:t>
+                  <w:r>
+                    <w:rPr>
+                      <w:rFonts w:ascii="Cambria" w:hAnsi="Cambria"/>
+                      <w:sz w:val="26"/>
+                      <w:szCs w:val="26"/>
+                    </w:rPr>
+                    <w:t>dd/mm/yyyy</w:t>
                   </w:r>
                 </w:p>
                 <w:p>
@@ -5870,23 +5860,13 @@
                     </w:rPr>
                     <w:t xml:space="preserve">: </w:t>
                   </w:r>
-                  <w:proofErr w:type="spellStart"/>
-                  <w:r>
-                    <w:rPr>
-                      <w:rFonts w:ascii="Cambria" w:hAnsi="Cambria"/>
-                      <w:sz w:val="26"/>
-                      <w:szCs w:val="26"/>
-                    </w:rPr>
-                    <w:t>dd</w:t>
-                  </w:r>
-                  <w:proofErr w:type="spellEnd"/>
-                  <w:r>
-                    <w:rPr>
-                      <w:rFonts w:ascii="Cambria" w:hAnsi="Cambria"/>
-                      <w:sz w:val="26"/>
-                      <w:szCs w:val="26"/>
-                    </w:rPr>
-                    <w:t>/mm/yyyy</w:t>
+                  <w:r>
+                    <w:rPr>
+                      <w:rFonts w:ascii="Cambria" w:hAnsi="Cambria"/>
+                      <w:sz w:val="26"/>
+                      <w:szCs w:val="26"/>
+                    </w:rPr>
+                    <w:t>dd/mm/yyyy</w:t>
                   </w:r>
                 </w:p>
                 <w:p>
@@ -6336,25 +6316,7 @@
                 <w:sz w:val="26"/>
                 <w:szCs w:val="26"/>
               </w:rPr>
-              <w:t xml:space="preserve">The </w:t>
-            </w:r>
-            <w:r>
-              <w:rPr>
-                <w:rFonts w:ascii="Cambria" w:hAnsi="Cambria"/>
-                <w:b w:val="0"/>
-                <w:sz w:val="26"/>
-                <w:szCs w:val="26"/>
-              </w:rPr>
-              <w:t>new</w:t>
-            </w:r>
-            <w:r>
-              <w:rPr>
-                <w:rFonts w:ascii="Cambria" w:hAnsi="Cambria"/>
-                <w:b w:val="0"/>
-                <w:sz w:val="26"/>
-                <w:szCs w:val="26"/>
-              </w:rPr>
-              <w:t xml:space="preserve"> card will </w:t>
+              <w:t xml:space="preserve">The new card will </w:t>
             </w:r>
             <w:r>
               <w:rPr>
@@ -6408,25 +6370,7 @@
                 <w:sz w:val="26"/>
                 <w:szCs w:val="26"/>
               </w:rPr>
-              <w:t>“</w:t>
-            </w:r>
-            <w:r>
-              <w:rPr>
-                <w:rFonts w:ascii="Cambria" w:hAnsi="Cambria"/>
-                <w:b w:val="0"/>
-                <w:sz w:val="26"/>
-                <w:szCs w:val="26"/>
-              </w:rPr>
-              <w:t>Ready</w:t>
-            </w:r>
-            <w:r>
-              <w:rPr>
-                <w:rFonts w:ascii="Cambria" w:hAnsi="Cambria"/>
-                <w:b w:val="0"/>
-                <w:sz w:val="26"/>
-                <w:szCs w:val="26"/>
-              </w:rPr>
-              <w:t>”.</w:t>
+              <w:t>“Ready”.</w:t>
             </w:r>
           </w:p>
           <w:p>
@@ -6929,6 +6873,7 @@
                 <w:sz w:val="26"/>
                 <w:szCs w:val="26"/>
               </w:rPr>
+              <w:lastRenderedPageBreak/>
               <w:t>Author</w:t>
             </w:r>
           </w:p>
@@ -6990,7 +6935,6 @@
                 <w:sz w:val="26"/>
                 <w:szCs w:val="26"/>
               </w:rPr>
-              <w:lastRenderedPageBreak/>
               <w:t>Date</w:t>
             </w:r>
           </w:p>
@@ -7894,23 +7838,7 @@
                       <w:sz w:val="26"/>
                       <w:szCs w:val="26"/>
                     </w:rPr>
-                    <w:t xml:space="preserve">link to </w:t>
-                  </w:r>
-                  <w:r>
-                    <w:rPr>
-                      <w:rFonts w:ascii="Cambria" w:hAnsi="Cambria"/>
-                      <w:sz w:val="26"/>
-                      <w:szCs w:val="26"/>
-                    </w:rPr>
-                    <w:t>customer</w:t>
-                  </w:r>
-                  <w:r>
-                    <w:rPr>
-                      <w:rFonts w:ascii="Cambria" w:hAnsi="Cambria"/>
-                      <w:sz w:val="26"/>
-                      <w:szCs w:val="26"/>
-                    </w:rPr>
-                    <w:t xml:space="preserve"> details page</w:t>
+                    <w:t>link to customer details page</w:t>
                   </w:r>
                 </w:p>
                 <w:p>
@@ -7935,15 +7863,7 @@
                       <w:sz w:val="26"/>
                       <w:szCs w:val="26"/>
                     </w:rPr>
-                    <w:t>Driver’s</w:t>
-                  </w:r>
-                  <w:r>
-                    <w:rPr>
-                      <w:rFonts w:ascii="Cambria" w:hAnsi="Cambria"/>
-                      <w:sz w:val="26"/>
-                      <w:szCs w:val="26"/>
-                    </w:rPr>
-                    <w:t xml:space="preserve"> full name: text</w:t>
+                    <w:t>Driver’s full name: text</w:t>
                   </w:r>
                 </w:p>
                 <w:p>
@@ -7968,23 +7888,7 @@
                       <w:sz w:val="26"/>
                       <w:szCs w:val="26"/>
                     </w:rPr>
-                    <w:t xml:space="preserve">Driver’s </w:t>
-                  </w:r>
-                  <w:r>
-                    <w:rPr>
-                      <w:rFonts w:ascii="Cambria" w:hAnsi="Cambria"/>
-                      <w:sz w:val="26"/>
-                      <w:szCs w:val="26"/>
-                    </w:rPr>
-                    <w:t>address</w:t>
-                  </w:r>
-                  <w:r>
-                    <w:rPr>
-                      <w:rFonts w:ascii="Cambria" w:hAnsi="Cambria"/>
-                      <w:sz w:val="26"/>
-                      <w:szCs w:val="26"/>
-                    </w:rPr>
-                    <w:t>: text</w:t>
+                    <w:t>Driver’s address: text</w:t>
                   </w:r>
                 </w:p>
                 <w:p>
@@ -8034,31 +7938,7 @@
                       <w:sz w:val="26"/>
                       <w:szCs w:val="26"/>
                     </w:rPr>
-                    <w:t xml:space="preserve">Driver’s </w:t>
-                  </w:r>
-                  <w:r>
-                    <w:rPr>
-                      <w:rFonts w:ascii="Cambria" w:hAnsi="Cambria"/>
-                      <w:sz w:val="26"/>
-                      <w:szCs w:val="26"/>
-                    </w:rPr>
-                    <w:t>license number</w:t>
-                  </w:r>
-                  <w:r>
-                    <w:rPr>
-                      <w:rFonts w:ascii="Cambria" w:hAnsi="Cambria"/>
-                      <w:sz w:val="26"/>
-                      <w:szCs w:val="26"/>
-                    </w:rPr>
-                    <w:t xml:space="preserve">: </w:t>
-                  </w:r>
-                  <w:r>
-                    <w:rPr>
-                      <w:rFonts w:ascii="Cambria" w:hAnsi="Cambria"/>
-                      <w:sz w:val="26"/>
-                      <w:szCs w:val="26"/>
-                    </w:rPr>
-                    <w:t>positive integer</w:t>
+                    <w:t>Driver’s license number: positive integer</w:t>
                   </w:r>
                 </w:p>
                 <w:p>
@@ -8083,15 +7963,7 @@
                       <w:sz w:val="26"/>
                       <w:szCs w:val="26"/>
                     </w:rPr>
-                    <w:t xml:space="preserve">Driver’s license </w:t>
-                  </w:r>
-                  <w:r>
-                    <w:rPr>
-                      <w:rFonts w:ascii="Cambria" w:hAnsi="Cambria"/>
-                      <w:sz w:val="26"/>
-                      <w:szCs w:val="26"/>
-                    </w:rPr>
-                    <w:t>type: text</w:t>
+                    <w:t>Driver’s license type: text</w:t>
                   </w:r>
                 </w:p>
                 <w:p>
@@ -8291,31 +8163,7 @@
                       <w:sz w:val="26"/>
                       <w:szCs w:val="26"/>
                     </w:rPr>
-                    <w:t>Asset</w:t>
-                  </w:r>
-                  <w:r>
-                    <w:rPr>
-                      <w:rFonts w:ascii="Cambria" w:hAnsi="Cambria"/>
-                      <w:sz w:val="26"/>
-                      <w:szCs w:val="26"/>
-                    </w:rPr>
-                    <w:t xml:space="preserve"> damage</w:t>
-                  </w:r>
-                  <w:r>
-                    <w:rPr>
-                      <w:rFonts w:ascii="Cambria" w:hAnsi="Cambria"/>
-                      <w:sz w:val="26"/>
-                      <w:szCs w:val="26"/>
-                    </w:rPr>
-                    <w:t>d in</w:t>
-                  </w:r>
-                  <w:r>
-                    <w:rPr>
-                      <w:rFonts w:ascii="Cambria" w:hAnsi="Cambria"/>
-                      <w:sz w:val="26"/>
-                      <w:szCs w:val="26"/>
-                    </w:rPr>
-                    <w:t xml:space="preserve"> the accident: text</w:t>
+                    <w:t>Asset damaged in the accident: text</w:t>
                   </w:r>
                 </w:p>
                 <w:p>
@@ -8415,6 +8263,7 @@
                       <w:sz w:val="26"/>
                       <w:szCs w:val="26"/>
                     </w:rPr>
+                    <w:lastRenderedPageBreak/>
                     <w:t>Note for compensation from staff: free input field.</w:t>
                   </w:r>
                 </w:p>
@@ -8440,7 +8289,6 @@
                       <w:sz w:val="26"/>
                       <w:szCs w:val="26"/>
                     </w:rPr>
-                    <w:lastRenderedPageBreak/>
                     <w:t>Decision: select from a list.</w:t>
                   </w:r>
                 </w:p>
@@ -8466,15 +8314,7 @@
                       <w:sz w:val="26"/>
                       <w:szCs w:val="26"/>
                     </w:rPr>
-                    <w:t>Status of compensation</w:t>
-                  </w:r>
-                  <w:r>
-                    <w:rPr>
-                      <w:rFonts w:ascii="Cambria" w:hAnsi="Cambria"/>
-                      <w:sz w:val="26"/>
-                      <w:szCs w:val="26"/>
-                    </w:rPr>
-                    <w:t>: select from a list.</w:t>
+                    <w:t>Status of compensation: select from a list.</w:t>
                   </w:r>
                 </w:p>
               </w:tc>
@@ -8777,290 +8617,7 @@
                 <w:sz w:val="26"/>
                 <w:szCs w:val="26"/>
               </w:rPr>
-              <w:t>A compensation request</w:t>
-            </w:r>
-            <w:r>
-              <w:rPr>
-                <w:rFonts w:ascii="Cambria" w:hAnsi="Cambria"/>
-                <w:b w:val="0"/>
-                <w:sz w:val="26"/>
-                <w:szCs w:val="26"/>
-              </w:rPr>
-              <w:t xml:space="preserve"> </w:t>
-            </w:r>
-            <w:r>
-              <w:rPr>
-                <w:rFonts w:ascii="Cambria" w:hAnsi="Cambria"/>
-                <w:b w:val="0"/>
-                <w:sz w:val="26"/>
-                <w:szCs w:val="26"/>
-              </w:rPr>
-              <w:t>could have</w:t>
-            </w:r>
-            <w:r>
-              <w:rPr>
-                <w:rFonts w:ascii="Cambria" w:hAnsi="Cambria"/>
-                <w:b w:val="0"/>
-                <w:sz w:val="26"/>
-                <w:szCs w:val="26"/>
-              </w:rPr>
-              <w:t xml:space="preserve"> </w:t>
-            </w:r>
-            <w:r>
-              <w:rPr>
-                <w:rFonts w:ascii="Cambria" w:hAnsi="Cambria"/>
-                <w:b w:val="0"/>
-                <w:sz w:val="26"/>
-                <w:szCs w:val="26"/>
-              </w:rPr>
-              <w:t>one of three decision</w:t>
-            </w:r>
-            <w:r>
-              <w:rPr>
-                <w:rFonts w:ascii="Cambria" w:hAnsi="Cambria"/>
-                <w:b w:val="0"/>
-                <w:sz w:val="26"/>
-                <w:szCs w:val="26"/>
-              </w:rPr>
-              <w:t xml:space="preserve"> </w:t>
-            </w:r>
-            <w:r>
-              <w:rPr>
-                <w:rFonts w:ascii="Cambria" w:hAnsi="Cambria"/>
-                <w:b w:val="0"/>
-                <w:sz w:val="26"/>
-                <w:szCs w:val="26"/>
-              </w:rPr>
-              <w:t>is “</w:t>
-            </w:r>
-            <w:proofErr w:type="spellStart"/>
-            <w:r>
-              <w:rPr>
-                <w:rFonts w:ascii="Cambria" w:hAnsi="Cambria"/>
-                <w:b w:val="0"/>
-                <w:sz w:val="26"/>
-                <w:szCs w:val="26"/>
-              </w:rPr>
-              <w:t>Chưa</w:t>
-            </w:r>
-            <w:proofErr w:type="spellEnd"/>
-            <w:r>
-              <w:rPr>
-                <w:rFonts w:ascii="Cambria" w:hAnsi="Cambria"/>
-                <w:b w:val="0"/>
-                <w:sz w:val="26"/>
-                <w:szCs w:val="26"/>
-              </w:rPr>
-              <w:t xml:space="preserve"> </w:t>
-            </w:r>
-            <w:proofErr w:type="spellStart"/>
-            <w:r>
-              <w:rPr>
-                <w:rFonts w:ascii="Cambria" w:hAnsi="Cambria"/>
-                <w:b w:val="0"/>
-                <w:sz w:val="26"/>
-                <w:szCs w:val="26"/>
-              </w:rPr>
-              <w:t>quyết</w:t>
-            </w:r>
-            <w:proofErr w:type="spellEnd"/>
-            <w:r>
-              <w:rPr>
-                <w:rFonts w:ascii="Cambria" w:hAnsi="Cambria"/>
-                <w:b w:val="0"/>
-                <w:sz w:val="26"/>
-                <w:szCs w:val="26"/>
-              </w:rPr>
-              <w:t xml:space="preserve"> </w:t>
-            </w:r>
-            <w:proofErr w:type="spellStart"/>
-            <w:r>
-              <w:rPr>
-                <w:rFonts w:ascii="Cambria" w:hAnsi="Cambria"/>
-                <w:b w:val="0"/>
-                <w:sz w:val="26"/>
-                <w:szCs w:val="26"/>
-              </w:rPr>
-              <w:t>định</w:t>
-            </w:r>
-            <w:proofErr w:type="spellEnd"/>
-            <w:r>
-              <w:rPr>
-                <w:rFonts w:ascii="Cambria" w:hAnsi="Cambria"/>
-                <w:b w:val="0"/>
-                <w:sz w:val="26"/>
-                <w:szCs w:val="26"/>
-              </w:rPr>
-              <w:t xml:space="preserve">”, </w:t>
-            </w:r>
-            <w:r>
-              <w:rPr>
-                <w:rFonts w:ascii="Cambria" w:hAnsi="Cambria"/>
-                <w:b w:val="0"/>
-                <w:sz w:val="26"/>
-                <w:szCs w:val="26"/>
-              </w:rPr>
-              <w:t>“</w:t>
-            </w:r>
-            <w:proofErr w:type="spellStart"/>
-            <w:r>
-              <w:rPr>
-                <w:rFonts w:ascii="Cambria" w:hAnsi="Cambria"/>
-                <w:b w:val="0"/>
-                <w:sz w:val="26"/>
-                <w:szCs w:val="26"/>
-              </w:rPr>
-              <w:t>Chấp</w:t>
-            </w:r>
-            <w:proofErr w:type="spellEnd"/>
-            <w:r>
-              <w:rPr>
-                <w:rFonts w:ascii="Cambria" w:hAnsi="Cambria"/>
-                <w:b w:val="0"/>
-                <w:sz w:val="26"/>
-                <w:szCs w:val="26"/>
-              </w:rPr>
-              <w:t xml:space="preserve"> </w:t>
-            </w:r>
-            <w:proofErr w:type="spellStart"/>
-            <w:r>
-              <w:rPr>
-                <w:rFonts w:ascii="Cambria" w:hAnsi="Cambria"/>
-                <w:b w:val="0"/>
-                <w:sz w:val="26"/>
-                <w:szCs w:val="26"/>
-              </w:rPr>
-              <w:t>nhận</w:t>
-            </w:r>
-            <w:proofErr w:type="spellEnd"/>
-            <w:r>
-              <w:rPr>
-                <w:rFonts w:ascii="Cambria" w:hAnsi="Cambria"/>
-                <w:b w:val="0"/>
-                <w:sz w:val="26"/>
-                <w:szCs w:val="26"/>
-              </w:rPr>
-              <w:t xml:space="preserve"> </w:t>
-            </w:r>
-            <w:proofErr w:type="spellStart"/>
-            <w:r>
-              <w:rPr>
-                <w:rFonts w:ascii="Cambria" w:hAnsi="Cambria"/>
-                <w:b w:val="0"/>
-                <w:sz w:val="26"/>
-                <w:szCs w:val="26"/>
-              </w:rPr>
-              <w:t>bồi</w:t>
-            </w:r>
-            <w:proofErr w:type="spellEnd"/>
-            <w:r>
-              <w:rPr>
-                <w:rFonts w:ascii="Cambria" w:hAnsi="Cambria"/>
-                <w:b w:val="0"/>
-                <w:sz w:val="26"/>
-                <w:szCs w:val="26"/>
-              </w:rPr>
-              <w:t xml:space="preserve"> </w:t>
-            </w:r>
-            <w:proofErr w:type="spellStart"/>
-            <w:r>
-              <w:rPr>
-                <w:rFonts w:ascii="Cambria" w:hAnsi="Cambria"/>
-                <w:b w:val="0"/>
-                <w:sz w:val="26"/>
-                <w:szCs w:val="26"/>
-              </w:rPr>
-              <w:t>thường</w:t>
-            </w:r>
-            <w:proofErr w:type="spellEnd"/>
-            <w:r>
-              <w:rPr>
-                <w:rFonts w:ascii="Cambria" w:hAnsi="Cambria"/>
-                <w:b w:val="0"/>
-                <w:sz w:val="26"/>
-                <w:szCs w:val="26"/>
-              </w:rPr>
-              <w:t>” and “</w:t>
-            </w:r>
-            <w:proofErr w:type="spellStart"/>
-            <w:r>
-              <w:rPr>
-                <w:rFonts w:ascii="Cambria" w:hAnsi="Cambria"/>
-                <w:b w:val="0"/>
-                <w:sz w:val="26"/>
-                <w:szCs w:val="26"/>
-              </w:rPr>
-              <w:t>Từ</w:t>
-            </w:r>
-            <w:proofErr w:type="spellEnd"/>
-            <w:r>
-              <w:rPr>
-                <w:rFonts w:ascii="Cambria" w:hAnsi="Cambria"/>
-                <w:b w:val="0"/>
-                <w:sz w:val="26"/>
-                <w:szCs w:val="26"/>
-              </w:rPr>
-              <w:t xml:space="preserve"> </w:t>
-            </w:r>
-            <w:proofErr w:type="spellStart"/>
-            <w:r>
-              <w:rPr>
-                <w:rFonts w:ascii="Cambria" w:hAnsi="Cambria"/>
-                <w:b w:val="0"/>
-                <w:sz w:val="26"/>
-                <w:szCs w:val="26"/>
-              </w:rPr>
-              <w:t>chối</w:t>
-            </w:r>
-            <w:proofErr w:type="spellEnd"/>
-            <w:r>
-              <w:rPr>
-                <w:rFonts w:ascii="Cambria" w:hAnsi="Cambria"/>
-                <w:b w:val="0"/>
-                <w:sz w:val="26"/>
-                <w:szCs w:val="26"/>
-              </w:rPr>
-              <w:t xml:space="preserve"> </w:t>
-            </w:r>
-            <w:proofErr w:type="spellStart"/>
-            <w:r>
-              <w:rPr>
-                <w:rFonts w:ascii="Cambria" w:hAnsi="Cambria"/>
-                <w:b w:val="0"/>
-                <w:sz w:val="26"/>
-                <w:szCs w:val="26"/>
-              </w:rPr>
-              <w:t>bồi</w:t>
-            </w:r>
-            <w:proofErr w:type="spellEnd"/>
-            <w:r>
-              <w:rPr>
-                <w:rFonts w:ascii="Cambria" w:hAnsi="Cambria"/>
-                <w:b w:val="0"/>
-                <w:sz w:val="26"/>
-                <w:szCs w:val="26"/>
-              </w:rPr>
-              <w:t xml:space="preserve"> </w:t>
-            </w:r>
-            <w:proofErr w:type="spellStart"/>
-            <w:r>
-              <w:rPr>
-                <w:rFonts w:ascii="Cambria" w:hAnsi="Cambria"/>
-                <w:b w:val="0"/>
-                <w:sz w:val="26"/>
-                <w:szCs w:val="26"/>
-              </w:rPr>
-              <w:t>thường</w:t>
-            </w:r>
-            <w:proofErr w:type="spellEnd"/>
-            <w:r>
-              <w:rPr>
-                <w:rFonts w:ascii="Cambria" w:hAnsi="Cambria"/>
-                <w:b w:val="0"/>
-                <w:sz w:val="26"/>
-                <w:szCs w:val="26"/>
-              </w:rPr>
-              <w:t>”.</w:t>
+              <w:t>A compensation request could have one of three decision is “Chưa quyết định”, “Chấp nhận bồi thường” and “Từ chối bồi thường”.</w:t>
             </w:r>
           </w:p>
           <w:p>
@@ -9084,165 +8641,7 @@
                 <w:sz w:val="26"/>
                 <w:szCs w:val="26"/>
               </w:rPr>
-              <w:t xml:space="preserve">A compensation request could have one of three </w:t>
-            </w:r>
-            <w:r>
-              <w:rPr>
-                <w:rFonts w:ascii="Cambria" w:hAnsi="Cambria"/>
-                <w:b w:val="0"/>
-                <w:sz w:val="26"/>
-                <w:szCs w:val="26"/>
-              </w:rPr>
-              <w:t>status</w:t>
-            </w:r>
-            <w:r>
-              <w:rPr>
-                <w:rFonts w:ascii="Cambria" w:hAnsi="Cambria"/>
-                <w:b w:val="0"/>
-                <w:sz w:val="26"/>
-                <w:szCs w:val="26"/>
-              </w:rPr>
-              <w:t xml:space="preserve"> is “</w:t>
-            </w:r>
-            <w:proofErr w:type="spellStart"/>
-            <w:r>
-              <w:rPr>
-                <w:rFonts w:ascii="Cambria" w:hAnsi="Cambria"/>
-                <w:b w:val="0"/>
-                <w:sz w:val="26"/>
-                <w:szCs w:val="26"/>
-              </w:rPr>
-              <w:t>Đang</w:t>
-            </w:r>
-            <w:proofErr w:type="spellEnd"/>
-            <w:r>
-              <w:rPr>
-                <w:rFonts w:ascii="Cambria" w:hAnsi="Cambria"/>
-                <w:b w:val="0"/>
-                <w:sz w:val="26"/>
-                <w:szCs w:val="26"/>
-              </w:rPr>
-              <w:t xml:space="preserve"> </w:t>
-            </w:r>
-            <w:proofErr w:type="spellStart"/>
-            <w:r>
-              <w:rPr>
-                <w:rFonts w:ascii="Cambria" w:hAnsi="Cambria"/>
-                <w:b w:val="0"/>
-                <w:sz w:val="26"/>
-                <w:szCs w:val="26"/>
-              </w:rPr>
-              <w:t>xử</w:t>
-            </w:r>
-            <w:proofErr w:type="spellEnd"/>
-            <w:r>
-              <w:rPr>
-                <w:rFonts w:ascii="Cambria" w:hAnsi="Cambria"/>
-                <w:b w:val="0"/>
-                <w:sz w:val="26"/>
-                <w:szCs w:val="26"/>
-              </w:rPr>
-              <w:t xml:space="preserve"> </w:t>
-            </w:r>
-            <w:proofErr w:type="spellStart"/>
-            <w:r>
-              <w:rPr>
-                <w:rFonts w:ascii="Cambria" w:hAnsi="Cambria"/>
-                <w:b w:val="0"/>
-                <w:sz w:val="26"/>
-                <w:szCs w:val="26"/>
-              </w:rPr>
-              <w:t>lý</w:t>
-            </w:r>
-            <w:proofErr w:type="spellEnd"/>
-            <w:r>
-              <w:rPr>
-                <w:rFonts w:ascii="Cambria" w:hAnsi="Cambria"/>
-                <w:b w:val="0"/>
-                <w:sz w:val="26"/>
-                <w:szCs w:val="26"/>
-              </w:rPr>
-              <w:t>”, “</w:t>
-            </w:r>
-            <w:proofErr w:type="spellStart"/>
-            <w:r>
-              <w:rPr>
-                <w:rFonts w:ascii="Cambria" w:hAnsi="Cambria"/>
-                <w:b w:val="0"/>
-                <w:sz w:val="26"/>
-                <w:szCs w:val="26"/>
-              </w:rPr>
-              <w:t>Hoàn</w:t>
-            </w:r>
-            <w:proofErr w:type="spellEnd"/>
-            <w:r>
-              <w:rPr>
-                <w:rFonts w:ascii="Cambria" w:hAnsi="Cambria"/>
-                <w:b w:val="0"/>
-                <w:sz w:val="26"/>
-                <w:szCs w:val="26"/>
-              </w:rPr>
-              <w:t xml:space="preserve"> </w:t>
-            </w:r>
-            <w:proofErr w:type="spellStart"/>
-            <w:r>
-              <w:rPr>
-                <w:rFonts w:ascii="Cambria" w:hAnsi="Cambria"/>
-                <w:b w:val="0"/>
-                <w:sz w:val="26"/>
-                <w:szCs w:val="26"/>
-              </w:rPr>
-              <w:t>tất</w:t>
-            </w:r>
-            <w:proofErr w:type="spellEnd"/>
-            <w:r>
-              <w:rPr>
-                <w:rFonts w:ascii="Cambria" w:hAnsi="Cambria"/>
-                <w:b w:val="0"/>
-                <w:sz w:val="26"/>
-                <w:szCs w:val="26"/>
-              </w:rPr>
-              <w:t>” and “</w:t>
-            </w:r>
-            <w:proofErr w:type="spellStart"/>
-            <w:r>
-              <w:rPr>
-                <w:rFonts w:ascii="Cambria" w:hAnsi="Cambria"/>
-                <w:b w:val="0"/>
-                <w:sz w:val="26"/>
-                <w:szCs w:val="26"/>
-              </w:rPr>
-              <w:t>Hủy</w:t>
-            </w:r>
-            <w:proofErr w:type="spellEnd"/>
-            <w:r>
-              <w:rPr>
-                <w:rFonts w:ascii="Cambria" w:hAnsi="Cambria"/>
-                <w:b w:val="0"/>
-                <w:sz w:val="26"/>
-                <w:szCs w:val="26"/>
-              </w:rPr>
-              <w:t xml:space="preserve"> </w:t>
-            </w:r>
-            <w:proofErr w:type="spellStart"/>
-            <w:r>
-              <w:rPr>
-                <w:rFonts w:ascii="Cambria" w:hAnsi="Cambria"/>
-                <w:b w:val="0"/>
-                <w:sz w:val="26"/>
-                <w:szCs w:val="26"/>
-              </w:rPr>
-              <w:t>bỏ</w:t>
-            </w:r>
-            <w:proofErr w:type="spellEnd"/>
-            <w:r>
-              <w:rPr>
-                <w:rFonts w:ascii="Cambria" w:hAnsi="Cambria"/>
-                <w:b w:val="0"/>
-                <w:sz w:val="26"/>
-                <w:szCs w:val="26"/>
-              </w:rPr>
-              <w:t>”.</w:t>
+              <w:t>A compensation request could have one of three status is “Đang xử lý”, “Hoàn tất” and “Hủy bỏ”.</w:t>
             </w:r>
           </w:p>
           <w:p>
@@ -10200,6 +9599,7 @@
                 <w:sz w:val="26"/>
                 <w:szCs w:val="26"/>
               </w:rPr>
+              <w:lastRenderedPageBreak/>
               <w:t>Success</w:t>
             </w:r>
             <w:r>
@@ -10294,7 +9694,6 @@
                 <w:sz w:val="26"/>
                 <w:szCs w:val="26"/>
               </w:rPr>
-              <w:lastRenderedPageBreak/>
               <w:t>Main Success Scenario:</w:t>
             </w:r>
           </w:p>
@@ -11039,23 +10438,13 @@
                     </w:rPr>
                     <w:t xml:space="preserve">Contract’s start date: </w:t>
                   </w:r>
-                  <w:proofErr w:type="spellStart"/>
-                  <w:r>
-                    <w:rPr>
-                      <w:rFonts w:ascii="Cambria" w:hAnsi="Cambria"/>
-                      <w:sz w:val="26"/>
-                      <w:szCs w:val="26"/>
-                    </w:rPr>
-                    <w:t>dd</w:t>
-                  </w:r>
-                  <w:proofErr w:type="spellEnd"/>
-                  <w:r>
-                    <w:rPr>
-                      <w:rFonts w:ascii="Cambria" w:hAnsi="Cambria"/>
-                      <w:sz w:val="26"/>
-                      <w:szCs w:val="26"/>
-                    </w:rPr>
-                    <w:t>/mm/yyyy</w:t>
+                  <w:r>
+                    <w:rPr>
+                      <w:rFonts w:ascii="Cambria" w:hAnsi="Cambria"/>
+                      <w:sz w:val="26"/>
+                      <w:szCs w:val="26"/>
+                    </w:rPr>
+                    <w:t>dd/mm/yyyy</w:t>
                   </w:r>
                 </w:p>
                 <w:p>
@@ -11082,23 +10471,13 @@
                     </w:rPr>
                     <w:t xml:space="preserve">Contract’s expired date: </w:t>
                   </w:r>
-                  <w:proofErr w:type="spellStart"/>
-                  <w:r>
-                    <w:rPr>
-                      <w:rFonts w:ascii="Cambria" w:hAnsi="Cambria"/>
-                      <w:sz w:val="26"/>
-                      <w:szCs w:val="26"/>
-                    </w:rPr>
-                    <w:t>dd</w:t>
-                  </w:r>
-                  <w:proofErr w:type="spellEnd"/>
-                  <w:r>
-                    <w:rPr>
-                      <w:rFonts w:ascii="Cambria" w:hAnsi="Cambria"/>
-                      <w:sz w:val="26"/>
-                      <w:szCs w:val="26"/>
-                    </w:rPr>
-                    <w:t>/mm/yyyy</w:t>
+                  <w:r>
+                    <w:rPr>
+                      <w:rFonts w:ascii="Cambria" w:hAnsi="Cambria"/>
+                      <w:sz w:val="26"/>
+                      <w:szCs w:val="26"/>
+                    </w:rPr>
+                    <w:t>dd/mm/yyyy</w:t>
                   </w:r>
                 </w:p>
                 <w:p>
@@ -11724,6 +11103,7 @@
                 <w:sz w:val="26"/>
                 <w:szCs w:val="26"/>
               </w:rPr>
+              <w:lastRenderedPageBreak/>
               <w:t>Date</w:t>
             </w:r>
           </w:p>
@@ -11894,7 +11274,6 @@
                 <w:sz w:val="26"/>
                 <w:szCs w:val="26"/>
               </w:rPr>
-              <w:lastRenderedPageBreak/>
               <w:t>Staff</w:t>
             </w:r>
             <w:r>
@@ -13191,6 +12570,7 @@
                 <w:sz w:val="26"/>
                 <w:szCs w:val="26"/>
               </w:rPr>
+              <w:lastRenderedPageBreak/>
               <w:t>Exceptions:</w:t>
             </w:r>
           </w:p>
@@ -13299,7 +12679,6 @@
                       <w:sz w:val="26"/>
                       <w:szCs w:val="26"/>
                     </w:rPr>
-                    <w:lastRenderedPageBreak/>
                     <w:t>1</w:t>
                   </w:r>
                 </w:p>
@@ -14674,6 +14053,7 @@
                 <w:sz w:val="26"/>
                 <w:szCs w:val="26"/>
               </w:rPr>
+              <w:lastRenderedPageBreak/>
               <w:t>This use case allow staff create new customer</w:t>
             </w:r>
             <w:r>
@@ -14751,7 +14131,6 @@
                 <w:sz w:val="26"/>
                 <w:szCs w:val="26"/>
               </w:rPr>
-              <w:lastRenderedPageBreak/>
               <w:t>Triggers:</w:t>
             </w:r>
           </w:p>
@@ -15930,6 +15309,7 @@
                       <w:sz w:val="26"/>
                       <w:szCs w:val="26"/>
                     </w:rPr>
+                    <w:lastRenderedPageBreak/>
                     <w:t>2</w:t>
                   </w:r>
                 </w:p>
@@ -16072,7 +15452,6 @@
                       <w:sz w:val="26"/>
                       <w:szCs w:val="26"/>
                     </w:rPr>
-                    <w:lastRenderedPageBreak/>
                     <w:t>4</w:t>
                   </w:r>
                 </w:p>
@@ -17470,6 +16849,7 @@
                 <w:sz w:val="26"/>
                 <w:szCs w:val="26"/>
               </w:rPr>
+              <w:lastRenderedPageBreak/>
               <w:t>Success</w:t>
             </w:r>
             <w:r>
@@ -17681,7 +17061,6 @@
                       <w:sz w:val="26"/>
                       <w:szCs w:val="26"/>
                     </w:rPr>
-                    <w:lastRenderedPageBreak/>
                     <w:t>1</w:t>
                   </w:r>
                 </w:p>
@@ -18232,6 +17611,7 @@
                       <w:sz w:val="26"/>
                       <w:szCs w:val="26"/>
                     </w:rPr>
+                    <w:lastRenderedPageBreak/>
                     <w:t>Enter vehicle’s year of manufacture: free input field, required, length: 4</w:t>
                   </w:r>
                 </w:p>
@@ -18280,7 +17660,6 @@
                       <w:sz w:val="26"/>
                       <w:szCs w:val="26"/>
                     </w:rPr>
-                    <w:lastRenderedPageBreak/>
                     <w:t>Enter vehicle’s seat capacity: free input field, required, length: 2</w:t>
                   </w:r>
                 </w:p>
@@ -19851,6 +19230,7 @@
                       <w:sz w:val="26"/>
                       <w:szCs w:val="26"/>
                     </w:rPr>
+                    <w:lastRenderedPageBreak/>
                     <w:t>10</w:t>
                   </w:r>
                 </w:p>
@@ -20049,7 +19429,6 @@
                       <w:sz w:val="26"/>
                       <w:szCs w:val="26"/>
                     </w:rPr>
-                    <w:lastRenderedPageBreak/>
                     <w:t>12</w:t>
                   </w:r>
                 </w:p>
@@ -22430,6 +21809,7 @@
                 <w:sz w:val="26"/>
                 <w:szCs w:val="26"/>
               </w:rPr>
+              <w:lastRenderedPageBreak/>
               <w:t>Business Rules:</w:t>
             </w:r>
           </w:p>
@@ -22522,7 +21902,6 @@
                 <w:sz w:val="26"/>
                 <w:szCs w:val="26"/>
               </w:rPr>
-              <w:lastRenderedPageBreak/>
               <w:t>Default contract term is 01 year.</w:t>
             </w:r>
           </w:p>
@@ -22825,15 +22204,7 @@
                 <w:sz w:val="26"/>
                 <w:szCs w:val="26"/>
               </w:rPr>
-              <w:t>Re</w:t>
-            </w:r>
-            <w:r>
-              <w:rPr>
-                <w:rFonts w:ascii="Cambria" w:hAnsi="Cambria"/>
-                <w:sz w:val="26"/>
-                <w:szCs w:val="26"/>
-              </w:rPr>
-              <w:t>new contract</w:t>
+              <w:t>Renew contract</w:t>
             </w:r>
           </w:p>
         </w:tc>
@@ -23970,6 +23341,7 @@
                       <w:sz w:val="26"/>
                       <w:szCs w:val="26"/>
                     </w:rPr>
+                    <w:lastRenderedPageBreak/>
                     <w:t>2</w:t>
                   </w:r>
                 </w:p>
@@ -24098,7 +23470,6 @@
                       <w:sz w:val="26"/>
                       <w:szCs w:val="26"/>
                     </w:rPr>
-                    <w:lastRenderedPageBreak/>
                     <w:t>[Alternative 1]</w:t>
                   </w:r>
                 </w:p>
@@ -24129,7 +23500,6 @@
                       <w:sz w:val="26"/>
                       <w:szCs w:val="26"/>
                     </w:rPr>
-                    <w:lastRenderedPageBreak/>
                     <w:t>Validate data</w:t>
                   </w:r>
                 </w:p>
@@ -24191,7 +23561,6 @@
                       <w:sz w:val="26"/>
                       <w:szCs w:val="26"/>
                     </w:rPr>
-                    <w:lastRenderedPageBreak/>
                     <w:t>Update</w:t>
                   </w:r>
                   <w:r>
@@ -24292,7 +23661,6 @@
                 <w:sz w:val="26"/>
                 <w:szCs w:val="26"/>
               </w:rPr>
-              <w:lastRenderedPageBreak/>
               <w:t>Alternative Scenario:</w:t>
             </w:r>
           </w:p>
@@ -24822,15 +24190,7 @@
                       <w:sz w:val="26"/>
                       <w:szCs w:val="26"/>
                     </w:rPr>
-                    <w:t>Amount of paid renew contract fee</w:t>
-                  </w:r>
-                  <w:r>
-                    <w:rPr>
-                      <w:rFonts w:ascii="Cambria" w:hAnsi="Cambria"/>
-                      <w:sz w:val="26"/>
-                      <w:szCs w:val="26"/>
-                    </w:rPr>
-                    <w:t xml:space="preserve"> </w:t>
+                    <w:t xml:space="preserve">Amount of paid renew contract fee </w:t>
                   </w:r>
                   <w:r>
                     <w:rPr>
@@ -24869,15 +24229,7 @@
                       <w:sz w:val="26"/>
                       <w:szCs w:val="26"/>
                     </w:rPr>
-                    <w:t>a</w:t>
-                  </w:r>
-                  <w:r>
-                    <w:rPr>
-                      <w:rFonts w:ascii="Cambria" w:hAnsi="Cambria"/>
-                      <w:sz w:val="26"/>
-                      <w:szCs w:val="26"/>
-                    </w:rPr>
-                    <w:t>mount of paid renew contract fee</w:t>
+                    <w:t>amount of paid renew contract fee</w:t>
                   </w:r>
                 </w:p>
               </w:tc>
@@ -24933,23 +24285,7 @@
                       <w:sz w:val="26"/>
                       <w:szCs w:val="26"/>
                     </w:rPr>
-                    <w:t>a</w:t>
-                  </w:r>
-                  <w:r>
-                    <w:rPr>
-                      <w:rFonts w:ascii="Cambria" w:hAnsi="Cambria"/>
-                      <w:sz w:val="26"/>
-                      <w:szCs w:val="26"/>
-                    </w:rPr>
-                    <w:t>mount of paid renew contract fee</w:t>
-                  </w:r>
-                  <w:r>
-                    <w:rPr>
-                      <w:rFonts w:ascii="Cambria" w:hAnsi="Cambria"/>
-                      <w:sz w:val="26"/>
-                      <w:szCs w:val="26"/>
-                    </w:rPr>
-                    <w:t xml:space="preserve"> </w:t>
+                    <w:t xml:space="preserve">amount of paid renew contract fee </w:t>
                   </w:r>
                   <w:r>
                     <w:rPr>
@@ -24988,23 +24324,7 @@
                       <w:sz w:val="26"/>
                       <w:szCs w:val="26"/>
                     </w:rPr>
-                    <w:t>a</w:t>
-                  </w:r>
-                  <w:r>
-                    <w:rPr>
-                      <w:rFonts w:ascii="Cambria" w:hAnsi="Cambria"/>
-                      <w:sz w:val="26"/>
-                      <w:szCs w:val="26"/>
-                    </w:rPr>
-                    <w:t>mount of paid renew contract fee</w:t>
-                  </w:r>
-                  <w:r>
-                    <w:rPr>
-                      <w:rFonts w:ascii="Cambria" w:hAnsi="Cambria"/>
-                      <w:sz w:val="26"/>
-                      <w:szCs w:val="26"/>
-                    </w:rPr>
-                    <w:t xml:space="preserve"> </w:t>
+                    <w:t xml:space="preserve">amount of paid renew contract fee </w:t>
                   </w:r>
                   <w:r>
                     <w:rPr>
@@ -25099,15 +24419,7 @@
                       <w:sz w:val="26"/>
                       <w:szCs w:val="26"/>
                     </w:rPr>
-                    <w:t xml:space="preserve">Show message notify staff pick </w:t>
-                  </w:r>
-                  <w:r>
-                    <w:rPr>
-                      <w:rFonts w:ascii="Cambria" w:hAnsi="Cambria"/>
-                      <w:sz w:val="26"/>
-                      <w:szCs w:val="26"/>
-                    </w:rPr>
-                    <w:t>pay of charge</w:t>
+                    <w:t>Show message notify staff pick pay of charge</w:t>
                   </w:r>
                   <w:r>
                     <w:rPr>
@@ -25824,15 +25136,7 @@
                 <w:sz w:val="26"/>
                 <w:szCs w:val="26"/>
               </w:rPr>
-              <w:t>Cancel</w:t>
-            </w:r>
-            <w:r>
-              <w:rPr>
-                <w:rFonts w:ascii="Cambria" w:hAnsi="Cambria"/>
-                <w:sz w:val="26"/>
-                <w:szCs w:val="26"/>
-              </w:rPr>
-              <w:t xml:space="preserve"> contract</w:t>
+              <w:t>Cancel contract</w:t>
             </w:r>
           </w:p>
         </w:tc>
@@ -25928,6 +25232,7 @@
                 <w:sz w:val="26"/>
                 <w:szCs w:val="26"/>
               </w:rPr>
+              <w:lastRenderedPageBreak/>
               <w:t>Date</w:t>
             </w:r>
           </w:p>
@@ -26148,26 +25453,7 @@
                 <w:sz w:val="26"/>
                 <w:szCs w:val="26"/>
               </w:rPr>
-              <w:lastRenderedPageBreak/>
-              <w:t xml:space="preserve">This use case allow staff </w:t>
-            </w:r>
-            <w:r>
-              <w:rPr>
-                <w:rFonts w:ascii="Cambria" w:hAnsi="Cambria"/>
-                <w:b w:val="0"/>
-                <w:sz w:val="26"/>
-                <w:szCs w:val="26"/>
-              </w:rPr>
-              <w:t>cancel a</w:t>
-            </w:r>
-            <w:r>
-              <w:rPr>
-                <w:rFonts w:ascii="Cambria" w:hAnsi="Cambria"/>
-                <w:b w:val="0"/>
-                <w:sz w:val="26"/>
-                <w:szCs w:val="26"/>
-              </w:rPr>
-              <w:t xml:space="preserve"> </w:t>
+              <w:t xml:space="preserve">This use case allow staff cancel a </w:t>
             </w:r>
             <w:r>
               <w:rPr>
@@ -26244,25 +25530,7 @@
                 <w:sz w:val="26"/>
                 <w:szCs w:val="26"/>
               </w:rPr>
-              <w:t xml:space="preserve">’s new </w:t>
-            </w:r>
-            <w:r>
-              <w:rPr>
-                <w:rFonts w:ascii="Cambria" w:hAnsi="Cambria"/>
-                <w:b w:val="0"/>
-                <w:sz w:val="26"/>
-                <w:szCs w:val="26"/>
-              </w:rPr>
-              <w:t>status</w:t>
-            </w:r>
-            <w:r>
-              <w:rPr>
-                <w:rFonts w:ascii="Cambria" w:hAnsi="Cambria"/>
-                <w:b w:val="0"/>
-                <w:sz w:val="26"/>
-                <w:szCs w:val="26"/>
-              </w:rPr>
-              <w:t xml:space="preserve"> is updated to the system</w:t>
+              <w:t>’s new status is updated to the system</w:t>
             </w:r>
             <w:r>
               <w:rPr>
@@ -26312,25 +25580,7 @@
                 <w:sz w:val="26"/>
                 <w:szCs w:val="26"/>
               </w:rPr>
-              <w:t xml:space="preserve">Staff sends </w:t>
-            </w:r>
-            <w:r>
-              <w:rPr>
-                <w:rFonts w:ascii="Cambria" w:hAnsi="Cambria"/>
-                <w:b w:val="0"/>
-                <w:sz w:val="26"/>
-                <w:szCs w:val="26"/>
-              </w:rPr>
-              <w:t>cancel</w:t>
-            </w:r>
-            <w:r>
-              <w:rPr>
-                <w:rFonts w:ascii="Cambria" w:hAnsi="Cambria"/>
-                <w:b w:val="0"/>
-                <w:sz w:val="26"/>
-                <w:szCs w:val="26"/>
-              </w:rPr>
-              <w:t xml:space="preserve"> contract command</w:t>
+              <w:t>Staff sends cancel contract command</w:t>
             </w:r>
             <w:r>
               <w:rPr>
@@ -27656,6 +26906,7 @@
                       <w:sz w:val="26"/>
                       <w:szCs w:val="26"/>
                     </w:rPr>
+                    <w:lastRenderedPageBreak/>
                     <w:t>2</w:t>
                   </w:r>
                 </w:p>
@@ -27829,44 +27080,37 @@
                 <w:sz w:val="26"/>
                 <w:szCs w:val="26"/>
               </w:rPr>
-              <w:t xml:space="preserve">A contract </w:t>
-            </w:r>
-            <w:r>
-              <w:rPr>
-                <w:rFonts w:ascii="Cambria" w:hAnsi="Cambria"/>
-                <w:b w:val="0"/>
-                <w:sz w:val="26"/>
-                <w:szCs w:val="26"/>
-              </w:rPr>
-              <w:t>cancelled</w:t>
-            </w:r>
-            <w:r>
-              <w:rPr>
-                <w:rFonts w:ascii="Cambria" w:hAnsi="Cambria"/>
-                <w:b w:val="0"/>
-                <w:sz w:val="26"/>
-                <w:szCs w:val="26"/>
-              </w:rPr>
-              <w:t xml:space="preserve"> successfully will has status is “</w:t>
-            </w:r>
-            <w:r>
-              <w:rPr>
-                <w:rFonts w:ascii="Cambria" w:hAnsi="Cambria"/>
-                <w:b w:val="0"/>
-                <w:sz w:val="26"/>
-                <w:szCs w:val="26"/>
-              </w:rPr>
-              <w:t>Cancel</w:t>
-            </w:r>
-            <w:r>
-              <w:rPr>
-                <w:rFonts w:ascii="Cambria" w:hAnsi="Cambria"/>
-                <w:b w:val="0"/>
-                <w:sz w:val="26"/>
-                <w:szCs w:val="26"/>
-              </w:rPr>
-              <w:t>”.</w:t>
-            </w:r>
+              <w:t xml:space="preserve">When a staff cancel a contract, other activities (fee refund, negotiations…) must be done </w:t>
+            </w:r>
+            <w:r>
+              <w:rPr>
+                <w:rFonts w:ascii="Cambria" w:hAnsi="Cambria"/>
+                <w:b w:val="0"/>
+                <w:sz w:val="26"/>
+                <w:szCs w:val="26"/>
+              </w:rPr>
+              <w:t>outside of the system</w:t>
+            </w:r>
+            <w:r>
+              <w:rPr>
+                <w:rFonts w:ascii="Cambria" w:hAnsi="Cambria"/>
+                <w:b w:val="0"/>
+                <w:sz w:val="26"/>
+                <w:szCs w:val="26"/>
+              </w:rPr>
+              <w:t>.</w:t>
+            </w:r>
+            <w:r>
+              <w:rPr>
+                <w:rFonts w:ascii="Cambria" w:hAnsi="Cambria"/>
+                <w:b w:val="0"/>
+                <w:sz w:val="26"/>
+                <w:szCs w:val="26"/>
+              </w:rPr>
+              <w:t xml:space="preserve"> No notification will be send to user when a staff cancels a contract.</w:t>
+            </w:r>
+            <w:bookmarkStart w:id="0" w:name="_GoBack"/>
+            <w:bookmarkEnd w:id="0"/>
           </w:p>
           <w:p>
             <w:pPr>
@@ -27881,16 +27125,72 @@
                 <w:szCs w:val="26"/>
               </w:rPr>
             </w:pPr>
-            <w:bookmarkStart w:id="0" w:name="_GoBack"/>
-            <w:bookmarkEnd w:id="0"/>
-            <w:r>
-              <w:rPr>
-                <w:rFonts w:ascii="Cambria" w:hAnsi="Cambria"/>
-                <w:b w:val="0"/>
-                <w:sz w:val="26"/>
-                <w:szCs w:val="26"/>
-              </w:rPr>
-              <w:lastRenderedPageBreak/>
+            <w:r>
+              <w:rPr>
+                <w:rFonts w:ascii="Cambria" w:hAnsi="Cambria"/>
+                <w:b w:val="0"/>
+                <w:sz w:val="26"/>
+                <w:szCs w:val="26"/>
+              </w:rPr>
+              <w:t xml:space="preserve">A contract </w:t>
+            </w:r>
+            <w:r>
+              <w:rPr>
+                <w:rFonts w:ascii="Cambria" w:hAnsi="Cambria"/>
+                <w:b w:val="0"/>
+                <w:sz w:val="26"/>
+                <w:szCs w:val="26"/>
+              </w:rPr>
+              <w:t>cancelled</w:t>
+            </w:r>
+            <w:r>
+              <w:rPr>
+                <w:rFonts w:ascii="Cambria" w:hAnsi="Cambria"/>
+                <w:b w:val="0"/>
+                <w:sz w:val="26"/>
+                <w:szCs w:val="26"/>
+              </w:rPr>
+              <w:t xml:space="preserve"> successfully will has status is “</w:t>
+            </w:r>
+            <w:r>
+              <w:rPr>
+                <w:rFonts w:ascii="Cambria" w:hAnsi="Cambria"/>
+                <w:b w:val="0"/>
+                <w:sz w:val="26"/>
+                <w:szCs w:val="26"/>
+              </w:rPr>
+              <w:t>Cancel</w:t>
+            </w:r>
+            <w:r>
+              <w:rPr>
+                <w:rFonts w:ascii="Cambria" w:hAnsi="Cambria"/>
+                <w:b w:val="0"/>
+                <w:sz w:val="26"/>
+                <w:szCs w:val="26"/>
+              </w:rPr>
+              <w:t>”.</w:t>
+            </w:r>
+          </w:p>
+          <w:p>
+            <w:pPr>
+              <w:pStyle w:val="ListParagraph"/>
+              <w:numPr>
+                <w:ilvl w:val="0"/>
+                <w:numId w:val="3"/>
+              </w:numPr>
+              <w:rPr>
+                <w:rFonts w:ascii="Cambria" w:hAnsi="Cambria"/>
+                <w:sz w:val="26"/>
+                <w:szCs w:val="26"/>
+              </w:rPr>
+            </w:pPr>
+            <w:r>
+              <w:rPr>
+                <w:rFonts w:ascii="Cambria" w:hAnsi="Cambria"/>
+                <w:b w:val="0"/>
+                <w:sz w:val="26"/>
+                <w:szCs w:val="26"/>
+              </w:rPr>
               <w:t>All required fields must have the * symbol belongs with its label.</w:t>
             </w:r>
           </w:p>
@@ -27932,8 +27232,8 @@
 </file>
 
 <file path=word/numbering.xml><?xml version="1.0" encoding="utf-8"?>
-<w:numbering xmlns:wpc="http://schemas.microsoft.com/office/word/2010/wordprocessingCanvas" xmlns:mc="http://schemas.openxmlformats.org/markup-compatibility/2006" xmlns:o="urn:schemas-microsoft-com:office:office" xmlns:r="http://schemas.openxmlformats.org/officeDocument/2006/relationships" xmlns:m="http://schemas.openxmlformats.org/officeDocument/2006/math" xmlns:v="urn:schemas-microsoft-com:vml" xmlns:wp14="http://schemas.microsoft.com/office/word/2010/wordprocessingDrawing" xmlns:wp="http://schemas.openxmlformats.org/drawingml/2006/wordprocessingDrawing" xmlns:w10="urn:schemas-microsoft-com:office:word" xmlns:w="http://schemas.openxmlformats.org/wordprocessingml/2006/main" xmlns:w14="http://schemas.microsoft.com/office/word/2010/wordml" xmlns:w15="http://schemas.microsoft.com/office/word/2012/wordml" xmlns:wpg="http://schemas.microsoft.com/office/word/2010/wordprocessingGroup" xmlns:wpi="http://schemas.microsoft.com/office/word/2010/wordprocessingInk" xmlns:wne="http://schemas.microsoft.com/office/word/2006/wordml" xmlns:wps="http://schemas.microsoft.com/office/word/2010/wordprocessingShape" mc:Ignorable="w14 w15 wp14">
-  <w:abstractNum w:abstractNumId="0" w15:restartNumberingAfterBreak="0">
+<w:numbering xmlns:wpc="http://schemas.microsoft.com/office/word/2010/wordprocessingCanvas" xmlns:mo="http://schemas.microsoft.com/office/mac/office/2008/main" xmlns:mc="http://schemas.openxmlformats.org/markup-compatibility/2006" xmlns:mv="urn:schemas-microsoft-com:mac:vml" xmlns:o="urn:schemas-microsoft-com:office:office" xmlns:r="http://schemas.openxmlformats.org/officeDocument/2006/relationships" xmlns:m="http://schemas.openxmlformats.org/officeDocument/2006/math" xmlns:v="urn:schemas-microsoft-com:vml" xmlns:wp14="http://schemas.microsoft.com/office/word/2010/wordprocessingDrawing" xmlns:wp="http://schemas.openxmlformats.org/drawingml/2006/wordprocessingDrawing" xmlns:w10="urn:schemas-microsoft-com:office:word" xmlns:w="http://schemas.openxmlformats.org/wordprocessingml/2006/main" xmlns:w14="http://schemas.microsoft.com/office/word/2010/wordml" xmlns:w15="http://schemas.microsoft.com/office/word/2012/wordml" xmlns:wpg="http://schemas.microsoft.com/office/word/2010/wordprocessingGroup" xmlns:wpi="http://schemas.microsoft.com/office/word/2010/wordprocessingInk" xmlns:wne="http://schemas.microsoft.com/office/word/2006/wordml" xmlns:wps="http://schemas.microsoft.com/office/word/2010/wordprocessingShape" mc:Ignorable="w14 w15 wp14">
+  <w:abstractNum w:abstractNumId="0">
     <w:nsid w:val="1C826C27"/>
     <w:multiLevelType w:val="hybridMultilevel"/>
     <w:tmpl w:val="A3301342"/>
@@ -28045,7 +27345,7 @@
       </w:rPr>
     </w:lvl>
   </w:abstractNum>
-  <w:abstractNum w:abstractNumId="1" w15:restartNumberingAfterBreak="0">
+  <w:abstractNum w:abstractNumId="1">
     <w:nsid w:val="1D30613A"/>
     <w:multiLevelType w:val="hybridMultilevel"/>
     <w:tmpl w:val="8784714A"/>
@@ -28157,7 +27457,7 @@
       </w:rPr>
     </w:lvl>
   </w:abstractNum>
-  <w:abstractNum w:abstractNumId="2" w15:restartNumberingAfterBreak="0">
+  <w:abstractNum w:abstractNumId="2">
     <w:nsid w:val="267C127D"/>
     <w:multiLevelType w:val="hybridMultilevel"/>
     <w:tmpl w:val="FDE03A42"/>
@@ -28269,7 +27569,7 @@
       </w:rPr>
     </w:lvl>
   </w:abstractNum>
-  <w:abstractNum w:abstractNumId="3" w15:restartNumberingAfterBreak="0">
+  <w:abstractNum w:abstractNumId="3">
     <w:nsid w:val="3FE909F0"/>
     <w:multiLevelType w:val="hybridMultilevel"/>
     <w:tmpl w:val="765E8BD6"/>
@@ -28381,7 +27681,7 @@
       </w:rPr>
     </w:lvl>
   </w:abstractNum>
-  <w:abstractNum w:abstractNumId="4" w15:restartNumberingAfterBreak="0">
+  <w:abstractNum w:abstractNumId="4">
     <w:nsid w:val="706D43C0"/>
     <w:multiLevelType w:val="hybridMultilevel"/>
     <w:tmpl w:val="DC2C06F8"/>
@@ -28493,7 +27793,7 @@
       </w:rPr>
     </w:lvl>
   </w:abstractNum>
-  <w:abstractNum w:abstractNumId="5" w15:restartNumberingAfterBreak="0">
+  <w:abstractNum w:abstractNumId="5">
     <w:nsid w:val="7C1A562E"/>
     <w:multiLevelType w:val="hybridMultilevel"/>
     <w:tmpl w:val="B01EF034"/>
@@ -28644,7 +27944,7 @@
       </w:pPr>
     </w:pPrDefault>
   </w:docDefaults>
-  <w:latentStyles w:defLockedState="0" w:defUIPriority="99" w:defSemiHidden="0" w:defUnhideWhenUsed="0" w:defQFormat="0" w:count="371">
+  <w:latentStyles w:defLockedState="0" w:defUIPriority="99" w:defSemiHidden="0" w:defUnhideWhenUsed="0" w:defQFormat="0" w:count="380">
     <w:lsdException w:name="Normal" w:uiPriority="0" w:qFormat="1"/>
     <w:lsdException w:name="heading 1" w:uiPriority="9" w:qFormat="1"/>
     <w:lsdException w:name="heading 2" w:semiHidden="1" w:uiPriority="9" w:unhideWhenUsed="1" w:qFormat="1"/>
@@ -29127,10 +28427,17 @@
     <w:tblPr>
       <w:tblStyleRowBandSize w:val="1"/>
       <w:tblStyleColBandSize w:val="1"/>
+      <w:tblInd w:w="0" w:type="dxa"/>
       <w:tblBorders>
         <w:top w:val="single" w:sz="8" w:space="0" w:color="000000" w:themeColor="text1"/>
         <w:bottom w:val="single" w:sz="8" w:space="0" w:color="000000" w:themeColor="text1"/>
       </w:tblBorders>
+      <w:tblCellMar>
+        <w:top w:w="0" w:type="dxa"/>
+        <w:left w:w="108" w:type="dxa"/>
+        <w:bottom w:w="0" w:type="dxa"/>
+        <w:right w:w="108" w:type="dxa"/>
+      </w:tblCellMar>
     </w:tblPr>
     <w:tblStylePr w:type="firstRow">
       <w:pPr>
@@ -29254,6 +28561,7 @@
     <w:tblPr>
       <w:tblStyleRowBandSize w:val="1"/>
       <w:tblStyleColBandSize w:val="1"/>
+      <w:tblInd w:w="0" w:type="dxa"/>
       <w:tblBorders>
         <w:top w:val="single" w:sz="4" w:space="0" w:color="auto"/>
         <w:left w:val="single" w:sz="4" w:space="0" w:color="auto"/>
@@ -29262,6 +28570,12 @@
         <w:insideH w:val="single" w:sz="4" w:space="0" w:color="auto"/>
         <w:insideV w:val="single" w:sz="4" w:space="0" w:color="auto"/>
       </w:tblBorders>
+      <w:tblCellMar>
+        <w:top w:w="0" w:type="dxa"/>
+        <w:left w:w="108" w:type="dxa"/>
+        <w:bottom w:w="0" w:type="dxa"/>
+        <w:right w:w="108" w:type="dxa"/>
+      </w:tblCellMar>
     </w:tblPr>
     <w:tblStylePr w:type="band1Vert">
       <w:rPr>
@@ -29279,6 +28593,33 @@
     <w:rPr>
       <w:rFonts w:asciiTheme="majorHAnsi" w:eastAsiaTheme="majorEastAsia" w:hAnsiTheme="majorHAnsi" w:cstheme="majorBidi"/>
       <w:color w:val="1F4D78" w:themeColor="accent1" w:themeShade="7F"/>
+      <w:sz w:val="24"/>
+      <w:szCs w:val="24"/>
+    </w:rPr>
+  </w:style>
+  <w:style w:type="paragraph" w:styleId="DocumentMap">
+    <w:name w:val="Document Map"/>
+    <w:basedOn w:val="Normal"/>
+    <w:link w:val="DocumentMapChar"/>
+    <w:uiPriority w:val="99"/>
+    <w:semiHidden/>
+    <w:unhideWhenUsed/>
+    <w:rsid w:val="00F6741C"/>
+    <w:rPr>
+      <w:rFonts w:ascii="Helvetica" w:hAnsi="Helvetica"/>
+      <w:sz w:val="24"/>
+      <w:szCs w:val="24"/>
+    </w:rPr>
+  </w:style>
+  <w:style w:type="character" w:customStyle="1" w:styleId="DocumentMapChar">
+    <w:name w:val="Document Map Char"/>
+    <w:basedOn w:val="DefaultParagraphFont"/>
+    <w:link w:val="DocumentMap"/>
+    <w:uiPriority w:val="99"/>
+    <w:semiHidden/>
+    <w:rsid w:val="00F6741C"/>
+    <w:rPr>
+      <w:rFonts w:ascii="Helvetica" w:hAnsi="Helvetica"/>
       <w:sz w:val="24"/>
       <w:szCs w:val="24"/>
     </w:rPr>
@@ -29552,7 +28893,7 @@
 </file>
 
 <file path=customXml/itemProps1.xml><?xml version="1.0" encoding="utf-8"?>
-<ds:datastoreItem xmlns:ds="http://schemas.openxmlformats.org/officeDocument/2006/customXml" ds:itemID="{212AECFF-2878-4031-AD07-F43F61C6EDF7}">
+<ds:datastoreItem xmlns:ds="http://schemas.openxmlformats.org/officeDocument/2006/customXml" ds:itemID="{1CF587B6-3CBA-2645-9594-E4A243730BA5}">
   <ds:schemaRefs>
     <ds:schemaRef ds:uri="http://schemas.openxmlformats.org/officeDocument/2006/bibliography"/>
   </ds:schemaRefs>

</xml_diff>

<commit_message>
Edit use case specification, change from date time picker to date time input.
</commit_message>
<xml_diff>
--- a/Document/Reports/Report 3/Report_No_3_KhaNC.docx
+++ b/Document/Reports/Report 3/Report_No_3_KhaNC.docx
@@ -342,6 +342,7 @@
                 <w:szCs w:val="24"/>
               </w:rPr>
             </w:pPr>
+            <w:proofErr w:type="spellStart"/>
             <w:r>
               <w:rPr>
                 <w:rFonts w:asciiTheme="minorHAnsi" w:hAnsiTheme="minorHAnsi"/>
@@ -350,6 +351,7 @@
               </w:rPr>
               <w:t>KhaNC</w:t>
             </w:r>
+            <w:proofErr w:type="spellEnd"/>
           </w:p>
         </w:tc>
       </w:tr>
@@ -2036,6 +2038,7 @@
                 <w:szCs w:val="24"/>
               </w:rPr>
             </w:pPr>
+            <w:proofErr w:type="spellStart"/>
             <w:r>
               <w:rPr>
                 <w:rFonts w:asciiTheme="minorHAnsi" w:hAnsiTheme="minorHAnsi"/>
@@ -2044,6 +2047,7 @@
               </w:rPr>
               <w:t>KhaNC</w:t>
             </w:r>
+            <w:proofErr w:type="spellEnd"/>
           </w:p>
         </w:tc>
       </w:tr>
@@ -4488,6 +4492,7 @@
                 <w:szCs w:val="24"/>
               </w:rPr>
             </w:pPr>
+            <w:proofErr w:type="spellStart"/>
             <w:r>
               <w:rPr>
                 <w:rFonts w:asciiTheme="minorHAnsi" w:hAnsiTheme="minorHAnsi"/>
@@ -4496,6 +4501,7 @@
               </w:rPr>
               <w:t>KhaNC</w:t>
             </w:r>
+            <w:proofErr w:type="spellEnd"/>
           </w:p>
         </w:tc>
       </w:tr>
@@ -6718,6 +6724,7 @@
                 <w:szCs w:val="24"/>
               </w:rPr>
             </w:pPr>
+            <w:proofErr w:type="spellStart"/>
             <w:r>
               <w:rPr>
                 <w:rFonts w:asciiTheme="minorHAnsi" w:hAnsiTheme="minorHAnsi"/>
@@ -6726,6 +6733,7 @@
               </w:rPr>
               <w:t>KhaNC</w:t>
             </w:r>
+            <w:proofErr w:type="spellEnd"/>
           </w:p>
         </w:tc>
       </w:tr>
@@ -9036,7 +9044,227 @@
                 <w:sz w:val="24"/>
                 <w:szCs w:val="24"/>
               </w:rPr>
-              <w:t>A compensation request could have one of three decision is “Chưa quyết định”, “Chấp nhận bồi thường” and “Từ chối bồi thường”.</w:t>
+              <w:t>A compensation request could have one of three decision is “</w:t>
+            </w:r>
+            <w:proofErr w:type="spellStart"/>
+            <w:r>
+              <w:rPr>
+                <w:rFonts w:asciiTheme="minorHAnsi" w:hAnsiTheme="minorHAnsi"/>
+                <w:b w:val="0"/>
+                <w:sz w:val="24"/>
+                <w:szCs w:val="24"/>
+              </w:rPr>
+              <w:t>Chưa</w:t>
+            </w:r>
+            <w:proofErr w:type="spellEnd"/>
+            <w:r>
+              <w:rPr>
+                <w:rFonts w:asciiTheme="minorHAnsi" w:hAnsiTheme="minorHAnsi"/>
+                <w:b w:val="0"/>
+                <w:sz w:val="24"/>
+                <w:szCs w:val="24"/>
+              </w:rPr>
+              <w:t xml:space="preserve"> </w:t>
+            </w:r>
+            <w:proofErr w:type="spellStart"/>
+            <w:r>
+              <w:rPr>
+                <w:rFonts w:asciiTheme="minorHAnsi" w:hAnsiTheme="minorHAnsi"/>
+                <w:b w:val="0"/>
+                <w:sz w:val="24"/>
+                <w:szCs w:val="24"/>
+              </w:rPr>
+              <w:t>quyết</w:t>
+            </w:r>
+            <w:proofErr w:type="spellEnd"/>
+            <w:r>
+              <w:rPr>
+                <w:rFonts w:asciiTheme="minorHAnsi" w:hAnsiTheme="minorHAnsi"/>
+                <w:b w:val="0"/>
+                <w:sz w:val="24"/>
+                <w:szCs w:val="24"/>
+              </w:rPr>
+              <w:t xml:space="preserve"> </w:t>
+            </w:r>
+            <w:proofErr w:type="spellStart"/>
+            <w:r>
+              <w:rPr>
+                <w:rFonts w:asciiTheme="minorHAnsi" w:hAnsiTheme="minorHAnsi"/>
+                <w:b w:val="0"/>
+                <w:sz w:val="24"/>
+                <w:szCs w:val="24"/>
+              </w:rPr>
+              <w:t>định</w:t>
+            </w:r>
+            <w:proofErr w:type="spellEnd"/>
+            <w:r>
+              <w:rPr>
+                <w:rFonts w:asciiTheme="minorHAnsi" w:hAnsiTheme="minorHAnsi"/>
+                <w:b w:val="0"/>
+                <w:sz w:val="24"/>
+                <w:szCs w:val="24"/>
+              </w:rPr>
+              <w:t>”, “</w:t>
+            </w:r>
+            <w:proofErr w:type="spellStart"/>
+            <w:r>
+              <w:rPr>
+                <w:rFonts w:asciiTheme="minorHAnsi" w:hAnsiTheme="minorHAnsi"/>
+                <w:b w:val="0"/>
+                <w:sz w:val="24"/>
+                <w:szCs w:val="24"/>
+              </w:rPr>
+              <w:t>Chấp</w:t>
+            </w:r>
+            <w:proofErr w:type="spellEnd"/>
+            <w:r>
+              <w:rPr>
+                <w:rFonts w:asciiTheme="minorHAnsi" w:hAnsiTheme="minorHAnsi"/>
+                <w:b w:val="0"/>
+                <w:sz w:val="24"/>
+                <w:szCs w:val="24"/>
+              </w:rPr>
+              <w:t xml:space="preserve"> </w:t>
+            </w:r>
+            <w:proofErr w:type="spellStart"/>
+            <w:r>
+              <w:rPr>
+                <w:rFonts w:asciiTheme="minorHAnsi" w:hAnsiTheme="minorHAnsi"/>
+                <w:b w:val="0"/>
+                <w:sz w:val="24"/>
+                <w:szCs w:val="24"/>
+              </w:rPr>
+              <w:t>nhận</w:t>
+            </w:r>
+            <w:proofErr w:type="spellEnd"/>
+            <w:r>
+              <w:rPr>
+                <w:rFonts w:asciiTheme="minorHAnsi" w:hAnsiTheme="minorHAnsi"/>
+                <w:b w:val="0"/>
+                <w:sz w:val="24"/>
+                <w:szCs w:val="24"/>
+              </w:rPr>
+              <w:t xml:space="preserve"> </w:t>
+            </w:r>
+            <w:proofErr w:type="spellStart"/>
+            <w:r>
+              <w:rPr>
+                <w:rFonts w:asciiTheme="minorHAnsi" w:hAnsiTheme="minorHAnsi"/>
+                <w:b w:val="0"/>
+                <w:sz w:val="24"/>
+                <w:szCs w:val="24"/>
+              </w:rPr>
+              <w:t>bồi</w:t>
+            </w:r>
+            <w:proofErr w:type="spellEnd"/>
+            <w:r>
+              <w:rPr>
+                <w:rFonts w:asciiTheme="minorHAnsi" w:hAnsiTheme="minorHAnsi"/>
+                <w:b w:val="0"/>
+                <w:sz w:val="24"/>
+                <w:szCs w:val="24"/>
+              </w:rPr>
+              <w:t xml:space="preserve"> </w:t>
+            </w:r>
+            <w:proofErr w:type="spellStart"/>
+            <w:r>
+              <w:rPr>
+                <w:rFonts w:asciiTheme="minorHAnsi" w:hAnsiTheme="minorHAnsi"/>
+                <w:b w:val="0"/>
+                <w:sz w:val="24"/>
+                <w:szCs w:val="24"/>
+              </w:rPr>
+              <w:t>thường</w:t>
+            </w:r>
+            <w:proofErr w:type="spellEnd"/>
+            <w:r>
+              <w:rPr>
+                <w:rFonts w:asciiTheme="minorHAnsi" w:hAnsiTheme="minorHAnsi"/>
+                <w:b w:val="0"/>
+                <w:sz w:val="24"/>
+                <w:szCs w:val="24"/>
+              </w:rPr>
+              <w:t>” and “</w:t>
+            </w:r>
+            <w:proofErr w:type="spellStart"/>
+            <w:r>
+              <w:rPr>
+                <w:rFonts w:asciiTheme="minorHAnsi" w:hAnsiTheme="minorHAnsi"/>
+                <w:b w:val="0"/>
+                <w:sz w:val="24"/>
+                <w:szCs w:val="24"/>
+              </w:rPr>
+              <w:t>Từ</w:t>
+            </w:r>
+            <w:proofErr w:type="spellEnd"/>
+            <w:r>
+              <w:rPr>
+                <w:rFonts w:asciiTheme="minorHAnsi" w:hAnsiTheme="minorHAnsi"/>
+                <w:b w:val="0"/>
+                <w:sz w:val="24"/>
+                <w:szCs w:val="24"/>
+              </w:rPr>
+              <w:t xml:space="preserve"> </w:t>
+            </w:r>
+            <w:proofErr w:type="spellStart"/>
+            <w:r>
+              <w:rPr>
+                <w:rFonts w:asciiTheme="minorHAnsi" w:hAnsiTheme="minorHAnsi"/>
+                <w:b w:val="0"/>
+                <w:sz w:val="24"/>
+                <w:szCs w:val="24"/>
+              </w:rPr>
+              <w:t>chối</w:t>
+            </w:r>
+            <w:proofErr w:type="spellEnd"/>
+            <w:r>
+              <w:rPr>
+                <w:rFonts w:asciiTheme="minorHAnsi" w:hAnsiTheme="minorHAnsi"/>
+                <w:b w:val="0"/>
+                <w:sz w:val="24"/>
+                <w:szCs w:val="24"/>
+              </w:rPr>
+              <w:t xml:space="preserve"> </w:t>
+            </w:r>
+            <w:proofErr w:type="spellStart"/>
+            <w:r>
+              <w:rPr>
+                <w:rFonts w:asciiTheme="minorHAnsi" w:hAnsiTheme="minorHAnsi"/>
+                <w:b w:val="0"/>
+                <w:sz w:val="24"/>
+                <w:szCs w:val="24"/>
+              </w:rPr>
+              <w:t>bồi</w:t>
+            </w:r>
+            <w:proofErr w:type="spellEnd"/>
+            <w:r>
+              <w:rPr>
+                <w:rFonts w:asciiTheme="minorHAnsi" w:hAnsiTheme="minorHAnsi"/>
+                <w:b w:val="0"/>
+                <w:sz w:val="24"/>
+                <w:szCs w:val="24"/>
+              </w:rPr>
+              <w:t xml:space="preserve"> </w:t>
+            </w:r>
+            <w:proofErr w:type="spellStart"/>
+            <w:r>
+              <w:rPr>
+                <w:rFonts w:asciiTheme="minorHAnsi" w:hAnsiTheme="minorHAnsi"/>
+                <w:b w:val="0"/>
+                <w:sz w:val="24"/>
+                <w:szCs w:val="24"/>
+              </w:rPr>
+              <w:t>thường</w:t>
+            </w:r>
+            <w:proofErr w:type="spellEnd"/>
+            <w:r>
+              <w:rPr>
+                <w:rFonts w:asciiTheme="minorHAnsi" w:hAnsiTheme="minorHAnsi"/>
+                <w:b w:val="0"/>
+                <w:sz w:val="24"/>
+                <w:szCs w:val="24"/>
+              </w:rPr>
+              <w:t>”.</w:t>
             </w:r>
           </w:p>
           <w:p>
@@ -9060,7 +9288,147 @@
                 <w:sz w:val="24"/>
                 <w:szCs w:val="24"/>
               </w:rPr>
-              <w:t>A compensation request could have one of three status is “Đang xử lý”, “Hoàn tất” and “Hủy bỏ”.</w:t>
+              <w:t>A compensation request could have one of three status is “</w:t>
+            </w:r>
+            <w:proofErr w:type="spellStart"/>
+            <w:r>
+              <w:rPr>
+                <w:rFonts w:asciiTheme="minorHAnsi" w:hAnsiTheme="minorHAnsi"/>
+                <w:b w:val="0"/>
+                <w:sz w:val="24"/>
+                <w:szCs w:val="24"/>
+              </w:rPr>
+              <w:t>Đang</w:t>
+            </w:r>
+            <w:proofErr w:type="spellEnd"/>
+            <w:r>
+              <w:rPr>
+                <w:rFonts w:asciiTheme="minorHAnsi" w:hAnsiTheme="minorHAnsi"/>
+                <w:b w:val="0"/>
+                <w:sz w:val="24"/>
+                <w:szCs w:val="24"/>
+              </w:rPr>
+              <w:t xml:space="preserve"> </w:t>
+            </w:r>
+            <w:proofErr w:type="spellStart"/>
+            <w:r>
+              <w:rPr>
+                <w:rFonts w:asciiTheme="minorHAnsi" w:hAnsiTheme="minorHAnsi"/>
+                <w:b w:val="0"/>
+                <w:sz w:val="24"/>
+                <w:szCs w:val="24"/>
+              </w:rPr>
+              <w:t>xử</w:t>
+            </w:r>
+            <w:proofErr w:type="spellEnd"/>
+            <w:r>
+              <w:rPr>
+                <w:rFonts w:asciiTheme="minorHAnsi" w:hAnsiTheme="minorHAnsi"/>
+                <w:b w:val="0"/>
+                <w:sz w:val="24"/>
+                <w:szCs w:val="24"/>
+              </w:rPr>
+              <w:t xml:space="preserve"> </w:t>
+            </w:r>
+            <w:proofErr w:type="spellStart"/>
+            <w:r>
+              <w:rPr>
+                <w:rFonts w:asciiTheme="minorHAnsi" w:hAnsiTheme="minorHAnsi"/>
+                <w:b w:val="0"/>
+                <w:sz w:val="24"/>
+                <w:szCs w:val="24"/>
+              </w:rPr>
+              <w:t>lý</w:t>
+            </w:r>
+            <w:proofErr w:type="spellEnd"/>
+            <w:r>
+              <w:rPr>
+                <w:rFonts w:asciiTheme="minorHAnsi" w:hAnsiTheme="minorHAnsi"/>
+                <w:b w:val="0"/>
+                <w:sz w:val="24"/>
+                <w:szCs w:val="24"/>
+              </w:rPr>
+              <w:t>”, “</w:t>
+            </w:r>
+            <w:proofErr w:type="spellStart"/>
+            <w:r>
+              <w:rPr>
+                <w:rFonts w:asciiTheme="minorHAnsi" w:hAnsiTheme="minorHAnsi"/>
+                <w:b w:val="0"/>
+                <w:sz w:val="24"/>
+                <w:szCs w:val="24"/>
+              </w:rPr>
+              <w:t>Hoàn</w:t>
+            </w:r>
+            <w:proofErr w:type="spellEnd"/>
+            <w:r>
+              <w:rPr>
+                <w:rFonts w:asciiTheme="minorHAnsi" w:hAnsiTheme="minorHAnsi"/>
+                <w:b w:val="0"/>
+                <w:sz w:val="24"/>
+                <w:szCs w:val="24"/>
+              </w:rPr>
+              <w:t xml:space="preserve"> </w:t>
+            </w:r>
+            <w:proofErr w:type="spellStart"/>
+            <w:r>
+              <w:rPr>
+                <w:rFonts w:asciiTheme="minorHAnsi" w:hAnsiTheme="minorHAnsi"/>
+                <w:b w:val="0"/>
+                <w:sz w:val="24"/>
+                <w:szCs w:val="24"/>
+              </w:rPr>
+              <w:t>tất</w:t>
+            </w:r>
+            <w:proofErr w:type="spellEnd"/>
+            <w:r>
+              <w:rPr>
+                <w:rFonts w:asciiTheme="minorHAnsi" w:hAnsiTheme="minorHAnsi"/>
+                <w:b w:val="0"/>
+                <w:sz w:val="24"/>
+                <w:szCs w:val="24"/>
+              </w:rPr>
+              <w:t>” and “</w:t>
+            </w:r>
+            <w:proofErr w:type="spellStart"/>
+            <w:r>
+              <w:rPr>
+                <w:rFonts w:asciiTheme="minorHAnsi" w:hAnsiTheme="minorHAnsi"/>
+                <w:b w:val="0"/>
+                <w:sz w:val="24"/>
+                <w:szCs w:val="24"/>
+              </w:rPr>
+              <w:t>Hủy</w:t>
+            </w:r>
+            <w:proofErr w:type="spellEnd"/>
+            <w:r>
+              <w:rPr>
+                <w:rFonts w:asciiTheme="minorHAnsi" w:hAnsiTheme="minorHAnsi"/>
+                <w:b w:val="0"/>
+                <w:sz w:val="24"/>
+                <w:szCs w:val="24"/>
+              </w:rPr>
+              <w:t xml:space="preserve"> </w:t>
+            </w:r>
+            <w:proofErr w:type="spellStart"/>
+            <w:r>
+              <w:rPr>
+                <w:rFonts w:asciiTheme="minorHAnsi" w:hAnsiTheme="minorHAnsi"/>
+                <w:b w:val="0"/>
+                <w:sz w:val="24"/>
+                <w:szCs w:val="24"/>
+              </w:rPr>
+              <w:t>bỏ</w:t>
+            </w:r>
+            <w:proofErr w:type="spellEnd"/>
+            <w:r>
+              <w:rPr>
+                <w:rFonts w:asciiTheme="minorHAnsi" w:hAnsiTheme="minorHAnsi"/>
+                <w:b w:val="0"/>
+                <w:sz w:val="24"/>
+                <w:szCs w:val="24"/>
+              </w:rPr>
+              <w:t>”.</w:t>
             </w:r>
           </w:p>
           <w:p>
@@ -9517,6 +9885,7 @@
                 <w:szCs w:val="24"/>
               </w:rPr>
             </w:pPr>
+            <w:proofErr w:type="spellStart"/>
             <w:r>
               <w:rPr>
                 <w:rFonts w:asciiTheme="minorHAnsi" w:hAnsiTheme="minorHAnsi"/>
@@ -9525,6 +9894,7 @@
               </w:rPr>
               <w:t>KhaNC</w:t>
             </w:r>
+            <w:proofErr w:type="spellEnd"/>
           </w:p>
         </w:tc>
       </w:tr>
@@ -11623,6 +11993,7 @@
                 <w:szCs w:val="24"/>
               </w:rPr>
             </w:pPr>
+            <w:proofErr w:type="spellStart"/>
             <w:r>
               <w:rPr>
                 <w:rFonts w:asciiTheme="minorHAnsi" w:hAnsiTheme="minorHAnsi"/>
@@ -11631,6 +12002,7 @@
               </w:rPr>
               <w:t>KhaNC</w:t>
             </w:r>
+            <w:proofErr w:type="spellEnd"/>
           </w:p>
         </w:tc>
       </w:tr>
@@ -13946,6 +14318,7 @@
                 <w:szCs w:val="24"/>
               </w:rPr>
             </w:pPr>
+            <w:proofErr w:type="spellStart"/>
             <w:r>
               <w:rPr>
                 <w:rFonts w:asciiTheme="minorHAnsi" w:hAnsiTheme="minorHAnsi"/>
@@ -13954,6 +14327,7 @@
               </w:rPr>
               <w:t>KhaNC</w:t>
             </w:r>
+            <w:proofErr w:type="spellEnd"/>
           </w:p>
         </w:tc>
       </w:tr>
@@ -15799,25 +16173,7 @@
                 <w:sz w:val="24"/>
                 <w:szCs w:val="24"/>
               </w:rPr>
-              <w:t xml:space="preserve">System will suggest staff create new contract for the </w:t>
-            </w:r>
-            <w:r>
-              <w:rPr>
-                <w:rFonts w:asciiTheme="minorHAnsi" w:hAnsiTheme="minorHAnsi"/>
-                <w:b w:val="0"/>
-                <w:sz w:val="24"/>
-                <w:szCs w:val="24"/>
-              </w:rPr>
-              <w:t>customer</w:t>
-            </w:r>
-            <w:r>
-              <w:rPr>
-                <w:rFonts w:asciiTheme="minorHAnsi" w:hAnsiTheme="minorHAnsi"/>
-                <w:b w:val="0"/>
-                <w:sz w:val="24"/>
-                <w:szCs w:val="24"/>
-              </w:rPr>
-              <w:t xml:space="preserve"> has just created.</w:t>
+              <w:t>System will suggest staff create new contract for the customer has just created.</w:t>
             </w:r>
           </w:p>
         </w:tc>
@@ -16161,6 +16517,7 @@
                 <w:szCs w:val="24"/>
               </w:rPr>
             </w:pPr>
+            <w:proofErr w:type="spellStart"/>
             <w:r>
               <w:rPr>
                 <w:rFonts w:asciiTheme="minorHAnsi" w:hAnsiTheme="minorHAnsi"/>
@@ -16169,6 +16526,7 @@
               </w:rPr>
               <w:t>KhaNC</w:t>
             </w:r>
+            <w:proofErr w:type="spellEnd"/>
           </w:p>
         </w:tc>
       </w:tr>
@@ -16980,8 +17338,18 @@
                       <w:sz w:val="24"/>
                       <w:szCs w:val="24"/>
                     </w:rPr>
-                    <w:t>date time picker, required</w:t>
-                  </w:r>
+                    <w:t>date time input</w:t>
+                  </w:r>
+                  <w:r>
+                    <w:rPr>
+                      <w:rFonts w:asciiTheme="minorHAnsi" w:hAnsiTheme="minorHAnsi"/>
+                      <w:sz w:val="24"/>
+                      <w:szCs w:val="24"/>
+                    </w:rPr>
+                    <w:t>, required</w:t>
+                  </w:r>
+                  <w:bookmarkStart w:id="0" w:name="_GoBack"/>
+                  <w:bookmarkEnd w:id="0"/>
                 </w:p>
                 <w:p>
                   <w:pPr>
@@ -17004,7 +17372,23 @@
                       <w:sz w:val="24"/>
                       <w:szCs w:val="24"/>
                     </w:rPr>
-                    <w:t>Contract’s expired date: date time picker, required</w:t>
+                    <w:t xml:space="preserve">Contract’s expired date: </w:t>
+                  </w:r>
+                  <w:r>
+                    <w:rPr>
+                      <w:rFonts w:asciiTheme="minorHAnsi" w:hAnsiTheme="minorHAnsi"/>
+                      <w:sz w:val="24"/>
+                      <w:szCs w:val="24"/>
+                    </w:rPr>
+                    <w:t>date time input</w:t>
+                  </w:r>
+                  <w:r>
+                    <w:rPr>
+                      <w:rFonts w:asciiTheme="minorHAnsi" w:hAnsiTheme="minorHAnsi"/>
+                      <w:sz w:val="24"/>
+                      <w:szCs w:val="24"/>
+                    </w:rPr>
+                    <w:t>, required</w:t>
                   </w:r>
                 </w:p>
                 <w:p>
@@ -17029,15 +17413,7 @@
                       <w:szCs w:val="24"/>
                     </w:rPr>
                     <w:lastRenderedPageBreak/>
-                    <w:t xml:space="preserve">Contract’s fee: </w:t>
-                  </w:r>
-                  <w:r>
-                    <w:rPr>
-                      <w:rFonts w:asciiTheme="minorHAnsi" w:hAnsiTheme="minorHAnsi"/>
-                      <w:sz w:val="24"/>
-                      <w:szCs w:val="24"/>
-                    </w:rPr>
-                    <w:t>free text input</w:t>
+                    <w:t>Contract’s fee: free text input</w:t>
                   </w:r>
                   <w:r>
                     <w:rPr>
@@ -17053,23 +17429,7 @@
                       <w:sz w:val="24"/>
                       <w:szCs w:val="24"/>
                     </w:rPr>
-                    <w:t xml:space="preserve">length </w:t>
-                  </w:r>
-                  <w:r>
-                    <w:rPr>
-                      <w:rFonts w:asciiTheme="minorHAnsi" w:hAnsiTheme="minorHAnsi"/>
-                      <w:sz w:val="24"/>
-                      <w:szCs w:val="24"/>
-                    </w:rPr>
-                    <w:t>1 – 1</w:t>
-                  </w:r>
-                  <w:r>
-                    <w:rPr>
-                      <w:rFonts w:asciiTheme="minorHAnsi" w:hAnsiTheme="minorHAnsi"/>
-                      <w:sz w:val="24"/>
-                      <w:szCs w:val="24"/>
-                    </w:rPr>
-                    <w:t>0</w:t>
+                    <w:t>length 1 – 10</w:t>
                   </w:r>
                 </w:p>
                 <w:p>
@@ -17231,23 +17591,7 @@
                       <w:sz w:val="24"/>
                       <w:szCs w:val="24"/>
                     </w:rPr>
-                    <w:t xml:space="preserve">length </w:t>
-                  </w:r>
-                  <w:r>
-                    <w:rPr>
-                      <w:rFonts w:asciiTheme="minorHAnsi" w:hAnsiTheme="minorHAnsi"/>
-                      <w:sz w:val="24"/>
-                      <w:szCs w:val="24"/>
-                    </w:rPr>
-                    <w:t>2 – 2</w:t>
-                  </w:r>
-                  <w:r>
-                    <w:rPr>
-                      <w:rFonts w:asciiTheme="minorHAnsi" w:hAnsiTheme="minorHAnsi"/>
-                      <w:sz w:val="24"/>
-                      <w:szCs w:val="24"/>
-                    </w:rPr>
-                    <w:t>0</w:t>
+                    <w:t>length 2 – 20</w:t>
                   </w:r>
                 </w:p>
                 <w:p>
@@ -17711,15 +18055,7 @@
                       <w:sz w:val="24"/>
                       <w:szCs w:val="24"/>
                     </w:rPr>
-                    <w:t xml:space="preserve">length </w:t>
-                  </w:r>
-                  <w:r>
-                    <w:rPr>
-                      <w:rFonts w:asciiTheme="minorHAnsi" w:hAnsiTheme="minorHAnsi"/>
-                      <w:sz w:val="24"/>
-                      <w:szCs w:val="24"/>
-                    </w:rPr>
-                    <w:t>1 – 4</w:t>
+                    <w:t>length 1 – 4</w:t>
                   </w:r>
                 </w:p>
                 <w:p>
@@ -17775,15 +18111,7 @@
                       <w:sz w:val="24"/>
                       <w:szCs w:val="24"/>
                     </w:rPr>
-                    <w:t xml:space="preserve">length </w:t>
-                  </w:r>
-                  <w:r>
-                    <w:rPr>
-                      <w:rFonts w:asciiTheme="minorHAnsi" w:hAnsiTheme="minorHAnsi"/>
-                      <w:sz w:val="24"/>
-                      <w:szCs w:val="24"/>
-                    </w:rPr>
-                    <w:t>1 – 3</w:t>
+                    <w:t>length 1 – 3</w:t>
                   </w:r>
                 </w:p>
               </w:tc>
@@ -18657,25 +18985,7 @@
                 <w:sz w:val="24"/>
                 <w:szCs w:val="24"/>
               </w:rPr>
-              <w:t xml:space="preserve">extended </w:t>
-            </w:r>
-            <w:r>
-              <w:rPr>
-                <w:rFonts w:asciiTheme="minorHAnsi" w:hAnsiTheme="minorHAnsi"/>
-                <w:b w:val="0"/>
-                <w:sz w:val="24"/>
-                <w:szCs w:val="24"/>
-              </w:rPr>
-              <w:t>from</w:t>
-            </w:r>
-            <w:r>
-              <w:rPr>
-                <w:rFonts w:asciiTheme="minorHAnsi" w:hAnsiTheme="minorHAnsi"/>
-                <w:b w:val="0"/>
-                <w:sz w:val="24"/>
-                <w:szCs w:val="24"/>
-              </w:rPr>
-              <w:t xml:space="preserve"> Create new contract</w:t>
+              <w:t>extended from Create new contract</w:t>
             </w:r>
           </w:p>
           <w:p>
@@ -18909,43 +19219,7 @@
                 <w:sz w:val="24"/>
                 <w:szCs w:val="24"/>
               </w:rPr>
-              <w:t xml:space="preserve">Contract’s </w:t>
-            </w:r>
-            <w:r>
-              <w:rPr>
-                <w:rFonts w:asciiTheme="minorHAnsi" w:hAnsiTheme="minorHAnsi"/>
-                <w:b w:val="0"/>
-                <w:sz w:val="24"/>
-                <w:szCs w:val="24"/>
-              </w:rPr>
-              <w:t>expired</w:t>
-            </w:r>
-            <w:r>
-              <w:rPr>
-                <w:rFonts w:asciiTheme="minorHAnsi" w:hAnsiTheme="minorHAnsi"/>
-                <w:b w:val="0"/>
-                <w:sz w:val="24"/>
-                <w:szCs w:val="24"/>
-              </w:rPr>
-              <w:t xml:space="preserve"> date must not be earlier than contract</w:t>
-            </w:r>
-            <w:r>
-              <w:rPr>
-                <w:rFonts w:asciiTheme="minorHAnsi" w:hAnsiTheme="minorHAnsi"/>
-                <w:b w:val="0"/>
-                <w:sz w:val="24"/>
-                <w:szCs w:val="24"/>
-              </w:rPr>
-              <w:t>’s start</w:t>
-            </w:r>
-            <w:r>
-              <w:rPr>
-                <w:rFonts w:asciiTheme="minorHAnsi" w:hAnsiTheme="minorHAnsi"/>
-                <w:b w:val="0"/>
-                <w:sz w:val="24"/>
-                <w:szCs w:val="24"/>
-              </w:rPr>
-              <w:t xml:space="preserve"> date.</w:t>
+              <w:t>Contract’s expired date must not be earlier than contract’s start date.</w:t>
             </w:r>
           </w:p>
           <w:p>
@@ -19010,7 +19284,147 @@
                 <w:sz w:val="24"/>
                 <w:szCs w:val="24"/>
               </w:rPr>
-              <w:t>“Xe trên 50cc có BH cho người trên xe”</w:t>
+              <w:t>“</w:t>
+            </w:r>
+            <w:proofErr w:type="spellStart"/>
+            <w:r>
+              <w:rPr>
+                <w:rFonts w:asciiTheme="minorHAnsi" w:hAnsiTheme="minorHAnsi"/>
+                <w:b w:val="0"/>
+                <w:sz w:val="24"/>
+                <w:szCs w:val="24"/>
+              </w:rPr>
+              <w:t>Xe</w:t>
+            </w:r>
+            <w:proofErr w:type="spellEnd"/>
+            <w:r>
+              <w:rPr>
+                <w:rFonts w:asciiTheme="minorHAnsi" w:hAnsiTheme="minorHAnsi"/>
+                <w:b w:val="0"/>
+                <w:sz w:val="24"/>
+                <w:szCs w:val="24"/>
+              </w:rPr>
+              <w:t xml:space="preserve"> </w:t>
+            </w:r>
+            <w:proofErr w:type="spellStart"/>
+            <w:r>
+              <w:rPr>
+                <w:rFonts w:asciiTheme="minorHAnsi" w:hAnsiTheme="minorHAnsi"/>
+                <w:b w:val="0"/>
+                <w:sz w:val="24"/>
+                <w:szCs w:val="24"/>
+              </w:rPr>
+              <w:t>trên</w:t>
+            </w:r>
+            <w:proofErr w:type="spellEnd"/>
+            <w:r>
+              <w:rPr>
+                <w:rFonts w:asciiTheme="minorHAnsi" w:hAnsiTheme="minorHAnsi"/>
+                <w:b w:val="0"/>
+                <w:sz w:val="24"/>
+                <w:szCs w:val="24"/>
+              </w:rPr>
+              <w:t xml:space="preserve"> 50cc </w:t>
+            </w:r>
+            <w:proofErr w:type="spellStart"/>
+            <w:r>
+              <w:rPr>
+                <w:rFonts w:asciiTheme="minorHAnsi" w:hAnsiTheme="minorHAnsi"/>
+                <w:b w:val="0"/>
+                <w:sz w:val="24"/>
+                <w:szCs w:val="24"/>
+              </w:rPr>
+              <w:t>có</w:t>
+            </w:r>
+            <w:proofErr w:type="spellEnd"/>
+            <w:r>
+              <w:rPr>
+                <w:rFonts w:asciiTheme="minorHAnsi" w:hAnsiTheme="minorHAnsi"/>
+                <w:b w:val="0"/>
+                <w:sz w:val="24"/>
+                <w:szCs w:val="24"/>
+              </w:rPr>
+              <w:t xml:space="preserve"> BH </w:t>
+            </w:r>
+            <w:proofErr w:type="spellStart"/>
+            <w:r>
+              <w:rPr>
+                <w:rFonts w:asciiTheme="minorHAnsi" w:hAnsiTheme="minorHAnsi"/>
+                <w:b w:val="0"/>
+                <w:sz w:val="24"/>
+                <w:szCs w:val="24"/>
+              </w:rPr>
+              <w:t>cho</w:t>
+            </w:r>
+            <w:proofErr w:type="spellEnd"/>
+            <w:r>
+              <w:rPr>
+                <w:rFonts w:asciiTheme="minorHAnsi" w:hAnsiTheme="minorHAnsi"/>
+                <w:b w:val="0"/>
+                <w:sz w:val="24"/>
+                <w:szCs w:val="24"/>
+              </w:rPr>
+              <w:t xml:space="preserve"> </w:t>
+            </w:r>
+            <w:proofErr w:type="spellStart"/>
+            <w:r>
+              <w:rPr>
+                <w:rFonts w:asciiTheme="minorHAnsi" w:hAnsiTheme="minorHAnsi"/>
+                <w:b w:val="0"/>
+                <w:sz w:val="24"/>
+                <w:szCs w:val="24"/>
+              </w:rPr>
+              <w:t>người</w:t>
+            </w:r>
+            <w:proofErr w:type="spellEnd"/>
+            <w:r>
+              <w:rPr>
+                <w:rFonts w:asciiTheme="minorHAnsi" w:hAnsiTheme="minorHAnsi"/>
+                <w:b w:val="0"/>
+                <w:sz w:val="24"/>
+                <w:szCs w:val="24"/>
+              </w:rPr>
+              <w:t xml:space="preserve"> </w:t>
+            </w:r>
+            <w:proofErr w:type="spellStart"/>
+            <w:r>
+              <w:rPr>
+                <w:rFonts w:asciiTheme="minorHAnsi" w:hAnsiTheme="minorHAnsi"/>
+                <w:b w:val="0"/>
+                <w:sz w:val="24"/>
+                <w:szCs w:val="24"/>
+              </w:rPr>
+              <w:t>trên</w:t>
+            </w:r>
+            <w:proofErr w:type="spellEnd"/>
+            <w:r>
+              <w:rPr>
+                <w:rFonts w:asciiTheme="minorHAnsi" w:hAnsiTheme="minorHAnsi"/>
+                <w:b w:val="0"/>
+                <w:sz w:val="24"/>
+                <w:szCs w:val="24"/>
+              </w:rPr>
+              <w:t xml:space="preserve"> </w:t>
+            </w:r>
+            <w:proofErr w:type="spellStart"/>
+            <w:r>
+              <w:rPr>
+                <w:rFonts w:asciiTheme="minorHAnsi" w:hAnsiTheme="minorHAnsi"/>
+                <w:b w:val="0"/>
+                <w:sz w:val="24"/>
+                <w:szCs w:val="24"/>
+              </w:rPr>
+              <w:t>xe</w:t>
+            </w:r>
+            <w:proofErr w:type="spellEnd"/>
+            <w:r>
+              <w:rPr>
+                <w:rFonts w:asciiTheme="minorHAnsi" w:hAnsiTheme="minorHAnsi"/>
+                <w:b w:val="0"/>
+                <w:sz w:val="24"/>
+                <w:szCs w:val="24"/>
+              </w:rPr>
+              <w:t>”</w:t>
             </w:r>
           </w:p>
           <w:p>
@@ -19034,7 +19448,167 @@
                 <w:sz w:val="24"/>
                 <w:szCs w:val="24"/>
               </w:rPr>
-              <w:t>“Xe trên 50cc không có BH cho người trên xe”</w:t>
+              <w:t>“</w:t>
+            </w:r>
+            <w:proofErr w:type="spellStart"/>
+            <w:r>
+              <w:rPr>
+                <w:rFonts w:asciiTheme="minorHAnsi" w:hAnsiTheme="minorHAnsi"/>
+                <w:b w:val="0"/>
+                <w:sz w:val="24"/>
+                <w:szCs w:val="24"/>
+              </w:rPr>
+              <w:t>Xe</w:t>
+            </w:r>
+            <w:proofErr w:type="spellEnd"/>
+            <w:r>
+              <w:rPr>
+                <w:rFonts w:asciiTheme="minorHAnsi" w:hAnsiTheme="minorHAnsi"/>
+                <w:b w:val="0"/>
+                <w:sz w:val="24"/>
+                <w:szCs w:val="24"/>
+              </w:rPr>
+              <w:t xml:space="preserve"> </w:t>
+            </w:r>
+            <w:proofErr w:type="spellStart"/>
+            <w:r>
+              <w:rPr>
+                <w:rFonts w:asciiTheme="minorHAnsi" w:hAnsiTheme="minorHAnsi"/>
+                <w:b w:val="0"/>
+                <w:sz w:val="24"/>
+                <w:szCs w:val="24"/>
+              </w:rPr>
+              <w:t>trên</w:t>
+            </w:r>
+            <w:proofErr w:type="spellEnd"/>
+            <w:r>
+              <w:rPr>
+                <w:rFonts w:asciiTheme="minorHAnsi" w:hAnsiTheme="minorHAnsi"/>
+                <w:b w:val="0"/>
+                <w:sz w:val="24"/>
+                <w:szCs w:val="24"/>
+              </w:rPr>
+              <w:t xml:space="preserve"> 50cc </w:t>
+            </w:r>
+            <w:proofErr w:type="spellStart"/>
+            <w:r>
+              <w:rPr>
+                <w:rFonts w:asciiTheme="minorHAnsi" w:hAnsiTheme="minorHAnsi"/>
+                <w:b w:val="0"/>
+                <w:sz w:val="24"/>
+                <w:szCs w:val="24"/>
+              </w:rPr>
+              <w:t>không</w:t>
+            </w:r>
+            <w:proofErr w:type="spellEnd"/>
+            <w:r>
+              <w:rPr>
+                <w:rFonts w:asciiTheme="minorHAnsi" w:hAnsiTheme="minorHAnsi"/>
+                <w:b w:val="0"/>
+                <w:sz w:val="24"/>
+                <w:szCs w:val="24"/>
+              </w:rPr>
+              <w:t xml:space="preserve"> </w:t>
+            </w:r>
+            <w:proofErr w:type="spellStart"/>
+            <w:r>
+              <w:rPr>
+                <w:rFonts w:asciiTheme="minorHAnsi" w:hAnsiTheme="minorHAnsi"/>
+                <w:b w:val="0"/>
+                <w:sz w:val="24"/>
+                <w:szCs w:val="24"/>
+              </w:rPr>
+              <w:t>có</w:t>
+            </w:r>
+            <w:proofErr w:type="spellEnd"/>
+            <w:r>
+              <w:rPr>
+                <w:rFonts w:asciiTheme="minorHAnsi" w:hAnsiTheme="minorHAnsi"/>
+                <w:b w:val="0"/>
+                <w:sz w:val="24"/>
+                <w:szCs w:val="24"/>
+              </w:rPr>
+              <w:t xml:space="preserve"> BH </w:t>
+            </w:r>
+            <w:proofErr w:type="spellStart"/>
+            <w:r>
+              <w:rPr>
+                <w:rFonts w:asciiTheme="minorHAnsi" w:hAnsiTheme="minorHAnsi"/>
+                <w:b w:val="0"/>
+                <w:sz w:val="24"/>
+                <w:szCs w:val="24"/>
+              </w:rPr>
+              <w:t>cho</w:t>
+            </w:r>
+            <w:proofErr w:type="spellEnd"/>
+            <w:r>
+              <w:rPr>
+                <w:rFonts w:asciiTheme="minorHAnsi" w:hAnsiTheme="minorHAnsi"/>
+                <w:b w:val="0"/>
+                <w:sz w:val="24"/>
+                <w:szCs w:val="24"/>
+              </w:rPr>
+              <w:t xml:space="preserve"> </w:t>
+            </w:r>
+            <w:proofErr w:type="spellStart"/>
+            <w:r>
+              <w:rPr>
+                <w:rFonts w:asciiTheme="minorHAnsi" w:hAnsiTheme="minorHAnsi"/>
+                <w:b w:val="0"/>
+                <w:sz w:val="24"/>
+                <w:szCs w:val="24"/>
+              </w:rPr>
+              <w:t>người</w:t>
+            </w:r>
+            <w:proofErr w:type="spellEnd"/>
+            <w:r>
+              <w:rPr>
+                <w:rFonts w:asciiTheme="minorHAnsi" w:hAnsiTheme="minorHAnsi"/>
+                <w:b w:val="0"/>
+                <w:sz w:val="24"/>
+                <w:szCs w:val="24"/>
+              </w:rPr>
+              <w:t xml:space="preserve"> </w:t>
+            </w:r>
+            <w:proofErr w:type="spellStart"/>
+            <w:r>
+              <w:rPr>
+                <w:rFonts w:asciiTheme="minorHAnsi" w:hAnsiTheme="minorHAnsi"/>
+                <w:b w:val="0"/>
+                <w:sz w:val="24"/>
+                <w:szCs w:val="24"/>
+              </w:rPr>
+              <w:t>trên</w:t>
+            </w:r>
+            <w:proofErr w:type="spellEnd"/>
+            <w:r>
+              <w:rPr>
+                <w:rFonts w:asciiTheme="minorHAnsi" w:hAnsiTheme="minorHAnsi"/>
+                <w:b w:val="0"/>
+                <w:sz w:val="24"/>
+                <w:szCs w:val="24"/>
+              </w:rPr>
+              <w:t xml:space="preserve"> </w:t>
+            </w:r>
+            <w:proofErr w:type="spellStart"/>
+            <w:r>
+              <w:rPr>
+                <w:rFonts w:asciiTheme="minorHAnsi" w:hAnsiTheme="minorHAnsi"/>
+                <w:b w:val="0"/>
+                <w:sz w:val="24"/>
+                <w:szCs w:val="24"/>
+              </w:rPr>
+              <w:t>xe</w:t>
+            </w:r>
+            <w:proofErr w:type="spellEnd"/>
+            <w:r>
+              <w:rPr>
+                <w:rFonts w:asciiTheme="minorHAnsi" w:hAnsiTheme="minorHAnsi"/>
+                <w:b w:val="0"/>
+                <w:sz w:val="24"/>
+                <w:szCs w:val="24"/>
+              </w:rPr>
+              <w:t>”</w:t>
             </w:r>
           </w:p>
           <w:p>
@@ -19058,7 +19632,147 @@
                 <w:sz w:val="24"/>
                 <w:szCs w:val="24"/>
               </w:rPr>
-              <w:t>“Xe dưới 50cc có BH cho người trên xe”</w:t>
+              <w:t>“</w:t>
+            </w:r>
+            <w:proofErr w:type="spellStart"/>
+            <w:r>
+              <w:rPr>
+                <w:rFonts w:asciiTheme="minorHAnsi" w:hAnsiTheme="minorHAnsi"/>
+                <w:b w:val="0"/>
+                <w:sz w:val="24"/>
+                <w:szCs w:val="24"/>
+              </w:rPr>
+              <w:t>Xe</w:t>
+            </w:r>
+            <w:proofErr w:type="spellEnd"/>
+            <w:r>
+              <w:rPr>
+                <w:rFonts w:asciiTheme="minorHAnsi" w:hAnsiTheme="minorHAnsi"/>
+                <w:b w:val="0"/>
+                <w:sz w:val="24"/>
+                <w:szCs w:val="24"/>
+              </w:rPr>
+              <w:t xml:space="preserve"> </w:t>
+            </w:r>
+            <w:proofErr w:type="spellStart"/>
+            <w:r>
+              <w:rPr>
+                <w:rFonts w:asciiTheme="minorHAnsi" w:hAnsiTheme="minorHAnsi"/>
+                <w:b w:val="0"/>
+                <w:sz w:val="24"/>
+                <w:szCs w:val="24"/>
+              </w:rPr>
+              <w:t>dưới</w:t>
+            </w:r>
+            <w:proofErr w:type="spellEnd"/>
+            <w:r>
+              <w:rPr>
+                <w:rFonts w:asciiTheme="minorHAnsi" w:hAnsiTheme="minorHAnsi"/>
+                <w:b w:val="0"/>
+                <w:sz w:val="24"/>
+                <w:szCs w:val="24"/>
+              </w:rPr>
+              <w:t xml:space="preserve"> 50cc </w:t>
+            </w:r>
+            <w:proofErr w:type="spellStart"/>
+            <w:r>
+              <w:rPr>
+                <w:rFonts w:asciiTheme="minorHAnsi" w:hAnsiTheme="minorHAnsi"/>
+                <w:b w:val="0"/>
+                <w:sz w:val="24"/>
+                <w:szCs w:val="24"/>
+              </w:rPr>
+              <w:t>có</w:t>
+            </w:r>
+            <w:proofErr w:type="spellEnd"/>
+            <w:r>
+              <w:rPr>
+                <w:rFonts w:asciiTheme="minorHAnsi" w:hAnsiTheme="minorHAnsi"/>
+                <w:b w:val="0"/>
+                <w:sz w:val="24"/>
+                <w:szCs w:val="24"/>
+              </w:rPr>
+              <w:t xml:space="preserve"> BH </w:t>
+            </w:r>
+            <w:proofErr w:type="spellStart"/>
+            <w:r>
+              <w:rPr>
+                <w:rFonts w:asciiTheme="minorHAnsi" w:hAnsiTheme="minorHAnsi"/>
+                <w:b w:val="0"/>
+                <w:sz w:val="24"/>
+                <w:szCs w:val="24"/>
+              </w:rPr>
+              <w:t>cho</w:t>
+            </w:r>
+            <w:proofErr w:type="spellEnd"/>
+            <w:r>
+              <w:rPr>
+                <w:rFonts w:asciiTheme="minorHAnsi" w:hAnsiTheme="minorHAnsi"/>
+                <w:b w:val="0"/>
+                <w:sz w:val="24"/>
+                <w:szCs w:val="24"/>
+              </w:rPr>
+              <w:t xml:space="preserve"> </w:t>
+            </w:r>
+            <w:proofErr w:type="spellStart"/>
+            <w:r>
+              <w:rPr>
+                <w:rFonts w:asciiTheme="minorHAnsi" w:hAnsiTheme="minorHAnsi"/>
+                <w:b w:val="0"/>
+                <w:sz w:val="24"/>
+                <w:szCs w:val="24"/>
+              </w:rPr>
+              <w:t>người</w:t>
+            </w:r>
+            <w:proofErr w:type="spellEnd"/>
+            <w:r>
+              <w:rPr>
+                <w:rFonts w:asciiTheme="minorHAnsi" w:hAnsiTheme="minorHAnsi"/>
+                <w:b w:val="0"/>
+                <w:sz w:val="24"/>
+                <w:szCs w:val="24"/>
+              </w:rPr>
+              <w:t xml:space="preserve"> </w:t>
+            </w:r>
+            <w:proofErr w:type="spellStart"/>
+            <w:r>
+              <w:rPr>
+                <w:rFonts w:asciiTheme="minorHAnsi" w:hAnsiTheme="minorHAnsi"/>
+                <w:b w:val="0"/>
+                <w:sz w:val="24"/>
+                <w:szCs w:val="24"/>
+              </w:rPr>
+              <w:t>trên</w:t>
+            </w:r>
+            <w:proofErr w:type="spellEnd"/>
+            <w:r>
+              <w:rPr>
+                <w:rFonts w:asciiTheme="minorHAnsi" w:hAnsiTheme="minorHAnsi"/>
+                <w:b w:val="0"/>
+                <w:sz w:val="24"/>
+                <w:szCs w:val="24"/>
+              </w:rPr>
+              <w:t xml:space="preserve"> </w:t>
+            </w:r>
+            <w:proofErr w:type="spellStart"/>
+            <w:r>
+              <w:rPr>
+                <w:rFonts w:asciiTheme="minorHAnsi" w:hAnsiTheme="minorHAnsi"/>
+                <w:b w:val="0"/>
+                <w:sz w:val="24"/>
+                <w:szCs w:val="24"/>
+              </w:rPr>
+              <w:t>xe</w:t>
+            </w:r>
+            <w:proofErr w:type="spellEnd"/>
+            <w:r>
+              <w:rPr>
+                <w:rFonts w:asciiTheme="minorHAnsi" w:hAnsiTheme="minorHAnsi"/>
+                <w:b w:val="0"/>
+                <w:sz w:val="24"/>
+                <w:szCs w:val="24"/>
+              </w:rPr>
+              <w:t>”</w:t>
             </w:r>
           </w:p>
           <w:p>
@@ -19082,7 +19796,167 @@
                 <w:sz w:val="24"/>
                 <w:szCs w:val="24"/>
               </w:rPr>
-              <w:t>“Xe dưới 50cc không có BH cho người trên xe”</w:t>
+              <w:t>“</w:t>
+            </w:r>
+            <w:proofErr w:type="spellStart"/>
+            <w:r>
+              <w:rPr>
+                <w:rFonts w:asciiTheme="minorHAnsi" w:hAnsiTheme="minorHAnsi"/>
+                <w:b w:val="0"/>
+                <w:sz w:val="24"/>
+                <w:szCs w:val="24"/>
+              </w:rPr>
+              <w:t>Xe</w:t>
+            </w:r>
+            <w:proofErr w:type="spellEnd"/>
+            <w:r>
+              <w:rPr>
+                <w:rFonts w:asciiTheme="minorHAnsi" w:hAnsiTheme="minorHAnsi"/>
+                <w:b w:val="0"/>
+                <w:sz w:val="24"/>
+                <w:szCs w:val="24"/>
+              </w:rPr>
+              <w:t xml:space="preserve"> </w:t>
+            </w:r>
+            <w:proofErr w:type="spellStart"/>
+            <w:r>
+              <w:rPr>
+                <w:rFonts w:asciiTheme="minorHAnsi" w:hAnsiTheme="minorHAnsi"/>
+                <w:b w:val="0"/>
+                <w:sz w:val="24"/>
+                <w:szCs w:val="24"/>
+              </w:rPr>
+              <w:t>dưới</w:t>
+            </w:r>
+            <w:proofErr w:type="spellEnd"/>
+            <w:r>
+              <w:rPr>
+                <w:rFonts w:asciiTheme="minorHAnsi" w:hAnsiTheme="minorHAnsi"/>
+                <w:b w:val="0"/>
+                <w:sz w:val="24"/>
+                <w:szCs w:val="24"/>
+              </w:rPr>
+              <w:t xml:space="preserve"> 50cc </w:t>
+            </w:r>
+            <w:proofErr w:type="spellStart"/>
+            <w:r>
+              <w:rPr>
+                <w:rFonts w:asciiTheme="minorHAnsi" w:hAnsiTheme="minorHAnsi"/>
+                <w:b w:val="0"/>
+                <w:sz w:val="24"/>
+                <w:szCs w:val="24"/>
+              </w:rPr>
+              <w:t>không</w:t>
+            </w:r>
+            <w:proofErr w:type="spellEnd"/>
+            <w:r>
+              <w:rPr>
+                <w:rFonts w:asciiTheme="minorHAnsi" w:hAnsiTheme="minorHAnsi"/>
+                <w:b w:val="0"/>
+                <w:sz w:val="24"/>
+                <w:szCs w:val="24"/>
+              </w:rPr>
+              <w:t xml:space="preserve"> </w:t>
+            </w:r>
+            <w:proofErr w:type="spellStart"/>
+            <w:r>
+              <w:rPr>
+                <w:rFonts w:asciiTheme="minorHAnsi" w:hAnsiTheme="minorHAnsi"/>
+                <w:b w:val="0"/>
+                <w:sz w:val="24"/>
+                <w:szCs w:val="24"/>
+              </w:rPr>
+              <w:t>có</w:t>
+            </w:r>
+            <w:proofErr w:type="spellEnd"/>
+            <w:r>
+              <w:rPr>
+                <w:rFonts w:asciiTheme="minorHAnsi" w:hAnsiTheme="minorHAnsi"/>
+                <w:b w:val="0"/>
+                <w:sz w:val="24"/>
+                <w:szCs w:val="24"/>
+              </w:rPr>
+              <w:t xml:space="preserve"> BH </w:t>
+            </w:r>
+            <w:proofErr w:type="spellStart"/>
+            <w:r>
+              <w:rPr>
+                <w:rFonts w:asciiTheme="minorHAnsi" w:hAnsiTheme="minorHAnsi"/>
+                <w:b w:val="0"/>
+                <w:sz w:val="24"/>
+                <w:szCs w:val="24"/>
+              </w:rPr>
+              <w:t>cho</w:t>
+            </w:r>
+            <w:proofErr w:type="spellEnd"/>
+            <w:r>
+              <w:rPr>
+                <w:rFonts w:asciiTheme="minorHAnsi" w:hAnsiTheme="minorHAnsi"/>
+                <w:b w:val="0"/>
+                <w:sz w:val="24"/>
+                <w:szCs w:val="24"/>
+              </w:rPr>
+              <w:t xml:space="preserve"> </w:t>
+            </w:r>
+            <w:proofErr w:type="spellStart"/>
+            <w:r>
+              <w:rPr>
+                <w:rFonts w:asciiTheme="minorHAnsi" w:hAnsiTheme="minorHAnsi"/>
+                <w:b w:val="0"/>
+                <w:sz w:val="24"/>
+                <w:szCs w:val="24"/>
+              </w:rPr>
+              <w:t>người</w:t>
+            </w:r>
+            <w:proofErr w:type="spellEnd"/>
+            <w:r>
+              <w:rPr>
+                <w:rFonts w:asciiTheme="minorHAnsi" w:hAnsiTheme="minorHAnsi"/>
+                <w:b w:val="0"/>
+                <w:sz w:val="24"/>
+                <w:szCs w:val="24"/>
+              </w:rPr>
+              <w:t xml:space="preserve"> </w:t>
+            </w:r>
+            <w:proofErr w:type="spellStart"/>
+            <w:r>
+              <w:rPr>
+                <w:rFonts w:asciiTheme="minorHAnsi" w:hAnsiTheme="minorHAnsi"/>
+                <w:b w:val="0"/>
+                <w:sz w:val="24"/>
+                <w:szCs w:val="24"/>
+              </w:rPr>
+              <w:t>trên</w:t>
+            </w:r>
+            <w:proofErr w:type="spellEnd"/>
+            <w:r>
+              <w:rPr>
+                <w:rFonts w:asciiTheme="minorHAnsi" w:hAnsiTheme="minorHAnsi"/>
+                <w:b w:val="0"/>
+                <w:sz w:val="24"/>
+                <w:szCs w:val="24"/>
+              </w:rPr>
+              <w:t xml:space="preserve"> </w:t>
+            </w:r>
+            <w:proofErr w:type="spellStart"/>
+            <w:r>
+              <w:rPr>
+                <w:rFonts w:asciiTheme="minorHAnsi" w:hAnsiTheme="minorHAnsi"/>
+                <w:b w:val="0"/>
+                <w:sz w:val="24"/>
+                <w:szCs w:val="24"/>
+              </w:rPr>
+              <w:t>xe</w:t>
+            </w:r>
+            <w:proofErr w:type="spellEnd"/>
+            <w:r>
+              <w:rPr>
+                <w:rFonts w:asciiTheme="minorHAnsi" w:hAnsiTheme="minorHAnsi"/>
+                <w:b w:val="0"/>
+                <w:sz w:val="24"/>
+                <w:szCs w:val="24"/>
+              </w:rPr>
+              <w:t>”</w:t>
             </w:r>
           </w:p>
           <w:p>
@@ -19106,7 +19980,287 @@
                 <w:sz w:val="24"/>
                 <w:szCs w:val="24"/>
               </w:rPr>
-              <w:t>“Xe mô tô ba bánh, xe gắn máy và các loại xe tương tự”</w:t>
+              <w:t>“</w:t>
+            </w:r>
+            <w:proofErr w:type="spellStart"/>
+            <w:r>
+              <w:rPr>
+                <w:rFonts w:asciiTheme="minorHAnsi" w:hAnsiTheme="minorHAnsi"/>
+                <w:b w:val="0"/>
+                <w:sz w:val="24"/>
+                <w:szCs w:val="24"/>
+              </w:rPr>
+              <w:t>Xe</w:t>
+            </w:r>
+            <w:proofErr w:type="spellEnd"/>
+            <w:r>
+              <w:rPr>
+                <w:rFonts w:asciiTheme="minorHAnsi" w:hAnsiTheme="minorHAnsi"/>
+                <w:b w:val="0"/>
+                <w:sz w:val="24"/>
+                <w:szCs w:val="24"/>
+              </w:rPr>
+              <w:t xml:space="preserve"> </w:t>
+            </w:r>
+            <w:proofErr w:type="spellStart"/>
+            <w:r>
+              <w:rPr>
+                <w:rFonts w:asciiTheme="minorHAnsi" w:hAnsiTheme="minorHAnsi"/>
+                <w:b w:val="0"/>
+                <w:sz w:val="24"/>
+                <w:szCs w:val="24"/>
+              </w:rPr>
+              <w:t>mô</w:t>
+            </w:r>
+            <w:proofErr w:type="spellEnd"/>
+            <w:r>
+              <w:rPr>
+                <w:rFonts w:asciiTheme="minorHAnsi" w:hAnsiTheme="minorHAnsi"/>
+                <w:b w:val="0"/>
+                <w:sz w:val="24"/>
+                <w:szCs w:val="24"/>
+              </w:rPr>
+              <w:t xml:space="preserve"> </w:t>
+            </w:r>
+            <w:proofErr w:type="spellStart"/>
+            <w:r>
+              <w:rPr>
+                <w:rFonts w:asciiTheme="minorHAnsi" w:hAnsiTheme="minorHAnsi"/>
+                <w:b w:val="0"/>
+                <w:sz w:val="24"/>
+                <w:szCs w:val="24"/>
+              </w:rPr>
+              <w:t>tô</w:t>
+            </w:r>
+            <w:proofErr w:type="spellEnd"/>
+            <w:r>
+              <w:rPr>
+                <w:rFonts w:asciiTheme="minorHAnsi" w:hAnsiTheme="minorHAnsi"/>
+                <w:b w:val="0"/>
+                <w:sz w:val="24"/>
+                <w:szCs w:val="24"/>
+              </w:rPr>
+              <w:t xml:space="preserve"> </w:t>
+            </w:r>
+            <w:proofErr w:type="spellStart"/>
+            <w:r>
+              <w:rPr>
+                <w:rFonts w:asciiTheme="minorHAnsi" w:hAnsiTheme="minorHAnsi"/>
+                <w:b w:val="0"/>
+                <w:sz w:val="24"/>
+                <w:szCs w:val="24"/>
+              </w:rPr>
+              <w:t>ba</w:t>
+            </w:r>
+            <w:proofErr w:type="spellEnd"/>
+            <w:r>
+              <w:rPr>
+                <w:rFonts w:asciiTheme="minorHAnsi" w:hAnsiTheme="minorHAnsi"/>
+                <w:b w:val="0"/>
+                <w:sz w:val="24"/>
+                <w:szCs w:val="24"/>
+              </w:rPr>
+              <w:t xml:space="preserve"> </w:t>
+            </w:r>
+            <w:proofErr w:type="spellStart"/>
+            <w:r>
+              <w:rPr>
+                <w:rFonts w:asciiTheme="minorHAnsi" w:hAnsiTheme="minorHAnsi"/>
+                <w:b w:val="0"/>
+                <w:sz w:val="24"/>
+                <w:szCs w:val="24"/>
+              </w:rPr>
+              <w:t>bánh</w:t>
+            </w:r>
+            <w:proofErr w:type="spellEnd"/>
+            <w:r>
+              <w:rPr>
+                <w:rFonts w:asciiTheme="minorHAnsi" w:hAnsiTheme="minorHAnsi"/>
+                <w:b w:val="0"/>
+                <w:sz w:val="24"/>
+                <w:szCs w:val="24"/>
+              </w:rPr>
+              <w:t xml:space="preserve">, </w:t>
+            </w:r>
+            <w:proofErr w:type="spellStart"/>
+            <w:r>
+              <w:rPr>
+                <w:rFonts w:asciiTheme="minorHAnsi" w:hAnsiTheme="minorHAnsi"/>
+                <w:b w:val="0"/>
+                <w:sz w:val="24"/>
+                <w:szCs w:val="24"/>
+              </w:rPr>
+              <w:t>xe</w:t>
+            </w:r>
+            <w:proofErr w:type="spellEnd"/>
+            <w:r>
+              <w:rPr>
+                <w:rFonts w:asciiTheme="minorHAnsi" w:hAnsiTheme="minorHAnsi"/>
+                <w:b w:val="0"/>
+                <w:sz w:val="24"/>
+                <w:szCs w:val="24"/>
+              </w:rPr>
+              <w:t xml:space="preserve"> </w:t>
+            </w:r>
+            <w:proofErr w:type="spellStart"/>
+            <w:r>
+              <w:rPr>
+                <w:rFonts w:asciiTheme="minorHAnsi" w:hAnsiTheme="minorHAnsi"/>
+                <w:b w:val="0"/>
+                <w:sz w:val="24"/>
+                <w:szCs w:val="24"/>
+              </w:rPr>
+              <w:t>gắn</w:t>
+            </w:r>
+            <w:proofErr w:type="spellEnd"/>
+            <w:r>
+              <w:rPr>
+                <w:rFonts w:asciiTheme="minorHAnsi" w:hAnsiTheme="minorHAnsi"/>
+                <w:b w:val="0"/>
+                <w:sz w:val="24"/>
+                <w:szCs w:val="24"/>
+              </w:rPr>
+              <w:t xml:space="preserve"> </w:t>
+            </w:r>
+            <w:proofErr w:type="spellStart"/>
+            <w:r>
+              <w:rPr>
+                <w:rFonts w:asciiTheme="minorHAnsi" w:hAnsiTheme="minorHAnsi"/>
+                <w:b w:val="0"/>
+                <w:sz w:val="24"/>
+                <w:szCs w:val="24"/>
+              </w:rPr>
+              <w:t>máy</w:t>
+            </w:r>
+            <w:proofErr w:type="spellEnd"/>
+            <w:r>
+              <w:rPr>
+                <w:rFonts w:asciiTheme="minorHAnsi" w:hAnsiTheme="minorHAnsi"/>
+                <w:b w:val="0"/>
+                <w:sz w:val="24"/>
+                <w:szCs w:val="24"/>
+              </w:rPr>
+              <w:t xml:space="preserve"> </w:t>
+            </w:r>
+            <w:proofErr w:type="spellStart"/>
+            <w:r>
+              <w:rPr>
+                <w:rFonts w:asciiTheme="minorHAnsi" w:hAnsiTheme="minorHAnsi"/>
+                <w:b w:val="0"/>
+                <w:sz w:val="24"/>
+                <w:szCs w:val="24"/>
+              </w:rPr>
+              <w:t>và</w:t>
+            </w:r>
+            <w:proofErr w:type="spellEnd"/>
+            <w:r>
+              <w:rPr>
+                <w:rFonts w:asciiTheme="minorHAnsi" w:hAnsiTheme="minorHAnsi"/>
+                <w:b w:val="0"/>
+                <w:sz w:val="24"/>
+                <w:szCs w:val="24"/>
+              </w:rPr>
+              <w:t xml:space="preserve"> </w:t>
+            </w:r>
+            <w:proofErr w:type="spellStart"/>
+            <w:r>
+              <w:rPr>
+                <w:rFonts w:asciiTheme="minorHAnsi" w:hAnsiTheme="minorHAnsi"/>
+                <w:b w:val="0"/>
+                <w:sz w:val="24"/>
+                <w:szCs w:val="24"/>
+              </w:rPr>
+              <w:t>các</w:t>
+            </w:r>
+            <w:proofErr w:type="spellEnd"/>
+            <w:r>
+              <w:rPr>
+                <w:rFonts w:asciiTheme="minorHAnsi" w:hAnsiTheme="minorHAnsi"/>
+                <w:b w:val="0"/>
+                <w:sz w:val="24"/>
+                <w:szCs w:val="24"/>
+              </w:rPr>
+              <w:t xml:space="preserve"> </w:t>
+            </w:r>
+            <w:proofErr w:type="spellStart"/>
+            <w:r>
+              <w:rPr>
+                <w:rFonts w:asciiTheme="minorHAnsi" w:hAnsiTheme="minorHAnsi"/>
+                <w:b w:val="0"/>
+                <w:sz w:val="24"/>
+                <w:szCs w:val="24"/>
+              </w:rPr>
+              <w:t>loại</w:t>
+            </w:r>
+            <w:proofErr w:type="spellEnd"/>
+            <w:r>
+              <w:rPr>
+                <w:rFonts w:asciiTheme="minorHAnsi" w:hAnsiTheme="minorHAnsi"/>
+                <w:b w:val="0"/>
+                <w:sz w:val="24"/>
+                <w:szCs w:val="24"/>
+              </w:rPr>
+              <w:t xml:space="preserve"> </w:t>
+            </w:r>
+            <w:proofErr w:type="spellStart"/>
+            <w:r>
+              <w:rPr>
+                <w:rFonts w:asciiTheme="minorHAnsi" w:hAnsiTheme="minorHAnsi"/>
+                <w:b w:val="0"/>
+                <w:sz w:val="24"/>
+                <w:szCs w:val="24"/>
+              </w:rPr>
+              <w:t>xe</w:t>
+            </w:r>
+            <w:proofErr w:type="spellEnd"/>
+            <w:r>
+              <w:rPr>
+                <w:rFonts w:asciiTheme="minorHAnsi" w:hAnsiTheme="minorHAnsi"/>
+                <w:b w:val="0"/>
+                <w:sz w:val="24"/>
+                <w:szCs w:val="24"/>
+              </w:rPr>
+              <w:t xml:space="preserve"> </w:t>
+            </w:r>
+            <w:proofErr w:type="spellStart"/>
+            <w:r>
+              <w:rPr>
+                <w:rFonts w:asciiTheme="minorHAnsi" w:hAnsiTheme="minorHAnsi"/>
+                <w:b w:val="0"/>
+                <w:sz w:val="24"/>
+                <w:szCs w:val="24"/>
+              </w:rPr>
+              <w:t>tương</w:t>
+            </w:r>
+            <w:proofErr w:type="spellEnd"/>
+            <w:r>
+              <w:rPr>
+                <w:rFonts w:asciiTheme="minorHAnsi" w:hAnsiTheme="minorHAnsi"/>
+                <w:b w:val="0"/>
+                <w:sz w:val="24"/>
+                <w:szCs w:val="24"/>
+              </w:rPr>
+              <w:t xml:space="preserve"> </w:t>
+            </w:r>
+            <w:proofErr w:type="spellStart"/>
+            <w:r>
+              <w:rPr>
+                <w:rFonts w:asciiTheme="minorHAnsi" w:hAnsiTheme="minorHAnsi"/>
+                <w:b w:val="0"/>
+                <w:sz w:val="24"/>
+                <w:szCs w:val="24"/>
+              </w:rPr>
+              <w:t>tự</w:t>
+            </w:r>
+            <w:proofErr w:type="spellEnd"/>
+            <w:r>
+              <w:rPr>
+                <w:rFonts w:asciiTheme="minorHAnsi" w:hAnsiTheme="minorHAnsi"/>
+                <w:b w:val="0"/>
+                <w:sz w:val="24"/>
+                <w:szCs w:val="24"/>
+              </w:rPr>
+              <w:t>”</w:t>
             </w:r>
           </w:p>
         </w:tc>
@@ -19426,6 +20580,7 @@
                 <w:szCs w:val="24"/>
               </w:rPr>
             </w:pPr>
+            <w:proofErr w:type="spellStart"/>
             <w:r>
               <w:rPr>
                 <w:rFonts w:asciiTheme="minorHAnsi" w:hAnsiTheme="minorHAnsi"/>
@@ -19434,6 +20589,7 @@
               </w:rPr>
               <w:t>KhaNC</w:t>
             </w:r>
+            <w:proofErr w:type="spellEnd"/>
           </w:p>
         </w:tc>
       </w:tr>
@@ -20251,7 +21407,15 @@
                       <w:sz w:val="24"/>
                       <w:szCs w:val="24"/>
                     </w:rPr>
-                    <w:t>date time picker, required</w:t>
+                    <w:t>date time input</w:t>
+                  </w:r>
+                  <w:r>
+                    <w:rPr>
+                      <w:rFonts w:asciiTheme="minorHAnsi" w:hAnsiTheme="minorHAnsi"/>
+                      <w:sz w:val="24"/>
+                      <w:szCs w:val="24"/>
+                    </w:rPr>
+                    <w:t>, required</w:t>
                   </w:r>
                 </w:p>
                 <w:p>
@@ -20307,7 +21471,15 @@
                       <w:sz w:val="24"/>
                       <w:szCs w:val="24"/>
                     </w:rPr>
-                    <w:t>date time picker, required</w:t>
+                    <w:t>date time input</w:t>
+                  </w:r>
+                  <w:r>
+                    <w:rPr>
+                      <w:rFonts w:asciiTheme="minorHAnsi" w:hAnsiTheme="minorHAnsi"/>
+                      <w:sz w:val="24"/>
+                      <w:szCs w:val="24"/>
+                    </w:rPr>
+                    <w:t>, required</w:t>
                   </w:r>
                 </w:p>
                 <w:p>
@@ -20395,7 +21567,23 @@
                       <w:sz w:val="24"/>
                       <w:szCs w:val="24"/>
                     </w:rPr>
-                    <w:t xml:space="preserve"> date: date time picker, required</w:t>
+                    <w:t xml:space="preserve"> date: </w:t>
+                  </w:r>
+                  <w:r>
+                    <w:rPr>
+                      <w:rFonts w:asciiTheme="minorHAnsi" w:hAnsiTheme="minorHAnsi"/>
+                      <w:sz w:val="24"/>
+                      <w:szCs w:val="24"/>
+                    </w:rPr>
+                    <w:t>date time input</w:t>
+                  </w:r>
+                  <w:r>
+                    <w:rPr>
+                      <w:rFonts w:asciiTheme="minorHAnsi" w:hAnsiTheme="minorHAnsi"/>
+                      <w:sz w:val="24"/>
+                      <w:szCs w:val="24"/>
+                    </w:rPr>
+                    <w:t>, required</w:t>
                   </w:r>
                 </w:p>
                 <w:p>
@@ -20443,15 +21631,7 @@
                       <w:sz w:val="24"/>
                       <w:szCs w:val="24"/>
                     </w:rPr>
-                    <w:t>length 1 –</w:t>
-                  </w:r>
-                  <w:r>
-                    <w:rPr>
-                      <w:rFonts w:asciiTheme="minorHAnsi" w:hAnsiTheme="minorHAnsi"/>
-                      <w:sz w:val="24"/>
-                      <w:szCs w:val="24"/>
-                    </w:rPr>
-                    <w:t xml:space="preserve"> 2000</w:t>
+                    <w:t>length 1 – 2000</w:t>
                   </w:r>
                 </w:p>
                 <w:p>
@@ -20508,31 +21688,7 @@
                       <w:sz w:val="24"/>
                       <w:szCs w:val="24"/>
                     </w:rPr>
-                    <w:t>leng</w:t>
-                  </w:r>
-                  <w:r>
-                    <w:rPr>
-                      <w:rFonts w:asciiTheme="minorHAnsi" w:hAnsiTheme="minorHAnsi"/>
-                      <w:sz w:val="24"/>
-                      <w:szCs w:val="24"/>
-                    </w:rPr>
-                    <w:t>th 3</w:t>
-                  </w:r>
-                  <w:r>
-                    <w:rPr>
-                      <w:rFonts w:asciiTheme="minorHAnsi" w:hAnsiTheme="minorHAnsi"/>
-                      <w:sz w:val="24"/>
-                      <w:szCs w:val="24"/>
-                    </w:rPr>
-                    <w:t xml:space="preserve"> –</w:t>
-                  </w:r>
-                  <w:r>
-                    <w:rPr>
-                      <w:rFonts w:asciiTheme="minorHAnsi" w:hAnsiTheme="minorHAnsi"/>
-                      <w:sz w:val="24"/>
-                      <w:szCs w:val="24"/>
-                    </w:rPr>
-                    <w:t xml:space="preserve"> 80</w:t>
+                    <w:t>length 3 – 80</w:t>
                   </w:r>
                 </w:p>
               </w:tc>
@@ -21812,6 +22968,7 @@
                 <w:szCs w:val="24"/>
               </w:rPr>
             </w:pPr>
+            <w:proofErr w:type="spellStart"/>
             <w:r>
               <w:rPr>
                 <w:rFonts w:asciiTheme="minorHAnsi" w:hAnsiTheme="minorHAnsi"/>
@@ -21820,6 +22977,7 @@
               </w:rPr>
               <w:t>KhaNC</w:t>
             </w:r>
+            <w:proofErr w:type="spellEnd"/>
           </w:p>
         </w:tc>
       </w:tr>
@@ -22531,39 +23689,7 @@
                       <w:sz w:val="24"/>
                       <w:szCs w:val="24"/>
                     </w:rPr>
-                    <w:t>leng</w:t>
-                  </w:r>
-                  <w:r>
-                    <w:rPr>
-                      <w:rFonts w:asciiTheme="minorHAnsi" w:hAnsiTheme="minorHAnsi"/>
-                      <w:sz w:val="24"/>
-                      <w:szCs w:val="24"/>
-                    </w:rPr>
-                    <w:t>th 1</w:t>
-                  </w:r>
-                  <w:r>
-                    <w:rPr>
-                      <w:rFonts w:asciiTheme="minorHAnsi" w:hAnsiTheme="minorHAnsi"/>
-                      <w:sz w:val="24"/>
-                      <w:szCs w:val="24"/>
-                    </w:rPr>
-                    <w:t xml:space="preserve"> –</w:t>
-                  </w:r>
-                  <w:r>
-                    <w:rPr>
-                      <w:rFonts w:asciiTheme="minorHAnsi" w:hAnsiTheme="minorHAnsi"/>
-                      <w:sz w:val="24"/>
-                      <w:szCs w:val="24"/>
-                    </w:rPr>
-                    <w:t xml:space="preserve"> 25</w:t>
-                  </w:r>
-                  <w:r>
-                    <w:rPr>
-                      <w:rFonts w:asciiTheme="minorHAnsi" w:hAnsiTheme="minorHAnsi"/>
-                      <w:sz w:val="24"/>
-                      <w:szCs w:val="24"/>
-                    </w:rPr>
-                    <w:t>0</w:t>
+                    <w:t>length 1 – 250</w:t>
                   </w:r>
                 </w:p>
                 <w:p>
@@ -22611,39 +23737,7 @@
                       <w:sz w:val="24"/>
                       <w:szCs w:val="24"/>
                     </w:rPr>
-                    <w:t>leng</w:t>
-                  </w:r>
-                  <w:r>
-                    <w:rPr>
-                      <w:rFonts w:asciiTheme="minorHAnsi" w:hAnsiTheme="minorHAnsi"/>
-                      <w:sz w:val="24"/>
-                      <w:szCs w:val="24"/>
-                    </w:rPr>
-                    <w:t>th 1</w:t>
-                  </w:r>
-                  <w:r>
-                    <w:rPr>
-                      <w:rFonts w:asciiTheme="minorHAnsi" w:hAnsiTheme="minorHAnsi"/>
-                      <w:sz w:val="24"/>
-                      <w:szCs w:val="24"/>
-                    </w:rPr>
-                    <w:t xml:space="preserve"> –</w:t>
-                  </w:r>
-                  <w:r>
-                    <w:rPr>
-                      <w:rFonts w:asciiTheme="minorHAnsi" w:hAnsiTheme="minorHAnsi"/>
-                      <w:sz w:val="24"/>
-                      <w:szCs w:val="24"/>
-                    </w:rPr>
-                    <w:t xml:space="preserve"> 200</w:t>
-                  </w:r>
-                  <w:r>
-                    <w:rPr>
-                      <w:rFonts w:asciiTheme="minorHAnsi" w:hAnsiTheme="minorHAnsi"/>
-                      <w:sz w:val="24"/>
-                      <w:szCs w:val="24"/>
-                    </w:rPr>
-                    <w:t>0</w:t>
+                    <w:t>length 1 – 2000</w:t>
                   </w:r>
                 </w:p>
                 <w:p>
@@ -23535,8 +24629,6 @@
               </w:rPr>
               <w:t>end to user when a staff cancel</w:t>
             </w:r>
-            <w:bookmarkStart w:id="0" w:name="_GoBack"/>
-            <w:bookmarkEnd w:id="0"/>
             <w:r>
               <w:rPr>
                 <w:rFonts w:asciiTheme="minorHAnsi" w:hAnsiTheme="minorHAnsi"/>
@@ -25508,7 +26600,7 @@
 </file>
 
 <file path=customXml/itemProps1.xml><?xml version="1.0" encoding="utf-8"?>
-<ds:datastoreItem xmlns:ds="http://schemas.openxmlformats.org/officeDocument/2006/customXml" ds:itemID="{CED8B807-13A4-463E-BDBD-FEA11DD85089}">
+<ds:datastoreItem xmlns:ds="http://schemas.openxmlformats.org/officeDocument/2006/customXml" ds:itemID="{1F11173D-ABC7-4EE4-A619-E9B134F56BDE}">
   <ds:schemaRefs>
     <ds:schemaRef ds:uri="http://schemas.openxmlformats.org/officeDocument/2006/bibliography"/>
   </ds:schemaRefs>

</xml_diff>

<commit_message>
Edit use case specification, Create new contract and Renew contract.
</commit_message>
<xml_diff>
--- a/Document/Reports/Report 3/Report_No_3_KhaNC.docx
+++ b/Document/Reports/Report 3/Report_No_3_KhaNC.docx
@@ -342,7 +342,6 @@
                 <w:szCs w:val="24"/>
               </w:rPr>
             </w:pPr>
-            <w:proofErr w:type="spellStart"/>
             <w:r>
               <w:rPr>
                 <w:rFonts w:asciiTheme="minorHAnsi" w:hAnsiTheme="minorHAnsi"/>
@@ -351,7 +350,6 @@
               </w:rPr>
               <w:t>KhaNC</w:t>
             </w:r>
-            <w:proofErr w:type="spellEnd"/>
           </w:p>
         </w:tc>
       </w:tr>
@@ -2038,7 +2036,6 @@
                 <w:szCs w:val="24"/>
               </w:rPr>
             </w:pPr>
-            <w:proofErr w:type="spellStart"/>
             <w:r>
               <w:rPr>
                 <w:rFonts w:asciiTheme="minorHAnsi" w:hAnsiTheme="minorHAnsi"/>
@@ -2047,7 +2044,6 @@
               </w:rPr>
               <w:t>KhaNC</w:t>
             </w:r>
-            <w:proofErr w:type="spellEnd"/>
           </w:p>
         </w:tc>
       </w:tr>
@@ -4492,7 +4488,6 @@
                 <w:szCs w:val="24"/>
               </w:rPr>
             </w:pPr>
-            <w:proofErr w:type="spellStart"/>
             <w:r>
               <w:rPr>
                 <w:rFonts w:asciiTheme="minorHAnsi" w:hAnsiTheme="minorHAnsi"/>
@@ -4501,7 +4496,6 @@
               </w:rPr>
               <w:t>KhaNC</w:t>
             </w:r>
-            <w:proofErr w:type="spellEnd"/>
           </w:p>
         </w:tc>
       </w:tr>
@@ -6724,7 +6718,6 @@
                 <w:szCs w:val="24"/>
               </w:rPr>
             </w:pPr>
-            <w:proofErr w:type="spellStart"/>
             <w:r>
               <w:rPr>
                 <w:rFonts w:asciiTheme="minorHAnsi" w:hAnsiTheme="minorHAnsi"/>
@@ -6733,7 +6726,6 @@
               </w:rPr>
               <w:t>KhaNC</w:t>
             </w:r>
-            <w:proofErr w:type="spellEnd"/>
           </w:p>
         </w:tc>
       </w:tr>
@@ -9044,227 +9036,7 @@
                 <w:sz w:val="24"/>
                 <w:szCs w:val="24"/>
               </w:rPr>
-              <w:t>A compensation request could have one of three decision is “</w:t>
-            </w:r>
-            <w:proofErr w:type="spellStart"/>
-            <w:r>
-              <w:rPr>
-                <w:rFonts w:asciiTheme="minorHAnsi" w:hAnsiTheme="minorHAnsi"/>
-                <w:b w:val="0"/>
-                <w:sz w:val="24"/>
-                <w:szCs w:val="24"/>
-              </w:rPr>
-              <w:t>Chưa</w:t>
-            </w:r>
-            <w:proofErr w:type="spellEnd"/>
-            <w:r>
-              <w:rPr>
-                <w:rFonts w:asciiTheme="minorHAnsi" w:hAnsiTheme="minorHAnsi"/>
-                <w:b w:val="0"/>
-                <w:sz w:val="24"/>
-                <w:szCs w:val="24"/>
-              </w:rPr>
-              <w:t xml:space="preserve"> </w:t>
-            </w:r>
-            <w:proofErr w:type="spellStart"/>
-            <w:r>
-              <w:rPr>
-                <w:rFonts w:asciiTheme="minorHAnsi" w:hAnsiTheme="minorHAnsi"/>
-                <w:b w:val="0"/>
-                <w:sz w:val="24"/>
-                <w:szCs w:val="24"/>
-              </w:rPr>
-              <w:t>quyết</w:t>
-            </w:r>
-            <w:proofErr w:type="spellEnd"/>
-            <w:r>
-              <w:rPr>
-                <w:rFonts w:asciiTheme="minorHAnsi" w:hAnsiTheme="minorHAnsi"/>
-                <w:b w:val="0"/>
-                <w:sz w:val="24"/>
-                <w:szCs w:val="24"/>
-              </w:rPr>
-              <w:t xml:space="preserve"> </w:t>
-            </w:r>
-            <w:proofErr w:type="spellStart"/>
-            <w:r>
-              <w:rPr>
-                <w:rFonts w:asciiTheme="minorHAnsi" w:hAnsiTheme="minorHAnsi"/>
-                <w:b w:val="0"/>
-                <w:sz w:val="24"/>
-                <w:szCs w:val="24"/>
-              </w:rPr>
-              <w:t>định</w:t>
-            </w:r>
-            <w:proofErr w:type="spellEnd"/>
-            <w:r>
-              <w:rPr>
-                <w:rFonts w:asciiTheme="minorHAnsi" w:hAnsiTheme="minorHAnsi"/>
-                <w:b w:val="0"/>
-                <w:sz w:val="24"/>
-                <w:szCs w:val="24"/>
-              </w:rPr>
-              <w:t>”, “</w:t>
-            </w:r>
-            <w:proofErr w:type="spellStart"/>
-            <w:r>
-              <w:rPr>
-                <w:rFonts w:asciiTheme="minorHAnsi" w:hAnsiTheme="minorHAnsi"/>
-                <w:b w:val="0"/>
-                <w:sz w:val="24"/>
-                <w:szCs w:val="24"/>
-              </w:rPr>
-              <w:t>Chấp</w:t>
-            </w:r>
-            <w:proofErr w:type="spellEnd"/>
-            <w:r>
-              <w:rPr>
-                <w:rFonts w:asciiTheme="minorHAnsi" w:hAnsiTheme="minorHAnsi"/>
-                <w:b w:val="0"/>
-                <w:sz w:val="24"/>
-                <w:szCs w:val="24"/>
-              </w:rPr>
-              <w:t xml:space="preserve"> </w:t>
-            </w:r>
-            <w:proofErr w:type="spellStart"/>
-            <w:r>
-              <w:rPr>
-                <w:rFonts w:asciiTheme="minorHAnsi" w:hAnsiTheme="minorHAnsi"/>
-                <w:b w:val="0"/>
-                <w:sz w:val="24"/>
-                <w:szCs w:val="24"/>
-              </w:rPr>
-              <w:t>nhận</w:t>
-            </w:r>
-            <w:proofErr w:type="spellEnd"/>
-            <w:r>
-              <w:rPr>
-                <w:rFonts w:asciiTheme="minorHAnsi" w:hAnsiTheme="minorHAnsi"/>
-                <w:b w:val="0"/>
-                <w:sz w:val="24"/>
-                <w:szCs w:val="24"/>
-              </w:rPr>
-              <w:t xml:space="preserve"> </w:t>
-            </w:r>
-            <w:proofErr w:type="spellStart"/>
-            <w:r>
-              <w:rPr>
-                <w:rFonts w:asciiTheme="minorHAnsi" w:hAnsiTheme="minorHAnsi"/>
-                <w:b w:val="0"/>
-                <w:sz w:val="24"/>
-                <w:szCs w:val="24"/>
-              </w:rPr>
-              <w:t>bồi</w:t>
-            </w:r>
-            <w:proofErr w:type="spellEnd"/>
-            <w:r>
-              <w:rPr>
-                <w:rFonts w:asciiTheme="minorHAnsi" w:hAnsiTheme="minorHAnsi"/>
-                <w:b w:val="0"/>
-                <w:sz w:val="24"/>
-                <w:szCs w:val="24"/>
-              </w:rPr>
-              <w:t xml:space="preserve"> </w:t>
-            </w:r>
-            <w:proofErr w:type="spellStart"/>
-            <w:r>
-              <w:rPr>
-                <w:rFonts w:asciiTheme="minorHAnsi" w:hAnsiTheme="minorHAnsi"/>
-                <w:b w:val="0"/>
-                <w:sz w:val="24"/>
-                <w:szCs w:val="24"/>
-              </w:rPr>
-              <w:t>thường</w:t>
-            </w:r>
-            <w:proofErr w:type="spellEnd"/>
-            <w:r>
-              <w:rPr>
-                <w:rFonts w:asciiTheme="minorHAnsi" w:hAnsiTheme="minorHAnsi"/>
-                <w:b w:val="0"/>
-                <w:sz w:val="24"/>
-                <w:szCs w:val="24"/>
-              </w:rPr>
-              <w:t>” and “</w:t>
-            </w:r>
-            <w:proofErr w:type="spellStart"/>
-            <w:r>
-              <w:rPr>
-                <w:rFonts w:asciiTheme="minorHAnsi" w:hAnsiTheme="minorHAnsi"/>
-                <w:b w:val="0"/>
-                <w:sz w:val="24"/>
-                <w:szCs w:val="24"/>
-              </w:rPr>
-              <w:t>Từ</w:t>
-            </w:r>
-            <w:proofErr w:type="spellEnd"/>
-            <w:r>
-              <w:rPr>
-                <w:rFonts w:asciiTheme="minorHAnsi" w:hAnsiTheme="minorHAnsi"/>
-                <w:b w:val="0"/>
-                <w:sz w:val="24"/>
-                <w:szCs w:val="24"/>
-              </w:rPr>
-              <w:t xml:space="preserve"> </w:t>
-            </w:r>
-            <w:proofErr w:type="spellStart"/>
-            <w:r>
-              <w:rPr>
-                <w:rFonts w:asciiTheme="minorHAnsi" w:hAnsiTheme="minorHAnsi"/>
-                <w:b w:val="0"/>
-                <w:sz w:val="24"/>
-                <w:szCs w:val="24"/>
-              </w:rPr>
-              <w:t>chối</w:t>
-            </w:r>
-            <w:proofErr w:type="spellEnd"/>
-            <w:r>
-              <w:rPr>
-                <w:rFonts w:asciiTheme="minorHAnsi" w:hAnsiTheme="minorHAnsi"/>
-                <w:b w:val="0"/>
-                <w:sz w:val="24"/>
-                <w:szCs w:val="24"/>
-              </w:rPr>
-              <w:t xml:space="preserve"> </w:t>
-            </w:r>
-            <w:proofErr w:type="spellStart"/>
-            <w:r>
-              <w:rPr>
-                <w:rFonts w:asciiTheme="minorHAnsi" w:hAnsiTheme="minorHAnsi"/>
-                <w:b w:val="0"/>
-                <w:sz w:val="24"/>
-                <w:szCs w:val="24"/>
-              </w:rPr>
-              <w:t>bồi</w:t>
-            </w:r>
-            <w:proofErr w:type="spellEnd"/>
-            <w:r>
-              <w:rPr>
-                <w:rFonts w:asciiTheme="minorHAnsi" w:hAnsiTheme="minorHAnsi"/>
-                <w:b w:val="0"/>
-                <w:sz w:val="24"/>
-                <w:szCs w:val="24"/>
-              </w:rPr>
-              <w:t xml:space="preserve"> </w:t>
-            </w:r>
-            <w:proofErr w:type="spellStart"/>
-            <w:r>
-              <w:rPr>
-                <w:rFonts w:asciiTheme="minorHAnsi" w:hAnsiTheme="minorHAnsi"/>
-                <w:b w:val="0"/>
-                <w:sz w:val="24"/>
-                <w:szCs w:val="24"/>
-              </w:rPr>
-              <w:t>thường</w:t>
-            </w:r>
-            <w:proofErr w:type="spellEnd"/>
-            <w:r>
-              <w:rPr>
-                <w:rFonts w:asciiTheme="minorHAnsi" w:hAnsiTheme="minorHAnsi"/>
-                <w:b w:val="0"/>
-                <w:sz w:val="24"/>
-                <w:szCs w:val="24"/>
-              </w:rPr>
-              <w:t>”.</w:t>
+              <w:t>A compensation request could have one of three decision is “Chưa quyết định”, “Chấp nhận bồi thường” and “Từ chối bồi thường”.</w:t>
             </w:r>
           </w:p>
           <w:p>
@@ -9288,147 +9060,7 @@
                 <w:sz w:val="24"/>
                 <w:szCs w:val="24"/>
               </w:rPr>
-              <w:t>A compensation request could have one of three status is “</w:t>
-            </w:r>
-            <w:proofErr w:type="spellStart"/>
-            <w:r>
-              <w:rPr>
-                <w:rFonts w:asciiTheme="minorHAnsi" w:hAnsiTheme="minorHAnsi"/>
-                <w:b w:val="0"/>
-                <w:sz w:val="24"/>
-                <w:szCs w:val="24"/>
-              </w:rPr>
-              <w:t>Đang</w:t>
-            </w:r>
-            <w:proofErr w:type="spellEnd"/>
-            <w:r>
-              <w:rPr>
-                <w:rFonts w:asciiTheme="minorHAnsi" w:hAnsiTheme="minorHAnsi"/>
-                <w:b w:val="0"/>
-                <w:sz w:val="24"/>
-                <w:szCs w:val="24"/>
-              </w:rPr>
-              <w:t xml:space="preserve"> </w:t>
-            </w:r>
-            <w:proofErr w:type="spellStart"/>
-            <w:r>
-              <w:rPr>
-                <w:rFonts w:asciiTheme="minorHAnsi" w:hAnsiTheme="minorHAnsi"/>
-                <w:b w:val="0"/>
-                <w:sz w:val="24"/>
-                <w:szCs w:val="24"/>
-              </w:rPr>
-              <w:t>xử</w:t>
-            </w:r>
-            <w:proofErr w:type="spellEnd"/>
-            <w:r>
-              <w:rPr>
-                <w:rFonts w:asciiTheme="minorHAnsi" w:hAnsiTheme="minorHAnsi"/>
-                <w:b w:val="0"/>
-                <w:sz w:val="24"/>
-                <w:szCs w:val="24"/>
-              </w:rPr>
-              <w:t xml:space="preserve"> </w:t>
-            </w:r>
-            <w:proofErr w:type="spellStart"/>
-            <w:r>
-              <w:rPr>
-                <w:rFonts w:asciiTheme="minorHAnsi" w:hAnsiTheme="minorHAnsi"/>
-                <w:b w:val="0"/>
-                <w:sz w:val="24"/>
-                <w:szCs w:val="24"/>
-              </w:rPr>
-              <w:t>lý</w:t>
-            </w:r>
-            <w:proofErr w:type="spellEnd"/>
-            <w:r>
-              <w:rPr>
-                <w:rFonts w:asciiTheme="minorHAnsi" w:hAnsiTheme="minorHAnsi"/>
-                <w:b w:val="0"/>
-                <w:sz w:val="24"/>
-                <w:szCs w:val="24"/>
-              </w:rPr>
-              <w:t>”, “</w:t>
-            </w:r>
-            <w:proofErr w:type="spellStart"/>
-            <w:r>
-              <w:rPr>
-                <w:rFonts w:asciiTheme="minorHAnsi" w:hAnsiTheme="minorHAnsi"/>
-                <w:b w:val="0"/>
-                <w:sz w:val="24"/>
-                <w:szCs w:val="24"/>
-              </w:rPr>
-              <w:t>Hoàn</w:t>
-            </w:r>
-            <w:proofErr w:type="spellEnd"/>
-            <w:r>
-              <w:rPr>
-                <w:rFonts w:asciiTheme="minorHAnsi" w:hAnsiTheme="minorHAnsi"/>
-                <w:b w:val="0"/>
-                <w:sz w:val="24"/>
-                <w:szCs w:val="24"/>
-              </w:rPr>
-              <w:t xml:space="preserve"> </w:t>
-            </w:r>
-            <w:proofErr w:type="spellStart"/>
-            <w:r>
-              <w:rPr>
-                <w:rFonts w:asciiTheme="minorHAnsi" w:hAnsiTheme="minorHAnsi"/>
-                <w:b w:val="0"/>
-                <w:sz w:val="24"/>
-                <w:szCs w:val="24"/>
-              </w:rPr>
-              <w:t>tất</w:t>
-            </w:r>
-            <w:proofErr w:type="spellEnd"/>
-            <w:r>
-              <w:rPr>
-                <w:rFonts w:asciiTheme="minorHAnsi" w:hAnsiTheme="minorHAnsi"/>
-                <w:b w:val="0"/>
-                <w:sz w:val="24"/>
-                <w:szCs w:val="24"/>
-              </w:rPr>
-              <w:t>” and “</w:t>
-            </w:r>
-            <w:proofErr w:type="spellStart"/>
-            <w:r>
-              <w:rPr>
-                <w:rFonts w:asciiTheme="minorHAnsi" w:hAnsiTheme="minorHAnsi"/>
-                <w:b w:val="0"/>
-                <w:sz w:val="24"/>
-                <w:szCs w:val="24"/>
-              </w:rPr>
-              <w:t>Hủy</w:t>
-            </w:r>
-            <w:proofErr w:type="spellEnd"/>
-            <w:r>
-              <w:rPr>
-                <w:rFonts w:asciiTheme="minorHAnsi" w:hAnsiTheme="minorHAnsi"/>
-                <w:b w:val="0"/>
-                <w:sz w:val="24"/>
-                <w:szCs w:val="24"/>
-              </w:rPr>
-              <w:t xml:space="preserve"> </w:t>
-            </w:r>
-            <w:proofErr w:type="spellStart"/>
-            <w:r>
-              <w:rPr>
-                <w:rFonts w:asciiTheme="minorHAnsi" w:hAnsiTheme="minorHAnsi"/>
-                <w:b w:val="0"/>
-                <w:sz w:val="24"/>
-                <w:szCs w:val="24"/>
-              </w:rPr>
-              <w:t>bỏ</w:t>
-            </w:r>
-            <w:proofErr w:type="spellEnd"/>
-            <w:r>
-              <w:rPr>
-                <w:rFonts w:asciiTheme="minorHAnsi" w:hAnsiTheme="minorHAnsi"/>
-                <w:b w:val="0"/>
-                <w:sz w:val="24"/>
-                <w:szCs w:val="24"/>
-              </w:rPr>
-              <w:t>”.</w:t>
+              <w:t>A compensation request could have one of three status is “Đang xử lý”, “Hoàn tất” and “Hủy bỏ”.</w:t>
             </w:r>
           </w:p>
           <w:p>
@@ -9885,7 +9517,6 @@
                 <w:szCs w:val="24"/>
               </w:rPr>
             </w:pPr>
-            <w:proofErr w:type="spellStart"/>
             <w:r>
               <w:rPr>
                 <w:rFonts w:asciiTheme="minorHAnsi" w:hAnsiTheme="minorHAnsi"/>
@@ -9894,7 +9525,6 @@
               </w:rPr>
               <w:t>KhaNC</w:t>
             </w:r>
-            <w:proofErr w:type="spellEnd"/>
           </w:p>
         </w:tc>
       </w:tr>
@@ -11993,7 +11623,6 @@
                 <w:szCs w:val="24"/>
               </w:rPr>
             </w:pPr>
-            <w:proofErr w:type="spellStart"/>
             <w:r>
               <w:rPr>
                 <w:rFonts w:asciiTheme="minorHAnsi" w:hAnsiTheme="minorHAnsi"/>
@@ -12002,7 +11631,6 @@
               </w:rPr>
               <w:t>KhaNC</w:t>
             </w:r>
-            <w:proofErr w:type="spellEnd"/>
           </w:p>
         </w:tc>
       </w:tr>
@@ -14318,7 +13946,6 @@
                 <w:szCs w:val="24"/>
               </w:rPr>
             </w:pPr>
-            <w:proofErr w:type="spellStart"/>
             <w:r>
               <w:rPr>
                 <w:rFonts w:asciiTheme="minorHAnsi" w:hAnsiTheme="minorHAnsi"/>
@@ -14327,7 +13954,6 @@
               </w:rPr>
               <w:t>KhaNC</w:t>
             </w:r>
-            <w:proofErr w:type="spellEnd"/>
           </w:p>
         </w:tc>
       </w:tr>
@@ -14634,7 +14260,16 @@
                 <w:sz w:val="24"/>
                 <w:szCs w:val="24"/>
               </w:rPr>
-              <w:t>sends request to create new customer</w:t>
+              <w:t>sends create new customer</w:t>
+            </w:r>
+            <w:r>
+              <w:rPr>
+                <w:rFonts w:asciiTheme="minorHAnsi" w:hAnsiTheme="minorHAnsi"/>
+                <w:b w:val="0"/>
+                <w:sz w:val="24"/>
+                <w:szCs w:val="24"/>
+              </w:rPr>
+              <w:t xml:space="preserve"> command</w:t>
             </w:r>
             <w:r>
               <w:rPr>
@@ -16517,7 +16152,6 @@
                 <w:szCs w:val="24"/>
               </w:rPr>
             </w:pPr>
-            <w:proofErr w:type="spellStart"/>
             <w:r>
               <w:rPr>
                 <w:rFonts w:asciiTheme="minorHAnsi" w:hAnsiTheme="minorHAnsi"/>
@@ -16526,7 +16160,6 @@
               </w:rPr>
               <w:t>KhaNC</w:t>
             </w:r>
-            <w:proofErr w:type="spellEnd"/>
           </w:p>
         </w:tc>
       </w:tr>
@@ -17348,8 +16981,6 @@
                     </w:rPr>
                     <w:t>, required</w:t>
                   </w:r>
-                  <w:bookmarkStart w:id="0" w:name="_GoBack"/>
-                  <w:bookmarkEnd w:id="0"/>
                 </w:p>
                 <w:p>
                   <w:pPr>
@@ -19284,147 +18915,7 @@
                 <w:sz w:val="24"/>
                 <w:szCs w:val="24"/>
               </w:rPr>
-              <w:t>“</w:t>
-            </w:r>
-            <w:proofErr w:type="spellStart"/>
-            <w:r>
-              <w:rPr>
-                <w:rFonts w:asciiTheme="minorHAnsi" w:hAnsiTheme="minorHAnsi"/>
-                <w:b w:val="0"/>
-                <w:sz w:val="24"/>
-                <w:szCs w:val="24"/>
-              </w:rPr>
-              <w:t>Xe</w:t>
-            </w:r>
-            <w:proofErr w:type="spellEnd"/>
-            <w:r>
-              <w:rPr>
-                <w:rFonts w:asciiTheme="minorHAnsi" w:hAnsiTheme="minorHAnsi"/>
-                <w:b w:val="0"/>
-                <w:sz w:val="24"/>
-                <w:szCs w:val="24"/>
-              </w:rPr>
-              <w:t xml:space="preserve"> </w:t>
-            </w:r>
-            <w:proofErr w:type="spellStart"/>
-            <w:r>
-              <w:rPr>
-                <w:rFonts w:asciiTheme="minorHAnsi" w:hAnsiTheme="minorHAnsi"/>
-                <w:b w:val="0"/>
-                <w:sz w:val="24"/>
-                <w:szCs w:val="24"/>
-              </w:rPr>
-              <w:t>trên</w:t>
-            </w:r>
-            <w:proofErr w:type="spellEnd"/>
-            <w:r>
-              <w:rPr>
-                <w:rFonts w:asciiTheme="minorHAnsi" w:hAnsiTheme="minorHAnsi"/>
-                <w:b w:val="0"/>
-                <w:sz w:val="24"/>
-                <w:szCs w:val="24"/>
-              </w:rPr>
-              <w:t xml:space="preserve"> 50cc </w:t>
-            </w:r>
-            <w:proofErr w:type="spellStart"/>
-            <w:r>
-              <w:rPr>
-                <w:rFonts w:asciiTheme="minorHAnsi" w:hAnsiTheme="minorHAnsi"/>
-                <w:b w:val="0"/>
-                <w:sz w:val="24"/>
-                <w:szCs w:val="24"/>
-              </w:rPr>
-              <w:t>có</w:t>
-            </w:r>
-            <w:proofErr w:type="spellEnd"/>
-            <w:r>
-              <w:rPr>
-                <w:rFonts w:asciiTheme="minorHAnsi" w:hAnsiTheme="minorHAnsi"/>
-                <w:b w:val="0"/>
-                <w:sz w:val="24"/>
-                <w:szCs w:val="24"/>
-              </w:rPr>
-              <w:t xml:space="preserve"> BH </w:t>
-            </w:r>
-            <w:proofErr w:type="spellStart"/>
-            <w:r>
-              <w:rPr>
-                <w:rFonts w:asciiTheme="minorHAnsi" w:hAnsiTheme="minorHAnsi"/>
-                <w:b w:val="0"/>
-                <w:sz w:val="24"/>
-                <w:szCs w:val="24"/>
-              </w:rPr>
-              <w:t>cho</w:t>
-            </w:r>
-            <w:proofErr w:type="spellEnd"/>
-            <w:r>
-              <w:rPr>
-                <w:rFonts w:asciiTheme="minorHAnsi" w:hAnsiTheme="minorHAnsi"/>
-                <w:b w:val="0"/>
-                <w:sz w:val="24"/>
-                <w:szCs w:val="24"/>
-              </w:rPr>
-              <w:t xml:space="preserve"> </w:t>
-            </w:r>
-            <w:proofErr w:type="spellStart"/>
-            <w:r>
-              <w:rPr>
-                <w:rFonts w:asciiTheme="minorHAnsi" w:hAnsiTheme="minorHAnsi"/>
-                <w:b w:val="0"/>
-                <w:sz w:val="24"/>
-                <w:szCs w:val="24"/>
-              </w:rPr>
-              <w:t>người</w:t>
-            </w:r>
-            <w:proofErr w:type="spellEnd"/>
-            <w:r>
-              <w:rPr>
-                <w:rFonts w:asciiTheme="minorHAnsi" w:hAnsiTheme="minorHAnsi"/>
-                <w:b w:val="0"/>
-                <w:sz w:val="24"/>
-                <w:szCs w:val="24"/>
-              </w:rPr>
-              <w:t xml:space="preserve"> </w:t>
-            </w:r>
-            <w:proofErr w:type="spellStart"/>
-            <w:r>
-              <w:rPr>
-                <w:rFonts w:asciiTheme="minorHAnsi" w:hAnsiTheme="minorHAnsi"/>
-                <w:b w:val="0"/>
-                <w:sz w:val="24"/>
-                <w:szCs w:val="24"/>
-              </w:rPr>
-              <w:t>trên</w:t>
-            </w:r>
-            <w:proofErr w:type="spellEnd"/>
-            <w:r>
-              <w:rPr>
-                <w:rFonts w:asciiTheme="minorHAnsi" w:hAnsiTheme="minorHAnsi"/>
-                <w:b w:val="0"/>
-                <w:sz w:val="24"/>
-                <w:szCs w:val="24"/>
-              </w:rPr>
-              <w:t xml:space="preserve"> </w:t>
-            </w:r>
-            <w:proofErr w:type="spellStart"/>
-            <w:r>
-              <w:rPr>
-                <w:rFonts w:asciiTheme="minorHAnsi" w:hAnsiTheme="minorHAnsi"/>
-                <w:b w:val="0"/>
-                <w:sz w:val="24"/>
-                <w:szCs w:val="24"/>
-              </w:rPr>
-              <w:t>xe</w:t>
-            </w:r>
-            <w:proofErr w:type="spellEnd"/>
-            <w:r>
-              <w:rPr>
-                <w:rFonts w:asciiTheme="minorHAnsi" w:hAnsiTheme="minorHAnsi"/>
-                <w:b w:val="0"/>
-                <w:sz w:val="24"/>
-                <w:szCs w:val="24"/>
-              </w:rPr>
-              <w:t>”</w:t>
+              <w:t>“Xe trên 50cc có BH cho người trên xe”</w:t>
             </w:r>
           </w:p>
           <w:p>
@@ -19448,167 +18939,7 @@
                 <w:sz w:val="24"/>
                 <w:szCs w:val="24"/>
               </w:rPr>
-              <w:t>“</w:t>
-            </w:r>
-            <w:proofErr w:type="spellStart"/>
-            <w:r>
-              <w:rPr>
-                <w:rFonts w:asciiTheme="minorHAnsi" w:hAnsiTheme="minorHAnsi"/>
-                <w:b w:val="0"/>
-                <w:sz w:val="24"/>
-                <w:szCs w:val="24"/>
-              </w:rPr>
-              <w:t>Xe</w:t>
-            </w:r>
-            <w:proofErr w:type="spellEnd"/>
-            <w:r>
-              <w:rPr>
-                <w:rFonts w:asciiTheme="minorHAnsi" w:hAnsiTheme="minorHAnsi"/>
-                <w:b w:val="0"/>
-                <w:sz w:val="24"/>
-                <w:szCs w:val="24"/>
-              </w:rPr>
-              <w:t xml:space="preserve"> </w:t>
-            </w:r>
-            <w:proofErr w:type="spellStart"/>
-            <w:r>
-              <w:rPr>
-                <w:rFonts w:asciiTheme="minorHAnsi" w:hAnsiTheme="minorHAnsi"/>
-                <w:b w:val="0"/>
-                <w:sz w:val="24"/>
-                <w:szCs w:val="24"/>
-              </w:rPr>
-              <w:t>trên</w:t>
-            </w:r>
-            <w:proofErr w:type="spellEnd"/>
-            <w:r>
-              <w:rPr>
-                <w:rFonts w:asciiTheme="minorHAnsi" w:hAnsiTheme="minorHAnsi"/>
-                <w:b w:val="0"/>
-                <w:sz w:val="24"/>
-                <w:szCs w:val="24"/>
-              </w:rPr>
-              <w:t xml:space="preserve"> 50cc </w:t>
-            </w:r>
-            <w:proofErr w:type="spellStart"/>
-            <w:r>
-              <w:rPr>
-                <w:rFonts w:asciiTheme="minorHAnsi" w:hAnsiTheme="minorHAnsi"/>
-                <w:b w:val="0"/>
-                <w:sz w:val="24"/>
-                <w:szCs w:val="24"/>
-              </w:rPr>
-              <w:t>không</w:t>
-            </w:r>
-            <w:proofErr w:type="spellEnd"/>
-            <w:r>
-              <w:rPr>
-                <w:rFonts w:asciiTheme="minorHAnsi" w:hAnsiTheme="minorHAnsi"/>
-                <w:b w:val="0"/>
-                <w:sz w:val="24"/>
-                <w:szCs w:val="24"/>
-              </w:rPr>
-              <w:t xml:space="preserve"> </w:t>
-            </w:r>
-            <w:proofErr w:type="spellStart"/>
-            <w:r>
-              <w:rPr>
-                <w:rFonts w:asciiTheme="minorHAnsi" w:hAnsiTheme="minorHAnsi"/>
-                <w:b w:val="0"/>
-                <w:sz w:val="24"/>
-                <w:szCs w:val="24"/>
-              </w:rPr>
-              <w:t>có</w:t>
-            </w:r>
-            <w:proofErr w:type="spellEnd"/>
-            <w:r>
-              <w:rPr>
-                <w:rFonts w:asciiTheme="minorHAnsi" w:hAnsiTheme="minorHAnsi"/>
-                <w:b w:val="0"/>
-                <w:sz w:val="24"/>
-                <w:szCs w:val="24"/>
-              </w:rPr>
-              <w:t xml:space="preserve"> BH </w:t>
-            </w:r>
-            <w:proofErr w:type="spellStart"/>
-            <w:r>
-              <w:rPr>
-                <w:rFonts w:asciiTheme="minorHAnsi" w:hAnsiTheme="minorHAnsi"/>
-                <w:b w:val="0"/>
-                <w:sz w:val="24"/>
-                <w:szCs w:val="24"/>
-              </w:rPr>
-              <w:t>cho</w:t>
-            </w:r>
-            <w:proofErr w:type="spellEnd"/>
-            <w:r>
-              <w:rPr>
-                <w:rFonts w:asciiTheme="minorHAnsi" w:hAnsiTheme="minorHAnsi"/>
-                <w:b w:val="0"/>
-                <w:sz w:val="24"/>
-                <w:szCs w:val="24"/>
-              </w:rPr>
-              <w:t xml:space="preserve"> </w:t>
-            </w:r>
-            <w:proofErr w:type="spellStart"/>
-            <w:r>
-              <w:rPr>
-                <w:rFonts w:asciiTheme="minorHAnsi" w:hAnsiTheme="minorHAnsi"/>
-                <w:b w:val="0"/>
-                <w:sz w:val="24"/>
-                <w:szCs w:val="24"/>
-              </w:rPr>
-              <w:t>người</w:t>
-            </w:r>
-            <w:proofErr w:type="spellEnd"/>
-            <w:r>
-              <w:rPr>
-                <w:rFonts w:asciiTheme="minorHAnsi" w:hAnsiTheme="minorHAnsi"/>
-                <w:b w:val="0"/>
-                <w:sz w:val="24"/>
-                <w:szCs w:val="24"/>
-              </w:rPr>
-              <w:t xml:space="preserve"> </w:t>
-            </w:r>
-            <w:proofErr w:type="spellStart"/>
-            <w:r>
-              <w:rPr>
-                <w:rFonts w:asciiTheme="minorHAnsi" w:hAnsiTheme="minorHAnsi"/>
-                <w:b w:val="0"/>
-                <w:sz w:val="24"/>
-                <w:szCs w:val="24"/>
-              </w:rPr>
-              <w:t>trên</w:t>
-            </w:r>
-            <w:proofErr w:type="spellEnd"/>
-            <w:r>
-              <w:rPr>
-                <w:rFonts w:asciiTheme="minorHAnsi" w:hAnsiTheme="minorHAnsi"/>
-                <w:b w:val="0"/>
-                <w:sz w:val="24"/>
-                <w:szCs w:val="24"/>
-              </w:rPr>
-              <w:t xml:space="preserve"> </w:t>
-            </w:r>
-            <w:proofErr w:type="spellStart"/>
-            <w:r>
-              <w:rPr>
-                <w:rFonts w:asciiTheme="minorHAnsi" w:hAnsiTheme="minorHAnsi"/>
-                <w:b w:val="0"/>
-                <w:sz w:val="24"/>
-                <w:szCs w:val="24"/>
-              </w:rPr>
-              <w:t>xe</w:t>
-            </w:r>
-            <w:proofErr w:type="spellEnd"/>
-            <w:r>
-              <w:rPr>
-                <w:rFonts w:asciiTheme="minorHAnsi" w:hAnsiTheme="minorHAnsi"/>
-                <w:b w:val="0"/>
-                <w:sz w:val="24"/>
-                <w:szCs w:val="24"/>
-              </w:rPr>
-              <w:t>”</w:t>
+              <w:t>“Xe trên 50cc không có BH cho người trên xe”</w:t>
             </w:r>
           </w:p>
           <w:p>
@@ -19632,147 +18963,7 @@
                 <w:sz w:val="24"/>
                 <w:szCs w:val="24"/>
               </w:rPr>
-              <w:t>“</w:t>
-            </w:r>
-            <w:proofErr w:type="spellStart"/>
-            <w:r>
-              <w:rPr>
-                <w:rFonts w:asciiTheme="minorHAnsi" w:hAnsiTheme="minorHAnsi"/>
-                <w:b w:val="0"/>
-                <w:sz w:val="24"/>
-                <w:szCs w:val="24"/>
-              </w:rPr>
-              <w:t>Xe</w:t>
-            </w:r>
-            <w:proofErr w:type="spellEnd"/>
-            <w:r>
-              <w:rPr>
-                <w:rFonts w:asciiTheme="minorHAnsi" w:hAnsiTheme="minorHAnsi"/>
-                <w:b w:val="0"/>
-                <w:sz w:val="24"/>
-                <w:szCs w:val="24"/>
-              </w:rPr>
-              <w:t xml:space="preserve"> </w:t>
-            </w:r>
-            <w:proofErr w:type="spellStart"/>
-            <w:r>
-              <w:rPr>
-                <w:rFonts w:asciiTheme="minorHAnsi" w:hAnsiTheme="minorHAnsi"/>
-                <w:b w:val="0"/>
-                <w:sz w:val="24"/>
-                <w:szCs w:val="24"/>
-              </w:rPr>
-              <w:t>dưới</w:t>
-            </w:r>
-            <w:proofErr w:type="spellEnd"/>
-            <w:r>
-              <w:rPr>
-                <w:rFonts w:asciiTheme="minorHAnsi" w:hAnsiTheme="minorHAnsi"/>
-                <w:b w:val="0"/>
-                <w:sz w:val="24"/>
-                <w:szCs w:val="24"/>
-              </w:rPr>
-              <w:t xml:space="preserve"> 50cc </w:t>
-            </w:r>
-            <w:proofErr w:type="spellStart"/>
-            <w:r>
-              <w:rPr>
-                <w:rFonts w:asciiTheme="minorHAnsi" w:hAnsiTheme="minorHAnsi"/>
-                <w:b w:val="0"/>
-                <w:sz w:val="24"/>
-                <w:szCs w:val="24"/>
-              </w:rPr>
-              <w:t>có</w:t>
-            </w:r>
-            <w:proofErr w:type="spellEnd"/>
-            <w:r>
-              <w:rPr>
-                <w:rFonts w:asciiTheme="minorHAnsi" w:hAnsiTheme="minorHAnsi"/>
-                <w:b w:val="0"/>
-                <w:sz w:val="24"/>
-                <w:szCs w:val="24"/>
-              </w:rPr>
-              <w:t xml:space="preserve"> BH </w:t>
-            </w:r>
-            <w:proofErr w:type="spellStart"/>
-            <w:r>
-              <w:rPr>
-                <w:rFonts w:asciiTheme="minorHAnsi" w:hAnsiTheme="minorHAnsi"/>
-                <w:b w:val="0"/>
-                <w:sz w:val="24"/>
-                <w:szCs w:val="24"/>
-              </w:rPr>
-              <w:t>cho</w:t>
-            </w:r>
-            <w:proofErr w:type="spellEnd"/>
-            <w:r>
-              <w:rPr>
-                <w:rFonts w:asciiTheme="minorHAnsi" w:hAnsiTheme="minorHAnsi"/>
-                <w:b w:val="0"/>
-                <w:sz w:val="24"/>
-                <w:szCs w:val="24"/>
-              </w:rPr>
-              <w:t xml:space="preserve"> </w:t>
-            </w:r>
-            <w:proofErr w:type="spellStart"/>
-            <w:r>
-              <w:rPr>
-                <w:rFonts w:asciiTheme="minorHAnsi" w:hAnsiTheme="minorHAnsi"/>
-                <w:b w:val="0"/>
-                <w:sz w:val="24"/>
-                <w:szCs w:val="24"/>
-              </w:rPr>
-              <w:t>người</w:t>
-            </w:r>
-            <w:proofErr w:type="spellEnd"/>
-            <w:r>
-              <w:rPr>
-                <w:rFonts w:asciiTheme="minorHAnsi" w:hAnsiTheme="minorHAnsi"/>
-                <w:b w:val="0"/>
-                <w:sz w:val="24"/>
-                <w:szCs w:val="24"/>
-              </w:rPr>
-              <w:t xml:space="preserve"> </w:t>
-            </w:r>
-            <w:proofErr w:type="spellStart"/>
-            <w:r>
-              <w:rPr>
-                <w:rFonts w:asciiTheme="minorHAnsi" w:hAnsiTheme="minorHAnsi"/>
-                <w:b w:val="0"/>
-                <w:sz w:val="24"/>
-                <w:szCs w:val="24"/>
-              </w:rPr>
-              <w:t>trên</w:t>
-            </w:r>
-            <w:proofErr w:type="spellEnd"/>
-            <w:r>
-              <w:rPr>
-                <w:rFonts w:asciiTheme="minorHAnsi" w:hAnsiTheme="minorHAnsi"/>
-                <w:b w:val="0"/>
-                <w:sz w:val="24"/>
-                <w:szCs w:val="24"/>
-              </w:rPr>
-              <w:t xml:space="preserve"> </w:t>
-            </w:r>
-            <w:proofErr w:type="spellStart"/>
-            <w:r>
-              <w:rPr>
-                <w:rFonts w:asciiTheme="minorHAnsi" w:hAnsiTheme="minorHAnsi"/>
-                <w:b w:val="0"/>
-                <w:sz w:val="24"/>
-                <w:szCs w:val="24"/>
-              </w:rPr>
-              <w:t>xe</w:t>
-            </w:r>
-            <w:proofErr w:type="spellEnd"/>
-            <w:r>
-              <w:rPr>
-                <w:rFonts w:asciiTheme="minorHAnsi" w:hAnsiTheme="minorHAnsi"/>
-                <w:b w:val="0"/>
-                <w:sz w:val="24"/>
-                <w:szCs w:val="24"/>
-              </w:rPr>
-              <w:t>”</w:t>
+              <w:t>“Xe dưới 50cc có BH cho người trên xe”</w:t>
             </w:r>
           </w:p>
           <w:p>
@@ -19796,167 +18987,7 @@
                 <w:sz w:val="24"/>
                 <w:szCs w:val="24"/>
               </w:rPr>
-              <w:t>“</w:t>
-            </w:r>
-            <w:proofErr w:type="spellStart"/>
-            <w:r>
-              <w:rPr>
-                <w:rFonts w:asciiTheme="minorHAnsi" w:hAnsiTheme="minorHAnsi"/>
-                <w:b w:val="0"/>
-                <w:sz w:val="24"/>
-                <w:szCs w:val="24"/>
-              </w:rPr>
-              <w:t>Xe</w:t>
-            </w:r>
-            <w:proofErr w:type="spellEnd"/>
-            <w:r>
-              <w:rPr>
-                <w:rFonts w:asciiTheme="minorHAnsi" w:hAnsiTheme="minorHAnsi"/>
-                <w:b w:val="0"/>
-                <w:sz w:val="24"/>
-                <w:szCs w:val="24"/>
-              </w:rPr>
-              <w:t xml:space="preserve"> </w:t>
-            </w:r>
-            <w:proofErr w:type="spellStart"/>
-            <w:r>
-              <w:rPr>
-                <w:rFonts w:asciiTheme="minorHAnsi" w:hAnsiTheme="minorHAnsi"/>
-                <w:b w:val="0"/>
-                <w:sz w:val="24"/>
-                <w:szCs w:val="24"/>
-              </w:rPr>
-              <w:t>dưới</w:t>
-            </w:r>
-            <w:proofErr w:type="spellEnd"/>
-            <w:r>
-              <w:rPr>
-                <w:rFonts w:asciiTheme="minorHAnsi" w:hAnsiTheme="minorHAnsi"/>
-                <w:b w:val="0"/>
-                <w:sz w:val="24"/>
-                <w:szCs w:val="24"/>
-              </w:rPr>
-              <w:t xml:space="preserve"> 50cc </w:t>
-            </w:r>
-            <w:proofErr w:type="spellStart"/>
-            <w:r>
-              <w:rPr>
-                <w:rFonts w:asciiTheme="minorHAnsi" w:hAnsiTheme="minorHAnsi"/>
-                <w:b w:val="0"/>
-                <w:sz w:val="24"/>
-                <w:szCs w:val="24"/>
-              </w:rPr>
-              <w:t>không</w:t>
-            </w:r>
-            <w:proofErr w:type="spellEnd"/>
-            <w:r>
-              <w:rPr>
-                <w:rFonts w:asciiTheme="minorHAnsi" w:hAnsiTheme="minorHAnsi"/>
-                <w:b w:val="0"/>
-                <w:sz w:val="24"/>
-                <w:szCs w:val="24"/>
-              </w:rPr>
-              <w:t xml:space="preserve"> </w:t>
-            </w:r>
-            <w:proofErr w:type="spellStart"/>
-            <w:r>
-              <w:rPr>
-                <w:rFonts w:asciiTheme="minorHAnsi" w:hAnsiTheme="minorHAnsi"/>
-                <w:b w:val="0"/>
-                <w:sz w:val="24"/>
-                <w:szCs w:val="24"/>
-              </w:rPr>
-              <w:t>có</w:t>
-            </w:r>
-            <w:proofErr w:type="spellEnd"/>
-            <w:r>
-              <w:rPr>
-                <w:rFonts w:asciiTheme="minorHAnsi" w:hAnsiTheme="minorHAnsi"/>
-                <w:b w:val="0"/>
-                <w:sz w:val="24"/>
-                <w:szCs w:val="24"/>
-              </w:rPr>
-              <w:t xml:space="preserve"> BH </w:t>
-            </w:r>
-            <w:proofErr w:type="spellStart"/>
-            <w:r>
-              <w:rPr>
-                <w:rFonts w:asciiTheme="minorHAnsi" w:hAnsiTheme="minorHAnsi"/>
-                <w:b w:val="0"/>
-                <w:sz w:val="24"/>
-                <w:szCs w:val="24"/>
-              </w:rPr>
-              <w:t>cho</w:t>
-            </w:r>
-            <w:proofErr w:type="spellEnd"/>
-            <w:r>
-              <w:rPr>
-                <w:rFonts w:asciiTheme="minorHAnsi" w:hAnsiTheme="minorHAnsi"/>
-                <w:b w:val="0"/>
-                <w:sz w:val="24"/>
-                <w:szCs w:val="24"/>
-              </w:rPr>
-              <w:t xml:space="preserve"> </w:t>
-            </w:r>
-            <w:proofErr w:type="spellStart"/>
-            <w:r>
-              <w:rPr>
-                <w:rFonts w:asciiTheme="minorHAnsi" w:hAnsiTheme="minorHAnsi"/>
-                <w:b w:val="0"/>
-                <w:sz w:val="24"/>
-                <w:szCs w:val="24"/>
-              </w:rPr>
-              <w:t>người</w:t>
-            </w:r>
-            <w:proofErr w:type="spellEnd"/>
-            <w:r>
-              <w:rPr>
-                <w:rFonts w:asciiTheme="minorHAnsi" w:hAnsiTheme="minorHAnsi"/>
-                <w:b w:val="0"/>
-                <w:sz w:val="24"/>
-                <w:szCs w:val="24"/>
-              </w:rPr>
-              <w:t xml:space="preserve"> </w:t>
-            </w:r>
-            <w:proofErr w:type="spellStart"/>
-            <w:r>
-              <w:rPr>
-                <w:rFonts w:asciiTheme="minorHAnsi" w:hAnsiTheme="minorHAnsi"/>
-                <w:b w:val="0"/>
-                <w:sz w:val="24"/>
-                <w:szCs w:val="24"/>
-              </w:rPr>
-              <w:t>trên</w:t>
-            </w:r>
-            <w:proofErr w:type="spellEnd"/>
-            <w:r>
-              <w:rPr>
-                <w:rFonts w:asciiTheme="minorHAnsi" w:hAnsiTheme="minorHAnsi"/>
-                <w:b w:val="0"/>
-                <w:sz w:val="24"/>
-                <w:szCs w:val="24"/>
-              </w:rPr>
-              <w:t xml:space="preserve"> </w:t>
-            </w:r>
-            <w:proofErr w:type="spellStart"/>
-            <w:r>
-              <w:rPr>
-                <w:rFonts w:asciiTheme="minorHAnsi" w:hAnsiTheme="minorHAnsi"/>
-                <w:b w:val="0"/>
-                <w:sz w:val="24"/>
-                <w:szCs w:val="24"/>
-              </w:rPr>
-              <w:t>xe</w:t>
-            </w:r>
-            <w:proofErr w:type="spellEnd"/>
-            <w:r>
-              <w:rPr>
-                <w:rFonts w:asciiTheme="minorHAnsi" w:hAnsiTheme="minorHAnsi"/>
-                <w:b w:val="0"/>
-                <w:sz w:val="24"/>
-                <w:szCs w:val="24"/>
-              </w:rPr>
-              <w:t>”</w:t>
+              <w:t>“Xe dưới 50cc không có BH cho người trên xe”</w:t>
             </w:r>
           </w:p>
           <w:p>
@@ -19980,287 +19011,7 @@
                 <w:sz w:val="24"/>
                 <w:szCs w:val="24"/>
               </w:rPr>
-              <w:t>“</w:t>
-            </w:r>
-            <w:proofErr w:type="spellStart"/>
-            <w:r>
-              <w:rPr>
-                <w:rFonts w:asciiTheme="minorHAnsi" w:hAnsiTheme="minorHAnsi"/>
-                <w:b w:val="0"/>
-                <w:sz w:val="24"/>
-                <w:szCs w:val="24"/>
-              </w:rPr>
-              <w:t>Xe</w:t>
-            </w:r>
-            <w:proofErr w:type="spellEnd"/>
-            <w:r>
-              <w:rPr>
-                <w:rFonts w:asciiTheme="minorHAnsi" w:hAnsiTheme="minorHAnsi"/>
-                <w:b w:val="0"/>
-                <w:sz w:val="24"/>
-                <w:szCs w:val="24"/>
-              </w:rPr>
-              <w:t xml:space="preserve"> </w:t>
-            </w:r>
-            <w:proofErr w:type="spellStart"/>
-            <w:r>
-              <w:rPr>
-                <w:rFonts w:asciiTheme="minorHAnsi" w:hAnsiTheme="minorHAnsi"/>
-                <w:b w:val="0"/>
-                <w:sz w:val="24"/>
-                <w:szCs w:val="24"/>
-              </w:rPr>
-              <w:t>mô</w:t>
-            </w:r>
-            <w:proofErr w:type="spellEnd"/>
-            <w:r>
-              <w:rPr>
-                <w:rFonts w:asciiTheme="minorHAnsi" w:hAnsiTheme="minorHAnsi"/>
-                <w:b w:val="0"/>
-                <w:sz w:val="24"/>
-                <w:szCs w:val="24"/>
-              </w:rPr>
-              <w:t xml:space="preserve"> </w:t>
-            </w:r>
-            <w:proofErr w:type="spellStart"/>
-            <w:r>
-              <w:rPr>
-                <w:rFonts w:asciiTheme="minorHAnsi" w:hAnsiTheme="minorHAnsi"/>
-                <w:b w:val="0"/>
-                <w:sz w:val="24"/>
-                <w:szCs w:val="24"/>
-              </w:rPr>
-              <w:t>tô</w:t>
-            </w:r>
-            <w:proofErr w:type="spellEnd"/>
-            <w:r>
-              <w:rPr>
-                <w:rFonts w:asciiTheme="minorHAnsi" w:hAnsiTheme="minorHAnsi"/>
-                <w:b w:val="0"/>
-                <w:sz w:val="24"/>
-                <w:szCs w:val="24"/>
-              </w:rPr>
-              <w:t xml:space="preserve"> </w:t>
-            </w:r>
-            <w:proofErr w:type="spellStart"/>
-            <w:r>
-              <w:rPr>
-                <w:rFonts w:asciiTheme="minorHAnsi" w:hAnsiTheme="minorHAnsi"/>
-                <w:b w:val="0"/>
-                <w:sz w:val="24"/>
-                <w:szCs w:val="24"/>
-              </w:rPr>
-              <w:t>ba</w:t>
-            </w:r>
-            <w:proofErr w:type="spellEnd"/>
-            <w:r>
-              <w:rPr>
-                <w:rFonts w:asciiTheme="minorHAnsi" w:hAnsiTheme="minorHAnsi"/>
-                <w:b w:val="0"/>
-                <w:sz w:val="24"/>
-                <w:szCs w:val="24"/>
-              </w:rPr>
-              <w:t xml:space="preserve"> </w:t>
-            </w:r>
-            <w:proofErr w:type="spellStart"/>
-            <w:r>
-              <w:rPr>
-                <w:rFonts w:asciiTheme="minorHAnsi" w:hAnsiTheme="minorHAnsi"/>
-                <w:b w:val="0"/>
-                <w:sz w:val="24"/>
-                <w:szCs w:val="24"/>
-              </w:rPr>
-              <w:t>bánh</w:t>
-            </w:r>
-            <w:proofErr w:type="spellEnd"/>
-            <w:r>
-              <w:rPr>
-                <w:rFonts w:asciiTheme="minorHAnsi" w:hAnsiTheme="minorHAnsi"/>
-                <w:b w:val="0"/>
-                <w:sz w:val="24"/>
-                <w:szCs w:val="24"/>
-              </w:rPr>
-              <w:t xml:space="preserve">, </w:t>
-            </w:r>
-            <w:proofErr w:type="spellStart"/>
-            <w:r>
-              <w:rPr>
-                <w:rFonts w:asciiTheme="minorHAnsi" w:hAnsiTheme="minorHAnsi"/>
-                <w:b w:val="0"/>
-                <w:sz w:val="24"/>
-                <w:szCs w:val="24"/>
-              </w:rPr>
-              <w:t>xe</w:t>
-            </w:r>
-            <w:proofErr w:type="spellEnd"/>
-            <w:r>
-              <w:rPr>
-                <w:rFonts w:asciiTheme="minorHAnsi" w:hAnsiTheme="minorHAnsi"/>
-                <w:b w:val="0"/>
-                <w:sz w:val="24"/>
-                <w:szCs w:val="24"/>
-              </w:rPr>
-              <w:t xml:space="preserve"> </w:t>
-            </w:r>
-            <w:proofErr w:type="spellStart"/>
-            <w:r>
-              <w:rPr>
-                <w:rFonts w:asciiTheme="minorHAnsi" w:hAnsiTheme="minorHAnsi"/>
-                <w:b w:val="0"/>
-                <w:sz w:val="24"/>
-                <w:szCs w:val="24"/>
-              </w:rPr>
-              <w:t>gắn</w:t>
-            </w:r>
-            <w:proofErr w:type="spellEnd"/>
-            <w:r>
-              <w:rPr>
-                <w:rFonts w:asciiTheme="minorHAnsi" w:hAnsiTheme="minorHAnsi"/>
-                <w:b w:val="0"/>
-                <w:sz w:val="24"/>
-                <w:szCs w:val="24"/>
-              </w:rPr>
-              <w:t xml:space="preserve"> </w:t>
-            </w:r>
-            <w:proofErr w:type="spellStart"/>
-            <w:r>
-              <w:rPr>
-                <w:rFonts w:asciiTheme="minorHAnsi" w:hAnsiTheme="minorHAnsi"/>
-                <w:b w:val="0"/>
-                <w:sz w:val="24"/>
-                <w:szCs w:val="24"/>
-              </w:rPr>
-              <w:t>máy</w:t>
-            </w:r>
-            <w:proofErr w:type="spellEnd"/>
-            <w:r>
-              <w:rPr>
-                <w:rFonts w:asciiTheme="minorHAnsi" w:hAnsiTheme="minorHAnsi"/>
-                <w:b w:val="0"/>
-                <w:sz w:val="24"/>
-                <w:szCs w:val="24"/>
-              </w:rPr>
-              <w:t xml:space="preserve"> </w:t>
-            </w:r>
-            <w:proofErr w:type="spellStart"/>
-            <w:r>
-              <w:rPr>
-                <w:rFonts w:asciiTheme="minorHAnsi" w:hAnsiTheme="minorHAnsi"/>
-                <w:b w:val="0"/>
-                <w:sz w:val="24"/>
-                <w:szCs w:val="24"/>
-              </w:rPr>
-              <w:t>và</w:t>
-            </w:r>
-            <w:proofErr w:type="spellEnd"/>
-            <w:r>
-              <w:rPr>
-                <w:rFonts w:asciiTheme="minorHAnsi" w:hAnsiTheme="minorHAnsi"/>
-                <w:b w:val="0"/>
-                <w:sz w:val="24"/>
-                <w:szCs w:val="24"/>
-              </w:rPr>
-              <w:t xml:space="preserve"> </w:t>
-            </w:r>
-            <w:proofErr w:type="spellStart"/>
-            <w:r>
-              <w:rPr>
-                <w:rFonts w:asciiTheme="minorHAnsi" w:hAnsiTheme="minorHAnsi"/>
-                <w:b w:val="0"/>
-                <w:sz w:val="24"/>
-                <w:szCs w:val="24"/>
-              </w:rPr>
-              <w:t>các</w:t>
-            </w:r>
-            <w:proofErr w:type="spellEnd"/>
-            <w:r>
-              <w:rPr>
-                <w:rFonts w:asciiTheme="minorHAnsi" w:hAnsiTheme="minorHAnsi"/>
-                <w:b w:val="0"/>
-                <w:sz w:val="24"/>
-                <w:szCs w:val="24"/>
-              </w:rPr>
-              <w:t xml:space="preserve"> </w:t>
-            </w:r>
-            <w:proofErr w:type="spellStart"/>
-            <w:r>
-              <w:rPr>
-                <w:rFonts w:asciiTheme="minorHAnsi" w:hAnsiTheme="minorHAnsi"/>
-                <w:b w:val="0"/>
-                <w:sz w:val="24"/>
-                <w:szCs w:val="24"/>
-              </w:rPr>
-              <w:t>loại</w:t>
-            </w:r>
-            <w:proofErr w:type="spellEnd"/>
-            <w:r>
-              <w:rPr>
-                <w:rFonts w:asciiTheme="minorHAnsi" w:hAnsiTheme="minorHAnsi"/>
-                <w:b w:val="0"/>
-                <w:sz w:val="24"/>
-                <w:szCs w:val="24"/>
-              </w:rPr>
-              <w:t xml:space="preserve"> </w:t>
-            </w:r>
-            <w:proofErr w:type="spellStart"/>
-            <w:r>
-              <w:rPr>
-                <w:rFonts w:asciiTheme="minorHAnsi" w:hAnsiTheme="minorHAnsi"/>
-                <w:b w:val="0"/>
-                <w:sz w:val="24"/>
-                <w:szCs w:val="24"/>
-              </w:rPr>
-              <w:t>xe</w:t>
-            </w:r>
-            <w:proofErr w:type="spellEnd"/>
-            <w:r>
-              <w:rPr>
-                <w:rFonts w:asciiTheme="minorHAnsi" w:hAnsiTheme="minorHAnsi"/>
-                <w:b w:val="0"/>
-                <w:sz w:val="24"/>
-                <w:szCs w:val="24"/>
-              </w:rPr>
-              <w:t xml:space="preserve"> </w:t>
-            </w:r>
-            <w:proofErr w:type="spellStart"/>
-            <w:r>
-              <w:rPr>
-                <w:rFonts w:asciiTheme="minorHAnsi" w:hAnsiTheme="minorHAnsi"/>
-                <w:b w:val="0"/>
-                <w:sz w:val="24"/>
-                <w:szCs w:val="24"/>
-              </w:rPr>
-              <w:t>tương</w:t>
-            </w:r>
-            <w:proofErr w:type="spellEnd"/>
-            <w:r>
-              <w:rPr>
-                <w:rFonts w:asciiTheme="minorHAnsi" w:hAnsiTheme="minorHAnsi"/>
-                <w:b w:val="0"/>
-                <w:sz w:val="24"/>
-                <w:szCs w:val="24"/>
-              </w:rPr>
-              <w:t xml:space="preserve"> </w:t>
-            </w:r>
-            <w:proofErr w:type="spellStart"/>
-            <w:r>
-              <w:rPr>
-                <w:rFonts w:asciiTheme="minorHAnsi" w:hAnsiTheme="minorHAnsi"/>
-                <w:b w:val="0"/>
-                <w:sz w:val="24"/>
-                <w:szCs w:val="24"/>
-              </w:rPr>
-              <w:t>tự</w:t>
-            </w:r>
-            <w:proofErr w:type="spellEnd"/>
-            <w:r>
-              <w:rPr>
-                <w:rFonts w:asciiTheme="minorHAnsi" w:hAnsiTheme="minorHAnsi"/>
-                <w:b w:val="0"/>
-                <w:sz w:val="24"/>
-                <w:szCs w:val="24"/>
-              </w:rPr>
-              <w:t>”</w:t>
+              <w:t>“Xe mô tô ba bánh, xe gắn máy và các loại xe tương tự”</w:t>
             </w:r>
           </w:p>
         </w:tc>
@@ -20580,7 +19331,6 @@
                 <w:szCs w:val="24"/>
               </w:rPr>
             </w:pPr>
-            <w:proofErr w:type="spellStart"/>
             <w:r>
               <w:rPr>
                 <w:rFonts w:asciiTheme="minorHAnsi" w:hAnsiTheme="minorHAnsi"/>
@@ -20589,7 +19339,6 @@
               </w:rPr>
               <w:t>KhaNC</w:t>
             </w:r>
-            <w:proofErr w:type="spellEnd"/>
           </w:p>
         </w:tc>
       </w:tr>
@@ -21754,14 +20503,6 @@
                       <w:szCs w:val="24"/>
                     </w:rPr>
                   </w:pPr>
-                  <w:r>
-                    <w:rPr>
-                      <w:rFonts w:asciiTheme="minorHAnsi" w:hAnsiTheme="minorHAnsi"/>
-                      <w:sz w:val="24"/>
-                      <w:szCs w:val="24"/>
-                    </w:rPr>
-                    <w:t>Display review contract’s information page.</w:t>
-                  </w:r>
                 </w:p>
               </w:tc>
             </w:tr>
@@ -21808,23 +20549,160 @@
                       <w:sz w:val="24"/>
                       <w:szCs w:val="24"/>
                     </w:rPr>
-                    <w:t xml:space="preserve">Staff approve to </w:t>
-                  </w:r>
-                  <w:r>
-                    <w:rPr>
-                      <w:rFonts w:asciiTheme="minorHAnsi" w:hAnsiTheme="minorHAnsi"/>
-                      <w:sz w:val="24"/>
-                      <w:szCs w:val="24"/>
-                    </w:rPr>
-                    <w:t>renew</w:t>
-                  </w:r>
-                  <w:r>
-                    <w:rPr>
-                      <w:rFonts w:asciiTheme="minorHAnsi" w:hAnsiTheme="minorHAnsi"/>
-                      <w:sz w:val="24"/>
-                      <w:szCs w:val="24"/>
-                    </w:rPr>
-                    <w:t xml:space="preserve"> this contract</w:t>
+                    <w:t xml:space="preserve">Staff </w:t>
+                  </w:r>
+                  <w:r>
+                    <w:rPr>
+                      <w:rFonts w:asciiTheme="minorHAnsi" w:hAnsiTheme="minorHAnsi"/>
+                      <w:sz w:val="24"/>
+                      <w:szCs w:val="24"/>
+                    </w:rPr>
+                    <w:t>send</w:t>
+                  </w:r>
+                  <w:r>
+                    <w:rPr>
+                      <w:rFonts w:asciiTheme="minorHAnsi" w:hAnsiTheme="minorHAnsi"/>
+                      <w:sz w:val="24"/>
+                      <w:szCs w:val="24"/>
+                    </w:rPr>
+                    <w:t xml:space="preserve"> renew this contract</w:t>
+                  </w:r>
+                  <w:r>
+                    <w:rPr>
+                      <w:rFonts w:asciiTheme="minorHAnsi" w:hAnsiTheme="minorHAnsi"/>
+                      <w:sz w:val="24"/>
+                      <w:szCs w:val="24"/>
+                    </w:rPr>
+                    <w:t xml:space="preserve"> command</w:t>
+                  </w:r>
+                </w:p>
+              </w:tc>
+              <w:tc>
+                <w:tcPr>
+                  <w:tcW w:w="4770" w:type="dxa"/>
+                </w:tcPr>
+                <w:p>
+                  <w:pPr>
+                    <w:jc w:val="left"/>
+                    <w:rPr>
+                      <w:rFonts w:asciiTheme="minorHAnsi" w:hAnsiTheme="minorHAnsi"/>
+                      <w:sz w:val="24"/>
+                      <w:szCs w:val="24"/>
+                    </w:rPr>
+                  </w:pPr>
+                  <w:r>
+                    <w:rPr>
+                      <w:rFonts w:asciiTheme="minorHAnsi" w:hAnsiTheme="minorHAnsi"/>
+                      <w:sz w:val="24"/>
+                      <w:szCs w:val="24"/>
+                    </w:rPr>
+                    <w:t xml:space="preserve">Display </w:t>
+                  </w:r>
+                  <w:r>
+                    <w:rPr>
+                      <w:rFonts w:asciiTheme="minorHAnsi" w:hAnsiTheme="minorHAnsi"/>
+                      <w:sz w:val="24"/>
+                      <w:szCs w:val="24"/>
+                    </w:rPr>
+                    <w:t>confirm</w:t>
+                  </w:r>
+                  <w:r>
+                    <w:rPr>
+                      <w:rFonts w:asciiTheme="minorHAnsi" w:hAnsiTheme="minorHAnsi"/>
+                      <w:sz w:val="24"/>
+                      <w:szCs w:val="24"/>
+                    </w:rPr>
+                    <w:t xml:space="preserve"> </w:t>
+                  </w:r>
+                  <w:r>
+                    <w:rPr>
+                      <w:rFonts w:asciiTheme="minorHAnsi" w:hAnsiTheme="minorHAnsi"/>
+                      <w:sz w:val="24"/>
+                      <w:szCs w:val="24"/>
+                    </w:rPr>
+                    <w:t>renew contract</w:t>
+                  </w:r>
+                  <w:bookmarkStart w:id="0" w:name="_GoBack"/>
+                  <w:bookmarkEnd w:id="0"/>
+                  <w:r>
+                    <w:rPr>
+                      <w:rFonts w:asciiTheme="minorHAnsi" w:hAnsiTheme="minorHAnsi"/>
+                      <w:sz w:val="24"/>
+                      <w:szCs w:val="24"/>
+                    </w:rPr>
+                    <w:t xml:space="preserve"> page.</w:t>
+                  </w:r>
+                </w:p>
+              </w:tc>
+            </w:tr>
+            <w:tr>
+              <w:tc>
+                <w:tcPr>
+                  <w:tcW w:w="1340" w:type="dxa"/>
+                </w:tcPr>
+                <w:p>
+                  <w:pPr>
+                    <w:jc w:val="center"/>
+                    <w:rPr>
+                      <w:rFonts w:asciiTheme="minorHAnsi" w:hAnsiTheme="minorHAnsi"/>
+                      <w:sz w:val="24"/>
+                      <w:szCs w:val="24"/>
+                    </w:rPr>
+                  </w:pPr>
+                  <w:r>
+                    <w:rPr>
+                      <w:rFonts w:asciiTheme="minorHAnsi" w:hAnsiTheme="minorHAnsi"/>
+                      <w:sz w:val="24"/>
+                      <w:szCs w:val="24"/>
+                    </w:rPr>
+                    <w:t>4</w:t>
+                  </w:r>
+                </w:p>
+              </w:tc>
+              <w:tc>
+                <w:tcPr>
+                  <w:tcW w:w="3392" w:type="dxa"/>
+                </w:tcPr>
+                <w:p>
+                  <w:pPr>
+                    <w:jc w:val="left"/>
+                    <w:rPr>
+                      <w:rFonts w:asciiTheme="minorHAnsi" w:hAnsiTheme="minorHAnsi"/>
+                      <w:sz w:val="24"/>
+                      <w:szCs w:val="24"/>
+                    </w:rPr>
+                  </w:pPr>
+                  <w:r>
+                    <w:rPr>
+                      <w:rFonts w:asciiTheme="minorHAnsi" w:hAnsiTheme="minorHAnsi"/>
+                      <w:sz w:val="24"/>
+                      <w:szCs w:val="24"/>
+                    </w:rPr>
+                    <w:t xml:space="preserve">Staff </w:t>
+                  </w:r>
+                  <w:r>
+                    <w:rPr>
+                      <w:rFonts w:asciiTheme="minorHAnsi" w:hAnsiTheme="minorHAnsi"/>
+                      <w:sz w:val="24"/>
+                      <w:szCs w:val="24"/>
+                    </w:rPr>
+                    <w:t>confirm</w:t>
+                  </w:r>
+                  <w:r>
+                    <w:rPr>
+                      <w:rFonts w:asciiTheme="minorHAnsi" w:hAnsiTheme="minorHAnsi"/>
+                      <w:sz w:val="24"/>
+                      <w:szCs w:val="24"/>
+                    </w:rPr>
+                    <w:t xml:space="preserve"> renew this contract</w:t>
+                  </w:r>
+                  <w:r>
+                    <w:rPr>
+                      <w:rFonts w:asciiTheme="minorHAnsi" w:hAnsiTheme="minorHAnsi"/>
+                      <w:sz w:val="24"/>
+                      <w:szCs w:val="24"/>
+                    </w:rPr>
+                    <w:t xml:space="preserve"> command</w:t>
                   </w:r>
                 </w:p>
                 <w:p>
@@ -21891,23 +20769,7 @@
                       <w:sz w:val="24"/>
                       <w:szCs w:val="24"/>
                     </w:rPr>
-                    <w:t>[</w:t>
-                  </w:r>
-                  <w:r>
-                    <w:rPr>
-                      <w:rFonts w:asciiTheme="minorHAnsi" w:hAnsiTheme="minorHAnsi"/>
-                      <w:sz w:val="24"/>
-                      <w:szCs w:val="24"/>
-                    </w:rPr>
-                    <w:t>Exception 1, 2</w:t>
-                  </w:r>
-                  <w:r>
-                    <w:rPr>
-                      <w:rFonts w:asciiTheme="minorHAnsi" w:hAnsiTheme="minorHAnsi"/>
-                      <w:sz w:val="24"/>
-                      <w:szCs w:val="24"/>
-                    </w:rPr>
-                    <w:t>]</w:t>
+                    <w:t>[Exception 1, 2]</w:t>
                   </w:r>
                 </w:p>
                 <w:p>
@@ -21933,16 +20795,7 @@
                       <w:sz w:val="24"/>
                       <w:szCs w:val="24"/>
                     </w:rPr>
-                    <w:t>Update</w:t>
-                  </w:r>
-                  <w:r>
-                    <w:rPr>
-                      <w:rFonts w:asciiTheme="minorHAnsi" w:hAnsiTheme="minorHAnsi"/>
-                      <w:color w:val="000000" w:themeColor="text1" w:themeShade="BF"/>
-                      <w:sz w:val="24"/>
-                      <w:szCs w:val="24"/>
-                    </w:rPr>
-                    <w:t xml:space="preserve"> contract’s information </w:t>
+                    <w:t xml:space="preserve">Update contract’s information </w:t>
                   </w:r>
                   <w:r>
                     <w:rPr>
@@ -21986,16 +20839,7 @@
                       <w:sz w:val="24"/>
                       <w:szCs w:val="24"/>
                     </w:rPr>
-                    <w:t>Reload contract detail page</w:t>
-                  </w:r>
-                  <w:r>
-                    <w:rPr>
-                      <w:rFonts w:asciiTheme="minorHAnsi" w:hAnsiTheme="minorHAnsi"/>
-                      <w:color w:val="000000" w:themeColor="text1" w:themeShade="BF"/>
-                      <w:sz w:val="24"/>
-                      <w:szCs w:val="24"/>
-                    </w:rPr>
-                    <w:t>.</w:t>
+                    <w:t>Reload contract detail page.</w:t>
                   </w:r>
                 </w:p>
               </w:tc>
@@ -22968,7 +21812,6 @@
                 <w:szCs w:val="24"/>
               </w:rPr>
             </w:pPr>
-            <w:proofErr w:type="spellStart"/>
             <w:r>
               <w:rPr>
                 <w:rFonts w:asciiTheme="minorHAnsi" w:hAnsiTheme="minorHAnsi"/>
@@ -22977,7 +21820,6 @@
               </w:rPr>
               <w:t>KhaNC</w:t>
             </w:r>
-            <w:proofErr w:type="spellEnd"/>
           </w:p>
         </w:tc>
       </w:tr>
@@ -23419,6 +22261,7 @@
                 <w:sz w:val="24"/>
                 <w:szCs w:val="24"/>
               </w:rPr>
+              <w:lastRenderedPageBreak/>
               <w:t>Fail</w:t>
             </w:r>
             <w:r>
@@ -23446,7 +22289,6 @@
                 <w:sz w:val="24"/>
                 <w:szCs w:val="24"/>
               </w:rPr>
-              <w:lastRenderedPageBreak/>
               <w:t>Main Success Scenario:</w:t>
             </w:r>
           </w:p>
@@ -26600,7 +25442,7 @@
 </file>
 
 <file path=customXml/itemProps1.xml><?xml version="1.0" encoding="utf-8"?>
-<ds:datastoreItem xmlns:ds="http://schemas.openxmlformats.org/officeDocument/2006/customXml" ds:itemID="{1F11173D-ABC7-4EE4-A619-E9B134F56BDE}">
+<ds:datastoreItem xmlns:ds="http://schemas.openxmlformats.org/officeDocument/2006/customXml" ds:itemID="{DC4A0B27-9DDA-414D-862F-404FD429F747}">
   <ds:schemaRefs>
     <ds:schemaRef ds:uri="http://schemas.openxmlformats.org/officeDocument/2006/bibliography"/>
   </ds:schemaRefs>

</xml_diff>

<commit_message>
Update use case create new contract, renew contract, cancel contract.
</commit_message>
<xml_diff>
--- a/Document/Reports/Report 3/Report_No_3_KhaNC.docx
+++ b/Document/Reports/Report 3/Report_No_3_KhaNC.docx
@@ -342,6 +342,7 @@
                 <w:szCs w:val="24"/>
               </w:rPr>
             </w:pPr>
+            <w:proofErr w:type="spellStart"/>
             <w:r>
               <w:rPr>
                 <w:rFonts w:asciiTheme="minorHAnsi" w:hAnsiTheme="minorHAnsi"/>
@@ -350,6 +351,7 @@
               </w:rPr>
               <w:t>KhaNC</w:t>
             </w:r>
+            <w:proofErr w:type="spellEnd"/>
           </w:p>
         </w:tc>
       </w:tr>
@@ -2036,6 +2038,7 @@
                 <w:szCs w:val="24"/>
               </w:rPr>
             </w:pPr>
+            <w:proofErr w:type="spellStart"/>
             <w:r>
               <w:rPr>
                 <w:rFonts w:asciiTheme="minorHAnsi" w:hAnsiTheme="minorHAnsi"/>
@@ -2044,6 +2047,7 @@
               </w:rPr>
               <w:t>KhaNC</w:t>
             </w:r>
+            <w:proofErr w:type="spellEnd"/>
           </w:p>
         </w:tc>
       </w:tr>
@@ -4488,6 +4492,7 @@
                 <w:szCs w:val="24"/>
               </w:rPr>
             </w:pPr>
+            <w:proofErr w:type="spellStart"/>
             <w:r>
               <w:rPr>
                 <w:rFonts w:asciiTheme="minorHAnsi" w:hAnsiTheme="minorHAnsi"/>
@@ -4496,6 +4501,7 @@
               </w:rPr>
               <w:t>KhaNC</w:t>
             </w:r>
+            <w:proofErr w:type="spellEnd"/>
           </w:p>
         </w:tc>
       </w:tr>
@@ -6718,6 +6724,7 @@
                 <w:szCs w:val="24"/>
               </w:rPr>
             </w:pPr>
+            <w:proofErr w:type="spellStart"/>
             <w:r>
               <w:rPr>
                 <w:rFonts w:asciiTheme="minorHAnsi" w:hAnsiTheme="minorHAnsi"/>
@@ -6726,6 +6733,7 @@
               </w:rPr>
               <w:t>KhaNC</w:t>
             </w:r>
+            <w:proofErr w:type="spellEnd"/>
           </w:p>
         </w:tc>
       </w:tr>
@@ -9036,7 +9044,227 @@
                 <w:sz w:val="24"/>
                 <w:szCs w:val="24"/>
               </w:rPr>
-              <w:t>A compensation request could have one of three decision is “Chưa quyết định”, “Chấp nhận bồi thường” and “Từ chối bồi thường”.</w:t>
+              <w:t>A compensation request could have one of three decision is “</w:t>
+            </w:r>
+            <w:proofErr w:type="spellStart"/>
+            <w:r>
+              <w:rPr>
+                <w:rFonts w:asciiTheme="minorHAnsi" w:hAnsiTheme="minorHAnsi"/>
+                <w:b w:val="0"/>
+                <w:sz w:val="24"/>
+                <w:szCs w:val="24"/>
+              </w:rPr>
+              <w:t>Chưa</w:t>
+            </w:r>
+            <w:proofErr w:type="spellEnd"/>
+            <w:r>
+              <w:rPr>
+                <w:rFonts w:asciiTheme="minorHAnsi" w:hAnsiTheme="minorHAnsi"/>
+                <w:b w:val="0"/>
+                <w:sz w:val="24"/>
+                <w:szCs w:val="24"/>
+              </w:rPr>
+              <w:t xml:space="preserve"> </w:t>
+            </w:r>
+            <w:proofErr w:type="spellStart"/>
+            <w:r>
+              <w:rPr>
+                <w:rFonts w:asciiTheme="minorHAnsi" w:hAnsiTheme="minorHAnsi"/>
+                <w:b w:val="0"/>
+                <w:sz w:val="24"/>
+                <w:szCs w:val="24"/>
+              </w:rPr>
+              <w:t>quyết</w:t>
+            </w:r>
+            <w:proofErr w:type="spellEnd"/>
+            <w:r>
+              <w:rPr>
+                <w:rFonts w:asciiTheme="minorHAnsi" w:hAnsiTheme="minorHAnsi"/>
+                <w:b w:val="0"/>
+                <w:sz w:val="24"/>
+                <w:szCs w:val="24"/>
+              </w:rPr>
+              <w:t xml:space="preserve"> </w:t>
+            </w:r>
+            <w:proofErr w:type="spellStart"/>
+            <w:r>
+              <w:rPr>
+                <w:rFonts w:asciiTheme="minorHAnsi" w:hAnsiTheme="minorHAnsi"/>
+                <w:b w:val="0"/>
+                <w:sz w:val="24"/>
+                <w:szCs w:val="24"/>
+              </w:rPr>
+              <w:t>định</w:t>
+            </w:r>
+            <w:proofErr w:type="spellEnd"/>
+            <w:r>
+              <w:rPr>
+                <w:rFonts w:asciiTheme="minorHAnsi" w:hAnsiTheme="minorHAnsi"/>
+                <w:b w:val="0"/>
+                <w:sz w:val="24"/>
+                <w:szCs w:val="24"/>
+              </w:rPr>
+              <w:t>”, “</w:t>
+            </w:r>
+            <w:proofErr w:type="spellStart"/>
+            <w:r>
+              <w:rPr>
+                <w:rFonts w:asciiTheme="minorHAnsi" w:hAnsiTheme="minorHAnsi"/>
+                <w:b w:val="0"/>
+                <w:sz w:val="24"/>
+                <w:szCs w:val="24"/>
+              </w:rPr>
+              <w:t>Chấp</w:t>
+            </w:r>
+            <w:proofErr w:type="spellEnd"/>
+            <w:r>
+              <w:rPr>
+                <w:rFonts w:asciiTheme="minorHAnsi" w:hAnsiTheme="minorHAnsi"/>
+                <w:b w:val="0"/>
+                <w:sz w:val="24"/>
+                <w:szCs w:val="24"/>
+              </w:rPr>
+              <w:t xml:space="preserve"> </w:t>
+            </w:r>
+            <w:proofErr w:type="spellStart"/>
+            <w:r>
+              <w:rPr>
+                <w:rFonts w:asciiTheme="minorHAnsi" w:hAnsiTheme="minorHAnsi"/>
+                <w:b w:val="0"/>
+                <w:sz w:val="24"/>
+                <w:szCs w:val="24"/>
+              </w:rPr>
+              <w:t>nhận</w:t>
+            </w:r>
+            <w:proofErr w:type="spellEnd"/>
+            <w:r>
+              <w:rPr>
+                <w:rFonts w:asciiTheme="minorHAnsi" w:hAnsiTheme="minorHAnsi"/>
+                <w:b w:val="0"/>
+                <w:sz w:val="24"/>
+                <w:szCs w:val="24"/>
+              </w:rPr>
+              <w:t xml:space="preserve"> </w:t>
+            </w:r>
+            <w:proofErr w:type="spellStart"/>
+            <w:r>
+              <w:rPr>
+                <w:rFonts w:asciiTheme="minorHAnsi" w:hAnsiTheme="minorHAnsi"/>
+                <w:b w:val="0"/>
+                <w:sz w:val="24"/>
+                <w:szCs w:val="24"/>
+              </w:rPr>
+              <w:t>bồi</w:t>
+            </w:r>
+            <w:proofErr w:type="spellEnd"/>
+            <w:r>
+              <w:rPr>
+                <w:rFonts w:asciiTheme="minorHAnsi" w:hAnsiTheme="minorHAnsi"/>
+                <w:b w:val="0"/>
+                <w:sz w:val="24"/>
+                <w:szCs w:val="24"/>
+              </w:rPr>
+              <w:t xml:space="preserve"> </w:t>
+            </w:r>
+            <w:proofErr w:type="spellStart"/>
+            <w:r>
+              <w:rPr>
+                <w:rFonts w:asciiTheme="minorHAnsi" w:hAnsiTheme="minorHAnsi"/>
+                <w:b w:val="0"/>
+                <w:sz w:val="24"/>
+                <w:szCs w:val="24"/>
+              </w:rPr>
+              <w:t>thường</w:t>
+            </w:r>
+            <w:proofErr w:type="spellEnd"/>
+            <w:r>
+              <w:rPr>
+                <w:rFonts w:asciiTheme="minorHAnsi" w:hAnsiTheme="minorHAnsi"/>
+                <w:b w:val="0"/>
+                <w:sz w:val="24"/>
+                <w:szCs w:val="24"/>
+              </w:rPr>
+              <w:t>” and “</w:t>
+            </w:r>
+            <w:proofErr w:type="spellStart"/>
+            <w:r>
+              <w:rPr>
+                <w:rFonts w:asciiTheme="minorHAnsi" w:hAnsiTheme="minorHAnsi"/>
+                <w:b w:val="0"/>
+                <w:sz w:val="24"/>
+                <w:szCs w:val="24"/>
+              </w:rPr>
+              <w:t>Từ</w:t>
+            </w:r>
+            <w:proofErr w:type="spellEnd"/>
+            <w:r>
+              <w:rPr>
+                <w:rFonts w:asciiTheme="minorHAnsi" w:hAnsiTheme="minorHAnsi"/>
+                <w:b w:val="0"/>
+                <w:sz w:val="24"/>
+                <w:szCs w:val="24"/>
+              </w:rPr>
+              <w:t xml:space="preserve"> </w:t>
+            </w:r>
+            <w:proofErr w:type="spellStart"/>
+            <w:r>
+              <w:rPr>
+                <w:rFonts w:asciiTheme="minorHAnsi" w:hAnsiTheme="minorHAnsi"/>
+                <w:b w:val="0"/>
+                <w:sz w:val="24"/>
+                <w:szCs w:val="24"/>
+              </w:rPr>
+              <w:t>chối</w:t>
+            </w:r>
+            <w:proofErr w:type="spellEnd"/>
+            <w:r>
+              <w:rPr>
+                <w:rFonts w:asciiTheme="minorHAnsi" w:hAnsiTheme="minorHAnsi"/>
+                <w:b w:val="0"/>
+                <w:sz w:val="24"/>
+                <w:szCs w:val="24"/>
+              </w:rPr>
+              <w:t xml:space="preserve"> </w:t>
+            </w:r>
+            <w:proofErr w:type="spellStart"/>
+            <w:r>
+              <w:rPr>
+                <w:rFonts w:asciiTheme="minorHAnsi" w:hAnsiTheme="minorHAnsi"/>
+                <w:b w:val="0"/>
+                <w:sz w:val="24"/>
+                <w:szCs w:val="24"/>
+              </w:rPr>
+              <w:t>bồi</w:t>
+            </w:r>
+            <w:proofErr w:type="spellEnd"/>
+            <w:r>
+              <w:rPr>
+                <w:rFonts w:asciiTheme="minorHAnsi" w:hAnsiTheme="minorHAnsi"/>
+                <w:b w:val="0"/>
+                <w:sz w:val="24"/>
+                <w:szCs w:val="24"/>
+              </w:rPr>
+              <w:t xml:space="preserve"> </w:t>
+            </w:r>
+            <w:proofErr w:type="spellStart"/>
+            <w:r>
+              <w:rPr>
+                <w:rFonts w:asciiTheme="minorHAnsi" w:hAnsiTheme="minorHAnsi"/>
+                <w:b w:val="0"/>
+                <w:sz w:val="24"/>
+                <w:szCs w:val="24"/>
+              </w:rPr>
+              <w:t>thường</w:t>
+            </w:r>
+            <w:proofErr w:type="spellEnd"/>
+            <w:r>
+              <w:rPr>
+                <w:rFonts w:asciiTheme="minorHAnsi" w:hAnsiTheme="minorHAnsi"/>
+                <w:b w:val="0"/>
+                <w:sz w:val="24"/>
+                <w:szCs w:val="24"/>
+              </w:rPr>
+              <w:t>”.</w:t>
             </w:r>
           </w:p>
           <w:p>
@@ -9060,7 +9288,147 @@
                 <w:sz w:val="24"/>
                 <w:szCs w:val="24"/>
               </w:rPr>
-              <w:t>A compensation request could have one of three status is “Đang xử lý”, “Hoàn tất” and “Hủy bỏ”.</w:t>
+              <w:t>A compensation request could have one of three status is “</w:t>
+            </w:r>
+            <w:proofErr w:type="spellStart"/>
+            <w:r>
+              <w:rPr>
+                <w:rFonts w:asciiTheme="minorHAnsi" w:hAnsiTheme="minorHAnsi"/>
+                <w:b w:val="0"/>
+                <w:sz w:val="24"/>
+                <w:szCs w:val="24"/>
+              </w:rPr>
+              <w:t>Đang</w:t>
+            </w:r>
+            <w:proofErr w:type="spellEnd"/>
+            <w:r>
+              <w:rPr>
+                <w:rFonts w:asciiTheme="minorHAnsi" w:hAnsiTheme="minorHAnsi"/>
+                <w:b w:val="0"/>
+                <w:sz w:val="24"/>
+                <w:szCs w:val="24"/>
+              </w:rPr>
+              <w:t xml:space="preserve"> </w:t>
+            </w:r>
+            <w:proofErr w:type="spellStart"/>
+            <w:r>
+              <w:rPr>
+                <w:rFonts w:asciiTheme="minorHAnsi" w:hAnsiTheme="minorHAnsi"/>
+                <w:b w:val="0"/>
+                <w:sz w:val="24"/>
+                <w:szCs w:val="24"/>
+              </w:rPr>
+              <w:t>xử</w:t>
+            </w:r>
+            <w:proofErr w:type="spellEnd"/>
+            <w:r>
+              <w:rPr>
+                <w:rFonts w:asciiTheme="minorHAnsi" w:hAnsiTheme="minorHAnsi"/>
+                <w:b w:val="0"/>
+                <w:sz w:val="24"/>
+                <w:szCs w:val="24"/>
+              </w:rPr>
+              <w:t xml:space="preserve"> </w:t>
+            </w:r>
+            <w:proofErr w:type="spellStart"/>
+            <w:r>
+              <w:rPr>
+                <w:rFonts w:asciiTheme="minorHAnsi" w:hAnsiTheme="minorHAnsi"/>
+                <w:b w:val="0"/>
+                <w:sz w:val="24"/>
+                <w:szCs w:val="24"/>
+              </w:rPr>
+              <w:t>lý</w:t>
+            </w:r>
+            <w:proofErr w:type="spellEnd"/>
+            <w:r>
+              <w:rPr>
+                <w:rFonts w:asciiTheme="minorHAnsi" w:hAnsiTheme="minorHAnsi"/>
+                <w:b w:val="0"/>
+                <w:sz w:val="24"/>
+                <w:szCs w:val="24"/>
+              </w:rPr>
+              <w:t>”, “</w:t>
+            </w:r>
+            <w:proofErr w:type="spellStart"/>
+            <w:r>
+              <w:rPr>
+                <w:rFonts w:asciiTheme="minorHAnsi" w:hAnsiTheme="minorHAnsi"/>
+                <w:b w:val="0"/>
+                <w:sz w:val="24"/>
+                <w:szCs w:val="24"/>
+              </w:rPr>
+              <w:t>Hoàn</w:t>
+            </w:r>
+            <w:proofErr w:type="spellEnd"/>
+            <w:r>
+              <w:rPr>
+                <w:rFonts w:asciiTheme="minorHAnsi" w:hAnsiTheme="minorHAnsi"/>
+                <w:b w:val="0"/>
+                <w:sz w:val="24"/>
+                <w:szCs w:val="24"/>
+              </w:rPr>
+              <w:t xml:space="preserve"> </w:t>
+            </w:r>
+            <w:proofErr w:type="spellStart"/>
+            <w:r>
+              <w:rPr>
+                <w:rFonts w:asciiTheme="minorHAnsi" w:hAnsiTheme="minorHAnsi"/>
+                <w:b w:val="0"/>
+                <w:sz w:val="24"/>
+                <w:szCs w:val="24"/>
+              </w:rPr>
+              <w:t>tất</w:t>
+            </w:r>
+            <w:proofErr w:type="spellEnd"/>
+            <w:r>
+              <w:rPr>
+                <w:rFonts w:asciiTheme="minorHAnsi" w:hAnsiTheme="minorHAnsi"/>
+                <w:b w:val="0"/>
+                <w:sz w:val="24"/>
+                <w:szCs w:val="24"/>
+              </w:rPr>
+              <w:t>” and “</w:t>
+            </w:r>
+            <w:proofErr w:type="spellStart"/>
+            <w:r>
+              <w:rPr>
+                <w:rFonts w:asciiTheme="minorHAnsi" w:hAnsiTheme="minorHAnsi"/>
+                <w:b w:val="0"/>
+                <w:sz w:val="24"/>
+                <w:szCs w:val="24"/>
+              </w:rPr>
+              <w:t>Hủy</w:t>
+            </w:r>
+            <w:proofErr w:type="spellEnd"/>
+            <w:r>
+              <w:rPr>
+                <w:rFonts w:asciiTheme="minorHAnsi" w:hAnsiTheme="minorHAnsi"/>
+                <w:b w:val="0"/>
+                <w:sz w:val="24"/>
+                <w:szCs w:val="24"/>
+              </w:rPr>
+              <w:t xml:space="preserve"> </w:t>
+            </w:r>
+            <w:proofErr w:type="spellStart"/>
+            <w:r>
+              <w:rPr>
+                <w:rFonts w:asciiTheme="minorHAnsi" w:hAnsiTheme="minorHAnsi"/>
+                <w:b w:val="0"/>
+                <w:sz w:val="24"/>
+                <w:szCs w:val="24"/>
+              </w:rPr>
+              <w:t>bỏ</w:t>
+            </w:r>
+            <w:proofErr w:type="spellEnd"/>
+            <w:r>
+              <w:rPr>
+                <w:rFonts w:asciiTheme="minorHAnsi" w:hAnsiTheme="minorHAnsi"/>
+                <w:b w:val="0"/>
+                <w:sz w:val="24"/>
+                <w:szCs w:val="24"/>
+              </w:rPr>
+              <w:t>”.</w:t>
             </w:r>
           </w:p>
           <w:p>
@@ -9517,6 +9885,7 @@
                 <w:szCs w:val="24"/>
               </w:rPr>
             </w:pPr>
+            <w:proofErr w:type="spellStart"/>
             <w:r>
               <w:rPr>
                 <w:rFonts w:asciiTheme="minorHAnsi" w:hAnsiTheme="minorHAnsi"/>
@@ -9525,6 +9894,7 @@
               </w:rPr>
               <w:t>KhaNC</w:t>
             </w:r>
+            <w:proofErr w:type="spellEnd"/>
           </w:p>
         </w:tc>
       </w:tr>
@@ -11623,6 +11993,7 @@
                 <w:szCs w:val="24"/>
               </w:rPr>
             </w:pPr>
+            <w:proofErr w:type="spellStart"/>
             <w:r>
               <w:rPr>
                 <w:rFonts w:asciiTheme="minorHAnsi" w:hAnsiTheme="minorHAnsi"/>
@@ -11631,6 +12002,7 @@
               </w:rPr>
               <w:t>KhaNC</w:t>
             </w:r>
+            <w:proofErr w:type="spellEnd"/>
           </w:p>
         </w:tc>
       </w:tr>
@@ -12757,24 +13129,6 @@
                       <w:szCs w:val="24"/>
                     </w:rPr>
                     <w:t>.</w:t>
-                  </w:r>
-                </w:p>
-                <w:p>
-                  <w:pPr>
-                    <w:jc w:val="left"/>
-                    <w:rPr>
-                      <w:rFonts w:asciiTheme="minorHAnsi" w:hAnsiTheme="minorHAnsi"/>
-                      <w:sz w:val="24"/>
-                      <w:szCs w:val="24"/>
-                    </w:rPr>
-                  </w:pPr>
-                  <w:r>
-                    <w:rPr>
-                      <w:rFonts w:asciiTheme="minorHAnsi" w:hAnsiTheme="minorHAnsi"/>
-                      <w:sz w:val="24"/>
-                      <w:szCs w:val="24"/>
-                    </w:rPr>
-                    <w:t>[Alternative 1]</w:t>
                   </w:r>
                 </w:p>
               </w:tc>
@@ -13946,6 +14300,7 @@
                 <w:szCs w:val="24"/>
               </w:rPr>
             </w:pPr>
+            <w:proofErr w:type="spellStart"/>
             <w:r>
               <w:rPr>
                 <w:rFonts w:asciiTheme="minorHAnsi" w:hAnsiTheme="minorHAnsi"/>
@@ -13954,6 +14309,7 @@
               </w:rPr>
               <w:t>KhaNC</w:t>
             </w:r>
+            <w:proofErr w:type="spellEnd"/>
           </w:p>
         </w:tc>
       </w:tr>
@@ -15035,24 +15391,6 @@
                       <w:szCs w:val="24"/>
                     </w:rPr>
                     <w:t>.</w:t>
-                  </w:r>
-                </w:p>
-                <w:p>
-                  <w:pPr>
-                    <w:jc w:val="left"/>
-                    <w:rPr>
-                      <w:rFonts w:asciiTheme="minorHAnsi" w:hAnsiTheme="minorHAnsi"/>
-                      <w:sz w:val="24"/>
-                      <w:szCs w:val="24"/>
-                    </w:rPr>
-                  </w:pPr>
-                  <w:r>
-                    <w:rPr>
-                      <w:rFonts w:asciiTheme="minorHAnsi" w:hAnsiTheme="minorHAnsi"/>
-                      <w:sz w:val="24"/>
-                      <w:szCs w:val="24"/>
-                    </w:rPr>
-                    <w:t>[Alternative 1]</w:t>
                   </w:r>
                 </w:p>
               </w:tc>
@@ -16152,6 +16490,7 @@
                 <w:szCs w:val="24"/>
               </w:rPr>
             </w:pPr>
+            <w:proofErr w:type="spellStart"/>
             <w:r>
               <w:rPr>
                 <w:rFonts w:asciiTheme="minorHAnsi" w:hAnsiTheme="minorHAnsi"/>
@@ -16160,6 +16499,7 @@
               </w:rPr>
               <w:t>KhaNC</w:t>
             </w:r>
+            <w:proofErr w:type="spellEnd"/>
           </w:p>
         </w:tc>
       </w:tr>
@@ -17745,6 +18085,152 @@
                     <w:t>length 1 – 3</w:t>
                   </w:r>
                 </w:p>
+                <w:p>
+                  <w:pPr>
+                    <w:pStyle w:val="ListParagraph"/>
+                    <w:numPr>
+                      <w:ilvl w:val="0"/>
+                      <w:numId w:val="2"/>
+                    </w:numPr>
+                    <w:ind w:left="288" w:hanging="144"/>
+                    <w:jc w:val="left"/>
+                    <w:rPr>
+                      <w:rFonts w:asciiTheme="minorHAnsi" w:hAnsiTheme="minorHAnsi"/>
+                      <w:sz w:val="24"/>
+                      <w:szCs w:val="24"/>
+                    </w:rPr>
+                  </w:pPr>
+                  <w:r>
+                    <w:rPr>
+                      <w:rFonts w:asciiTheme="minorHAnsi" w:hAnsiTheme="minorHAnsi"/>
+                      <w:sz w:val="24"/>
+                      <w:szCs w:val="24"/>
+                    </w:rPr>
+                    <w:t>Image of vehicle registration certificate: file upload input, length 1 – 255</w:t>
+                  </w:r>
+                </w:p>
+                <w:p>
+                  <w:pPr>
+                    <w:jc w:val="left"/>
+                    <w:rPr>
+                      <w:rFonts w:asciiTheme="minorHAnsi" w:hAnsiTheme="minorHAnsi"/>
+                      <w:sz w:val="24"/>
+                      <w:szCs w:val="24"/>
+                    </w:rPr>
+                  </w:pPr>
+                  <w:r>
+                    <w:rPr>
+                      <w:rFonts w:asciiTheme="minorHAnsi" w:hAnsiTheme="minorHAnsi"/>
+                      <w:sz w:val="24"/>
+                      <w:szCs w:val="24"/>
+                    </w:rPr>
+                    <w:t>Payment information:</w:t>
+                  </w:r>
+                </w:p>
+                <w:p>
+                  <w:pPr>
+                    <w:pStyle w:val="ListParagraph"/>
+                    <w:numPr>
+                      <w:ilvl w:val="0"/>
+                      <w:numId w:val="2"/>
+                    </w:numPr>
+                    <w:ind w:left="288" w:hanging="144"/>
+                    <w:jc w:val="left"/>
+                    <w:rPr>
+                      <w:rFonts w:asciiTheme="minorHAnsi" w:hAnsiTheme="minorHAnsi"/>
+                      <w:sz w:val="24"/>
+                      <w:szCs w:val="24"/>
+                    </w:rPr>
+                  </w:pPr>
+                  <w:r>
+                    <w:rPr>
+                      <w:rFonts w:asciiTheme="minorHAnsi" w:hAnsiTheme="minorHAnsi"/>
+                      <w:sz w:val="24"/>
+                      <w:szCs w:val="24"/>
+                    </w:rPr>
+                    <w:t>Pay of charge date: date</w:t>
+                  </w:r>
+                </w:p>
+                <w:p>
+                  <w:pPr>
+                    <w:pStyle w:val="ListParagraph"/>
+                    <w:numPr>
+                      <w:ilvl w:val="0"/>
+                      <w:numId w:val="2"/>
+                    </w:numPr>
+                    <w:ind w:left="288" w:hanging="144"/>
+                    <w:jc w:val="left"/>
+                    <w:rPr>
+                      <w:rFonts w:asciiTheme="minorHAnsi" w:hAnsiTheme="minorHAnsi"/>
+                      <w:sz w:val="24"/>
+                      <w:szCs w:val="24"/>
+                    </w:rPr>
+                  </w:pPr>
+                  <w:r>
+                    <w:rPr>
+                      <w:rFonts w:asciiTheme="minorHAnsi" w:hAnsiTheme="minorHAnsi"/>
+                      <w:sz w:val="24"/>
+                      <w:szCs w:val="24"/>
+                    </w:rPr>
+                    <w:t>Amount: free text input</w:t>
+                  </w:r>
+                  <w:r>
+                    <w:rPr>
+                      <w:rFonts w:asciiTheme="minorHAnsi" w:hAnsiTheme="minorHAnsi"/>
+                      <w:sz w:val="24"/>
+                      <w:szCs w:val="24"/>
+                    </w:rPr>
+                    <w:t xml:space="preserve">, required, </w:t>
+                  </w:r>
+                  <w:r>
+                    <w:rPr>
+                      <w:rFonts w:asciiTheme="minorHAnsi" w:hAnsiTheme="minorHAnsi"/>
+                      <w:sz w:val="24"/>
+                      <w:szCs w:val="24"/>
+                    </w:rPr>
+                    <w:t>length 1 – 10</w:t>
+                  </w:r>
+                </w:p>
+                <w:p>
+                  <w:pPr>
+                    <w:pStyle w:val="ListParagraph"/>
+                    <w:numPr>
+                      <w:ilvl w:val="0"/>
+                      <w:numId w:val="2"/>
+                    </w:numPr>
+                    <w:ind w:left="288" w:hanging="144"/>
+                    <w:jc w:val="left"/>
+                    <w:rPr>
+                      <w:rFonts w:asciiTheme="minorHAnsi" w:hAnsiTheme="minorHAnsi"/>
+                      <w:sz w:val="24"/>
+                      <w:szCs w:val="24"/>
+                    </w:rPr>
+                  </w:pPr>
+                  <w:r>
+                    <w:rPr>
+                      <w:rFonts w:asciiTheme="minorHAnsi" w:hAnsiTheme="minorHAnsi"/>
+                      <w:sz w:val="24"/>
+                      <w:szCs w:val="24"/>
+                    </w:rPr>
+                    <w:t>Receiver: free text input</w:t>
+                  </w:r>
+                  <w:r>
+                    <w:rPr>
+                      <w:rFonts w:asciiTheme="minorHAnsi" w:hAnsiTheme="minorHAnsi"/>
+                      <w:sz w:val="24"/>
+                      <w:szCs w:val="24"/>
+                    </w:rPr>
+                    <w:t xml:space="preserve">, required, </w:t>
+                  </w:r>
+                  <w:r>
+                    <w:rPr>
+                      <w:rFonts w:asciiTheme="minorHAnsi" w:hAnsiTheme="minorHAnsi"/>
+                      <w:sz w:val="24"/>
+                      <w:szCs w:val="24"/>
+                    </w:rPr>
+                    <w:t>length 3 – 80</w:t>
+                  </w:r>
+                </w:p>
               </w:tc>
             </w:tr>
             <w:tr>
@@ -17967,24 +18453,8 @@
                     </w:rPr>
                     <w:t>.</w:t>
                   </w:r>
-                </w:p>
-                <w:p>
-                  <w:pPr>
-                    <w:jc w:val="left"/>
-                    <w:rPr>
-                      <w:rFonts w:asciiTheme="minorHAnsi" w:hAnsiTheme="minorHAnsi"/>
-                      <w:sz w:val="24"/>
-                      <w:szCs w:val="24"/>
-                    </w:rPr>
-                  </w:pPr>
-                  <w:r>
-                    <w:rPr>
-                      <w:rFonts w:asciiTheme="minorHAnsi" w:hAnsiTheme="minorHAnsi"/>
-                      <w:sz w:val="24"/>
-                      <w:szCs w:val="24"/>
-                    </w:rPr>
-                    <w:t>[Alternative 1]</w:t>
-                  </w:r>
+                  <w:bookmarkStart w:id="0" w:name="_GoBack"/>
+                  <w:bookmarkEnd w:id="0"/>
                 </w:p>
               </w:tc>
               <w:tc>
@@ -18396,6 +18866,7 @@
                       <w:sz w:val="24"/>
                       <w:szCs w:val="24"/>
                     </w:rPr>
+                    <w:lastRenderedPageBreak/>
                     <w:t>2</w:t>
                   </w:r>
                 </w:p>
@@ -18721,7 +19192,6 @@
                 <w:sz w:val="24"/>
                 <w:szCs w:val="24"/>
               </w:rPr>
-              <w:lastRenderedPageBreak/>
               <w:t>A new contract created successfully will has status is “Ready”.</w:t>
             </w:r>
           </w:p>
@@ -18915,7 +19385,147 @@
                 <w:sz w:val="24"/>
                 <w:szCs w:val="24"/>
               </w:rPr>
-              <w:t>“Xe trên 50cc có BH cho người trên xe”</w:t>
+              <w:t>“</w:t>
+            </w:r>
+            <w:proofErr w:type="spellStart"/>
+            <w:r>
+              <w:rPr>
+                <w:rFonts w:asciiTheme="minorHAnsi" w:hAnsiTheme="minorHAnsi"/>
+                <w:b w:val="0"/>
+                <w:sz w:val="24"/>
+                <w:szCs w:val="24"/>
+              </w:rPr>
+              <w:t>Xe</w:t>
+            </w:r>
+            <w:proofErr w:type="spellEnd"/>
+            <w:r>
+              <w:rPr>
+                <w:rFonts w:asciiTheme="minorHAnsi" w:hAnsiTheme="minorHAnsi"/>
+                <w:b w:val="0"/>
+                <w:sz w:val="24"/>
+                <w:szCs w:val="24"/>
+              </w:rPr>
+              <w:t xml:space="preserve"> </w:t>
+            </w:r>
+            <w:proofErr w:type="spellStart"/>
+            <w:r>
+              <w:rPr>
+                <w:rFonts w:asciiTheme="minorHAnsi" w:hAnsiTheme="minorHAnsi"/>
+                <w:b w:val="0"/>
+                <w:sz w:val="24"/>
+                <w:szCs w:val="24"/>
+              </w:rPr>
+              <w:t>trên</w:t>
+            </w:r>
+            <w:proofErr w:type="spellEnd"/>
+            <w:r>
+              <w:rPr>
+                <w:rFonts w:asciiTheme="minorHAnsi" w:hAnsiTheme="minorHAnsi"/>
+                <w:b w:val="0"/>
+                <w:sz w:val="24"/>
+                <w:szCs w:val="24"/>
+              </w:rPr>
+              <w:t xml:space="preserve"> 50cc </w:t>
+            </w:r>
+            <w:proofErr w:type="spellStart"/>
+            <w:r>
+              <w:rPr>
+                <w:rFonts w:asciiTheme="minorHAnsi" w:hAnsiTheme="minorHAnsi"/>
+                <w:b w:val="0"/>
+                <w:sz w:val="24"/>
+                <w:szCs w:val="24"/>
+              </w:rPr>
+              <w:t>có</w:t>
+            </w:r>
+            <w:proofErr w:type="spellEnd"/>
+            <w:r>
+              <w:rPr>
+                <w:rFonts w:asciiTheme="minorHAnsi" w:hAnsiTheme="minorHAnsi"/>
+                <w:b w:val="0"/>
+                <w:sz w:val="24"/>
+                <w:szCs w:val="24"/>
+              </w:rPr>
+              <w:t xml:space="preserve"> BH </w:t>
+            </w:r>
+            <w:proofErr w:type="spellStart"/>
+            <w:r>
+              <w:rPr>
+                <w:rFonts w:asciiTheme="minorHAnsi" w:hAnsiTheme="minorHAnsi"/>
+                <w:b w:val="0"/>
+                <w:sz w:val="24"/>
+                <w:szCs w:val="24"/>
+              </w:rPr>
+              <w:t>cho</w:t>
+            </w:r>
+            <w:proofErr w:type="spellEnd"/>
+            <w:r>
+              <w:rPr>
+                <w:rFonts w:asciiTheme="minorHAnsi" w:hAnsiTheme="minorHAnsi"/>
+                <w:b w:val="0"/>
+                <w:sz w:val="24"/>
+                <w:szCs w:val="24"/>
+              </w:rPr>
+              <w:t xml:space="preserve"> </w:t>
+            </w:r>
+            <w:proofErr w:type="spellStart"/>
+            <w:r>
+              <w:rPr>
+                <w:rFonts w:asciiTheme="minorHAnsi" w:hAnsiTheme="minorHAnsi"/>
+                <w:b w:val="0"/>
+                <w:sz w:val="24"/>
+                <w:szCs w:val="24"/>
+              </w:rPr>
+              <w:t>người</w:t>
+            </w:r>
+            <w:proofErr w:type="spellEnd"/>
+            <w:r>
+              <w:rPr>
+                <w:rFonts w:asciiTheme="minorHAnsi" w:hAnsiTheme="minorHAnsi"/>
+                <w:b w:val="0"/>
+                <w:sz w:val="24"/>
+                <w:szCs w:val="24"/>
+              </w:rPr>
+              <w:t xml:space="preserve"> </w:t>
+            </w:r>
+            <w:proofErr w:type="spellStart"/>
+            <w:r>
+              <w:rPr>
+                <w:rFonts w:asciiTheme="minorHAnsi" w:hAnsiTheme="minorHAnsi"/>
+                <w:b w:val="0"/>
+                <w:sz w:val="24"/>
+                <w:szCs w:val="24"/>
+              </w:rPr>
+              <w:t>trên</w:t>
+            </w:r>
+            <w:proofErr w:type="spellEnd"/>
+            <w:r>
+              <w:rPr>
+                <w:rFonts w:asciiTheme="minorHAnsi" w:hAnsiTheme="minorHAnsi"/>
+                <w:b w:val="0"/>
+                <w:sz w:val="24"/>
+                <w:szCs w:val="24"/>
+              </w:rPr>
+              <w:t xml:space="preserve"> </w:t>
+            </w:r>
+            <w:proofErr w:type="spellStart"/>
+            <w:r>
+              <w:rPr>
+                <w:rFonts w:asciiTheme="minorHAnsi" w:hAnsiTheme="minorHAnsi"/>
+                <w:b w:val="0"/>
+                <w:sz w:val="24"/>
+                <w:szCs w:val="24"/>
+              </w:rPr>
+              <w:t>xe</w:t>
+            </w:r>
+            <w:proofErr w:type="spellEnd"/>
+            <w:r>
+              <w:rPr>
+                <w:rFonts w:asciiTheme="minorHAnsi" w:hAnsiTheme="minorHAnsi"/>
+                <w:b w:val="0"/>
+                <w:sz w:val="24"/>
+                <w:szCs w:val="24"/>
+              </w:rPr>
+              <w:t>”</w:t>
             </w:r>
           </w:p>
           <w:p>
@@ -18939,7 +19549,167 @@
                 <w:sz w:val="24"/>
                 <w:szCs w:val="24"/>
               </w:rPr>
-              <w:t>“Xe trên 50cc không có BH cho người trên xe”</w:t>
+              <w:t>“</w:t>
+            </w:r>
+            <w:proofErr w:type="spellStart"/>
+            <w:r>
+              <w:rPr>
+                <w:rFonts w:asciiTheme="minorHAnsi" w:hAnsiTheme="minorHAnsi"/>
+                <w:b w:val="0"/>
+                <w:sz w:val="24"/>
+                <w:szCs w:val="24"/>
+              </w:rPr>
+              <w:t>Xe</w:t>
+            </w:r>
+            <w:proofErr w:type="spellEnd"/>
+            <w:r>
+              <w:rPr>
+                <w:rFonts w:asciiTheme="minorHAnsi" w:hAnsiTheme="minorHAnsi"/>
+                <w:b w:val="0"/>
+                <w:sz w:val="24"/>
+                <w:szCs w:val="24"/>
+              </w:rPr>
+              <w:t xml:space="preserve"> </w:t>
+            </w:r>
+            <w:proofErr w:type="spellStart"/>
+            <w:r>
+              <w:rPr>
+                <w:rFonts w:asciiTheme="minorHAnsi" w:hAnsiTheme="minorHAnsi"/>
+                <w:b w:val="0"/>
+                <w:sz w:val="24"/>
+                <w:szCs w:val="24"/>
+              </w:rPr>
+              <w:t>trên</w:t>
+            </w:r>
+            <w:proofErr w:type="spellEnd"/>
+            <w:r>
+              <w:rPr>
+                <w:rFonts w:asciiTheme="minorHAnsi" w:hAnsiTheme="minorHAnsi"/>
+                <w:b w:val="0"/>
+                <w:sz w:val="24"/>
+                <w:szCs w:val="24"/>
+              </w:rPr>
+              <w:t xml:space="preserve"> 50cc </w:t>
+            </w:r>
+            <w:proofErr w:type="spellStart"/>
+            <w:r>
+              <w:rPr>
+                <w:rFonts w:asciiTheme="minorHAnsi" w:hAnsiTheme="minorHAnsi"/>
+                <w:b w:val="0"/>
+                <w:sz w:val="24"/>
+                <w:szCs w:val="24"/>
+              </w:rPr>
+              <w:t>không</w:t>
+            </w:r>
+            <w:proofErr w:type="spellEnd"/>
+            <w:r>
+              <w:rPr>
+                <w:rFonts w:asciiTheme="minorHAnsi" w:hAnsiTheme="minorHAnsi"/>
+                <w:b w:val="0"/>
+                <w:sz w:val="24"/>
+                <w:szCs w:val="24"/>
+              </w:rPr>
+              <w:t xml:space="preserve"> </w:t>
+            </w:r>
+            <w:proofErr w:type="spellStart"/>
+            <w:r>
+              <w:rPr>
+                <w:rFonts w:asciiTheme="minorHAnsi" w:hAnsiTheme="minorHAnsi"/>
+                <w:b w:val="0"/>
+                <w:sz w:val="24"/>
+                <w:szCs w:val="24"/>
+              </w:rPr>
+              <w:t>có</w:t>
+            </w:r>
+            <w:proofErr w:type="spellEnd"/>
+            <w:r>
+              <w:rPr>
+                <w:rFonts w:asciiTheme="minorHAnsi" w:hAnsiTheme="minorHAnsi"/>
+                <w:b w:val="0"/>
+                <w:sz w:val="24"/>
+                <w:szCs w:val="24"/>
+              </w:rPr>
+              <w:t xml:space="preserve"> BH </w:t>
+            </w:r>
+            <w:proofErr w:type="spellStart"/>
+            <w:r>
+              <w:rPr>
+                <w:rFonts w:asciiTheme="minorHAnsi" w:hAnsiTheme="minorHAnsi"/>
+                <w:b w:val="0"/>
+                <w:sz w:val="24"/>
+                <w:szCs w:val="24"/>
+              </w:rPr>
+              <w:t>cho</w:t>
+            </w:r>
+            <w:proofErr w:type="spellEnd"/>
+            <w:r>
+              <w:rPr>
+                <w:rFonts w:asciiTheme="minorHAnsi" w:hAnsiTheme="minorHAnsi"/>
+                <w:b w:val="0"/>
+                <w:sz w:val="24"/>
+                <w:szCs w:val="24"/>
+              </w:rPr>
+              <w:t xml:space="preserve"> </w:t>
+            </w:r>
+            <w:proofErr w:type="spellStart"/>
+            <w:r>
+              <w:rPr>
+                <w:rFonts w:asciiTheme="minorHAnsi" w:hAnsiTheme="minorHAnsi"/>
+                <w:b w:val="0"/>
+                <w:sz w:val="24"/>
+                <w:szCs w:val="24"/>
+              </w:rPr>
+              <w:t>người</w:t>
+            </w:r>
+            <w:proofErr w:type="spellEnd"/>
+            <w:r>
+              <w:rPr>
+                <w:rFonts w:asciiTheme="minorHAnsi" w:hAnsiTheme="minorHAnsi"/>
+                <w:b w:val="0"/>
+                <w:sz w:val="24"/>
+                <w:szCs w:val="24"/>
+              </w:rPr>
+              <w:t xml:space="preserve"> </w:t>
+            </w:r>
+            <w:proofErr w:type="spellStart"/>
+            <w:r>
+              <w:rPr>
+                <w:rFonts w:asciiTheme="minorHAnsi" w:hAnsiTheme="minorHAnsi"/>
+                <w:b w:val="0"/>
+                <w:sz w:val="24"/>
+                <w:szCs w:val="24"/>
+              </w:rPr>
+              <w:t>trên</w:t>
+            </w:r>
+            <w:proofErr w:type="spellEnd"/>
+            <w:r>
+              <w:rPr>
+                <w:rFonts w:asciiTheme="minorHAnsi" w:hAnsiTheme="minorHAnsi"/>
+                <w:b w:val="0"/>
+                <w:sz w:val="24"/>
+                <w:szCs w:val="24"/>
+              </w:rPr>
+              <w:t xml:space="preserve"> </w:t>
+            </w:r>
+            <w:proofErr w:type="spellStart"/>
+            <w:r>
+              <w:rPr>
+                <w:rFonts w:asciiTheme="minorHAnsi" w:hAnsiTheme="minorHAnsi"/>
+                <w:b w:val="0"/>
+                <w:sz w:val="24"/>
+                <w:szCs w:val="24"/>
+              </w:rPr>
+              <w:t>xe</w:t>
+            </w:r>
+            <w:proofErr w:type="spellEnd"/>
+            <w:r>
+              <w:rPr>
+                <w:rFonts w:asciiTheme="minorHAnsi" w:hAnsiTheme="minorHAnsi"/>
+                <w:b w:val="0"/>
+                <w:sz w:val="24"/>
+                <w:szCs w:val="24"/>
+              </w:rPr>
+              <w:t>”</w:t>
             </w:r>
           </w:p>
           <w:p>
@@ -18963,7 +19733,147 @@
                 <w:sz w:val="24"/>
                 <w:szCs w:val="24"/>
               </w:rPr>
-              <w:t>“Xe dưới 50cc có BH cho người trên xe”</w:t>
+              <w:t>“</w:t>
+            </w:r>
+            <w:proofErr w:type="spellStart"/>
+            <w:r>
+              <w:rPr>
+                <w:rFonts w:asciiTheme="minorHAnsi" w:hAnsiTheme="minorHAnsi"/>
+                <w:b w:val="0"/>
+                <w:sz w:val="24"/>
+                <w:szCs w:val="24"/>
+              </w:rPr>
+              <w:t>Xe</w:t>
+            </w:r>
+            <w:proofErr w:type="spellEnd"/>
+            <w:r>
+              <w:rPr>
+                <w:rFonts w:asciiTheme="minorHAnsi" w:hAnsiTheme="minorHAnsi"/>
+                <w:b w:val="0"/>
+                <w:sz w:val="24"/>
+                <w:szCs w:val="24"/>
+              </w:rPr>
+              <w:t xml:space="preserve"> </w:t>
+            </w:r>
+            <w:proofErr w:type="spellStart"/>
+            <w:r>
+              <w:rPr>
+                <w:rFonts w:asciiTheme="minorHAnsi" w:hAnsiTheme="minorHAnsi"/>
+                <w:b w:val="0"/>
+                <w:sz w:val="24"/>
+                <w:szCs w:val="24"/>
+              </w:rPr>
+              <w:t>dưới</w:t>
+            </w:r>
+            <w:proofErr w:type="spellEnd"/>
+            <w:r>
+              <w:rPr>
+                <w:rFonts w:asciiTheme="minorHAnsi" w:hAnsiTheme="minorHAnsi"/>
+                <w:b w:val="0"/>
+                <w:sz w:val="24"/>
+                <w:szCs w:val="24"/>
+              </w:rPr>
+              <w:t xml:space="preserve"> 50cc </w:t>
+            </w:r>
+            <w:proofErr w:type="spellStart"/>
+            <w:r>
+              <w:rPr>
+                <w:rFonts w:asciiTheme="minorHAnsi" w:hAnsiTheme="minorHAnsi"/>
+                <w:b w:val="0"/>
+                <w:sz w:val="24"/>
+                <w:szCs w:val="24"/>
+              </w:rPr>
+              <w:t>có</w:t>
+            </w:r>
+            <w:proofErr w:type="spellEnd"/>
+            <w:r>
+              <w:rPr>
+                <w:rFonts w:asciiTheme="minorHAnsi" w:hAnsiTheme="minorHAnsi"/>
+                <w:b w:val="0"/>
+                <w:sz w:val="24"/>
+                <w:szCs w:val="24"/>
+              </w:rPr>
+              <w:t xml:space="preserve"> BH </w:t>
+            </w:r>
+            <w:proofErr w:type="spellStart"/>
+            <w:r>
+              <w:rPr>
+                <w:rFonts w:asciiTheme="minorHAnsi" w:hAnsiTheme="minorHAnsi"/>
+                <w:b w:val="0"/>
+                <w:sz w:val="24"/>
+                <w:szCs w:val="24"/>
+              </w:rPr>
+              <w:t>cho</w:t>
+            </w:r>
+            <w:proofErr w:type="spellEnd"/>
+            <w:r>
+              <w:rPr>
+                <w:rFonts w:asciiTheme="minorHAnsi" w:hAnsiTheme="minorHAnsi"/>
+                <w:b w:val="0"/>
+                <w:sz w:val="24"/>
+                <w:szCs w:val="24"/>
+              </w:rPr>
+              <w:t xml:space="preserve"> </w:t>
+            </w:r>
+            <w:proofErr w:type="spellStart"/>
+            <w:r>
+              <w:rPr>
+                <w:rFonts w:asciiTheme="minorHAnsi" w:hAnsiTheme="minorHAnsi"/>
+                <w:b w:val="0"/>
+                <w:sz w:val="24"/>
+                <w:szCs w:val="24"/>
+              </w:rPr>
+              <w:t>người</w:t>
+            </w:r>
+            <w:proofErr w:type="spellEnd"/>
+            <w:r>
+              <w:rPr>
+                <w:rFonts w:asciiTheme="minorHAnsi" w:hAnsiTheme="minorHAnsi"/>
+                <w:b w:val="0"/>
+                <w:sz w:val="24"/>
+                <w:szCs w:val="24"/>
+              </w:rPr>
+              <w:t xml:space="preserve"> </w:t>
+            </w:r>
+            <w:proofErr w:type="spellStart"/>
+            <w:r>
+              <w:rPr>
+                <w:rFonts w:asciiTheme="minorHAnsi" w:hAnsiTheme="minorHAnsi"/>
+                <w:b w:val="0"/>
+                <w:sz w:val="24"/>
+                <w:szCs w:val="24"/>
+              </w:rPr>
+              <w:t>trên</w:t>
+            </w:r>
+            <w:proofErr w:type="spellEnd"/>
+            <w:r>
+              <w:rPr>
+                <w:rFonts w:asciiTheme="minorHAnsi" w:hAnsiTheme="minorHAnsi"/>
+                <w:b w:val="0"/>
+                <w:sz w:val="24"/>
+                <w:szCs w:val="24"/>
+              </w:rPr>
+              <w:t xml:space="preserve"> </w:t>
+            </w:r>
+            <w:proofErr w:type="spellStart"/>
+            <w:r>
+              <w:rPr>
+                <w:rFonts w:asciiTheme="minorHAnsi" w:hAnsiTheme="minorHAnsi"/>
+                <w:b w:val="0"/>
+                <w:sz w:val="24"/>
+                <w:szCs w:val="24"/>
+              </w:rPr>
+              <w:t>xe</w:t>
+            </w:r>
+            <w:proofErr w:type="spellEnd"/>
+            <w:r>
+              <w:rPr>
+                <w:rFonts w:asciiTheme="minorHAnsi" w:hAnsiTheme="minorHAnsi"/>
+                <w:b w:val="0"/>
+                <w:sz w:val="24"/>
+                <w:szCs w:val="24"/>
+              </w:rPr>
+              <w:t>”</w:t>
             </w:r>
           </w:p>
           <w:p>
@@ -18987,7 +19897,167 @@
                 <w:sz w:val="24"/>
                 <w:szCs w:val="24"/>
               </w:rPr>
-              <w:t>“Xe dưới 50cc không có BH cho người trên xe”</w:t>
+              <w:t>“</w:t>
+            </w:r>
+            <w:proofErr w:type="spellStart"/>
+            <w:r>
+              <w:rPr>
+                <w:rFonts w:asciiTheme="minorHAnsi" w:hAnsiTheme="minorHAnsi"/>
+                <w:b w:val="0"/>
+                <w:sz w:val="24"/>
+                <w:szCs w:val="24"/>
+              </w:rPr>
+              <w:t>Xe</w:t>
+            </w:r>
+            <w:proofErr w:type="spellEnd"/>
+            <w:r>
+              <w:rPr>
+                <w:rFonts w:asciiTheme="minorHAnsi" w:hAnsiTheme="minorHAnsi"/>
+                <w:b w:val="0"/>
+                <w:sz w:val="24"/>
+                <w:szCs w:val="24"/>
+              </w:rPr>
+              <w:t xml:space="preserve"> </w:t>
+            </w:r>
+            <w:proofErr w:type="spellStart"/>
+            <w:r>
+              <w:rPr>
+                <w:rFonts w:asciiTheme="minorHAnsi" w:hAnsiTheme="minorHAnsi"/>
+                <w:b w:val="0"/>
+                <w:sz w:val="24"/>
+                <w:szCs w:val="24"/>
+              </w:rPr>
+              <w:t>dưới</w:t>
+            </w:r>
+            <w:proofErr w:type="spellEnd"/>
+            <w:r>
+              <w:rPr>
+                <w:rFonts w:asciiTheme="minorHAnsi" w:hAnsiTheme="minorHAnsi"/>
+                <w:b w:val="0"/>
+                <w:sz w:val="24"/>
+                <w:szCs w:val="24"/>
+              </w:rPr>
+              <w:t xml:space="preserve"> 50cc </w:t>
+            </w:r>
+            <w:proofErr w:type="spellStart"/>
+            <w:r>
+              <w:rPr>
+                <w:rFonts w:asciiTheme="minorHAnsi" w:hAnsiTheme="minorHAnsi"/>
+                <w:b w:val="0"/>
+                <w:sz w:val="24"/>
+                <w:szCs w:val="24"/>
+              </w:rPr>
+              <w:t>không</w:t>
+            </w:r>
+            <w:proofErr w:type="spellEnd"/>
+            <w:r>
+              <w:rPr>
+                <w:rFonts w:asciiTheme="minorHAnsi" w:hAnsiTheme="minorHAnsi"/>
+                <w:b w:val="0"/>
+                <w:sz w:val="24"/>
+                <w:szCs w:val="24"/>
+              </w:rPr>
+              <w:t xml:space="preserve"> </w:t>
+            </w:r>
+            <w:proofErr w:type="spellStart"/>
+            <w:r>
+              <w:rPr>
+                <w:rFonts w:asciiTheme="minorHAnsi" w:hAnsiTheme="minorHAnsi"/>
+                <w:b w:val="0"/>
+                <w:sz w:val="24"/>
+                <w:szCs w:val="24"/>
+              </w:rPr>
+              <w:t>có</w:t>
+            </w:r>
+            <w:proofErr w:type="spellEnd"/>
+            <w:r>
+              <w:rPr>
+                <w:rFonts w:asciiTheme="minorHAnsi" w:hAnsiTheme="minorHAnsi"/>
+                <w:b w:val="0"/>
+                <w:sz w:val="24"/>
+                <w:szCs w:val="24"/>
+              </w:rPr>
+              <w:t xml:space="preserve"> BH </w:t>
+            </w:r>
+            <w:proofErr w:type="spellStart"/>
+            <w:r>
+              <w:rPr>
+                <w:rFonts w:asciiTheme="minorHAnsi" w:hAnsiTheme="minorHAnsi"/>
+                <w:b w:val="0"/>
+                <w:sz w:val="24"/>
+                <w:szCs w:val="24"/>
+              </w:rPr>
+              <w:t>cho</w:t>
+            </w:r>
+            <w:proofErr w:type="spellEnd"/>
+            <w:r>
+              <w:rPr>
+                <w:rFonts w:asciiTheme="minorHAnsi" w:hAnsiTheme="minorHAnsi"/>
+                <w:b w:val="0"/>
+                <w:sz w:val="24"/>
+                <w:szCs w:val="24"/>
+              </w:rPr>
+              <w:t xml:space="preserve"> </w:t>
+            </w:r>
+            <w:proofErr w:type="spellStart"/>
+            <w:r>
+              <w:rPr>
+                <w:rFonts w:asciiTheme="minorHAnsi" w:hAnsiTheme="minorHAnsi"/>
+                <w:b w:val="0"/>
+                <w:sz w:val="24"/>
+                <w:szCs w:val="24"/>
+              </w:rPr>
+              <w:t>người</w:t>
+            </w:r>
+            <w:proofErr w:type="spellEnd"/>
+            <w:r>
+              <w:rPr>
+                <w:rFonts w:asciiTheme="minorHAnsi" w:hAnsiTheme="minorHAnsi"/>
+                <w:b w:val="0"/>
+                <w:sz w:val="24"/>
+                <w:szCs w:val="24"/>
+              </w:rPr>
+              <w:t xml:space="preserve"> </w:t>
+            </w:r>
+            <w:proofErr w:type="spellStart"/>
+            <w:r>
+              <w:rPr>
+                <w:rFonts w:asciiTheme="minorHAnsi" w:hAnsiTheme="minorHAnsi"/>
+                <w:b w:val="0"/>
+                <w:sz w:val="24"/>
+                <w:szCs w:val="24"/>
+              </w:rPr>
+              <w:t>trên</w:t>
+            </w:r>
+            <w:proofErr w:type="spellEnd"/>
+            <w:r>
+              <w:rPr>
+                <w:rFonts w:asciiTheme="minorHAnsi" w:hAnsiTheme="minorHAnsi"/>
+                <w:b w:val="0"/>
+                <w:sz w:val="24"/>
+                <w:szCs w:val="24"/>
+              </w:rPr>
+              <w:t xml:space="preserve"> </w:t>
+            </w:r>
+            <w:proofErr w:type="spellStart"/>
+            <w:r>
+              <w:rPr>
+                <w:rFonts w:asciiTheme="minorHAnsi" w:hAnsiTheme="minorHAnsi"/>
+                <w:b w:val="0"/>
+                <w:sz w:val="24"/>
+                <w:szCs w:val="24"/>
+              </w:rPr>
+              <w:t>xe</w:t>
+            </w:r>
+            <w:proofErr w:type="spellEnd"/>
+            <w:r>
+              <w:rPr>
+                <w:rFonts w:asciiTheme="minorHAnsi" w:hAnsiTheme="minorHAnsi"/>
+                <w:b w:val="0"/>
+                <w:sz w:val="24"/>
+                <w:szCs w:val="24"/>
+              </w:rPr>
+              <w:t>”</w:t>
             </w:r>
           </w:p>
           <w:p>
@@ -19011,7 +20081,287 @@
                 <w:sz w:val="24"/>
                 <w:szCs w:val="24"/>
               </w:rPr>
-              <w:t>“Xe mô tô ba bánh, xe gắn máy và các loại xe tương tự”</w:t>
+              <w:t>“</w:t>
+            </w:r>
+            <w:proofErr w:type="spellStart"/>
+            <w:r>
+              <w:rPr>
+                <w:rFonts w:asciiTheme="minorHAnsi" w:hAnsiTheme="minorHAnsi"/>
+                <w:b w:val="0"/>
+                <w:sz w:val="24"/>
+                <w:szCs w:val="24"/>
+              </w:rPr>
+              <w:t>Xe</w:t>
+            </w:r>
+            <w:proofErr w:type="spellEnd"/>
+            <w:r>
+              <w:rPr>
+                <w:rFonts w:asciiTheme="minorHAnsi" w:hAnsiTheme="minorHAnsi"/>
+                <w:b w:val="0"/>
+                <w:sz w:val="24"/>
+                <w:szCs w:val="24"/>
+              </w:rPr>
+              <w:t xml:space="preserve"> </w:t>
+            </w:r>
+            <w:proofErr w:type="spellStart"/>
+            <w:r>
+              <w:rPr>
+                <w:rFonts w:asciiTheme="minorHAnsi" w:hAnsiTheme="minorHAnsi"/>
+                <w:b w:val="0"/>
+                <w:sz w:val="24"/>
+                <w:szCs w:val="24"/>
+              </w:rPr>
+              <w:t>mô</w:t>
+            </w:r>
+            <w:proofErr w:type="spellEnd"/>
+            <w:r>
+              <w:rPr>
+                <w:rFonts w:asciiTheme="minorHAnsi" w:hAnsiTheme="minorHAnsi"/>
+                <w:b w:val="0"/>
+                <w:sz w:val="24"/>
+                <w:szCs w:val="24"/>
+              </w:rPr>
+              <w:t xml:space="preserve"> </w:t>
+            </w:r>
+            <w:proofErr w:type="spellStart"/>
+            <w:r>
+              <w:rPr>
+                <w:rFonts w:asciiTheme="minorHAnsi" w:hAnsiTheme="minorHAnsi"/>
+                <w:b w:val="0"/>
+                <w:sz w:val="24"/>
+                <w:szCs w:val="24"/>
+              </w:rPr>
+              <w:t>tô</w:t>
+            </w:r>
+            <w:proofErr w:type="spellEnd"/>
+            <w:r>
+              <w:rPr>
+                <w:rFonts w:asciiTheme="minorHAnsi" w:hAnsiTheme="minorHAnsi"/>
+                <w:b w:val="0"/>
+                <w:sz w:val="24"/>
+                <w:szCs w:val="24"/>
+              </w:rPr>
+              <w:t xml:space="preserve"> </w:t>
+            </w:r>
+            <w:proofErr w:type="spellStart"/>
+            <w:r>
+              <w:rPr>
+                <w:rFonts w:asciiTheme="minorHAnsi" w:hAnsiTheme="minorHAnsi"/>
+                <w:b w:val="0"/>
+                <w:sz w:val="24"/>
+                <w:szCs w:val="24"/>
+              </w:rPr>
+              <w:t>ba</w:t>
+            </w:r>
+            <w:proofErr w:type="spellEnd"/>
+            <w:r>
+              <w:rPr>
+                <w:rFonts w:asciiTheme="minorHAnsi" w:hAnsiTheme="minorHAnsi"/>
+                <w:b w:val="0"/>
+                <w:sz w:val="24"/>
+                <w:szCs w:val="24"/>
+              </w:rPr>
+              <w:t xml:space="preserve"> </w:t>
+            </w:r>
+            <w:proofErr w:type="spellStart"/>
+            <w:r>
+              <w:rPr>
+                <w:rFonts w:asciiTheme="minorHAnsi" w:hAnsiTheme="minorHAnsi"/>
+                <w:b w:val="0"/>
+                <w:sz w:val="24"/>
+                <w:szCs w:val="24"/>
+              </w:rPr>
+              <w:t>bánh</w:t>
+            </w:r>
+            <w:proofErr w:type="spellEnd"/>
+            <w:r>
+              <w:rPr>
+                <w:rFonts w:asciiTheme="minorHAnsi" w:hAnsiTheme="minorHAnsi"/>
+                <w:b w:val="0"/>
+                <w:sz w:val="24"/>
+                <w:szCs w:val="24"/>
+              </w:rPr>
+              <w:t xml:space="preserve">, </w:t>
+            </w:r>
+            <w:proofErr w:type="spellStart"/>
+            <w:r>
+              <w:rPr>
+                <w:rFonts w:asciiTheme="minorHAnsi" w:hAnsiTheme="minorHAnsi"/>
+                <w:b w:val="0"/>
+                <w:sz w:val="24"/>
+                <w:szCs w:val="24"/>
+              </w:rPr>
+              <w:t>xe</w:t>
+            </w:r>
+            <w:proofErr w:type="spellEnd"/>
+            <w:r>
+              <w:rPr>
+                <w:rFonts w:asciiTheme="minorHAnsi" w:hAnsiTheme="minorHAnsi"/>
+                <w:b w:val="0"/>
+                <w:sz w:val="24"/>
+                <w:szCs w:val="24"/>
+              </w:rPr>
+              <w:t xml:space="preserve"> </w:t>
+            </w:r>
+            <w:proofErr w:type="spellStart"/>
+            <w:r>
+              <w:rPr>
+                <w:rFonts w:asciiTheme="minorHAnsi" w:hAnsiTheme="minorHAnsi"/>
+                <w:b w:val="0"/>
+                <w:sz w:val="24"/>
+                <w:szCs w:val="24"/>
+              </w:rPr>
+              <w:t>gắn</w:t>
+            </w:r>
+            <w:proofErr w:type="spellEnd"/>
+            <w:r>
+              <w:rPr>
+                <w:rFonts w:asciiTheme="minorHAnsi" w:hAnsiTheme="minorHAnsi"/>
+                <w:b w:val="0"/>
+                <w:sz w:val="24"/>
+                <w:szCs w:val="24"/>
+              </w:rPr>
+              <w:t xml:space="preserve"> </w:t>
+            </w:r>
+            <w:proofErr w:type="spellStart"/>
+            <w:r>
+              <w:rPr>
+                <w:rFonts w:asciiTheme="minorHAnsi" w:hAnsiTheme="minorHAnsi"/>
+                <w:b w:val="0"/>
+                <w:sz w:val="24"/>
+                <w:szCs w:val="24"/>
+              </w:rPr>
+              <w:t>máy</w:t>
+            </w:r>
+            <w:proofErr w:type="spellEnd"/>
+            <w:r>
+              <w:rPr>
+                <w:rFonts w:asciiTheme="minorHAnsi" w:hAnsiTheme="minorHAnsi"/>
+                <w:b w:val="0"/>
+                <w:sz w:val="24"/>
+                <w:szCs w:val="24"/>
+              </w:rPr>
+              <w:t xml:space="preserve"> </w:t>
+            </w:r>
+            <w:proofErr w:type="spellStart"/>
+            <w:r>
+              <w:rPr>
+                <w:rFonts w:asciiTheme="minorHAnsi" w:hAnsiTheme="minorHAnsi"/>
+                <w:b w:val="0"/>
+                <w:sz w:val="24"/>
+                <w:szCs w:val="24"/>
+              </w:rPr>
+              <w:t>và</w:t>
+            </w:r>
+            <w:proofErr w:type="spellEnd"/>
+            <w:r>
+              <w:rPr>
+                <w:rFonts w:asciiTheme="minorHAnsi" w:hAnsiTheme="minorHAnsi"/>
+                <w:b w:val="0"/>
+                <w:sz w:val="24"/>
+                <w:szCs w:val="24"/>
+              </w:rPr>
+              <w:t xml:space="preserve"> </w:t>
+            </w:r>
+            <w:proofErr w:type="spellStart"/>
+            <w:r>
+              <w:rPr>
+                <w:rFonts w:asciiTheme="minorHAnsi" w:hAnsiTheme="minorHAnsi"/>
+                <w:b w:val="0"/>
+                <w:sz w:val="24"/>
+                <w:szCs w:val="24"/>
+              </w:rPr>
+              <w:t>các</w:t>
+            </w:r>
+            <w:proofErr w:type="spellEnd"/>
+            <w:r>
+              <w:rPr>
+                <w:rFonts w:asciiTheme="minorHAnsi" w:hAnsiTheme="minorHAnsi"/>
+                <w:b w:val="0"/>
+                <w:sz w:val="24"/>
+                <w:szCs w:val="24"/>
+              </w:rPr>
+              <w:t xml:space="preserve"> </w:t>
+            </w:r>
+            <w:proofErr w:type="spellStart"/>
+            <w:r>
+              <w:rPr>
+                <w:rFonts w:asciiTheme="minorHAnsi" w:hAnsiTheme="minorHAnsi"/>
+                <w:b w:val="0"/>
+                <w:sz w:val="24"/>
+                <w:szCs w:val="24"/>
+              </w:rPr>
+              <w:t>loại</w:t>
+            </w:r>
+            <w:proofErr w:type="spellEnd"/>
+            <w:r>
+              <w:rPr>
+                <w:rFonts w:asciiTheme="minorHAnsi" w:hAnsiTheme="minorHAnsi"/>
+                <w:b w:val="0"/>
+                <w:sz w:val="24"/>
+                <w:szCs w:val="24"/>
+              </w:rPr>
+              <w:t xml:space="preserve"> </w:t>
+            </w:r>
+            <w:proofErr w:type="spellStart"/>
+            <w:r>
+              <w:rPr>
+                <w:rFonts w:asciiTheme="minorHAnsi" w:hAnsiTheme="minorHAnsi"/>
+                <w:b w:val="0"/>
+                <w:sz w:val="24"/>
+                <w:szCs w:val="24"/>
+              </w:rPr>
+              <w:t>xe</w:t>
+            </w:r>
+            <w:proofErr w:type="spellEnd"/>
+            <w:r>
+              <w:rPr>
+                <w:rFonts w:asciiTheme="minorHAnsi" w:hAnsiTheme="minorHAnsi"/>
+                <w:b w:val="0"/>
+                <w:sz w:val="24"/>
+                <w:szCs w:val="24"/>
+              </w:rPr>
+              <w:t xml:space="preserve"> </w:t>
+            </w:r>
+            <w:proofErr w:type="spellStart"/>
+            <w:r>
+              <w:rPr>
+                <w:rFonts w:asciiTheme="minorHAnsi" w:hAnsiTheme="minorHAnsi"/>
+                <w:b w:val="0"/>
+                <w:sz w:val="24"/>
+                <w:szCs w:val="24"/>
+              </w:rPr>
+              <w:t>tương</w:t>
+            </w:r>
+            <w:proofErr w:type="spellEnd"/>
+            <w:r>
+              <w:rPr>
+                <w:rFonts w:asciiTheme="minorHAnsi" w:hAnsiTheme="minorHAnsi"/>
+                <w:b w:val="0"/>
+                <w:sz w:val="24"/>
+                <w:szCs w:val="24"/>
+              </w:rPr>
+              <w:t xml:space="preserve"> </w:t>
+            </w:r>
+            <w:proofErr w:type="spellStart"/>
+            <w:r>
+              <w:rPr>
+                <w:rFonts w:asciiTheme="minorHAnsi" w:hAnsiTheme="minorHAnsi"/>
+                <w:b w:val="0"/>
+                <w:sz w:val="24"/>
+                <w:szCs w:val="24"/>
+              </w:rPr>
+              <w:t>tự</w:t>
+            </w:r>
+            <w:proofErr w:type="spellEnd"/>
+            <w:r>
+              <w:rPr>
+                <w:rFonts w:asciiTheme="minorHAnsi" w:hAnsiTheme="minorHAnsi"/>
+                <w:b w:val="0"/>
+                <w:sz w:val="24"/>
+                <w:szCs w:val="24"/>
+              </w:rPr>
+              <w:t>”</w:t>
             </w:r>
           </w:p>
         </w:tc>
@@ -19331,6 +20681,7 @@
                 <w:szCs w:val="24"/>
               </w:rPr>
             </w:pPr>
+            <w:proofErr w:type="spellStart"/>
             <w:r>
               <w:rPr>
                 <w:rFonts w:asciiTheme="minorHAnsi" w:hAnsiTheme="minorHAnsi"/>
@@ -19339,6 +20690,7 @@
               </w:rPr>
               <w:t>KhaNC</w:t>
             </w:r>
+            <w:proofErr w:type="spellEnd"/>
           </w:p>
         </w:tc>
       </w:tr>
@@ -19781,7 +21133,25 @@
                 <w:sz w:val="24"/>
                 <w:szCs w:val="24"/>
               </w:rPr>
-              <w:t>Contract’s status must be “Ready” or “Expired”.</w:t>
+              <w:t>Contract’s status must be</w:t>
+            </w:r>
+            <w:r>
+              <w:rPr>
+                <w:rFonts w:asciiTheme="minorHAnsi" w:hAnsiTheme="minorHAnsi"/>
+                <w:b w:val="0"/>
+                <w:sz w:val="24"/>
+                <w:szCs w:val="24"/>
+              </w:rPr>
+              <w:t xml:space="preserve"> “No Card”,</w:t>
+            </w:r>
+            <w:r>
+              <w:rPr>
+                <w:rFonts w:asciiTheme="minorHAnsi" w:hAnsiTheme="minorHAnsi"/>
+                <w:b w:val="0"/>
+                <w:sz w:val="24"/>
+                <w:szCs w:val="24"/>
+              </w:rPr>
+              <w:t xml:space="preserve"> “Ready” or “Expired”.</w:t>
             </w:r>
           </w:p>
           <w:p>
@@ -20188,6 +21558,7 @@
                       <w:sz w:val="24"/>
                       <w:szCs w:val="24"/>
                     </w:rPr>
+                    <w:lastRenderedPageBreak/>
                     <w:t>C</w:t>
                   </w:r>
                   <w:r>
@@ -20404,7 +21775,6 @@
                       <w:sz w:val="24"/>
                       <w:szCs w:val="24"/>
                     </w:rPr>
-                    <w:lastRenderedPageBreak/>
                     <w:t xml:space="preserve">Name of staff: </w:t>
                   </w:r>
                   <w:r>
@@ -20622,8 +21992,6 @@
                     </w:rPr>
                     <w:t>renew contract</w:t>
                   </w:r>
-                  <w:bookmarkStart w:id="0" w:name="_GoBack"/>
-                  <w:bookmarkEnd w:id="0"/>
                   <w:r>
                     <w:rPr>
                       <w:rFonts w:asciiTheme="minorHAnsi" w:hAnsiTheme="minorHAnsi"/>
@@ -20704,23 +22072,13 @@
                     </w:rPr>
                     <w:t xml:space="preserve"> command</w:t>
                   </w:r>
-                </w:p>
-                <w:p>
-                  <w:pPr>
-                    <w:jc w:val="left"/>
-                    <w:rPr>
-                      <w:rFonts w:asciiTheme="minorHAnsi" w:hAnsiTheme="minorHAnsi"/>
-                      <w:sz w:val="24"/>
-                      <w:szCs w:val="24"/>
-                    </w:rPr>
-                  </w:pPr>
-                  <w:r>
-                    <w:rPr>
-                      <w:rFonts w:asciiTheme="minorHAnsi" w:hAnsiTheme="minorHAnsi"/>
-                      <w:sz w:val="24"/>
-                      <w:szCs w:val="24"/>
-                    </w:rPr>
-                    <w:t>[Alternative 1]</w:t>
+                  <w:r>
+                    <w:rPr>
+                      <w:rFonts w:asciiTheme="minorHAnsi" w:hAnsiTheme="minorHAnsi"/>
+                      <w:sz w:val="24"/>
+                      <w:szCs w:val="24"/>
+                    </w:rPr>
+                    <w:t>.</w:t>
                   </w:r>
                 </w:p>
               </w:tc>
@@ -21812,6 +23170,7 @@
                 <w:szCs w:val="24"/>
               </w:rPr>
             </w:pPr>
+            <w:proofErr w:type="spellStart"/>
             <w:r>
               <w:rPr>
                 <w:rFonts w:asciiTheme="minorHAnsi" w:hAnsiTheme="minorHAnsi"/>
@@ -21820,6 +23179,7 @@
               </w:rPr>
               <w:t>KhaNC</w:t>
             </w:r>
+            <w:proofErr w:type="spellEnd"/>
           </w:p>
         </w:tc>
       </w:tr>
@@ -22094,6 +23454,7 @@
                 <w:sz w:val="24"/>
                 <w:szCs w:val="24"/>
               </w:rPr>
+              <w:lastRenderedPageBreak/>
               <w:t>Triggers:</w:t>
             </w:r>
           </w:p>
@@ -22186,24 +23547,6 @@
           </w:p>
           <w:p>
             <w:pPr>
-              <w:rPr>
-                <w:rFonts w:asciiTheme="minorHAnsi" w:hAnsiTheme="minorHAnsi"/>
-                <w:b w:val="0"/>
-                <w:sz w:val="24"/>
-                <w:szCs w:val="24"/>
-              </w:rPr>
-            </w:pPr>
-            <w:r>
-              <w:rPr>
-                <w:rFonts w:asciiTheme="minorHAnsi" w:hAnsiTheme="minorHAnsi"/>
-                <w:sz w:val="24"/>
-                <w:szCs w:val="24"/>
-              </w:rPr>
-              <w:t>Post Conditions:</w:t>
-            </w:r>
-          </w:p>
-          <w:p>
-            <w:pPr>
               <w:numPr>
                 <w:ilvl w:val="0"/>
                 <w:numId w:val="1"/>
@@ -22218,28 +23561,29 @@
             <w:r>
               <w:rPr>
                 <w:rFonts w:asciiTheme="minorHAnsi" w:hAnsiTheme="minorHAnsi"/>
-                <w:sz w:val="24"/>
-                <w:szCs w:val="24"/>
-              </w:rPr>
-              <w:t>Success</w:t>
-            </w:r>
-            <w:r>
-              <w:rPr>
-                <w:rFonts w:asciiTheme="minorHAnsi" w:hAnsiTheme="minorHAnsi"/>
-                <w:b w:val="0"/>
-                <w:sz w:val="24"/>
-                <w:szCs w:val="24"/>
-              </w:rPr>
-              <w:t xml:space="preserve">: Contract is </w:t>
-            </w:r>
-            <w:r>
-              <w:rPr>
-                <w:rFonts w:asciiTheme="minorHAnsi" w:hAnsiTheme="minorHAnsi"/>
-                <w:b w:val="0"/>
-                <w:sz w:val="24"/>
-                <w:szCs w:val="24"/>
-              </w:rPr>
-              <w:t>cancelled</w:t>
+                <w:b w:val="0"/>
+                <w:sz w:val="24"/>
+                <w:szCs w:val="24"/>
+              </w:rPr>
+              <w:t>The expired date is less than 2 months.</w:t>
+            </w:r>
+          </w:p>
+          <w:p>
+            <w:pPr>
+              <w:rPr>
+                <w:rFonts w:asciiTheme="minorHAnsi" w:hAnsiTheme="minorHAnsi"/>
+                <w:b w:val="0"/>
+                <w:sz w:val="24"/>
+                <w:szCs w:val="24"/>
+              </w:rPr>
+            </w:pPr>
+            <w:r>
+              <w:rPr>
+                <w:rFonts w:asciiTheme="minorHAnsi" w:hAnsiTheme="minorHAnsi"/>
+                <w:sz w:val="24"/>
+                <w:szCs w:val="24"/>
+              </w:rPr>
+              <w:t>Post Conditions:</w:t>
             </w:r>
           </w:p>
           <w:p>
@@ -22261,7 +23605,46 @@
                 <w:sz w:val="24"/>
                 <w:szCs w:val="24"/>
               </w:rPr>
-              <w:lastRenderedPageBreak/>
+              <w:t>Success</w:t>
+            </w:r>
+            <w:r>
+              <w:rPr>
+                <w:rFonts w:asciiTheme="minorHAnsi" w:hAnsiTheme="minorHAnsi"/>
+                <w:b w:val="0"/>
+                <w:sz w:val="24"/>
+                <w:szCs w:val="24"/>
+              </w:rPr>
+              <w:t xml:space="preserve">: Contract is </w:t>
+            </w:r>
+            <w:r>
+              <w:rPr>
+                <w:rFonts w:asciiTheme="minorHAnsi" w:hAnsiTheme="minorHAnsi"/>
+                <w:b w:val="0"/>
+                <w:sz w:val="24"/>
+                <w:szCs w:val="24"/>
+              </w:rPr>
+              <w:t>cancelled</w:t>
+            </w:r>
+          </w:p>
+          <w:p>
+            <w:pPr>
+              <w:numPr>
+                <w:ilvl w:val="0"/>
+                <w:numId w:val="1"/>
+              </w:numPr>
+              <w:rPr>
+                <w:rFonts w:asciiTheme="minorHAnsi" w:hAnsiTheme="minorHAnsi"/>
+                <w:b w:val="0"/>
+                <w:sz w:val="24"/>
+                <w:szCs w:val="24"/>
+              </w:rPr>
+            </w:pPr>
+            <w:r>
+              <w:rPr>
+                <w:rFonts w:asciiTheme="minorHAnsi" w:hAnsiTheme="minorHAnsi"/>
+                <w:sz w:val="24"/>
+                <w:szCs w:val="24"/>
+              </w:rPr>
               <w:t>Fail</w:t>
             </w:r>
             <w:r>
@@ -22850,24 +24233,6 @@
                       <w:szCs w:val="24"/>
                     </w:rPr>
                     <w:t xml:space="preserve"> cancel contract command.</w:t>
-                  </w:r>
-                </w:p>
-                <w:p>
-                  <w:pPr>
-                    <w:jc w:val="left"/>
-                    <w:rPr>
-                      <w:rFonts w:asciiTheme="minorHAnsi" w:hAnsiTheme="minorHAnsi"/>
-                      <w:sz w:val="24"/>
-                      <w:szCs w:val="24"/>
-                    </w:rPr>
-                  </w:pPr>
-                  <w:r>
-                    <w:rPr>
-                      <w:rFonts w:asciiTheme="minorHAnsi" w:hAnsiTheme="minorHAnsi"/>
-                      <w:sz w:val="24"/>
-                      <w:szCs w:val="24"/>
-                    </w:rPr>
-                    <w:t>[Alternative 1]</w:t>
                   </w:r>
                 </w:p>
               </w:tc>
@@ -25442,7 +26807,7 @@
 </file>
 
 <file path=customXml/itemProps1.xml><?xml version="1.0" encoding="utf-8"?>
-<ds:datastoreItem xmlns:ds="http://schemas.openxmlformats.org/officeDocument/2006/customXml" ds:itemID="{DC4A0B27-9DDA-414D-862F-404FD429F747}">
+<ds:datastoreItem xmlns:ds="http://schemas.openxmlformats.org/officeDocument/2006/customXml" ds:itemID="{D4744DB7-7708-41D0-95CB-C80BD15C998A}">
   <ds:schemaRefs>
     <ds:schemaRef ds:uri="http://schemas.openxmlformats.org/officeDocument/2006/bibliography"/>
   </ds:schemaRefs>

</xml_diff>

<commit_message>
Edit use case change password specification and document's format.
</commit_message>
<xml_diff>
--- a/Document/Reports/Report 3/Report_No_3_KhaNC.docx
+++ b/Document/Reports/Report 3/Report_No_3_KhaNC.docx
@@ -342,7 +342,6 @@
                 <w:szCs w:val="24"/>
               </w:rPr>
             </w:pPr>
-            <w:proofErr w:type="spellStart"/>
             <w:r>
               <w:rPr>
                 <w:rFonts w:asciiTheme="minorHAnsi" w:hAnsiTheme="minorHAnsi"/>
@@ -351,7 +350,6 @@
               </w:rPr>
               <w:t>KhaNC</w:t>
             </w:r>
-            <w:proofErr w:type="spellEnd"/>
           </w:p>
         </w:tc>
       </w:tr>
@@ -1595,83 +1593,6 @@
                 <w:szCs w:val="24"/>
               </w:rPr>
               <w:t>Business Rules:</w:t>
-            </w:r>
-          </w:p>
-          <w:p>
-            <w:pPr>
-              <w:pStyle w:val="ListParagraph"/>
-              <w:numPr>
-                <w:ilvl w:val="0"/>
-                <w:numId w:val="3"/>
-              </w:numPr>
-              <w:rPr>
-                <w:rFonts w:asciiTheme="minorHAnsi" w:hAnsiTheme="minorHAnsi"/>
-                <w:b w:val="0"/>
-                <w:sz w:val="24"/>
-                <w:szCs w:val="24"/>
-              </w:rPr>
-            </w:pPr>
-            <w:r>
-              <w:rPr>
-                <w:rFonts w:asciiTheme="minorHAnsi" w:hAnsiTheme="minorHAnsi"/>
-                <w:b w:val="0"/>
-                <w:sz w:val="24"/>
-                <w:szCs w:val="24"/>
-              </w:rPr>
-              <w:t>User’s</w:t>
-            </w:r>
-            <w:r>
-              <w:rPr>
-                <w:rFonts w:asciiTheme="minorHAnsi" w:hAnsiTheme="minorHAnsi"/>
-                <w:sz w:val="24"/>
-                <w:szCs w:val="24"/>
-              </w:rPr>
-              <w:t xml:space="preserve"> </w:t>
-            </w:r>
-            <w:r>
-              <w:rPr>
-                <w:rFonts w:asciiTheme="minorHAnsi" w:hAnsiTheme="minorHAnsi"/>
-                <w:b w:val="0"/>
-                <w:sz w:val="24"/>
-                <w:szCs w:val="24"/>
-              </w:rPr>
-              <w:t xml:space="preserve">detail </w:t>
-            </w:r>
-            <w:r>
-              <w:rPr>
-                <w:rFonts w:asciiTheme="minorHAnsi" w:hAnsiTheme="minorHAnsi"/>
-                <w:b w:val="0"/>
-                <w:sz w:val="24"/>
-                <w:szCs w:val="24"/>
-              </w:rPr>
-              <w:t>profile</w:t>
-            </w:r>
-            <w:r>
-              <w:rPr>
-                <w:rFonts w:asciiTheme="minorHAnsi" w:hAnsiTheme="minorHAnsi"/>
-                <w:b w:val="0"/>
-                <w:sz w:val="24"/>
-                <w:szCs w:val="24"/>
-              </w:rPr>
-              <w:t xml:space="preserve"> is always </w:t>
-            </w:r>
-            <w:r>
-              <w:rPr>
-                <w:rFonts w:asciiTheme="minorHAnsi" w:hAnsiTheme="minorHAnsi"/>
-                <w:b w:val="0"/>
-                <w:sz w:val="24"/>
-                <w:szCs w:val="24"/>
-              </w:rPr>
-              <w:t>up-to-date</w:t>
-            </w:r>
-            <w:r>
-              <w:rPr>
-                <w:rFonts w:asciiTheme="minorHAnsi" w:hAnsiTheme="minorHAnsi"/>
-                <w:b w:val="0"/>
-                <w:sz w:val="24"/>
-                <w:szCs w:val="24"/>
-              </w:rPr>
-              <w:t>.</w:t>
             </w:r>
           </w:p>
           <w:p>
@@ -1921,7 +1842,7 @@
                 <w:sz w:val="24"/>
                 <w:szCs w:val="24"/>
               </w:rPr>
-              <w:t>2.1</w:t>
+              <w:t>2.2</w:t>
             </w:r>
           </w:p>
         </w:tc>
@@ -2038,7 +1959,6 @@
                 <w:szCs w:val="24"/>
               </w:rPr>
             </w:pPr>
-            <w:proofErr w:type="spellStart"/>
             <w:r>
               <w:rPr>
                 <w:rFonts w:asciiTheme="minorHAnsi" w:hAnsiTheme="minorHAnsi"/>
@@ -2047,7 +1967,6 @@
               </w:rPr>
               <w:t>KhaNC</w:t>
             </w:r>
-            <w:proofErr w:type="spellEnd"/>
           </w:p>
         </w:tc>
       </w:tr>
@@ -2076,7 +1995,6 @@
                 <w:sz w:val="24"/>
                 <w:szCs w:val="24"/>
               </w:rPr>
-              <w:lastRenderedPageBreak/>
               <w:t>Date</w:t>
             </w:r>
           </w:p>
@@ -2200,6 +2118,7 @@
                 <w:sz w:val="24"/>
                 <w:szCs w:val="24"/>
               </w:rPr>
+              <w:lastRenderedPageBreak/>
               <w:t>Actor:</w:t>
             </w:r>
           </w:p>
@@ -3237,7 +3156,34 @@
                       <w:sz w:val="24"/>
                       <w:szCs w:val="24"/>
                     </w:rPr>
-                    <w:t>[Exception 1, 2, 3, 4</w:t>
+                    <w:t>[Alternative 1, 2</w:t>
+                  </w:r>
+                  <w:r>
+                    <w:rPr>
+                      <w:rFonts w:asciiTheme="minorHAnsi" w:hAnsiTheme="minorHAnsi"/>
+                      <w:sz w:val="24"/>
+                      <w:szCs w:val="24"/>
+                    </w:rPr>
+                    <w:t>]</w:t>
+                  </w:r>
+                </w:p>
+                <w:p>
+                  <w:pPr>
+                    <w:jc w:val="left"/>
+                    <w:cnfStyle w:val="000000100000" w:firstRow="0" w:lastRow="0" w:firstColumn="0" w:lastColumn="0" w:oddVBand="0" w:evenVBand="0" w:oddHBand="1" w:evenHBand="0" w:firstRowFirstColumn="0" w:firstRowLastColumn="0" w:lastRowFirstColumn="0" w:lastRowLastColumn="0"/>
+                    <w:rPr>
+                      <w:rFonts w:asciiTheme="minorHAnsi" w:hAnsiTheme="minorHAnsi"/>
+                      <w:sz w:val="24"/>
+                      <w:szCs w:val="24"/>
+                    </w:rPr>
+                  </w:pPr>
+                  <w:r>
+                    <w:rPr>
+                      <w:rFonts w:asciiTheme="minorHAnsi" w:hAnsiTheme="minorHAnsi"/>
+                      <w:sz w:val="24"/>
+                      <w:szCs w:val="24"/>
+                    </w:rPr>
+                    <w:t>[Exception 1, 2</w:t>
                   </w:r>
                   <w:r>
                     <w:rPr>
@@ -3390,33 +3336,6 @@
                 <w:szCs w:val="24"/>
               </w:rPr>
               <w:t xml:space="preserve"> </w:t>
-            </w:r>
-            <w:r>
-              <w:rPr>
-                <w:rFonts w:asciiTheme="minorHAnsi" w:hAnsiTheme="minorHAnsi"/>
-                <w:b w:val="0"/>
-                <w:sz w:val="24"/>
-                <w:szCs w:val="24"/>
-              </w:rPr>
-              <w:t>N/A</w:t>
-            </w:r>
-          </w:p>
-          <w:p>
-            <w:pPr>
-              <w:spacing w:before="120" w:after="120"/>
-              <w:rPr>
-                <w:rFonts w:asciiTheme="minorHAnsi" w:hAnsiTheme="minorHAnsi"/>
-                <w:sz w:val="24"/>
-                <w:szCs w:val="24"/>
-              </w:rPr>
-            </w:pPr>
-            <w:r>
-              <w:rPr>
-                <w:rFonts w:asciiTheme="minorHAnsi" w:hAnsiTheme="minorHAnsi"/>
-                <w:sz w:val="24"/>
-                <w:szCs w:val="24"/>
-              </w:rPr>
-              <w:t>Exceptions:</w:t>
             </w:r>
           </w:p>
           <w:tbl>
@@ -3547,7 +3466,23 @@
                       <w:sz w:val="24"/>
                       <w:szCs w:val="24"/>
                     </w:rPr>
-                    <w:t>Missing of required fields</w:t>
+                    <w:t>Current password does</w:t>
+                  </w:r>
+                  <w:r>
+                    <w:rPr>
+                      <w:rFonts w:asciiTheme="minorHAnsi" w:hAnsiTheme="minorHAnsi"/>
+                      <w:sz w:val="24"/>
+                      <w:szCs w:val="24"/>
+                    </w:rPr>
+                    <w:t xml:space="preserve"> not match</w:t>
+                  </w:r>
+                  <w:r>
+                    <w:rPr>
+                      <w:rFonts w:asciiTheme="minorHAnsi" w:hAnsiTheme="minorHAnsi"/>
+                      <w:sz w:val="24"/>
+                      <w:szCs w:val="24"/>
+                    </w:rPr>
+                    <w:t xml:space="preserve"> with user’s password in the system</w:t>
                   </w:r>
                 </w:p>
               </w:tc>
@@ -3570,63 +3505,31 @@
                       <w:sz w:val="24"/>
                       <w:szCs w:val="24"/>
                     </w:rPr>
-                    <w:t>Show message</w:t>
-                  </w:r>
-                  <w:r>
-                    <w:rPr>
-                      <w:rFonts w:asciiTheme="minorHAnsi" w:hAnsiTheme="minorHAnsi"/>
-                      <w:sz w:val="24"/>
-                      <w:szCs w:val="24"/>
-                    </w:rPr>
-                    <w:t xml:space="preserve"> to</w:t>
-                  </w:r>
-                  <w:r>
-                    <w:rPr>
-                      <w:rFonts w:asciiTheme="minorHAnsi" w:hAnsiTheme="minorHAnsi"/>
-                      <w:sz w:val="24"/>
-                      <w:szCs w:val="24"/>
-                    </w:rPr>
-                    <w:t xml:space="preserve"> notify </w:t>
-                  </w:r>
-                  <w:r>
-                    <w:rPr>
-                      <w:rFonts w:asciiTheme="minorHAnsi" w:hAnsiTheme="minorHAnsi"/>
-                      <w:sz w:val="24"/>
-                      <w:szCs w:val="24"/>
-                    </w:rPr>
-                    <w:t>user</w:t>
-                  </w:r>
-                  <w:r>
-                    <w:rPr>
-                      <w:rFonts w:asciiTheme="minorHAnsi" w:hAnsiTheme="minorHAnsi"/>
-                      <w:sz w:val="24"/>
-                      <w:szCs w:val="24"/>
-                    </w:rPr>
-                    <w:t xml:space="preserve"> </w:t>
-                  </w:r>
-                  <w:r>
-                    <w:rPr>
-                      <w:rFonts w:asciiTheme="minorHAnsi" w:hAnsiTheme="minorHAnsi"/>
-                      <w:sz w:val="24"/>
-                      <w:szCs w:val="24"/>
-                    </w:rPr>
-                    <w:t>input</w:t>
-                  </w:r>
-                  <w:r>
-                    <w:rPr>
-                      <w:rFonts w:asciiTheme="minorHAnsi" w:hAnsiTheme="minorHAnsi"/>
-                      <w:sz w:val="24"/>
-                      <w:szCs w:val="24"/>
-                    </w:rPr>
-                    <w:t xml:space="preserve"> </w:t>
-                  </w:r>
-                  <w:r>
-                    <w:rPr>
-                      <w:rFonts w:asciiTheme="minorHAnsi" w:hAnsiTheme="minorHAnsi"/>
-                      <w:sz w:val="24"/>
-                      <w:szCs w:val="24"/>
-                    </w:rPr>
-                    <w:t>missed fields</w:t>
+                    <w:t xml:space="preserve">Show message notify user entered current password </w:t>
+                  </w:r>
+                  <w:r>
+                    <w:rPr>
+                      <w:rFonts w:asciiTheme="minorHAnsi" w:hAnsiTheme="minorHAnsi"/>
+                      <w:sz w:val="24"/>
+                      <w:szCs w:val="24"/>
+                    </w:rPr>
+                    <w:t>does</w:t>
+                  </w:r>
+                  <w:r>
+                    <w:rPr>
+                      <w:rFonts w:asciiTheme="minorHAnsi" w:hAnsiTheme="minorHAnsi"/>
+                      <w:sz w:val="24"/>
+                      <w:szCs w:val="24"/>
+                    </w:rPr>
+                    <w:t xml:space="preserve"> not match</w:t>
+                  </w:r>
+                  <w:r>
+                    <w:rPr>
+                      <w:rFonts w:asciiTheme="minorHAnsi" w:hAnsiTheme="minorHAnsi"/>
+                      <w:sz w:val="24"/>
+                      <w:szCs w:val="24"/>
+                    </w:rPr>
+                    <w:t xml:space="preserve"> with user’s password in the system</w:t>
                   </w:r>
                 </w:p>
               </w:tc>
@@ -3674,23 +3577,23 @@
                       <w:sz w:val="24"/>
                       <w:szCs w:val="24"/>
                     </w:rPr>
-                    <w:t>Current password does</w:t>
-                  </w:r>
-                  <w:r>
-                    <w:rPr>
-                      <w:rFonts w:asciiTheme="minorHAnsi" w:hAnsiTheme="minorHAnsi"/>
-                      <w:sz w:val="24"/>
-                      <w:szCs w:val="24"/>
-                    </w:rPr>
-                    <w:t xml:space="preserve"> not match</w:t>
-                  </w:r>
-                  <w:r>
-                    <w:rPr>
-                      <w:rFonts w:asciiTheme="minorHAnsi" w:hAnsiTheme="minorHAnsi"/>
-                      <w:sz w:val="24"/>
-                      <w:szCs w:val="24"/>
-                    </w:rPr>
-                    <w:t xml:space="preserve"> with user’s password in the system</w:t>
+                    <w:t xml:space="preserve">Confirm new password </w:t>
+                  </w:r>
+                  <w:r>
+                    <w:rPr>
+                      <w:rFonts w:asciiTheme="minorHAnsi" w:hAnsiTheme="minorHAnsi"/>
+                      <w:sz w:val="24"/>
+                      <w:szCs w:val="24"/>
+                    </w:rPr>
+                    <w:t>does</w:t>
+                  </w:r>
+                  <w:r>
+                    <w:rPr>
+                      <w:rFonts w:asciiTheme="minorHAnsi" w:hAnsiTheme="minorHAnsi"/>
+                      <w:sz w:val="24"/>
+                      <w:szCs w:val="24"/>
+                    </w:rPr>
+                    <w:t xml:space="preserve"> not match with new password</w:t>
                   </w:r>
                 </w:p>
               </w:tc>
@@ -3713,39 +3616,119 @@
                       <w:sz w:val="24"/>
                       <w:szCs w:val="24"/>
                     </w:rPr>
-                    <w:t xml:space="preserve">Show message notify user entered current password </w:t>
-                  </w:r>
-                  <w:r>
-                    <w:rPr>
-                      <w:rFonts w:asciiTheme="minorHAnsi" w:hAnsiTheme="minorHAnsi"/>
-                      <w:sz w:val="24"/>
-                      <w:szCs w:val="24"/>
-                    </w:rPr>
-                    <w:t>does</w:t>
-                  </w:r>
-                  <w:r>
-                    <w:rPr>
-                      <w:rFonts w:asciiTheme="minorHAnsi" w:hAnsiTheme="minorHAnsi"/>
-                      <w:sz w:val="24"/>
-                      <w:szCs w:val="24"/>
-                    </w:rPr>
-                    <w:t xml:space="preserve"> </w:t>
-                  </w:r>
-                  <w:r>
-                    <w:rPr>
-                      <w:rFonts w:asciiTheme="minorHAnsi" w:hAnsiTheme="minorHAnsi"/>
-                      <w:sz w:val="24"/>
-                      <w:szCs w:val="24"/>
-                    </w:rPr>
-                    <w:t>not match</w:t>
-                  </w:r>
-                  <w:r>
-                    <w:rPr>
-                      <w:rFonts w:asciiTheme="minorHAnsi" w:hAnsiTheme="minorHAnsi"/>
-                      <w:sz w:val="24"/>
-                      <w:szCs w:val="24"/>
-                    </w:rPr>
-                    <w:t xml:space="preserve"> with user’s password in the system</w:t>
+                    <w:t>Show message notify user entered confirm password is not match</w:t>
+                  </w:r>
+                  <w:r>
+                    <w:rPr>
+                      <w:rFonts w:asciiTheme="minorHAnsi" w:hAnsiTheme="minorHAnsi"/>
+                      <w:sz w:val="24"/>
+                      <w:szCs w:val="24"/>
+                    </w:rPr>
+                    <w:t xml:space="preserve"> with their new password</w:t>
+                  </w:r>
+                </w:p>
+              </w:tc>
+            </w:tr>
+          </w:tbl>
+          <w:p>
+            <w:pPr>
+              <w:spacing w:before="120" w:after="120"/>
+              <w:rPr>
+                <w:rFonts w:asciiTheme="minorHAnsi" w:hAnsiTheme="minorHAnsi"/>
+                <w:sz w:val="24"/>
+                <w:szCs w:val="24"/>
+              </w:rPr>
+            </w:pPr>
+            <w:r>
+              <w:rPr>
+                <w:rFonts w:asciiTheme="minorHAnsi" w:hAnsiTheme="minorHAnsi"/>
+                <w:sz w:val="24"/>
+                <w:szCs w:val="24"/>
+              </w:rPr>
+              <w:t>Exceptions:</w:t>
+            </w:r>
+          </w:p>
+          <w:tbl>
+            <w:tblPr>
+              <w:tblStyle w:val="TableGrid"/>
+              <w:tblW w:w="0" w:type="auto"/>
+              <w:tblLook w:val="04A0" w:firstRow="1" w:lastRow="0" w:firstColumn="1" w:lastColumn="0" w:noHBand="0" w:noVBand="1"/>
+            </w:tblPr>
+            <w:tblGrid>
+              <w:gridCol w:w="1340"/>
+              <w:gridCol w:w="3392"/>
+              <w:gridCol w:w="4770"/>
+            </w:tblGrid>
+            <w:tr>
+              <w:tc>
+                <w:tcPr>
+                  <w:tcW w:w="1340" w:type="dxa"/>
+                  <w:shd w:val="clear" w:color="auto" w:fill="D9D9D9" w:themeFill="background1" w:themeFillShade="D9"/>
+                </w:tcPr>
+                <w:p>
+                  <w:pPr>
+                    <w:jc w:val="center"/>
+                    <w:rPr>
+                      <w:rFonts w:asciiTheme="minorHAnsi" w:hAnsiTheme="minorHAnsi"/>
+                      <w:sz w:val="24"/>
+                      <w:szCs w:val="24"/>
+                    </w:rPr>
+                  </w:pPr>
+                  <w:r>
+                    <w:rPr>
+                      <w:rFonts w:asciiTheme="minorHAnsi" w:hAnsiTheme="minorHAnsi"/>
+                      <w:sz w:val="24"/>
+                      <w:szCs w:val="24"/>
+                    </w:rPr>
+                    <w:t>No</w:t>
+                  </w:r>
+                </w:p>
+              </w:tc>
+              <w:tc>
+                <w:tcPr>
+                  <w:tcW w:w="3392" w:type="dxa"/>
+                  <w:shd w:val="clear" w:color="auto" w:fill="D9D9D9" w:themeFill="background1" w:themeFillShade="D9"/>
+                </w:tcPr>
+                <w:p>
+                  <w:pPr>
+                    <w:jc w:val="center"/>
+                    <w:rPr>
+                      <w:rFonts w:asciiTheme="minorHAnsi" w:hAnsiTheme="minorHAnsi"/>
+                      <w:sz w:val="24"/>
+                      <w:szCs w:val="24"/>
+                    </w:rPr>
+                  </w:pPr>
+                  <w:r>
+                    <w:rPr>
+                      <w:rFonts w:asciiTheme="minorHAnsi" w:hAnsiTheme="minorHAnsi"/>
+                      <w:sz w:val="24"/>
+                      <w:szCs w:val="24"/>
+                    </w:rPr>
+                    <w:t>Actor Action</w:t>
+                  </w:r>
+                </w:p>
+              </w:tc>
+              <w:tc>
+                <w:tcPr>
+                  <w:tcW w:w="4770" w:type="dxa"/>
+                  <w:shd w:val="clear" w:color="auto" w:fill="D9D9D9" w:themeFill="background1" w:themeFillShade="D9"/>
+                </w:tcPr>
+                <w:p>
+                  <w:pPr>
+                    <w:jc w:val="center"/>
+                    <w:rPr>
+                      <w:rFonts w:asciiTheme="minorHAnsi" w:hAnsiTheme="minorHAnsi"/>
+                      <w:sz w:val="24"/>
+                      <w:szCs w:val="24"/>
+                    </w:rPr>
+                  </w:pPr>
+                  <w:r>
+                    <w:rPr>
+                      <w:rFonts w:asciiTheme="minorHAnsi" w:hAnsiTheme="minorHAnsi"/>
+                      <w:sz w:val="24"/>
+                      <w:szCs w:val="24"/>
+                    </w:rPr>
+                    <w:t>System Response</w:t>
                   </w:r>
                 </w:p>
               </w:tc>
@@ -3770,7 +3753,7 @@
                       <w:sz w:val="24"/>
                       <w:szCs w:val="24"/>
                     </w:rPr>
-                    <w:t>3</w:t>
+                    <w:t>1</w:t>
                   </w:r>
                 </w:p>
               </w:tc>
@@ -3793,23 +3776,7 @@
                       <w:sz w:val="24"/>
                       <w:szCs w:val="24"/>
                     </w:rPr>
-                    <w:t xml:space="preserve">Length of </w:t>
-                  </w:r>
-                  <w:r>
-                    <w:rPr>
-                      <w:rFonts w:asciiTheme="minorHAnsi" w:hAnsiTheme="minorHAnsi"/>
-                      <w:sz w:val="24"/>
-                      <w:szCs w:val="24"/>
-                    </w:rPr>
-                    <w:t>new</w:t>
-                  </w:r>
-                  <w:r>
-                    <w:rPr>
-                      <w:rFonts w:asciiTheme="minorHAnsi" w:hAnsiTheme="minorHAnsi"/>
-                      <w:sz w:val="24"/>
-                      <w:szCs w:val="24"/>
-                    </w:rPr>
-                    <w:t xml:space="preserve"> password not in range</w:t>
+                    <w:t>Missing of required fields</w:t>
                   </w:r>
                 </w:p>
               </w:tc>
@@ -3832,15 +3799,31 @@
                       <w:sz w:val="24"/>
                       <w:szCs w:val="24"/>
                     </w:rPr>
-                    <w:t>Show message notify user</w:t>
-                  </w:r>
-                  <w:r>
-                    <w:rPr>
-                      <w:rFonts w:asciiTheme="minorHAnsi" w:hAnsiTheme="minorHAnsi"/>
-                      <w:sz w:val="24"/>
-                      <w:szCs w:val="24"/>
-                    </w:rPr>
-                    <w:t>’s</w:t>
+                    <w:t>Show message</w:t>
+                  </w:r>
+                  <w:r>
+                    <w:rPr>
+                      <w:rFonts w:asciiTheme="minorHAnsi" w:hAnsiTheme="minorHAnsi"/>
+                      <w:sz w:val="24"/>
+                      <w:szCs w:val="24"/>
+                    </w:rPr>
+                    <w:t xml:space="preserve"> to</w:t>
+                  </w:r>
+                  <w:r>
+                    <w:rPr>
+                      <w:rFonts w:asciiTheme="minorHAnsi" w:hAnsiTheme="minorHAnsi"/>
+                      <w:sz w:val="24"/>
+                      <w:szCs w:val="24"/>
+                    </w:rPr>
+                    <w:t xml:space="preserve"> notify </w:t>
+                  </w:r>
+                  <w:r>
+                    <w:rPr>
+                      <w:rFonts w:asciiTheme="minorHAnsi" w:hAnsiTheme="minorHAnsi"/>
+                      <w:sz w:val="24"/>
+                      <w:szCs w:val="24"/>
+                    </w:rPr>
+                    <w:t>user</w:t>
                   </w:r>
                   <w:r>
                     <w:rPr>
@@ -3856,23 +3839,23 @@
                       <w:sz w:val="24"/>
                       <w:szCs w:val="24"/>
                     </w:rPr>
-                    <w:t>new</w:t>
-                  </w:r>
-                  <w:r>
-                    <w:rPr>
-                      <w:rFonts w:asciiTheme="minorHAnsi" w:hAnsiTheme="minorHAnsi"/>
-                      <w:sz w:val="24"/>
-                      <w:szCs w:val="24"/>
-                    </w:rPr>
-                    <w:t xml:space="preserve"> password is </w:t>
-                  </w:r>
-                  <w:r>
-                    <w:rPr>
-                      <w:rFonts w:asciiTheme="minorHAnsi" w:hAnsiTheme="minorHAnsi"/>
-                      <w:sz w:val="24"/>
-                      <w:szCs w:val="24"/>
-                    </w:rPr>
-                    <w:t>out-of-bounds</w:t>
+                    <w:t>input</w:t>
+                  </w:r>
+                  <w:r>
+                    <w:rPr>
+                      <w:rFonts w:asciiTheme="minorHAnsi" w:hAnsiTheme="minorHAnsi"/>
+                      <w:sz w:val="24"/>
+                      <w:szCs w:val="24"/>
+                    </w:rPr>
+                    <w:t xml:space="preserve"> </w:t>
+                  </w:r>
+                  <w:r>
+                    <w:rPr>
+                      <w:rFonts w:asciiTheme="minorHAnsi" w:hAnsiTheme="minorHAnsi"/>
+                      <w:sz w:val="24"/>
+                      <w:szCs w:val="24"/>
+                    </w:rPr>
+                    <w:t>missed fields</w:t>
                   </w:r>
                 </w:p>
               </w:tc>
@@ -3897,7 +3880,8 @@
                       <w:sz w:val="24"/>
                       <w:szCs w:val="24"/>
                     </w:rPr>
-                    <w:t>4</w:t>
+                    <w:lastRenderedPageBreak/>
+                    <w:t>2</w:t>
                   </w:r>
                 </w:p>
               </w:tc>
@@ -3920,31 +3904,23 @@
                       <w:sz w:val="24"/>
                       <w:szCs w:val="24"/>
                     </w:rPr>
-                    <w:t xml:space="preserve">Confirm new password </w:t>
-                  </w:r>
-                  <w:r>
-                    <w:rPr>
-                      <w:rFonts w:asciiTheme="minorHAnsi" w:hAnsiTheme="minorHAnsi"/>
-                      <w:sz w:val="24"/>
-                      <w:szCs w:val="24"/>
-                    </w:rPr>
-                    <w:t>does</w:t>
-                  </w:r>
-                  <w:r>
-                    <w:rPr>
-                      <w:rFonts w:asciiTheme="minorHAnsi" w:hAnsiTheme="minorHAnsi"/>
-                      <w:sz w:val="24"/>
-                      <w:szCs w:val="24"/>
-                    </w:rPr>
-                    <w:t xml:space="preserve"> not match</w:t>
-                  </w:r>
-                  <w:r>
-                    <w:rPr>
-                      <w:rFonts w:asciiTheme="minorHAnsi" w:hAnsiTheme="minorHAnsi"/>
-                      <w:sz w:val="24"/>
-                      <w:szCs w:val="24"/>
-                    </w:rPr>
-                    <w:t xml:space="preserve"> with new password</w:t>
+                    <w:t xml:space="preserve">Length of </w:t>
+                  </w:r>
+                  <w:r>
+                    <w:rPr>
+                      <w:rFonts w:asciiTheme="minorHAnsi" w:hAnsiTheme="minorHAnsi"/>
+                      <w:sz w:val="24"/>
+                      <w:szCs w:val="24"/>
+                    </w:rPr>
+                    <w:t>new</w:t>
+                  </w:r>
+                  <w:r>
+                    <w:rPr>
+                      <w:rFonts w:asciiTheme="minorHAnsi" w:hAnsiTheme="minorHAnsi"/>
+                      <w:sz w:val="24"/>
+                      <w:szCs w:val="24"/>
+                    </w:rPr>
+                    <w:t xml:space="preserve"> password not in range</w:t>
                   </w:r>
                 </w:p>
               </w:tc>
@@ -3967,31 +3943,47 @@
                       <w:sz w:val="24"/>
                       <w:szCs w:val="24"/>
                     </w:rPr>
-                    <w:t xml:space="preserve">Show message notify user entered </w:t>
-                  </w:r>
-                  <w:r>
-                    <w:rPr>
-                      <w:rFonts w:asciiTheme="minorHAnsi" w:hAnsiTheme="minorHAnsi"/>
-                      <w:sz w:val="24"/>
-                      <w:szCs w:val="24"/>
-                    </w:rPr>
-                    <w:t>confirm</w:t>
-                  </w:r>
-                  <w:r>
-                    <w:rPr>
-                      <w:rFonts w:asciiTheme="minorHAnsi" w:hAnsiTheme="minorHAnsi"/>
-                      <w:sz w:val="24"/>
-                      <w:szCs w:val="24"/>
-                    </w:rPr>
-                    <w:t xml:space="preserve"> password is not match</w:t>
-                  </w:r>
-                  <w:r>
-                    <w:rPr>
-                      <w:rFonts w:asciiTheme="minorHAnsi" w:hAnsiTheme="minorHAnsi"/>
-                      <w:sz w:val="24"/>
-                      <w:szCs w:val="24"/>
-                    </w:rPr>
-                    <w:t xml:space="preserve"> with their new password</w:t>
+                    <w:t>Show message notify user</w:t>
+                  </w:r>
+                  <w:r>
+                    <w:rPr>
+                      <w:rFonts w:asciiTheme="minorHAnsi" w:hAnsiTheme="minorHAnsi"/>
+                      <w:sz w:val="24"/>
+                      <w:szCs w:val="24"/>
+                    </w:rPr>
+                    <w:t>’s</w:t>
+                  </w:r>
+                  <w:r>
+                    <w:rPr>
+                      <w:rFonts w:asciiTheme="minorHAnsi" w:hAnsiTheme="minorHAnsi"/>
+                      <w:sz w:val="24"/>
+                      <w:szCs w:val="24"/>
+                    </w:rPr>
+                    <w:t xml:space="preserve"> </w:t>
+                  </w:r>
+                  <w:r>
+                    <w:rPr>
+                      <w:rFonts w:asciiTheme="minorHAnsi" w:hAnsiTheme="minorHAnsi"/>
+                      <w:sz w:val="24"/>
+                      <w:szCs w:val="24"/>
+                    </w:rPr>
+                    <w:t>new</w:t>
+                  </w:r>
+                  <w:r>
+                    <w:rPr>
+                      <w:rFonts w:asciiTheme="minorHAnsi" w:hAnsiTheme="minorHAnsi"/>
+                      <w:sz w:val="24"/>
+                      <w:szCs w:val="24"/>
+                    </w:rPr>
+                    <w:t xml:space="preserve"> password is </w:t>
+                  </w:r>
+                  <w:r>
+                    <w:rPr>
+                      <w:rFonts w:asciiTheme="minorHAnsi" w:hAnsiTheme="minorHAnsi"/>
+                      <w:sz w:val="24"/>
+                      <w:szCs w:val="24"/>
+                    </w:rPr>
+                    <w:t>out-of-bounds</w:t>
                   </w:r>
                 </w:p>
               </w:tc>
@@ -4013,7 +4005,6 @@
                 <w:sz w:val="24"/>
                 <w:szCs w:val="24"/>
               </w:rPr>
-              <w:lastRenderedPageBreak/>
               <w:t>Relationships:</w:t>
             </w:r>
             <w:r>
@@ -4032,7 +4023,7 @@
                 <w:sz w:val="24"/>
                 <w:szCs w:val="24"/>
               </w:rPr>
-              <w:t>extended from View profile</w:t>
+              <w:t>N/A</w:t>
             </w:r>
           </w:p>
           <w:p>
@@ -4492,7 +4483,6 @@
                 <w:szCs w:val="24"/>
               </w:rPr>
             </w:pPr>
-            <w:proofErr w:type="spellStart"/>
             <w:r>
               <w:rPr>
                 <w:rFonts w:asciiTheme="minorHAnsi" w:hAnsiTheme="minorHAnsi"/>
@@ -4501,7 +4491,6 @@
               </w:rPr>
               <w:t>KhaNC</w:t>
             </w:r>
-            <w:proofErr w:type="spellEnd"/>
           </w:p>
         </w:tc>
       </w:tr>
@@ -5545,6 +5534,7 @@
                       <w:sz w:val="24"/>
                       <w:szCs w:val="24"/>
                     </w:rPr>
+                    <w:lastRenderedPageBreak/>
                     <w:t>ID</w:t>
                   </w:r>
                   <w:r>
@@ -6011,26 +6001,19 @@
                 <w:sz w:val="24"/>
                 <w:szCs w:val="24"/>
               </w:rPr>
-              <w:t>List of new card request</w:t>
-            </w:r>
-            <w:r>
-              <w:rPr>
-                <w:rFonts w:asciiTheme="minorHAnsi" w:hAnsiTheme="minorHAnsi"/>
-                <w:b w:val="0"/>
-                <w:sz w:val="24"/>
-                <w:szCs w:val="24"/>
-              </w:rPr>
-              <w:t xml:space="preserve"> is always </w:t>
-            </w:r>
-            <w:r>
-              <w:rPr>
-                <w:rFonts w:asciiTheme="minorHAnsi" w:hAnsiTheme="minorHAnsi"/>
-                <w:b w:val="0"/>
-                <w:sz w:val="24"/>
-                <w:szCs w:val="24"/>
-              </w:rPr>
-              <w:t>up-to-date</w:t>
-            </w:r>
+              <w:t>List of new card request is sorted by date of request in descending</w:t>
+            </w:r>
+            <w:r>
+              <w:rPr>
+                <w:rFonts w:asciiTheme="minorHAnsi" w:hAnsiTheme="minorHAnsi"/>
+                <w:b w:val="0"/>
+                <w:sz w:val="24"/>
+                <w:szCs w:val="24"/>
+              </w:rPr>
+              <w:t xml:space="preserve"> order</w:t>
+            </w:r>
+            <w:bookmarkStart w:id="0" w:name="_GoBack"/>
+            <w:bookmarkEnd w:id="0"/>
             <w:r>
               <w:rPr>
                 <w:rFonts w:asciiTheme="minorHAnsi" w:hAnsiTheme="minorHAnsi"/>
@@ -6039,30 +6022,6 @@
                 <w:szCs w:val="24"/>
               </w:rPr>
               <w:t>.</w:t>
-            </w:r>
-          </w:p>
-          <w:p>
-            <w:pPr>
-              <w:pStyle w:val="ListParagraph"/>
-              <w:numPr>
-                <w:ilvl w:val="0"/>
-                <w:numId w:val="3"/>
-              </w:numPr>
-              <w:rPr>
-                <w:rFonts w:asciiTheme="minorHAnsi" w:hAnsiTheme="minorHAnsi"/>
-                <w:b w:val="0"/>
-                <w:sz w:val="24"/>
-                <w:szCs w:val="24"/>
-              </w:rPr>
-            </w:pPr>
-            <w:r>
-              <w:rPr>
-                <w:rFonts w:asciiTheme="minorHAnsi" w:hAnsiTheme="minorHAnsi"/>
-                <w:b w:val="0"/>
-                <w:sz w:val="24"/>
-                <w:szCs w:val="24"/>
-              </w:rPr>
-              <w:t>List of new card request is sorted by date of request in descending.</w:t>
             </w:r>
           </w:p>
           <w:p>
@@ -6724,7 +6683,6 @@
                 <w:szCs w:val="24"/>
               </w:rPr>
             </w:pPr>
-            <w:proofErr w:type="spellStart"/>
             <w:r>
               <w:rPr>
                 <w:rFonts w:asciiTheme="minorHAnsi" w:hAnsiTheme="minorHAnsi"/>
@@ -6733,7 +6691,6 @@
               </w:rPr>
               <w:t>KhaNC</w:t>
             </w:r>
-            <w:proofErr w:type="spellEnd"/>
           </w:p>
         </w:tc>
       </w:tr>
@@ -7238,6 +7195,7 @@
                 <w:sz w:val="24"/>
                 <w:szCs w:val="24"/>
               </w:rPr>
+              <w:lastRenderedPageBreak/>
               <w:t>Fail</w:t>
             </w:r>
             <w:r>
@@ -7283,7 +7241,6 @@
                 <w:sz w:val="24"/>
                 <w:szCs w:val="24"/>
               </w:rPr>
-              <w:lastRenderedPageBreak/>
               <w:t>Main Success Scenario:</w:t>
             </w:r>
           </w:p>
@@ -8783,6 +8740,7 @@
                 <w:sz w:val="24"/>
                 <w:szCs w:val="24"/>
               </w:rPr>
+              <w:lastRenderedPageBreak/>
               <w:t>Exceptions:</w:t>
             </w:r>
             <w:r>
@@ -8811,7 +8769,6 @@
                 <w:sz w:val="24"/>
                 <w:szCs w:val="24"/>
               </w:rPr>
-              <w:lastRenderedPageBreak/>
               <w:t>Relationships:</w:t>
             </w:r>
             <w:r>
@@ -8882,34 +8839,52 @@
                 <w:sz w:val="24"/>
                 <w:szCs w:val="24"/>
               </w:rPr>
-              <w:t>compensation</w:t>
-            </w:r>
-            <w:r>
-              <w:rPr>
-                <w:rFonts w:asciiTheme="minorHAnsi" w:hAnsiTheme="minorHAnsi"/>
-                <w:b w:val="0"/>
-                <w:sz w:val="24"/>
-                <w:szCs w:val="24"/>
-              </w:rPr>
-              <w:t xml:space="preserve"> request is always </w:t>
-            </w:r>
-            <w:r>
-              <w:rPr>
-                <w:rFonts w:asciiTheme="minorHAnsi" w:hAnsiTheme="minorHAnsi"/>
-                <w:b w:val="0"/>
-                <w:sz w:val="24"/>
-                <w:szCs w:val="24"/>
-              </w:rPr>
-              <w:t>up-to-date</w:t>
-            </w:r>
-            <w:r>
-              <w:rPr>
-                <w:rFonts w:asciiTheme="minorHAnsi" w:hAnsiTheme="minorHAnsi"/>
-                <w:b w:val="0"/>
-                <w:sz w:val="24"/>
-                <w:szCs w:val="24"/>
-              </w:rPr>
-              <w:t>.</w:t>
+              <w:t xml:space="preserve">compensation </w:t>
+            </w:r>
+            <w:r>
+              <w:rPr>
+                <w:rFonts w:asciiTheme="minorHAnsi" w:hAnsiTheme="minorHAnsi"/>
+                <w:b w:val="0"/>
+                <w:sz w:val="24"/>
+                <w:szCs w:val="24"/>
+              </w:rPr>
+              <w:t>request is sorted by get</w:t>
+            </w:r>
+            <w:r>
+              <w:rPr>
+                <w:rFonts w:asciiTheme="minorHAnsi" w:hAnsiTheme="minorHAnsi"/>
+                <w:b w:val="0"/>
+                <w:sz w:val="24"/>
+                <w:szCs w:val="24"/>
+              </w:rPr>
+              <w:t xml:space="preserve"> request</w:t>
+            </w:r>
+            <w:r>
+              <w:rPr>
+                <w:rFonts w:asciiTheme="minorHAnsi" w:hAnsiTheme="minorHAnsi"/>
+                <w:b w:val="0"/>
+                <w:sz w:val="24"/>
+                <w:szCs w:val="24"/>
+              </w:rPr>
+              <w:t xml:space="preserve"> date</w:t>
+            </w:r>
+            <w:r>
+              <w:rPr>
+                <w:rFonts w:asciiTheme="minorHAnsi" w:hAnsiTheme="minorHAnsi"/>
+                <w:b w:val="0"/>
+                <w:sz w:val="24"/>
+                <w:szCs w:val="24"/>
+              </w:rPr>
+              <w:t xml:space="preserve"> in descending</w:t>
+            </w:r>
+            <w:r>
+              <w:rPr>
+                <w:rFonts w:asciiTheme="minorHAnsi" w:hAnsiTheme="minorHAnsi"/>
+                <w:b w:val="0"/>
+                <w:sz w:val="24"/>
+                <w:szCs w:val="24"/>
+              </w:rPr>
+              <w:t xml:space="preserve"> order.</w:t>
             </w:r>
           </w:p>
           <w:p>
@@ -8933,52 +8908,25 @@
                 <w:sz w:val="24"/>
                 <w:szCs w:val="24"/>
               </w:rPr>
-              <w:t xml:space="preserve">List of </w:t>
-            </w:r>
-            <w:r>
-              <w:rPr>
-                <w:rFonts w:asciiTheme="minorHAnsi" w:hAnsiTheme="minorHAnsi"/>
-                <w:b w:val="0"/>
-                <w:sz w:val="24"/>
-                <w:szCs w:val="24"/>
-              </w:rPr>
-              <w:t xml:space="preserve">compensation </w:t>
-            </w:r>
-            <w:r>
-              <w:rPr>
-                <w:rFonts w:asciiTheme="minorHAnsi" w:hAnsiTheme="minorHAnsi"/>
-                <w:b w:val="0"/>
-                <w:sz w:val="24"/>
-                <w:szCs w:val="24"/>
-              </w:rPr>
-              <w:t>request is sorted by get</w:t>
-            </w:r>
-            <w:r>
-              <w:rPr>
-                <w:rFonts w:asciiTheme="minorHAnsi" w:hAnsiTheme="minorHAnsi"/>
-                <w:b w:val="0"/>
-                <w:sz w:val="24"/>
-                <w:szCs w:val="24"/>
-              </w:rPr>
-              <w:t xml:space="preserve"> request</w:t>
-            </w:r>
-            <w:r>
-              <w:rPr>
-                <w:rFonts w:asciiTheme="minorHAnsi" w:hAnsiTheme="minorHAnsi"/>
-                <w:b w:val="0"/>
-                <w:sz w:val="24"/>
-                <w:szCs w:val="24"/>
-              </w:rPr>
-              <w:t xml:space="preserve"> date</w:t>
-            </w:r>
-            <w:r>
-              <w:rPr>
-                <w:rFonts w:asciiTheme="minorHAnsi" w:hAnsiTheme="minorHAnsi"/>
-                <w:b w:val="0"/>
-                <w:sz w:val="24"/>
-                <w:szCs w:val="24"/>
-              </w:rPr>
-              <w:t xml:space="preserve"> in descending.</w:t>
+              <w:t>With unsolved request, it</w:t>
+            </w:r>
+            <w:r>
+              <w:rPr>
+                <w:rFonts w:asciiTheme="minorHAnsi" w:hAnsiTheme="minorHAnsi"/>
+                <w:b w:val="0"/>
+                <w:sz w:val="24"/>
+                <w:szCs w:val="24"/>
+              </w:rPr>
+              <w:t>s solved date does</w:t>
+            </w:r>
+            <w:r>
+              <w:rPr>
+                <w:rFonts w:asciiTheme="minorHAnsi" w:hAnsiTheme="minorHAnsi"/>
+                <w:b w:val="0"/>
+                <w:sz w:val="24"/>
+                <w:szCs w:val="24"/>
+              </w:rPr>
+              <w:t xml:space="preserve"> not exist.</w:t>
             </w:r>
           </w:p>
           <w:p>
@@ -9002,25 +8950,115 @@
                 <w:sz w:val="24"/>
                 <w:szCs w:val="24"/>
               </w:rPr>
-              <w:t>With unsolved request, it</w:t>
-            </w:r>
-            <w:r>
-              <w:rPr>
-                <w:rFonts w:asciiTheme="minorHAnsi" w:hAnsiTheme="minorHAnsi"/>
-                <w:b w:val="0"/>
-                <w:sz w:val="24"/>
-                <w:szCs w:val="24"/>
-              </w:rPr>
-              <w:t>s solved date does</w:t>
-            </w:r>
-            <w:r>
-              <w:rPr>
-                <w:rFonts w:asciiTheme="minorHAnsi" w:hAnsiTheme="minorHAnsi"/>
-                <w:b w:val="0"/>
-                <w:sz w:val="24"/>
-                <w:szCs w:val="24"/>
-              </w:rPr>
-              <w:t xml:space="preserve"> not exist.</w:t>
+              <w:t>A compensation request could have one of three decision is</w:t>
+            </w:r>
+            <w:r>
+              <w:rPr>
+                <w:rFonts w:asciiTheme="minorHAnsi" w:hAnsiTheme="minorHAnsi"/>
+                <w:b w:val="0"/>
+                <w:sz w:val="24"/>
+                <w:szCs w:val="24"/>
+              </w:rPr>
+              <w:t>:</w:t>
+            </w:r>
+          </w:p>
+          <w:p>
+            <w:pPr>
+              <w:pStyle w:val="ListParagraph"/>
+              <w:numPr>
+                <w:ilvl w:val="0"/>
+                <w:numId w:val="11"/>
+              </w:numPr>
+              <w:rPr>
+                <w:rFonts w:asciiTheme="minorHAnsi" w:hAnsiTheme="minorHAnsi"/>
+                <w:b w:val="0"/>
+                <w:sz w:val="24"/>
+                <w:szCs w:val="24"/>
+              </w:rPr>
+            </w:pPr>
+            <w:r>
+              <w:rPr>
+                <w:rFonts w:asciiTheme="minorHAnsi" w:hAnsiTheme="minorHAnsi"/>
+                <w:b w:val="0"/>
+                <w:sz w:val="24"/>
+                <w:szCs w:val="24"/>
+              </w:rPr>
+              <w:t>“Chưa quyết đị</w:t>
+            </w:r>
+            <w:r>
+              <w:rPr>
+                <w:rFonts w:asciiTheme="minorHAnsi" w:hAnsiTheme="minorHAnsi"/>
+                <w:b w:val="0"/>
+                <w:sz w:val="24"/>
+                <w:szCs w:val="24"/>
+              </w:rPr>
+              <w:t>nh”</w:t>
+            </w:r>
+          </w:p>
+          <w:p>
+            <w:pPr>
+              <w:pStyle w:val="ListParagraph"/>
+              <w:numPr>
+                <w:ilvl w:val="0"/>
+                <w:numId w:val="11"/>
+              </w:numPr>
+              <w:rPr>
+                <w:rFonts w:asciiTheme="minorHAnsi" w:hAnsiTheme="minorHAnsi"/>
+                <w:b w:val="0"/>
+                <w:sz w:val="24"/>
+                <w:szCs w:val="24"/>
+              </w:rPr>
+            </w:pPr>
+            <w:r>
+              <w:rPr>
+                <w:rFonts w:asciiTheme="minorHAnsi" w:hAnsiTheme="minorHAnsi"/>
+                <w:b w:val="0"/>
+                <w:sz w:val="24"/>
+                <w:szCs w:val="24"/>
+              </w:rPr>
+              <w:t>“Chấp nhận bồi thườ</w:t>
+            </w:r>
+            <w:r>
+              <w:rPr>
+                <w:rFonts w:asciiTheme="minorHAnsi" w:hAnsiTheme="minorHAnsi"/>
+                <w:b w:val="0"/>
+                <w:sz w:val="24"/>
+                <w:szCs w:val="24"/>
+              </w:rPr>
+              <w:t>ng”</w:t>
+            </w:r>
+          </w:p>
+          <w:p>
+            <w:pPr>
+              <w:pStyle w:val="ListParagraph"/>
+              <w:numPr>
+                <w:ilvl w:val="0"/>
+                <w:numId w:val="11"/>
+              </w:numPr>
+              <w:rPr>
+                <w:rFonts w:asciiTheme="minorHAnsi" w:hAnsiTheme="minorHAnsi"/>
+                <w:b w:val="0"/>
+                <w:sz w:val="24"/>
+                <w:szCs w:val="24"/>
+              </w:rPr>
+            </w:pPr>
+            <w:r>
+              <w:rPr>
+                <w:rFonts w:asciiTheme="minorHAnsi" w:hAnsiTheme="minorHAnsi"/>
+                <w:b w:val="0"/>
+                <w:sz w:val="24"/>
+                <w:szCs w:val="24"/>
+              </w:rPr>
+              <w:t>“Từ chối bồi thườ</w:t>
+            </w:r>
+            <w:r>
+              <w:rPr>
+                <w:rFonts w:asciiTheme="minorHAnsi" w:hAnsiTheme="minorHAnsi"/>
+                <w:b w:val="0"/>
+                <w:sz w:val="24"/>
+                <w:szCs w:val="24"/>
+              </w:rPr>
+              <w:t>ng”</w:t>
             </w:r>
           </w:p>
           <w:p>
@@ -9044,227 +9082,16 @@
                 <w:sz w:val="24"/>
                 <w:szCs w:val="24"/>
               </w:rPr>
-              <w:t>A compensation request could have one of three decision is “</w:t>
-            </w:r>
-            <w:proofErr w:type="spellStart"/>
-            <w:r>
-              <w:rPr>
-                <w:rFonts w:asciiTheme="minorHAnsi" w:hAnsiTheme="minorHAnsi"/>
-                <w:b w:val="0"/>
-                <w:sz w:val="24"/>
-                <w:szCs w:val="24"/>
-              </w:rPr>
-              <w:t>Chưa</w:t>
-            </w:r>
-            <w:proofErr w:type="spellEnd"/>
-            <w:r>
-              <w:rPr>
-                <w:rFonts w:asciiTheme="minorHAnsi" w:hAnsiTheme="minorHAnsi"/>
-                <w:b w:val="0"/>
-                <w:sz w:val="24"/>
-                <w:szCs w:val="24"/>
-              </w:rPr>
-              <w:t xml:space="preserve"> </w:t>
-            </w:r>
-            <w:proofErr w:type="spellStart"/>
-            <w:r>
-              <w:rPr>
-                <w:rFonts w:asciiTheme="minorHAnsi" w:hAnsiTheme="minorHAnsi"/>
-                <w:b w:val="0"/>
-                <w:sz w:val="24"/>
-                <w:szCs w:val="24"/>
-              </w:rPr>
-              <w:t>quyết</w:t>
-            </w:r>
-            <w:proofErr w:type="spellEnd"/>
-            <w:r>
-              <w:rPr>
-                <w:rFonts w:asciiTheme="minorHAnsi" w:hAnsiTheme="minorHAnsi"/>
-                <w:b w:val="0"/>
-                <w:sz w:val="24"/>
-                <w:szCs w:val="24"/>
-              </w:rPr>
-              <w:t xml:space="preserve"> </w:t>
-            </w:r>
-            <w:proofErr w:type="spellStart"/>
-            <w:r>
-              <w:rPr>
-                <w:rFonts w:asciiTheme="minorHAnsi" w:hAnsiTheme="minorHAnsi"/>
-                <w:b w:val="0"/>
-                <w:sz w:val="24"/>
-                <w:szCs w:val="24"/>
-              </w:rPr>
-              <w:t>định</w:t>
-            </w:r>
-            <w:proofErr w:type="spellEnd"/>
-            <w:r>
-              <w:rPr>
-                <w:rFonts w:asciiTheme="minorHAnsi" w:hAnsiTheme="minorHAnsi"/>
-                <w:b w:val="0"/>
-                <w:sz w:val="24"/>
-                <w:szCs w:val="24"/>
-              </w:rPr>
-              <w:t>”, “</w:t>
-            </w:r>
-            <w:proofErr w:type="spellStart"/>
-            <w:r>
-              <w:rPr>
-                <w:rFonts w:asciiTheme="minorHAnsi" w:hAnsiTheme="minorHAnsi"/>
-                <w:b w:val="0"/>
-                <w:sz w:val="24"/>
-                <w:szCs w:val="24"/>
-              </w:rPr>
-              <w:t>Chấp</w:t>
-            </w:r>
-            <w:proofErr w:type="spellEnd"/>
-            <w:r>
-              <w:rPr>
-                <w:rFonts w:asciiTheme="minorHAnsi" w:hAnsiTheme="minorHAnsi"/>
-                <w:b w:val="0"/>
-                <w:sz w:val="24"/>
-                <w:szCs w:val="24"/>
-              </w:rPr>
-              <w:t xml:space="preserve"> </w:t>
-            </w:r>
-            <w:proofErr w:type="spellStart"/>
-            <w:r>
-              <w:rPr>
-                <w:rFonts w:asciiTheme="minorHAnsi" w:hAnsiTheme="minorHAnsi"/>
-                <w:b w:val="0"/>
-                <w:sz w:val="24"/>
-                <w:szCs w:val="24"/>
-              </w:rPr>
-              <w:t>nhận</w:t>
-            </w:r>
-            <w:proofErr w:type="spellEnd"/>
-            <w:r>
-              <w:rPr>
-                <w:rFonts w:asciiTheme="minorHAnsi" w:hAnsiTheme="minorHAnsi"/>
-                <w:b w:val="0"/>
-                <w:sz w:val="24"/>
-                <w:szCs w:val="24"/>
-              </w:rPr>
-              <w:t xml:space="preserve"> </w:t>
-            </w:r>
-            <w:proofErr w:type="spellStart"/>
-            <w:r>
-              <w:rPr>
-                <w:rFonts w:asciiTheme="minorHAnsi" w:hAnsiTheme="minorHAnsi"/>
-                <w:b w:val="0"/>
-                <w:sz w:val="24"/>
-                <w:szCs w:val="24"/>
-              </w:rPr>
-              <w:t>bồi</w:t>
-            </w:r>
-            <w:proofErr w:type="spellEnd"/>
-            <w:r>
-              <w:rPr>
-                <w:rFonts w:asciiTheme="minorHAnsi" w:hAnsiTheme="minorHAnsi"/>
-                <w:b w:val="0"/>
-                <w:sz w:val="24"/>
-                <w:szCs w:val="24"/>
-              </w:rPr>
-              <w:t xml:space="preserve"> </w:t>
-            </w:r>
-            <w:proofErr w:type="spellStart"/>
-            <w:r>
-              <w:rPr>
-                <w:rFonts w:asciiTheme="minorHAnsi" w:hAnsiTheme="minorHAnsi"/>
-                <w:b w:val="0"/>
-                <w:sz w:val="24"/>
-                <w:szCs w:val="24"/>
-              </w:rPr>
-              <w:t>thường</w:t>
-            </w:r>
-            <w:proofErr w:type="spellEnd"/>
-            <w:r>
-              <w:rPr>
-                <w:rFonts w:asciiTheme="minorHAnsi" w:hAnsiTheme="minorHAnsi"/>
-                <w:b w:val="0"/>
-                <w:sz w:val="24"/>
-                <w:szCs w:val="24"/>
-              </w:rPr>
-              <w:t>” and “</w:t>
-            </w:r>
-            <w:proofErr w:type="spellStart"/>
-            <w:r>
-              <w:rPr>
-                <w:rFonts w:asciiTheme="minorHAnsi" w:hAnsiTheme="minorHAnsi"/>
-                <w:b w:val="0"/>
-                <w:sz w:val="24"/>
-                <w:szCs w:val="24"/>
-              </w:rPr>
-              <w:t>Từ</w:t>
-            </w:r>
-            <w:proofErr w:type="spellEnd"/>
-            <w:r>
-              <w:rPr>
-                <w:rFonts w:asciiTheme="minorHAnsi" w:hAnsiTheme="minorHAnsi"/>
-                <w:b w:val="0"/>
-                <w:sz w:val="24"/>
-                <w:szCs w:val="24"/>
-              </w:rPr>
-              <w:t xml:space="preserve"> </w:t>
-            </w:r>
-            <w:proofErr w:type="spellStart"/>
-            <w:r>
-              <w:rPr>
-                <w:rFonts w:asciiTheme="minorHAnsi" w:hAnsiTheme="minorHAnsi"/>
-                <w:b w:val="0"/>
-                <w:sz w:val="24"/>
-                <w:szCs w:val="24"/>
-              </w:rPr>
-              <w:t>chối</w:t>
-            </w:r>
-            <w:proofErr w:type="spellEnd"/>
-            <w:r>
-              <w:rPr>
-                <w:rFonts w:asciiTheme="minorHAnsi" w:hAnsiTheme="minorHAnsi"/>
-                <w:b w:val="0"/>
-                <w:sz w:val="24"/>
-                <w:szCs w:val="24"/>
-              </w:rPr>
-              <w:t xml:space="preserve"> </w:t>
-            </w:r>
-            <w:proofErr w:type="spellStart"/>
-            <w:r>
-              <w:rPr>
-                <w:rFonts w:asciiTheme="minorHAnsi" w:hAnsiTheme="minorHAnsi"/>
-                <w:b w:val="0"/>
-                <w:sz w:val="24"/>
-                <w:szCs w:val="24"/>
-              </w:rPr>
-              <w:t>bồi</w:t>
-            </w:r>
-            <w:proofErr w:type="spellEnd"/>
-            <w:r>
-              <w:rPr>
-                <w:rFonts w:asciiTheme="minorHAnsi" w:hAnsiTheme="minorHAnsi"/>
-                <w:b w:val="0"/>
-                <w:sz w:val="24"/>
-                <w:szCs w:val="24"/>
-              </w:rPr>
-              <w:t xml:space="preserve"> </w:t>
-            </w:r>
-            <w:proofErr w:type="spellStart"/>
-            <w:r>
-              <w:rPr>
-                <w:rFonts w:asciiTheme="minorHAnsi" w:hAnsiTheme="minorHAnsi"/>
-                <w:b w:val="0"/>
-                <w:sz w:val="24"/>
-                <w:szCs w:val="24"/>
-              </w:rPr>
-              <w:t>thường</w:t>
-            </w:r>
-            <w:proofErr w:type="spellEnd"/>
-            <w:r>
-              <w:rPr>
-                <w:rFonts w:asciiTheme="minorHAnsi" w:hAnsiTheme="minorHAnsi"/>
-                <w:b w:val="0"/>
-                <w:sz w:val="24"/>
-                <w:szCs w:val="24"/>
-              </w:rPr>
-              <w:t>”.</w:t>
+              <w:t>A compensation request could have one of three status is</w:t>
+            </w:r>
+            <w:r>
+              <w:rPr>
+                <w:rFonts w:asciiTheme="minorHAnsi" w:hAnsiTheme="minorHAnsi"/>
+                <w:b w:val="0"/>
+                <w:sz w:val="24"/>
+                <w:szCs w:val="24"/>
+              </w:rPr>
+              <w:t>:</w:t>
             </w:r>
           </w:p>
           <w:p>
@@ -9272,7 +9099,7 @@
               <w:pStyle w:val="ListParagraph"/>
               <w:numPr>
                 <w:ilvl w:val="0"/>
-                <w:numId w:val="3"/>
+                <w:numId w:val="12"/>
               </w:numPr>
               <w:rPr>
                 <w:rFonts w:asciiTheme="minorHAnsi" w:hAnsiTheme="minorHAnsi"/>
@@ -9288,147 +9115,82 @@
                 <w:sz w:val="24"/>
                 <w:szCs w:val="24"/>
               </w:rPr>
-              <w:t>A compensation request could have one of three status is “</w:t>
-            </w:r>
-            <w:proofErr w:type="spellStart"/>
-            <w:r>
-              <w:rPr>
-                <w:rFonts w:asciiTheme="minorHAnsi" w:hAnsiTheme="minorHAnsi"/>
-                <w:b w:val="0"/>
-                <w:sz w:val="24"/>
-                <w:szCs w:val="24"/>
-              </w:rPr>
-              <w:t>Đang</w:t>
-            </w:r>
-            <w:proofErr w:type="spellEnd"/>
-            <w:r>
-              <w:rPr>
-                <w:rFonts w:asciiTheme="minorHAnsi" w:hAnsiTheme="minorHAnsi"/>
-                <w:b w:val="0"/>
-                <w:sz w:val="24"/>
-                <w:szCs w:val="24"/>
-              </w:rPr>
-              <w:t xml:space="preserve"> </w:t>
-            </w:r>
-            <w:proofErr w:type="spellStart"/>
-            <w:r>
-              <w:rPr>
-                <w:rFonts w:asciiTheme="minorHAnsi" w:hAnsiTheme="minorHAnsi"/>
-                <w:b w:val="0"/>
-                <w:sz w:val="24"/>
-                <w:szCs w:val="24"/>
-              </w:rPr>
-              <w:t>xử</w:t>
-            </w:r>
-            <w:proofErr w:type="spellEnd"/>
-            <w:r>
-              <w:rPr>
-                <w:rFonts w:asciiTheme="minorHAnsi" w:hAnsiTheme="minorHAnsi"/>
-                <w:b w:val="0"/>
-                <w:sz w:val="24"/>
-                <w:szCs w:val="24"/>
-              </w:rPr>
-              <w:t xml:space="preserve"> </w:t>
-            </w:r>
-            <w:proofErr w:type="spellStart"/>
-            <w:r>
-              <w:rPr>
-                <w:rFonts w:asciiTheme="minorHAnsi" w:hAnsiTheme="minorHAnsi"/>
-                <w:b w:val="0"/>
-                <w:sz w:val="24"/>
-                <w:szCs w:val="24"/>
-              </w:rPr>
-              <w:t>lý</w:t>
-            </w:r>
-            <w:proofErr w:type="spellEnd"/>
-            <w:r>
-              <w:rPr>
-                <w:rFonts w:asciiTheme="minorHAnsi" w:hAnsiTheme="minorHAnsi"/>
-                <w:b w:val="0"/>
-                <w:sz w:val="24"/>
-                <w:szCs w:val="24"/>
-              </w:rPr>
-              <w:t>”, “</w:t>
-            </w:r>
-            <w:proofErr w:type="spellStart"/>
-            <w:r>
-              <w:rPr>
-                <w:rFonts w:asciiTheme="minorHAnsi" w:hAnsiTheme="minorHAnsi"/>
-                <w:b w:val="0"/>
-                <w:sz w:val="24"/>
-                <w:szCs w:val="24"/>
-              </w:rPr>
-              <w:t>Hoàn</w:t>
-            </w:r>
-            <w:proofErr w:type="spellEnd"/>
-            <w:r>
-              <w:rPr>
-                <w:rFonts w:asciiTheme="minorHAnsi" w:hAnsiTheme="minorHAnsi"/>
-                <w:b w:val="0"/>
-                <w:sz w:val="24"/>
-                <w:szCs w:val="24"/>
-              </w:rPr>
-              <w:t xml:space="preserve"> </w:t>
-            </w:r>
-            <w:proofErr w:type="spellStart"/>
-            <w:r>
-              <w:rPr>
-                <w:rFonts w:asciiTheme="minorHAnsi" w:hAnsiTheme="minorHAnsi"/>
-                <w:b w:val="0"/>
-                <w:sz w:val="24"/>
-                <w:szCs w:val="24"/>
-              </w:rPr>
-              <w:t>tất</w:t>
-            </w:r>
-            <w:proofErr w:type="spellEnd"/>
-            <w:r>
-              <w:rPr>
-                <w:rFonts w:asciiTheme="minorHAnsi" w:hAnsiTheme="minorHAnsi"/>
-                <w:b w:val="0"/>
-                <w:sz w:val="24"/>
-                <w:szCs w:val="24"/>
-              </w:rPr>
-              <w:t>” and “</w:t>
-            </w:r>
-            <w:proofErr w:type="spellStart"/>
-            <w:r>
-              <w:rPr>
-                <w:rFonts w:asciiTheme="minorHAnsi" w:hAnsiTheme="minorHAnsi"/>
-                <w:b w:val="0"/>
-                <w:sz w:val="24"/>
-                <w:szCs w:val="24"/>
-              </w:rPr>
-              <w:t>Hủy</w:t>
-            </w:r>
-            <w:proofErr w:type="spellEnd"/>
-            <w:r>
-              <w:rPr>
-                <w:rFonts w:asciiTheme="minorHAnsi" w:hAnsiTheme="minorHAnsi"/>
-                <w:b w:val="0"/>
-                <w:sz w:val="24"/>
-                <w:szCs w:val="24"/>
-              </w:rPr>
-              <w:t xml:space="preserve"> </w:t>
-            </w:r>
-            <w:proofErr w:type="spellStart"/>
-            <w:r>
-              <w:rPr>
-                <w:rFonts w:asciiTheme="minorHAnsi" w:hAnsiTheme="minorHAnsi"/>
-                <w:b w:val="0"/>
-                <w:sz w:val="24"/>
-                <w:szCs w:val="24"/>
-              </w:rPr>
-              <w:t>bỏ</w:t>
-            </w:r>
-            <w:proofErr w:type="spellEnd"/>
-            <w:r>
-              <w:rPr>
-                <w:rFonts w:asciiTheme="minorHAnsi" w:hAnsiTheme="minorHAnsi"/>
-                <w:b w:val="0"/>
-                <w:sz w:val="24"/>
-                <w:szCs w:val="24"/>
-              </w:rPr>
-              <w:t>”.</w:t>
+              <w:t>“Đang xử</w:t>
+            </w:r>
+            <w:r>
+              <w:rPr>
+                <w:rFonts w:asciiTheme="minorHAnsi" w:hAnsiTheme="minorHAnsi"/>
+                <w:b w:val="0"/>
+                <w:sz w:val="24"/>
+                <w:szCs w:val="24"/>
+              </w:rPr>
+              <w:t xml:space="preserve"> lý”</w:t>
+            </w:r>
+          </w:p>
+          <w:p>
+            <w:pPr>
+              <w:pStyle w:val="ListParagraph"/>
+              <w:numPr>
+                <w:ilvl w:val="0"/>
+                <w:numId w:val="12"/>
+              </w:numPr>
+              <w:rPr>
+                <w:rFonts w:asciiTheme="minorHAnsi" w:hAnsiTheme="minorHAnsi"/>
+                <w:b w:val="0"/>
+                <w:sz w:val="24"/>
+                <w:szCs w:val="24"/>
+              </w:rPr>
+            </w:pPr>
+            <w:r>
+              <w:rPr>
+                <w:rFonts w:asciiTheme="minorHAnsi" w:hAnsiTheme="minorHAnsi"/>
+                <w:b w:val="0"/>
+                <w:sz w:val="24"/>
+                <w:szCs w:val="24"/>
+              </w:rPr>
+              <w:t>“Hoàn tấ</w:t>
+            </w:r>
+            <w:r>
+              <w:rPr>
+                <w:rFonts w:asciiTheme="minorHAnsi" w:hAnsiTheme="minorHAnsi"/>
+                <w:b w:val="0"/>
+                <w:sz w:val="24"/>
+                <w:szCs w:val="24"/>
+              </w:rPr>
+              <w:t>t”</w:t>
+            </w:r>
+          </w:p>
+          <w:p>
+            <w:pPr>
+              <w:pStyle w:val="ListParagraph"/>
+              <w:numPr>
+                <w:ilvl w:val="0"/>
+                <w:numId w:val="12"/>
+              </w:numPr>
+              <w:rPr>
+                <w:rFonts w:asciiTheme="minorHAnsi" w:hAnsiTheme="minorHAnsi"/>
+                <w:b w:val="0"/>
+                <w:sz w:val="24"/>
+                <w:szCs w:val="24"/>
+              </w:rPr>
+            </w:pPr>
+            <w:r>
+              <w:rPr>
+                <w:rFonts w:asciiTheme="minorHAnsi" w:hAnsiTheme="minorHAnsi"/>
+                <w:b w:val="0"/>
+                <w:sz w:val="24"/>
+                <w:szCs w:val="24"/>
+              </w:rPr>
+              <w:t>“Hủy bỏ</w:t>
+            </w:r>
+            <w:r>
+              <w:rPr>
+                <w:rFonts w:asciiTheme="minorHAnsi" w:hAnsiTheme="minorHAnsi"/>
+                <w:b w:val="0"/>
+                <w:sz w:val="24"/>
+                <w:szCs w:val="24"/>
+              </w:rPr>
+              <w:t>”</w:t>
             </w:r>
           </w:p>
           <w:p>
@@ -9885,7 +9647,6 @@
                 <w:szCs w:val="24"/>
               </w:rPr>
             </w:pPr>
-            <w:proofErr w:type="spellStart"/>
             <w:r>
               <w:rPr>
                 <w:rFonts w:asciiTheme="minorHAnsi" w:hAnsiTheme="minorHAnsi"/>
@@ -9894,7 +9655,6 @@
               </w:rPr>
               <w:t>KhaNC</w:t>
             </w:r>
-            <w:proofErr w:type="spellEnd"/>
           </w:p>
         </w:tc>
       </w:tr>
@@ -10611,6 +10371,7 @@
                       <w:sz w:val="24"/>
                       <w:szCs w:val="24"/>
                     </w:rPr>
+                    <w:lastRenderedPageBreak/>
                     <w:t xml:space="preserve">Customer’s code: </w:t>
                   </w:r>
                   <w:r>
@@ -10743,7 +10504,6 @@
                       <w:sz w:val="24"/>
                       <w:szCs w:val="24"/>
                     </w:rPr>
-                    <w:lastRenderedPageBreak/>
                     <w:t>Customer’s contract code: link to contract detail page.</w:t>
                   </w:r>
                 </w:p>
@@ -11365,16 +11125,7 @@
                 <w:sz w:val="24"/>
                 <w:szCs w:val="24"/>
               </w:rPr>
-              <w:t>Edit customer information</w:t>
-            </w:r>
-            <w:r>
-              <w:rPr>
-                <w:rFonts w:asciiTheme="minorHAnsi" w:hAnsiTheme="minorHAnsi"/>
-                <w:b w:val="0"/>
-                <w:sz w:val="24"/>
-                <w:szCs w:val="24"/>
-              </w:rPr>
-              <w:t>.</w:t>
+              <w:t>N/A</w:t>
             </w:r>
           </w:p>
           <w:p>
@@ -11405,37 +11156,18 @@
               </w:numPr>
               <w:rPr>
                 <w:rFonts w:asciiTheme="minorHAnsi" w:hAnsiTheme="minorHAnsi"/>
-                <w:b w:val="0"/>
-                <w:sz w:val="24"/>
-                <w:szCs w:val="24"/>
-              </w:rPr>
-            </w:pPr>
-            <w:r>
-              <w:rPr>
-                <w:rFonts w:asciiTheme="minorHAnsi" w:hAnsiTheme="minorHAnsi"/>
-                <w:b w:val="0"/>
-                <w:sz w:val="24"/>
-                <w:szCs w:val="24"/>
-              </w:rPr>
-              <w:t xml:space="preserve">Customer’s detail information is always </w:t>
-            </w:r>
-            <w:r>
-              <w:rPr>
-                <w:rFonts w:asciiTheme="minorHAnsi" w:hAnsiTheme="minorHAnsi"/>
-                <w:b w:val="0"/>
-                <w:sz w:val="24"/>
-                <w:szCs w:val="24"/>
-              </w:rPr>
-              <w:t>up-to-date</w:t>
-            </w:r>
-            <w:r>
-              <w:rPr>
-                <w:rFonts w:asciiTheme="minorHAnsi" w:hAnsiTheme="minorHAnsi"/>
-                <w:b w:val="0"/>
-                <w:sz w:val="24"/>
-                <w:szCs w:val="24"/>
-              </w:rPr>
-              <w:t>.</w:t>
+                <w:sz w:val="24"/>
+                <w:szCs w:val="24"/>
+              </w:rPr>
+            </w:pPr>
+            <w:r>
+              <w:rPr>
+                <w:rFonts w:asciiTheme="minorHAnsi" w:hAnsiTheme="minorHAnsi"/>
+                <w:b w:val="0"/>
+                <w:sz w:val="24"/>
+                <w:szCs w:val="24"/>
+              </w:rPr>
+              <w:t>Staff can clicks on NFC tag ID link and contract code link to view their detail information.</w:t>
             </w:r>
           </w:p>
           <w:p>
@@ -11458,7 +11190,7 @@
                 <w:sz w:val="24"/>
                 <w:szCs w:val="24"/>
               </w:rPr>
-              <w:t>Staff can clicks on NFC tag ID link and contract code link to view their detail information.</w:t>
+              <w:t>Staff can view all customer’s card and each card’s access history.</w:t>
             </w:r>
           </w:p>
           <w:p>
@@ -11481,7 +11213,16 @@
                 <w:sz w:val="24"/>
                 <w:szCs w:val="24"/>
               </w:rPr>
-              <w:t>Staff can view all customer’s card and each card’s access history.</w:t>
+              <w:t>Contract’s statu</w:t>
+            </w:r>
+            <w:r>
+              <w:rPr>
+                <w:rFonts w:asciiTheme="minorHAnsi" w:hAnsiTheme="minorHAnsi"/>
+                <w:b w:val="0"/>
+                <w:sz w:val="24"/>
+                <w:szCs w:val="24"/>
+              </w:rPr>
+              <w:t>s is one of 6 below:</w:t>
             </w:r>
           </w:p>
           <w:p>
@@ -11489,31 +11230,23 @@
               <w:pStyle w:val="ListParagraph"/>
               <w:numPr>
                 <w:ilvl w:val="0"/>
-                <w:numId w:val="3"/>
+                <w:numId w:val="13"/>
               </w:numPr>
               <w:rPr>
                 <w:rFonts w:asciiTheme="minorHAnsi" w:hAnsiTheme="minorHAnsi"/>
-                <w:sz w:val="24"/>
-                <w:szCs w:val="24"/>
-              </w:rPr>
-            </w:pPr>
-            <w:r>
-              <w:rPr>
-                <w:rFonts w:asciiTheme="minorHAnsi" w:hAnsiTheme="minorHAnsi"/>
-                <w:b w:val="0"/>
-                <w:sz w:val="24"/>
-                <w:szCs w:val="24"/>
-              </w:rPr>
-              <w:t>Contract’s statu</w:t>
-            </w:r>
-            <w:r>
-              <w:rPr>
-                <w:rFonts w:asciiTheme="minorHAnsi" w:hAnsiTheme="minorHAnsi"/>
-                <w:b w:val="0"/>
-                <w:sz w:val="24"/>
-                <w:szCs w:val="24"/>
-              </w:rPr>
-              <w:t>s is one of 6 below:</w:t>
+                <w:b w:val="0"/>
+                <w:sz w:val="24"/>
+                <w:szCs w:val="24"/>
+              </w:rPr>
+            </w:pPr>
+            <w:r>
+              <w:rPr>
+                <w:rFonts w:asciiTheme="minorHAnsi" w:hAnsiTheme="minorHAnsi"/>
+                <w:b w:val="0"/>
+                <w:sz w:val="24"/>
+                <w:szCs w:val="24"/>
+              </w:rPr>
+              <w:t>Pending</w:t>
             </w:r>
           </w:p>
           <w:p>
@@ -11521,7 +11254,7 @@
               <w:pStyle w:val="ListParagraph"/>
               <w:numPr>
                 <w:ilvl w:val="0"/>
-                <w:numId w:val="7"/>
+                <w:numId w:val="13"/>
               </w:numPr>
               <w:rPr>
                 <w:rFonts w:asciiTheme="minorHAnsi" w:hAnsiTheme="minorHAnsi"/>
@@ -11537,7 +11270,7 @@
                 <w:sz w:val="24"/>
                 <w:szCs w:val="24"/>
               </w:rPr>
-              <w:t>Pending</w:t>
+              <w:t>No Card</w:t>
             </w:r>
           </w:p>
           <w:p>
@@ -11545,7 +11278,7 @@
               <w:pStyle w:val="ListParagraph"/>
               <w:numPr>
                 <w:ilvl w:val="0"/>
-                <w:numId w:val="7"/>
+                <w:numId w:val="13"/>
               </w:numPr>
               <w:rPr>
                 <w:rFonts w:asciiTheme="minorHAnsi" w:hAnsiTheme="minorHAnsi"/>
@@ -11561,7 +11294,7 @@
                 <w:sz w:val="24"/>
                 <w:szCs w:val="24"/>
               </w:rPr>
-              <w:t>No Card</w:t>
+              <w:t>Ready</w:t>
             </w:r>
           </w:p>
           <w:p>
@@ -11569,7 +11302,7 @@
               <w:pStyle w:val="ListParagraph"/>
               <w:numPr>
                 <w:ilvl w:val="0"/>
-                <w:numId w:val="7"/>
+                <w:numId w:val="13"/>
               </w:numPr>
               <w:rPr>
                 <w:rFonts w:asciiTheme="minorHAnsi" w:hAnsiTheme="minorHAnsi"/>
@@ -11585,7 +11318,7 @@
                 <w:sz w:val="24"/>
                 <w:szCs w:val="24"/>
               </w:rPr>
-              <w:t>Ready</w:t>
+              <w:t>Expired</w:t>
             </w:r>
           </w:p>
           <w:p>
@@ -11593,7 +11326,7 @@
               <w:pStyle w:val="ListParagraph"/>
               <w:numPr>
                 <w:ilvl w:val="0"/>
-                <w:numId w:val="7"/>
+                <w:numId w:val="13"/>
               </w:numPr>
               <w:rPr>
                 <w:rFonts w:asciiTheme="minorHAnsi" w:hAnsiTheme="minorHAnsi"/>
@@ -11609,7 +11342,7 @@
                 <w:sz w:val="24"/>
                 <w:szCs w:val="24"/>
               </w:rPr>
-              <w:t>Expired</w:t>
+              <w:t>Request cancel</w:t>
             </w:r>
           </w:p>
           <w:p>
@@ -11617,31 +11350,7 @@
               <w:pStyle w:val="ListParagraph"/>
               <w:numPr>
                 <w:ilvl w:val="0"/>
-                <w:numId w:val="7"/>
-              </w:numPr>
-              <w:rPr>
-                <w:rFonts w:asciiTheme="minorHAnsi" w:hAnsiTheme="minorHAnsi"/>
-                <w:b w:val="0"/>
-                <w:sz w:val="24"/>
-                <w:szCs w:val="24"/>
-              </w:rPr>
-            </w:pPr>
-            <w:r>
-              <w:rPr>
-                <w:rFonts w:asciiTheme="minorHAnsi" w:hAnsiTheme="minorHAnsi"/>
-                <w:b w:val="0"/>
-                <w:sz w:val="24"/>
-                <w:szCs w:val="24"/>
-              </w:rPr>
-              <w:t>Request cancel</w:t>
-            </w:r>
-          </w:p>
-          <w:p>
-            <w:pPr>
-              <w:pStyle w:val="ListParagraph"/>
-              <w:numPr>
-                <w:ilvl w:val="0"/>
-                <w:numId w:val="7"/>
+                <w:numId w:val="13"/>
               </w:numPr>
               <w:rPr>
                 <w:rFonts w:asciiTheme="minorHAnsi" w:hAnsiTheme="minorHAnsi"/>
@@ -11774,6 +11483,7 @@
                 <w:sz w:val="24"/>
                 <w:szCs w:val="24"/>
               </w:rPr>
+              <w:lastRenderedPageBreak/>
               <w:t>Use Case No.</w:t>
             </w:r>
           </w:p>
@@ -11993,7 +11703,6 @@
                 <w:szCs w:val="24"/>
               </w:rPr>
             </w:pPr>
-            <w:proofErr w:type="spellStart"/>
             <w:r>
               <w:rPr>
                 <w:rFonts w:asciiTheme="minorHAnsi" w:hAnsiTheme="minorHAnsi"/>
@@ -12002,7 +11711,6 @@
               </w:rPr>
               <w:t>KhaNC</w:t>
             </w:r>
-            <w:proofErr w:type="spellEnd"/>
           </w:p>
         </w:tc>
       </w:tr>
@@ -12154,7 +11862,6 @@
                 <w:sz w:val="24"/>
                 <w:szCs w:val="24"/>
               </w:rPr>
-              <w:lastRenderedPageBreak/>
               <w:t>Actor:</w:t>
             </w:r>
           </w:p>
@@ -13787,6 +13494,7 @@
                 <w:sz w:val="24"/>
                 <w:szCs w:val="24"/>
               </w:rPr>
+              <w:lastRenderedPageBreak/>
               <w:t>Relationships:</w:t>
             </w:r>
             <w:r>
@@ -13897,7 +13605,6 @@
                 <w:sz w:val="24"/>
                 <w:szCs w:val="24"/>
               </w:rPr>
-              <w:lastRenderedPageBreak/>
               <w:t xml:space="preserve">Reloaded customer </w:t>
             </w:r>
             <w:r>
@@ -14300,7 +14007,6 @@
                 <w:szCs w:val="24"/>
               </w:rPr>
             </w:pPr>
-            <w:proofErr w:type="spellStart"/>
             <w:r>
               <w:rPr>
                 <w:rFonts w:asciiTheme="minorHAnsi" w:hAnsiTheme="minorHAnsi"/>
@@ -14309,7 +14015,6 @@
               </w:rPr>
               <w:t>KhaNC</w:t>
             </w:r>
-            <w:proofErr w:type="spellEnd"/>
           </w:p>
         </w:tc>
       </w:tr>
@@ -15525,6 +15230,7 @@
                       <w:sz w:val="24"/>
                       <w:szCs w:val="24"/>
                     </w:rPr>
+                    <w:lastRenderedPageBreak/>
                     <w:t>Display create customer success page.</w:t>
                   </w:r>
                 </w:p>
@@ -15547,6 +15253,7 @@
                 <w:sz w:val="24"/>
                 <w:szCs w:val="24"/>
               </w:rPr>
+              <w:lastRenderedPageBreak/>
               <w:t>Alternative Scenario:</w:t>
             </w:r>
             <w:r>
@@ -15610,7 +15317,6 @@
                       <w:sz w:val="24"/>
                       <w:szCs w:val="24"/>
                     </w:rPr>
-                    <w:lastRenderedPageBreak/>
                     <w:t>No</w:t>
                   </w:r>
                 </w:p>
@@ -16040,7 +15746,7 @@
                 <w:sz w:val="24"/>
                 <w:szCs w:val="24"/>
               </w:rPr>
-              <w:t>extended by Create new contract</w:t>
+              <w:t>N/A</w:t>
             </w:r>
           </w:p>
           <w:p>
@@ -16490,7 +16196,6 @@
                 <w:szCs w:val="24"/>
               </w:rPr>
             </w:pPr>
-            <w:proofErr w:type="spellStart"/>
             <w:r>
               <w:rPr>
                 <w:rFonts w:asciiTheme="minorHAnsi" w:hAnsiTheme="minorHAnsi"/>
@@ -16499,7 +16204,6 @@
               </w:rPr>
               <w:t>KhaNC</w:t>
             </w:r>
-            <w:proofErr w:type="spellEnd"/>
           </w:p>
         </w:tc>
       </w:tr>
@@ -17303,6 +17007,7 @@
                       <w:sz w:val="24"/>
                       <w:szCs w:val="24"/>
                     </w:rPr>
+                    <w:lastRenderedPageBreak/>
                     <w:t xml:space="preserve">Contract’s start date: </w:t>
                   </w:r>
                   <w:r>
@@ -17383,7 +17088,6 @@
                       <w:sz w:val="24"/>
                       <w:szCs w:val="24"/>
                     </w:rPr>
-                    <w:lastRenderedPageBreak/>
                     <w:t>Contract’s fee: free text input</w:t>
                   </w:r>
                   <w:r>
@@ -18453,8 +18157,6 @@
                     </w:rPr>
                     <w:t>.</w:t>
                   </w:r>
-                  <w:bookmarkStart w:id="0" w:name="_GoBack"/>
-                  <w:bookmarkEnd w:id="0"/>
                 </w:p>
               </w:tc>
               <w:tc>
@@ -18603,6 +18305,7 @@
                 <w:sz w:val="24"/>
                 <w:szCs w:val="24"/>
               </w:rPr>
+              <w:lastRenderedPageBreak/>
               <w:t>Alternative Scenario:</w:t>
             </w:r>
             <w:r>
@@ -18866,7 +18569,6 @@
                       <w:sz w:val="24"/>
                       <w:szCs w:val="24"/>
                     </w:rPr>
-                    <w:lastRenderedPageBreak/>
                     <w:t>2</w:t>
                   </w:r>
                 </w:p>
@@ -19087,7 +18789,7 @@
                 <w:sz w:val="24"/>
                 <w:szCs w:val="24"/>
               </w:rPr>
-              <w:t>extended from Create new contract</w:t>
+              <w:t>N/A</w:t>
             </w:r>
           </w:p>
           <w:p>
@@ -19369,7 +19071,7 @@
               <w:pStyle w:val="ListParagraph"/>
               <w:numPr>
                 <w:ilvl w:val="0"/>
-                <w:numId w:val="8"/>
+                <w:numId w:val="14"/>
               </w:numPr>
               <w:rPr>
                 <w:rFonts w:asciiTheme="minorHAnsi" w:hAnsiTheme="minorHAnsi"/>
@@ -19385,147 +19087,7 @@
                 <w:sz w:val="24"/>
                 <w:szCs w:val="24"/>
               </w:rPr>
-              <w:t>“</w:t>
-            </w:r>
-            <w:proofErr w:type="spellStart"/>
-            <w:r>
-              <w:rPr>
-                <w:rFonts w:asciiTheme="minorHAnsi" w:hAnsiTheme="minorHAnsi"/>
-                <w:b w:val="0"/>
-                <w:sz w:val="24"/>
-                <w:szCs w:val="24"/>
-              </w:rPr>
-              <w:t>Xe</w:t>
-            </w:r>
-            <w:proofErr w:type="spellEnd"/>
-            <w:r>
-              <w:rPr>
-                <w:rFonts w:asciiTheme="minorHAnsi" w:hAnsiTheme="minorHAnsi"/>
-                <w:b w:val="0"/>
-                <w:sz w:val="24"/>
-                <w:szCs w:val="24"/>
-              </w:rPr>
-              <w:t xml:space="preserve"> </w:t>
-            </w:r>
-            <w:proofErr w:type="spellStart"/>
-            <w:r>
-              <w:rPr>
-                <w:rFonts w:asciiTheme="minorHAnsi" w:hAnsiTheme="minorHAnsi"/>
-                <w:b w:val="0"/>
-                <w:sz w:val="24"/>
-                <w:szCs w:val="24"/>
-              </w:rPr>
-              <w:t>trên</w:t>
-            </w:r>
-            <w:proofErr w:type="spellEnd"/>
-            <w:r>
-              <w:rPr>
-                <w:rFonts w:asciiTheme="minorHAnsi" w:hAnsiTheme="minorHAnsi"/>
-                <w:b w:val="0"/>
-                <w:sz w:val="24"/>
-                <w:szCs w:val="24"/>
-              </w:rPr>
-              <w:t xml:space="preserve"> 50cc </w:t>
-            </w:r>
-            <w:proofErr w:type="spellStart"/>
-            <w:r>
-              <w:rPr>
-                <w:rFonts w:asciiTheme="minorHAnsi" w:hAnsiTheme="minorHAnsi"/>
-                <w:b w:val="0"/>
-                <w:sz w:val="24"/>
-                <w:szCs w:val="24"/>
-              </w:rPr>
-              <w:t>có</w:t>
-            </w:r>
-            <w:proofErr w:type="spellEnd"/>
-            <w:r>
-              <w:rPr>
-                <w:rFonts w:asciiTheme="minorHAnsi" w:hAnsiTheme="minorHAnsi"/>
-                <w:b w:val="0"/>
-                <w:sz w:val="24"/>
-                <w:szCs w:val="24"/>
-              </w:rPr>
-              <w:t xml:space="preserve"> BH </w:t>
-            </w:r>
-            <w:proofErr w:type="spellStart"/>
-            <w:r>
-              <w:rPr>
-                <w:rFonts w:asciiTheme="minorHAnsi" w:hAnsiTheme="minorHAnsi"/>
-                <w:b w:val="0"/>
-                <w:sz w:val="24"/>
-                <w:szCs w:val="24"/>
-              </w:rPr>
-              <w:t>cho</w:t>
-            </w:r>
-            <w:proofErr w:type="spellEnd"/>
-            <w:r>
-              <w:rPr>
-                <w:rFonts w:asciiTheme="minorHAnsi" w:hAnsiTheme="minorHAnsi"/>
-                <w:b w:val="0"/>
-                <w:sz w:val="24"/>
-                <w:szCs w:val="24"/>
-              </w:rPr>
-              <w:t xml:space="preserve"> </w:t>
-            </w:r>
-            <w:proofErr w:type="spellStart"/>
-            <w:r>
-              <w:rPr>
-                <w:rFonts w:asciiTheme="minorHAnsi" w:hAnsiTheme="minorHAnsi"/>
-                <w:b w:val="0"/>
-                <w:sz w:val="24"/>
-                <w:szCs w:val="24"/>
-              </w:rPr>
-              <w:t>người</w:t>
-            </w:r>
-            <w:proofErr w:type="spellEnd"/>
-            <w:r>
-              <w:rPr>
-                <w:rFonts w:asciiTheme="minorHAnsi" w:hAnsiTheme="minorHAnsi"/>
-                <w:b w:val="0"/>
-                <w:sz w:val="24"/>
-                <w:szCs w:val="24"/>
-              </w:rPr>
-              <w:t xml:space="preserve"> </w:t>
-            </w:r>
-            <w:proofErr w:type="spellStart"/>
-            <w:r>
-              <w:rPr>
-                <w:rFonts w:asciiTheme="minorHAnsi" w:hAnsiTheme="minorHAnsi"/>
-                <w:b w:val="0"/>
-                <w:sz w:val="24"/>
-                <w:szCs w:val="24"/>
-              </w:rPr>
-              <w:t>trên</w:t>
-            </w:r>
-            <w:proofErr w:type="spellEnd"/>
-            <w:r>
-              <w:rPr>
-                <w:rFonts w:asciiTheme="minorHAnsi" w:hAnsiTheme="minorHAnsi"/>
-                <w:b w:val="0"/>
-                <w:sz w:val="24"/>
-                <w:szCs w:val="24"/>
-              </w:rPr>
-              <w:t xml:space="preserve"> </w:t>
-            </w:r>
-            <w:proofErr w:type="spellStart"/>
-            <w:r>
-              <w:rPr>
-                <w:rFonts w:asciiTheme="minorHAnsi" w:hAnsiTheme="minorHAnsi"/>
-                <w:b w:val="0"/>
-                <w:sz w:val="24"/>
-                <w:szCs w:val="24"/>
-              </w:rPr>
-              <w:t>xe</w:t>
-            </w:r>
-            <w:proofErr w:type="spellEnd"/>
-            <w:r>
-              <w:rPr>
-                <w:rFonts w:asciiTheme="minorHAnsi" w:hAnsiTheme="minorHAnsi"/>
-                <w:b w:val="0"/>
-                <w:sz w:val="24"/>
-                <w:szCs w:val="24"/>
-              </w:rPr>
-              <w:t>”</w:t>
+              <w:t>“Xe trên 50cc có BH cho người trên xe”</w:t>
             </w:r>
           </w:p>
           <w:p>
@@ -19533,7 +19095,7 @@
               <w:pStyle w:val="ListParagraph"/>
               <w:numPr>
                 <w:ilvl w:val="0"/>
-                <w:numId w:val="8"/>
+                <w:numId w:val="14"/>
               </w:numPr>
               <w:rPr>
                 <w:rFonts w:asciiTheme="minorHAnsi" w:hAnsiTheme="minorHAnsi"/>
@@ -19549,167 +19111,7 @@
                 <w:sz w:val="24"/>
                 <w:szCs w:val="24"/>
               </w:rPr>
-              <w:t>“</w:t>
-            </w:r>
-            <w:proofErr w:type="spellStart"/>
-            <w:r>
-              <w:rPr>
-                <w:rFonts w:asciiTheme="minorHAnsi" w:hAnsiTheme="minorHAnsi"/>
-                <w:b w:val="0"/>
-                <w:sz w:val="24"/>
-                <w:szCs w:val="24"/>
-              </w:rPr>
-              <w:t>Xe</w:t>
-            </w:r>
-            <w:proofErr w:type="spellEnd"/>
-            <w:r>
-              <w:rPr>
-                <w:rFonts w:asciiTheme="minorHAnsi" w:hAnsiTheme="minorHAnsi"/>
-                <w:b w:val="0"/>
-                <w:sz w:val="24"/>
-                <w:szCs w:val="24"/>
-              </w:rPr>
-              <w:t xml:space="preserve"> </w:t>
-            </w:r>
-            <w:proofErr w:type="spellStart"/>
-            <w:r>
-              <w:rPr>
-                <w:rFonts w:asciiTheme="minorHAnsi" w:hAnsiTheme="minorHAnsi"/>
-                <w:b w:val="0"/>
-                <w:sz w:val="24"/>
-                <w:szCs w:val="24"/>
-              </w:rPr>
-              <w:t>trên</w:t>
-            </w:r>
-            <w:proofErr w:type="spellEnd"/>
-            <w:r>
-              <w:rPr>
-                <w:rFonts w:asciiTheme="minorHAnsi" w:hAnsiTheme="minorHAnsi"/>
-                <w:b w:val="0"/>
-                <w:sz w:val="24"/>
-                <w:szCs w:val="24"/>
-              </w:rPr>
-              <w:t xml:space="preserve"> 50cc </w:t>
-            </w:r>
-            <w:proofErr w:type="spellStart"/>
-            <w:r>
-              <w:rPr>
-                <w:rFonts w:asciiTheme="minorHAnsi" w:hAnsiTheme="minorHAnsi"/>
-                <w:b w:val="0"/>
-                <w:sz w:val="24"/>
-                <w:szCs w:val="24"/>
-              </w:rPr>
-              <w:t>không</w:t>
-            </w:r>
-            <w:proofErr w:type="spellEnd"/>
-            <w:r>
-              <w:rPr>
-                <w:rFonts w:asciiTheme="minorHAnsi" w:hAnsiTheme="minorHAnsi"/>
-                <w:b w:val="0"/>
-                <w:sz w:val="24"/>
-                <w:szCs w:val="24"/>
-              </w:rPr>
-              <w:t xml:space="preserve"> </w:t>
-            </w:r>
-            <w:proofErr w:type="spellStart"/>
-            <w:r>
-              <w:rPr>
-                <w:rFonts w:asciiTheme="minorHAnsi" w:hAnsiTheme="minorHAnsi"/>
-                <w:b w:val="0"/>
-                <w:sz w:val="24"/>
-                <w:szCs w:val="24"/>
-              </w:rPr>
-              <w:t>có</w:t>
-            </w:r>
-            <w:proofErr w:type="spellEnd"/>
-            <w:r>
-              <w:rPr>
-                <w:rFonts w:asciiTheme="minorHAnsi" w:hAnsiTheme="minorHAnsi"/>
-                <w:b w:val="0"/>
-                <w:sz w:val="24"/>
-                <w:szCs w:val="24"/>
-              </w:rPr>
-              <w:t xml:space="preserve"> BH </w:t>
-            </w:r>
-            <w:proofErr w:type="spellStart"/>
-            <w:r>
-              <w:rPr>
-                <w:rFonts w:asciiTheme="minorHAnsi" w:hAnsiTheme="minorHAnsi"/>
-                <w:b w:val="0"/>
-                <w:sz w:val="24"/>
-                <w:szCs w:val="24"/>
-              </w:rPr>
-              <w:t>cho</w:t>
-            </w:r>
-            <w:proofErr w:type="spellEnd"/>
-            <w:r>
-              <w:rPr>
-                <w:rFonts w:asciiTheme="minorHAnsi" w:hAnsiTheme="minorHAnsi"/>
-                <w:b w:val="0"/>
-                <w:sz w:val="24"/>
-                <w:szCs w:val="24"/>
-              </w:rPr>
-              <w:t xml:space="preserve"> </w:t>
-            </w:r>
-            <w:proofErr w:type="spellStart"/>
-            <w:r>
-              <w:rPr>
-                <w:rFonts w:asciiTheme="minorHAnsi" w:hAnsiTheme="minorHAnsi"/>
-                <w:b w:val="0"/>
-                <w:sz w:val="24"/>
-                <w:szCs w:val="24"/>
-              </w:rPr>
-              <w:t>người</w:t>
-            </w:r>
-            <w:proofErr w:type="spellEnd"/>
-            <w:r>
-              <w:rPr>
-                <w:rFonts w:asciiTheme="minorHAnsi" w:hAnsiTheme="minorHAnsi"/>
-                <w:b w:val="0"/>
-                <w:sz w:val="24"/>
-                <w:szCs w:val="24"/>
-              </w:rPr>
-              <w:t xml:space="preserve"> </w:t>
-            </w:r>
-            <w:proofErr w:type="spellStart"/>
-            <w:r>
-              <w:rPr>
-                <w:rFonts w:asciiTheme="minorHAnsi" w:hAnsiTheme="minorHAnsi"/>
-                <w:b w:val="0"/>
-                <w:sz w:val="24"/>
-                <w:szCs w:val="24"/>
-              </w:rPr>
-              <w:t>trên</w:t>
-            </w:r>
-            <w:proofErr w:type="spellEnd"/>
-            <w:r>
-              <w:rPr>
-                <w:rFonts w:asciiTheme="minorHAnsi" w:hAnsiTheme="minorHAnsi"/>
-                <w:b w:val="0"/>
-                <w:sz w:val="24"/>
-                <w:szCs w:val="24"/>
-              </w:rPr>
-              <w:t xml:space="preserve"> </w:t>
-            </w:r>
-            <w:proofErr w:type="spellStart"/>
-            <w:r>
-              <w:rPr>
-                <w:rFonts w:asciiTheme="minorHAnsi" w:hAnsiTheme="minorHAnsi"/>
-                <w:b w:val="0"/>
-                <w:sz w:val="24"/>
-                <w:szCs w:val="24"/>
-              </w:rPr>
-              <w:t>xe</w:t>
-            </w:r>
-            <w:proofErr w:type="spellEnd"/>
-            <w:r>
-              <w:rPr>
-                <w:rFonts w:asciiTheme="minorHAnsi" w:hAnsiTheme="minorHAnsi"/>
-                <w:b w:val="0"/>
-                <w:sz w:val="24"/>
-                <w:szCs w:val="24"/>
-              </w:rPr>
-              <w:t>”</w:t>
+              <w:t>“Xe trên 50cc không có BH cho người trên xe”</w:t>
             </w:r>
           </w:p>
           <w:p>
@@ -19717,7 +19119,7 @@
               <w:pStyle w:val="ListParagraph"/>
               <w:numPr>
                 <w:ilvl w:val="0"/>
-                <w:numId w:val="8"/>
+                <w:numId w:val="14"/>
               </w:numPr>
               <w:rPr>
                 <w:rFonts w:asciiTheme="minorHAnsi" w:hAnsiTheme="minorHAnsi"/>
@@ -19733,147 +19135,7 @@
                 <w:sz w:val="24"/>
                 <w:szCs w:val="24"/>
               </w:rPr>
-              <w:t>“</w:t>
-            </w:r>
-            <w:proofErr w:type="spellStart"/>
-            <w:r>
-              <w:rPr>
-                <w:rFonts w:asciiTheme="minorHAnsi" w:hAnsiTheme="minorHAnsi"/>
-                <w:b w:val="0"/>
-                <w:sz w:val="24"/>
-                <w:szCs w:val="24"/>
-              </w:rPr>
-              <w:t>Xe</w:t>
-            </w:r>
-            <w:proofErr w:type="spellEnd"/>
-            <w:r>
-              <w:rPr>
-                <w:rFonts w:asciiTheme="minorHAnsi" w:hAnsiTheme="minorHAnsi"/>
-                <w:b w:val="0"/>
-                <w:sz w:val="24"/>
-                <w:szCs w:val="24"/>
-              </w:rPr>
-              <w:t xml:space="preserve"> </w:t>
-            </w:r>
-            <w:proofErr w:type="spellStart"/>
-            <w:r>
-              <w:rPr>
-                <w:rFonts w:asciiTheme="minorHAnsi" w:hAnsiTheme="minorHAnsi"/>
-                <w:b w:val="0"/>
-                <w:sz w:val="24"/>
-                <w:szCs w:val="24"/>
-              </w:rPr>
-              <w:t>dưới</w:t>
-            </w:r>
-            <w:proofErr w:type="spellEnd"/>
-            <w:r>
-              <w:rPr>
-                <w:rFonts w:asciiTheme="minorHAnsi" w:hAnsiTheme="minorHAnsi"/>
-                <w:b w:val="0"/>
-                <w:sz w:val="24"/>
-                <w:szCs w:val="24"/>
-              </w:rPr>
-              <w:t xml:space="preserve"> 50cc </w:t>
-            </w:r>
-            <w:proofErr w:type="spellStart"/>
-            <w:r>
-              <w:rPr>
-                <w:rFonts w:asciiTheme="minorHAnsi" w:hAnsiTheme="minorHAnsi"/>
-                <w:b w:val="0"/>
-                <w:sz w:val="24"/>
-                <w:szCs w:val="24"/>
-              </w:rPr>
-              <w:t>có</w:t>
-            </w:r>
-            <w:proofErr w:type="spellEnd"/>
-            <w:r>
-              <w:rPr>
-                <w:rFonts w:asciiTheme="minorHAnsi" w:hAnsiTheme="minorHAnsi"/>
-                <w:b w:val="0"/>
-                <w:sz w:val="24"/>
-                <w:szCs w:val="24"/>
-              </w:rPr>
-              <w:t xml:space="preserve"> BH </w:t>
-            </w:r>
-            <w:proofErr w:type="spellStart"/>
-            <w:r>
-              <w:rPr>
-                <w:rFonts w:asciiTheme="minorHAnsi" w:hAnsiTheme="minorHAnsi"/>
-                <w:b w:val="0"/>
-                <w:sz w:val="24"/>
-                <w:szCs w:val="24"/>
-              </w:rPr>
-              <w:t>cho</w:t>
-            </w:r>
-            <w:proofErr w:type="spellEnd"/>
-            <w:r>
-              <w:rPr>
-                <w:rFonts w:asciiTheme="minorHAnsi" w:hAnsiTheme="minorHAnsi"/>
-                <w:b w:val="0"/>
-                <w:sz w:val="24"/>
-                <w:szCs w:val="24"/>
-              </w:rPr>
-              <w:t xml:space="preserve"> </w:t>
-            </w:r>
-            <w:proofErr w:type="spellStart"/>
-            <w:r>
-              <w:rPr>
-                <w:rFonts w:asciiTheme="minorHAnsi" w:hAnsiTheme="minorHAnsi"/>
-                <w:b w:val="0"/>
-                <w:sz w:val="24"/>
-                <w:szCs w:val="24"/>
-              </w:rPr>
-              <w:t>người</w:t>
-            </w:r>
-            <w:proofErr w:type="spellEnd"/>
-            <w:r>
-              <w:rPr>
-                <w:rFonts w:asciiTheme="minorHAnsi" w:hAnsiTheme="minorHAnsi"/>
-                <w:b w:val="0"/>
-                <w:sz w:val="24"/>
-                <w:szCs w:val="24"/>
-              </w:rPr>
-              <w:t xml:space="preserve"> </w:t>
-            </w:r>
-            <w:proofErr w:type="spellStart"/>
-            <w:r>
-              <w:rPr>
-                <w:rFonts w:asciiTheme="minorHAnsi" w:hAnsiTheme="minorHAnsi"/>
-                <w:b w:val="0"/>
-                <w:sz w:val="24"/>
-                <w:szCs w:val="24"/>
-              </w:rPr>
-              <w:t>trên</w:t>
-            </w:r>
-            <w:proofErr w:type="spellEnd"/>
-            <w:r>
-              <w:rPr>
-                <w:rFonts w:asciiTheme="minorHAnsi" w:hAnsiTheme="minorHAnsi"/>
-                <w:b w:val="0"/>
-                <w:sz w:val="24"/>
-                <w:szCs w:val="24"/>
-              </w:rPr>
-              <w:t xml:space="preserve"> </w:t>
-            </w:r>
-            <w:proofErr w:type="spellStart"/>
-            <w:r>
-              <w:rPr>
-                <w:rFonts w:asciiTheme="minorHAnsi" w:hAnsiTheme="minorHAnsi"/>
-                <w:b w:val="0"/>
-                <w:sz w:val="24"/>
-                <w:szCs w:val="24"/>
-              </w:rPr>
-              <w:t>xe</w:t>
-            </w:r>
-            <w:proofErr w:type="spellEnd"/>
-            <w:r>
-              <w:rPr>
-                <w:rFonts w:asciiTheme="minorHAnsi" w:hAnsiTheme="minorHAnsi"/>
-                <w:b w:val="0"/>
-                <w:sz w:val="24"/>
-                <w:szCs w:val="24"/>
-              </w:rPr>
-              <w:t>”</w:t>
+              <w:t>“Xe dưới 50cc có BH cho người trên xe”</w:t>
             </w:r>
           </w:p>
           <w:p>
@@ -19881,7 +19143,7 @@
               <w:pStyle w:val="ListParagraph"/>
               <w:numPr>
                 <w:ilvl w:val="0"/>
-                <w:numId w:val="8"/>
+                <w:numId w:val="14"/>
               </w:numPr>
               <w:rPr>
                 <w:rFonts w:asciiTheme="minorHAnsi" w:hAnsiTheme="minorHAnsi"/>
@@ -19897,167 +19159,7 @@
                 <w:sz w:val="24"/>
                 <w:szCs w:val="24"/>
               </w:rPr>
-              <w:t>“</w:t>
-            </w:r>
-            <w:proofErr w:type="spellStart"/>
-            <w:r>
-              <w:rPr>
-                <w:rFonts w:asciiTheme="minorHAnsi" w:hAnsiTheme="minorHAnsi"/>
-                <w:b w:val="0"/>
-                <w:sz w:val="24"/>
-                <w:szCs w:val="24"/>
-              </w:rPr>
-              <w:t>Xe</w:t>
-            </w:r>
-            <w:proofErr w:type="spellEnd"/>
-            <w:r>
-              <w:rPr>
-                <w:rFonts w:asciiTheme="minorHAnsi" w:hAnsiTheme="minorHAnsi"/>
-                <w:b w:val="0"/>
-                <w:sz w:val="24"/>
-                <w:szCs w:val="24"/>
-              </w:rPr>
-              <w:t xml:space="preserve"> </w:t>
-            </w:r>
-            <w:proofErr w:type="spellStart"/>
-            <w:r>
-              <w:rPr>
-                <w:rFonts w:asciiTheme="minorHAnsi" w:hAnsiTheme="minorHAnsi"/>
-                <w:b w:val="0"/>
-                <w:sz w:val="24"/>
-                <w:szCs w:val="24"/>
-              </w:rPr>
-              <w:t>dưới</w:t>
-            </w:r>
-            <w:proofErr w:type="spellEnd"/>
-            <w:r>
-              <w:rPr>
-                <w:rFonts w:asciiTheme="minorHAnsi" w:hAnsiTheme="minorHAnsi"/>
-                <w:b w:val="0"/>
-                <w:sz w:val="24"/>
-                <w:szCs w:val="24"/>
-              </w:rPr>
-              <w:t xml:space="preserve"> 50cc </w:t>
-            </w:r>
-            <w:proofErr w:type="spellStart"/>
-            <w:r>
-              <w:rPr>
-                <w:rFonts w:asciiTheme="minorHAnsi" w:hAnsiTheme="minorHAnsi"/>
-                <w:b w:val="0"/>
-                <w:sz w:val="24"/>
-                <w:szCs w:val="24"/>
-              </w:rPr>
-              <w:t>không</w:t>
-            </w:r>
-            <w:proofErr w:type="spellEnd"/>
-            <w:r>
-              <w:rPr>
-                <w:rFonts w:asciiTheme="minorHAnsi" w:hAnsiTheme="minorHAnsi"/>
-                <w:b w:val="0"/>
-                <w:sz w:val="24"/>
-                <w:szCs w:val="24"/>
-              </w:rPr>
-              <w:t xml:space="preserve"> </w:t>
-            </w:r>
-            <w:proofErr w:type="spellStart"/>
-            <w:r>
-              <w:rPr>
-                <w:rFonts w:asciiTheme="minorHAnsi" w:hAnsiTheme="minorHAnsi"/>
-                <w:b w:val="0"/>
-                <w:sz w:val="24"/>
-                <w:szCs w:val="24"/>
-              </w:rPr>
-              <w:t>có</w:t>
-            </w:r>
-            <w:proofErr w:type="spellEnd"/>
-            <w:r>
-              <w:rPr>
-                <w:rFonts w:asciiTheme="minorHAnsi" w:hAnsiTheme="minorHAnsi"/>
-                <w:b w:val="0"/>
-                <w:sz w:val="24"/>
-                <w:szCs w:val="24"/>
-              </w:rPr>
-              <w:t xml:space="preserve"> BH </w:t>
-            </w:r>
-            <w:proofErr w:type="spellStart"/>
-            <w:r>
-              <w:rPr>
-                <w:rFonts w:asciiTheme="minorHAnsi" w:hAnsiTheme="minorHAnsi"/>
-                <w:b w:val="0"/>
-                <w:sz w:val="24"/>
-                <w:szCs w:val="24"/>
-              </w:rPr>
-              <w:t>cho</w:t>
-            </w:r>
-            <w:proofErr w:type="spellEnd"/>
-            <w:r>
-              <w:rPr>
-                <w:rFonts w:asciiTheme="minorHAnsi" w:hAnsiTheme="minorHAnsi"/>
-                <w:b w:val="0"/>
-                <w:sz w:val="24"/>
-                <w:szCs w:val="24"/>
-              </w:rPr>
-              <w:t xml:space="preserve"> </w:t>
-            </w:r>
-            <w:proofErr w:type="spellStart"/>
-            <w:r>
-              <w:rPr>
-                <w:rFonts w:asciiTheme="minorHAnsi" w:hAnsiTheme="minorHAnsi"/>
-                <w:b w:val="0"/>
-                <w:sz w:val="24"/>
-                <w:szCs w:val="24"/>
-              </w:rPr>
-              <w:t>người</w:t>
-            </w:r>
-            <w:proofErr w:type="spellEnd"/>
-            <w:r>
-              <w:rPr>
-                <w:rFonts w:asciiTheme="minorHAnsi" w:hAnsiTheme="minorHAnsi"/>
-                <w:b w:val="0"/>
-                <w:sz w:val="24"/>
-                <w:szCs w:val="24"/>
-              </w:rPr>
-              <w:t xml:space="preserve"> </w:t>
-            </w:r>
-            <w:proofErr w:type="spellStart"/>
-            <w:r>
-              <w:rPr>
-                <w:rFonts w:asciiTheme="minorHAnsi" w:hAnsiTheme="minorHAnsi"/>
-                <w:b w:val="0"/>
-                <w:sz w:val="24"/>
-                <w:szCs w:val="24"/>
-              </w:rPr>
-              <w:t>trên</w:t>
-            </w:r>
-            <w:proofErr w:type="spellEnd"/>
-            <w:r>
-              <w:rPr>
-                <w:rFonts w:asciiTheme="minorHAnsi" w:hAnsiTheme="minorHAnsi"/>
-                <w:b w:val="0"/>
-                <w:sz w:val="24"/>
-                <w:szCs w:val="24"/>
-              </w:rPr>
-              <w:t xml:space="preserve"> </w:t>
-            </w:r>
-            <w:proofErr w:type="spellStart"/>
-            <w:r>
-              <w:rPr>
-                <w:rFonts w:asciiTheme="minorHAnsi" w:hAnsiTheme="minorHAnsi"/>
-                <w:b w:val="0"/>
-                <w:sz w:val="24"/>
-                <w:szCs w:val="24"/>
-              </w:rPr>
-              <w:t>xe</w:t>
-            </w:r>
-            <w:proofErr w:type="spellEnd"/>
-            <w:r>
-              <w:rPr>
-                <w:rFonts w:asciiTheme="minorHAnsi" w:hAnsiTheme="minorHAnsi"/>
-                <w:b w:val="0"/>
-                <w:sz w:val="24"/>
-                <w:szCs w:val="24"/>
-              </w:rPr>
-              <w:t>”</w:t>
+              <w:t>“Xe dưới 50cc không có BH cho người trên xe”</w:t>
             </w:r>
           </w:p>
           <w:p>
@@ -20065,7 +19167,7 @@
               <w:pStyle w:val="ListParagraph"/>
               <w:numPr>
                 <w:ilvl w:val="0"/>
-                <w:numId w:val="8"/>
+                <w:numId w:val="14"/>
               </w:numPr>
               <w:rPr>
                 <w:rFonts w:asciiTheme="minorHAnsi" w:hAnsiTheme="minorHAnsi"/>
@@ -20081,287 +19183,7 @@
                 <w:sz w:val="24"/>
                 <w:szCs w:val="24"/>
               </w:rPr>
-              <w:t>“</w:t>
-            </w:r>
-            <w:proofErr w:type="spellStart"/>
-            <w:r>
-              <w:rPr>
-                <w:rFonts w:asciiTheme="minorHAnsi" w:hAnsiTheme="minorHAnsi"/>
-                <w:b w:val="0"/>
-                <w:sz w:val="24"/>
-                <w:szCs w:val="24"/>
-              </w:rPr>
-              <w:t>Xe</w:t>
-            </w:r>
-            <w:proofErr w:type="spellEnd"/>
-            <w:r>
-              <w:rPr>
-                <w:rFonts w:asciiTheme="minorHAnsi" w:hAnsiTheme="minorHAnsi"/>
-                <w:b w:val="0"/>
-                <w:sz w:val="24"/>
-                <w:szCs w:val="24"/>
-              </w:rPr>
-              <w:t xml:space="preserve"> </w:t>
-            </w:r>
-            <w:proofErr w:type="spellStart"/>
-            <w:r>
-              <w:rPr>
-                <w:rFonts w:asciiTheme="minorHAnsi" w:hAnsiTheme="minorHAnsi"/>
-                <w:b w:val="0"/>
-                <w:sz w:val="24"/>
-                <w:szCs w:val="24"/>
-              </w:rPr>
-              <w:t>mô</w:t>
-            </w:r>
-            <w:proofErr w:type="spellEnd"/>
-            <w:r>
-              <w:rPr>
-                <w:rFonts w:asciiTheme="minorHAnsi" w:hAnsiTheme="minorHAnsi"/>
-                <w:b w:val="0"/>
-                <w:sz w:val="24"/>
-                <w:szCs w:val="24"/>
-              </w:rPr>
-              <w:t xml:space="preserve"> </w:t>
-            </w:r>
-            <w:proofErr w:type="spellStart"/>
-            <w:r>
-              <w:rPr>
-                <w:rFonts w:asciiTheme="minorHAnsi" w:hAnsiTheme="minorHAnsi"/>
-                <w:b w:val="0"/>
-                <w:sz w:val="24"/>
-                <w:szCs w:val="24"/>
-              </w:rPr>
-              <w:t>tô</w:t>
-            </w:r>
-            <w:proofErr w:type="spellEnd"/>
-            <w:r>
-              <w:rPr>
-                <w:rFonts w:asciiTheme="minorHAnsi" w:hAnsiTheme="minorHAnsi"/>
-                <w:b w:val="0"/>
-                <w:sz w:val="24"/>
-                <w:szCs w:val="24"/>
-              </w:rPr>
-              <w:t xml:space="preserve"> </w:t>
-            </w:r>
-            <w:proofErr w:type="spellStart"/>
-            <w:r>
-              <w:rPr>
-                <w:rFonts w:asciiTheme="minorHAnsi" w:hAnsiTheme="minorHAnsi"/>
-                <w:b w:val="0"/>
-                <w:sz w:val="24"/>
-                <w:szCs w:val="24"/>
-              </w:rPr>
-              <w:t>ba</w:t>
-            </w:r>
-            <w:proofErr w:type="spellEnd"/>
-            <w:r>
-              <w:rPr>
-                <w:rFonts w:asciiTheme="minorHAnsi" w:hAnsiTheme="minorHAnsi"/>
-                <w:b w:val="0"/>
-                <w:sz w:val="24"/>
-                <w:szCs w:val="24"/>
-              </w:rPr>
-              <w:t xml:space="preserve"> </w:t>
-            </w:r>
-            <w:proofErr w:type="spellStart"/>
-            <w:r>
-              <w:rPr>
-                <w:rFonts w:asciiTheme="minorHAnsi" w:hAnsiTheme="minorHAnsi"/>
-                <w:b w:val="0"/>
-                <w:sz w:val="24"/>
-                <w:szCs w:val="24"/>
-              </w:rPr>
-              <w:t>bánh</w:t>
-            </w:r>
-            <w:proofErr w:type="spellEnd"/>
-            <w:r>
-              <w:rPr>
-                <w:rFonts w:asciiTheme="minorHAnsi" w:hAnsiTheme="minorHAnsi"/>
-                <w:b w:val="0"/>
-                <w:sz w:val="24"/>
-                <w:szCs w:val="24"/>
-              </w:rPr>
-              <w:t xml:space="preserve">, </w:t>
-            </w:r>
-            <w:proofErr w:type="spellStart"/>
-            <w:r>
-              <w:rPr>
-                <w:rFonts w:asciiTheme="minorHAnsi" w:hAnsiTheme="minorHAnsi"/>
-                <w:b w:val="0"/>
-                <w:sz w:val="24"/>
-                <w:szCs w:val="24"/>
-              </w:rPr>
-              <w:t>xe</w:t>
-            </w:r>
-            <w:proofErr w:type="spellEnd"/>
-            <w:r>
-              <w:rPr>
-                <w:rFonts w:asciiTheme="minorHAnsi" w:hAnsiTheme="minorHAnsi"/>
-                <w:b w:val="0"/>
-                <w:sz w:val="24"/>
-                <w:szCs w:val="24"/>
-              </w:rPr>
-              <w:t xml:space="preserve"> </w:t>
-            </w:r>
-            <w:proofErr w:type="spellStart"/>
-            <w:r>
-              <w:rPr>
-                <w:rFonts w:asciiTheme="minorHAnsi" w:hAnsiTheme="minorHAnsi"/>
-                <w:b w:val="0"/>
-                <w:sz w:val="24"/>
-                <w:szCs w:val="24"/>
-              </w:rPr>
-              <w:t>gắn</w:t>
-            </w:r>
-            <w:proofErr w:type="spellEnd"/>
-            <w:r>
-              <w:rPr>
-                <w:rFonts w:asciiTheme="minorHAnsi" w:hAnsiTheme="minorHAnsi"/>
-                <w:b w:val="0"/>
-                <w:sz w:val="24"/>
-                <w:szCs w:val="24"/>
-              </w:rPr>
-              <w:t xml:space="preserve"> </w:t>
-            </w:r>
-            <w:proofErr w:type="spellStart"/>
-            <w:r>
-              <w:rPr>
-                <w:rFonts w:asciiTheme="minorHAnsi" w:hAnsiTheme="minorHAnsi"/>
-                <w:b w:val="0"/>
-                <w:sz w:val="24"/>
-                <w:szCs w:val="24"/>
-              </w:rPr>
-              <w:t>máy</w:t>
-            </w:r>
-            <w:proofErr w:type="spellEnd"/>
-            <w:r>
-              <w:rPr>
-                <w:rFonts w:asciiTheme="minorHAnsi" w:hAnsiTheme="minorHAnsi"/>
-                <w:b w:val="0"/>
-                <w:sz w:val="24"/>
-                <w:szCs w:val="24"/>
-              </w:rPr>
-              <w:t xml:space="preserve"> </w:t>
-            </w:r>
-            <w:proofErr w:type="spellStart"/>
-            <w:r>
-              <w:rPr>
-                <w:rFonts w:asciiTheme="minorHAnsi" w:hAnsiTheme="minorHAnsi"/>
-                <w:b w:val="0"/>
-                <w:sz w:val="24"/>
-                <w:szCs w:val="24"/>
-              </w:rPr>
-              <w:t>và</w:t>
-            </w:r>
-            <w:proofErr w:type="spellEnd"/>
-            <w:r>
-              <w:rPr>
-                <w:rFonts w:asciiTheme="minorHAnsi" w:hAnsiTheme="minorHAnsi"/>
-                <w:b w:val="0"/>
-                <w:sz w:val="24"/>
-                <w:szCs w:val="24"/>
-              </w:rPr>
-              <w:t xml:space="preserve"> </w:t>
-            </w:r>
-            <w:proofErr w:type="spellStart"/>
-            <w:r>
-              <w:rPr>
-                <w:rFonts w:asciiTheme="minorHAnsi" w:hAnsiTheme="minorHAnsi"/>
-                <w:b w:val="0"/>
-                <w:sz w:val="24"/>
-                <w:szCs w:val="24"/>
-              </w:rPr>
-              <w:t>các</w:t>
-            </w:r>
-            <w:proofErr w:type="spellEnd"/>
-            <w:r>
-              <w:rPr>
-                <w:rFonts w:asciiTheme="minorHAnsi" w:hAnsiTheme="minorHAnsi"/>
-                <w:b w:val="0"/>
-                <w:sz w:val="24"/>
-                <w:szCs w:val="24"/>
-              </w:rPr>
-              <w:t xml:space="preserve"> </w:t>
-            </w:r>
-            <w:proofErr w:type="spellStart"/>
-            <w:r>
-              <w:rPr>
-                <w:rFonts w:asciiTheme="minorHAnsi" w:hAnsiTheme="minorHAnsi"/>
-                <w:b w:val="0"/>
-                <w:sz w:val="24"/>
-                <w:szCs w:val="24"/>
-              </w:rPr>
-              <w:t>loại</w:t>
-            </w:r>
-            <w:proofErr w:type="spellEnd"/>
-            <w:r>
-              <w:rPr>
-                <w:rFonts w:asciiTheme="minorHAnsi" w:hAnsiTheme="minorHAnsi"/>
-                <w:b w:val="0"/>
-                <w:sz w:val="24"/>
-                <w:szCs w:val="24"/>
-              </w:rPr>
-              <w:t xml:space="preserve"> </w:t>
-            </w:r>
-            <w:proofErr w:type="spellStart"/>
-            <w:r>
-              <w:rPr>
-                <w:rFonts w:asciiTheme="minorHAnsi" w:hAnsiTheme="minorHAnsi"/>
-                <w:b w:val="0"/>
-                <w:sz w:val="24"/>
-                <w:szCs w:val="24"/>
-              </w:rPr>
-              <w:t>xe</w:t>
-            </w:r>
-            <w:proofErr w:type="spellEnd"/>
-            <w:r>
-              <w:rPr>
-                <w:rFonts w:asciiTheme="minorHAnsi" w:hAnsiTheme="minorHAnsi"/>
-                <w:b w:val="0"/>
-                <w:sz w:val="24"/>
-                <w:szCs w:val="24"/>
-              </w:rPr>
-              <w:t xml:space="preserve"> </w:t>
-            </w:r>
-            <w:proofErr w:type="spellStart"/>
-            <w:r>
-              <w:rPr>
-                <w:rFonts w:asciiTheme="minorHAnsi" w:hAnsiTheme="minorHAnsi"/>
-                <w:b w:val="0"/>
-                <w:sz w:val="24"/>
-                <w:szCs w:val="24"/>
-              </w:rPr>
-              <w:t>tương</w:t>
-            </w:r>
-            <w:proofErr w:type="spellEnd"/>
-            <w:r>
-              <w:rPr>
-                <w:rFonts w:asciiTheme="minorHAnsi" w:hAnsiTheme="minorHAnsi"/>
-                <w:b w:val="0"/>
-                <w:sz w:val="24"/>
-                <w:szCs w:val="24"/>
-              </w:rPr>
-              <w:t xml:space="preserve"> </w:t>
-            </w:r>
-            <w:proofErr w:type="spellStart"/>
-            <w:r>
-              <w:rPr>
-                <w:rFonts w:asciiTheme="minorHAnsi" w:hAnsiTheme="minorHAnsi"/>
-                <w:b w:val="0"/>
-                <w:sz w:val="24"/>
-                <w:szCs w:val="24"/>
-              </w:rPr>
-              <w:t>tự</w:t>
-            </w:r>
-            <w:proofErr w:type="spellEnd"/>
-            <w:r>
-              <w:rPr>
-                <w:rFonts w:asciiTheme="minorHAnsi" w:hAnsiTheme="minorHAnsi"/>
-                <w:b w:val="0"/>
-                <w:sz w:val="24"/>
-                <w:szCs w:val="24"/>
-              </w:rPr>
-              <w:t>”</w:t>
+              <w:t>“Xe mô tô ba bánh, xe gắn máy và các loại xe tương tự”</w:t>
             </w:r>
           </w:p>
         </w:tc>
@@ -20681,7 +19503,6 @@
                 <w:szCs w:val="24"/>
               </w:rPr>
             </w:pPr>
-            <w:proofErr w:type="spellStart"/>
             <w:r>
               <w:rPr>
                 <w:rFonts w:asciiTheme="minorHAnsi" w:hAnsiTheme="minorHAnsi"/>
@@ -20690,7 +19511,6 @@
               </w:rPr>
               <w:t>KhaNC</w:t>
             </w:r>
-            <w:proofErr w:type="spellEnd"/>
           </w:p>
         </w:tc>
       </w:tr>
@@ -21311,6 +20131,7 @@
                       <w:sz w:val="24"/>
                       <w:szCs w:val="24"/>
                     </w:rPr>
+                    <w:lastRenderedPageBreak/>
                     <w:t>Step</w:t>
                   </w:r>
                 </w:p>
@@ -21558,7 +20379,6 @@
                       <w:sz w:val="24"/>
                       <w:szCs w:val="24"/>
                     </w:rPr>
-                    <w:lastRenderedPageBreak/>
                     <w:t>C</w:t>
                   </w:r>
                   <w:r>
@@ -21832,7 +20652,6 @@
                       <w:sz w:val="24"/>
                       <w:szCs w:val="24"/>
                     </w:rPr>
-                    <w:lastRenderedPageBreak/>
                     <w:t>2</w:t>
                   </w:r>
                 </w:p>
@@ -23170,7 +21989,6 @@
                 <w:szCs w:val="24"/>
               </w:rPr>
             </w:pPr>
-            <w:proofErr w:type="spellStart"/>
             <w:r>
               <w:rPr>
                 <w:rFonts w:asciiTheme="minorHAnsi" w:hAnsiTheme="minorHAnsi"/>
@@ -23179,7 +21997,6 @@
               </w:rPr>
               <w:t>KhaNC</w:t>
             </w:r>
-            <w:proofErr w:type="spellEnd"/>
           </w:p>
         </w:tc>
       </w:tr>
@@ -23354,6 +22171,7 @@
                 <w:sz w:val="24"/>
                 <w:szCs w:val="24"/>
               </w:rPr>
+              <w:lastRenderedPageBreak/>
               <w:t>Staff.</w:t>
             </w:r>
           </w:p>
@@ -23454,7 +22272,6 @@
                 <w:sz w:val="24"/>
                 <w:szCs w:val="24"/>
               </w:rPr>
-              <w:lastRenderedPageBreak/>
               <w:t>Triggers:</w:t>
             </w:r>
           </w:p>
@@ -24930,6 +23747,119 @@
 <file path=word/numbering.xml><?xml version="1.0" encoding="utf-8"?>
 <w:numbering xmlns:wpc="http://schemas.microsoft.com/office/word/2010/wordprocessingCanvas" xmlns:mc="http://schemas.openxmlformats.org/markup-compatibility/2006" xmlns:o="urn:schemas-microsoft-com:office:office" xmlns:r="http://schemas.openxmlformats.org/officeDocument/2006/relationships" xmlns:m="http://schemas.openxmlformats.org/officeDocument/2006/math" xmlns:v="urn:schemas-microsoft-com:vml" xmlns:wp14="http://schemas.microsoft.com/office/word/2010/wordprocessingDrawing" xmlns:wp="http://schemas.openxmlformats.org/drawingml/2006/wordprocessingDrawing" xmlns:w10="urn:schemas-microsoft-com:office:word" xmlns:w="http://schemas.openxmlformats.org/wordprocessingml/2006/main" xmlns:w14="http://schemas.microsoft.com/office/word/2010/wordml" xmlns:w15="http://schemas.microsoft.com/office/word/2012/wordml" xmlns:wpg="http://schemas.microsoft.com/office/word/2010/wordprocessingGroup" xmlns:wpi="http://schemas.microsoft.com/office/word/2010/wordprocessingInk" xmlns:wne="http://schemas.microsoft.com/office/word/2006/wordml" xmlns:wps="http://schemas.microsoft.com/office/word/2010/wordprocessingShape" mc:Ignorable="w14 w15 wp14">
   <w:abstractNum w:abstractNumId="0" w15:restartNumberingAfterBreak="0">
+    <w:nsid w:val="0A4475F2"/>
+    <w:multiLevelType w:val="hybridMultilevel"/>
+    <w:tmpl w:val="1102FCAC"/>
+    <w:lvl w:ilvl="0" w:tplc="04090003">
+      <w:start w:val="1"/>
+      <w:numFmt w:val="bullet"/>
+      <w:lvlText w:val="o"/>
+      <w:lvlJc w:val="left"/>
+      <w:pPr>
+        <w:ind w:left="1440" w:hanging="360"/>
+      </w:pPr>
+      <w:rPr>
+        <w:rFonts w:ascii="Courier New" w:hAnsi="Courier New" w:cs="Courier New" w:hint="default"/>
+      </w:rPr>
+    </w:lvl>
+    <w:lvl w:ilvl="1" w:tplc="04090003" w:tentative="1">
+      <w:start w:val="1"/>
+      <w:numFmt w:val="bullet"/>
+      <w:lvlText w:val="o"/>
+      <w:lvlJc w:val="left"/>
+      <w:pPr>
+        <w:ind w:left="2160" w:hanging="360"/>
+      </w:pPr>
+      <w:rPr>
+        <w:rFonts w:ascii="Courier New" w:hAnsi="Courier New" w:cs="Courier New" w:hint="default"/>
+      </w:rPr>
+    </w:lvl>
+    <w:lvl w:ilvl="2" w:tplc="04090005" w:tentative="1">
+      <w:start w:val="1"/>
+      <w:numFmt w:val="bullet"/>
+      <w:lvlText w:val=""/>
+      <w:lvlJc w:val="left"/>
+      <w:pPr>
+        <w:ind w:left="2880" w:hanging="360"/>
+      </w:pPr>
+      <w:rPr>
+        <w:rFonts w:ascii="Wingdings" w:hAnsi="Wingdings" w:hint="default"/>
+      </w:rPr>
+    </w:lvl>
+    <w:lvl w:ilvl="3" w:tplc="04090001" w:tentative="1">
+      <w:start w:val="1"/>
+      <w:numFmt w:val="bullet"/>
+      <w:lvlText w:val=""/>
+      <w:lvlJc w:val="left"/>
+      <w:pPr>
+        <w:ind w:left="3600" w:hanging="360"/>
+      </w:pPr>
+      <w:rPr>
+        <w:rFonts w:ascii="Symbol" w:hAnsi="Symbol" w:hint="default"/>
+      </w:rPr>
+    </w:lvl>
+    <w:lvl w:ilvl="4" w:tplc="04090003" w:tentative="1">
+      <w:start w:val="1"/>
+      <w:numFmt w:val="bullet"/>
+      <w:lvlText w:val="o"/>
+      <w:lvlJc w:val="left"/>
+      <w:pPr>
+        <w:ind w:left="4320" w:hanging="360"/>
+      </w:pPr>
+      <w:rPr>
+        <w:rFonts w:ascii="Courier New" w:hAnsi="Courier New" w:cs="Courier New" w:hint="default"/>
+      </w:rPr>
+    </w:lvl>
+    <w:lvl w:ilvl="5" w:tplc="04090005" w:tentative="1">
+      <w:start w:val="1"/>
+      <w:numFmt w:val="bullet"/>
+      <w:lvlText w:val=""/>
+      <w:lvlJc w:val="left"/>
+      <w:pPr>
+        <w:ind w:left="5040" w:hanging="360"/>
+      </w:pPr>
+      <w:rPr>
+        <w:rFonts w:ascii="Wingdings" w:hAnsi="Wingdings" w:hint="default"/>
+      </w:rPr>
+    </w:lvl>
+    <w:lvl w:ilvl="6" w:tplc="04090001" w:tentative="1">
+      <w:start w:val="1"/>
+      <w:numFmt w:val="bullet"/>
+      <w:lvlText w:val=""/>
+      <w:lvlJc w:val="left"/>
+      <w:pPr>
+        <w:ind w:left="5760" w:hanging="360"/>
+      </w:pPr>
+      <w:rPr>
+        <w:rFonts w:ascii="Symbol" w:hAnsi="Symbol" w:hint="default"/>
+      </w:rPr>
+    </w:lvl>
+    <w:lvl w:ilvl="7" w:tplc="04090003" w:tentative="1">
+      <w:start w:val="1"/>
+      <w:numFmt w:val="bullet"/>
+      <w:lvlText w:val="o"/>
+      <w:lvlJc w:val="left"/>
+      <w:pPr>
+        <w:ind w:left="6480" w:hanging="360"/>
+      </w:pPr>
+      <w:rPr>
+        <w:rFonts w:ascii="Courier New" w:hAnsi="Courier New" w:cs="Courier New" w:hint="default"/>
+      </w:rPr>
+    </w:lvl>
+    <w:lvl w:ilvl="8" w:tplc="04090005" w:tentative="1">
+      <w:start w:val="1"/>
+      <w:numFmt w:val="bullet"/>
+      <w:lvlText w:val=""/>
+      <w:lvlJc w:val="left"/>
+      <w:pPr>
+        <w:ind w:left="7200" w:hanging="360"/>
+      </w:pPr>
+      <w:rPr>
+        <w:rFonts w:ascii="Wingdings" w:hAnsi="Wingdings" w:hint="default"/>
+      </w:rPr>
+    </w:lvl>
+  </w:abstractNum>
+  <w:abstractNum w:abstractNumId="1" w15:restartNumberingAfterBreak="0">
     <w:nsid w:val="0A4765BA"/>
     <w:multiLevelType w:val="hybridMultilevel"/>
     <w:tmpl w:val="D14AACEA"/>
@@ -25042,7 +23972,233 @@
       </w:rPr>
     </w:lvl>
   </w:abstractNum>
-  <w:abstractNum w:abstractNumId="1" w15:restartNumberingAfterBreak="0">
+  <w:abstractNum w:abstractNumId="2" w15:restartNumberingAfterBreak="0">
+    <w:nsid w:val="109D0562"/>
+    <w:multiLevelType w:val="hybridMultilevel"/>
+    <w:tmpl w:val="3E64118A"/>
+    <w:lvl w:ilvl="0" w:tplc="04090001">
+      <w:start w:val="1"/>
+      <w:numFmt w:val="bullet"/>
+      <w:lvlText w:val=""/>
+      <w:lvlJc w:val="left"/>
+      <w:pPr>
+        <w:ind w:left="1440" w:hanging="360"/>
+      </w:pPr>
+      <w:rPr>
+        <w:rFonts w:ascii="Symbol" w:hAnsi="Symbol" w:hint="default"/>
+      </w:rPr>
+    </w:lvl>
+    <w:lvl w:ilvl="1" w:tplc="04090003" w:tentative="1">
+      <w:start w:val="1"/>
+      <w:numFmt w:val="bullet"/>
+      <w:lvlText w:val="o"/>
+      <w:lvlJc w:val="left"/>
+      <w:pPr>
+        <w:ind w:left="2160" w:hanging="360"/>
+      </w:pPr>
+      <w:rPr>
+        <w:rFonts w:ascii="Courier New" w:hAnsi="Courier New" w:cs="Courier New" w:hint="default"/>
+      </w:rPr>
+    </w:lvl>
+    <w:lvl w:ilvl="2" w:tplc="04090005" w:tentative="1">
+      <w:start w:val="1"/>
+      <w:numFmt w:val="bullet"/>
+      <w:lvlText w:val=""/>
+      <w:lvlJc w:val="left"/>
+      <w:pPr>
+        <w:ind w:left="2880" w:hanging="360"/>
+      </w:pPr>
+      <w:rPr>
+        <w:rFonts w:ascii="Wingdings" w:hAnsi="Wingdings" w:hint="default"/>
+      </w:rPr>
+    </w:lvl>
+    <w:lvl w:ilvl="3" w:tplc="04090001" w:tentative="1">
+      <w:start w:val="1"/>
+      <w:numFmt w:val="bullet"/>
+      <w:lvlText w:val=""/>
+      <w:lvlJc w:val="left"/>
+      <w:pPr>
+        <w:ind w:left="3600" w:hanging="360"/>
+      </w:pPr>
+      <w:rPr>
+        <w:rFonts w:ascii="Symbol" w:hAnsi="Symbol" w:hint="default"/>
+      </w:rPr>
+    </w:lvl>
+    <w:lvl w:ilvl="4" w:tplc="04090003" w:tentative="1">
+      <w:start w:val="1"/>
+      <w:numFmt w:val="bullet"/>
+      <w:lvlText w:val="o"/>
+      <w:lvlJc w:val="left"/>
+      <w:pPr>
+        <w:ind w:left="4320" w:hanging="360"/>
+      </w:pPr>
+      <w:rPr>
+        <w:rFonts w:ascii="Courier New" w:hAnsi="Courier New" w:cs="Courier New" w:hint="default"/>
+      </w:rPr>
+    </w:lvl>
+    <w:lvl w:ilvl="5" w:tplc="04090005" w:tentative="1">
+      <w:start w:val="1"/>
+      <w:numFmt w:val="bullet"/>
+      <w:lvlText w:val=""/>
+      <w:lvlJc w:val="left"/>
+      <w:pPr>
+        <w:ind w:left="5040" w:hanging="360"/>
+      </w:pPr>
+      <w:rPr>
+        <w:rFonts w:ascii="Wingdings" w:hAnsi="Wingdings" w:hint="default"/>
+      </w:rPr>
+    </w:lvl>
+    <w:lvl w:ilvl="6" w:tplc="04090001" w:tentative="1">
+      <w:start w:val="1"/>
+      <w:numFmt w:val="bullet"/>
+      <w:lvlText w:val=""/>
+      <w:lvlJc w:val="left"/>
+      <w:pPr>
+        <w:ind w:left="5760" w:hanging="360"/>
+      </w:pPr>
+      <w:rPr>
+        <w:rFonts w:ascii="Symbol" w:hAnsi="Symbol" w:hint="default"/>
+      </w:rPr>
+    </w:lvl>
+    <w:lvl w:ilvl="7" w:tplc="04090003" w:tentative="1">
+      <w:start w:val="1"/>
+      <w:numFmt w:val="bullet"/>
+      <w:lvlText w:val="o"/>
+      <w:lvlJc w:val="left"/>
+      <w:pPr>
+        <w:ind w:left="6480" w:hanging="360"/>
+      </w:pPr>
+      <w:rPr>
+        <w:rFonts w:ascii="Courier New" w:hAnsi="Courier New" w:cs="Courier New" w:hint="default"/>
+      </w:rPr>
+    </w:lvl>
+    <w:lvl w:ilvl="8" w:tplc="04090005" w:tentative="1">
+      <w:start w:val="1"/>
+      <w:numFmt w:val="bullet"/>
+      <w:lvlText w:val=""/>
+      <w:lvlJc w:val="left"/>
+      <w:pPr>
+        <w:ind w:left="7200" w:hanging="360"/>
+      </w:pPr>
+      <w:rPr>
+        <w:rFonts w:ascii="Wingdings" w:hAnsi="Wingdings" w:hint="default"/>
+      </w:rPr>
+    </w:lvl>
+  </w:abstractNum>
+  <w:abstractNum w:abstractNumId="3" w15:restartNumberingAfterBreak="0">
+    <w:nsid w:val="190204C1"/>
+    <w:multiLevelType w:val="hybridMultilevel"/>
+    <w:tmpl w:val="408A4798"/>
+    <w:lvl w:ilvl="0" w:tplc="04090003">
+      <w:start w:val="1"/>
+      <w:numFmt w:val="bullet"/>
+      <w:lvlText w:val="o"/>
+      <w:lvlJc w:val="left"/>
+      <w:pPr>
+        <w:ind w:left="1440" w:hanging="360"/>
+      </w:pPr>
+      <w:rPr>
+        <w:rFonts w:ascii="Courier New" w:hAnsi="Courier New" w:cs="Courier New" w:hint="default"/>
+      </w:rPr>
+    </w:lvl>
+    <w:lvl w:ilvl="1" w:tplc="04090003" w:tentative="1">
+      <w:start w:val="1"/>
+      <w:numFmt w:val="bullet"/>
+      <w:lvlText w:val="o"/>
+      <w:lvlJc w:val="left"/>
+      <w:pPr>
+        <w:ind w:left="2160" w:hanging="360"/>
+      </w:pPr>
+      <w:rPr>
+        <w:rFonts w:ascii="Courier New" w:hAnsi="Courier New" w:cs="Courier New" w:hint="default"/>
+      </w:rPr>
+    </w:lvl>
+    <w:lvl w:ilvl="2" w:tplc="04090005" w:tentative="1">
+      <w:start w:val="1"/>
+      <w:numFmt w:val="bullet"/>
+      <w:lvlText w:val=""/>
+      <w:lvlJc w:val="left"/>
+      <w:pPr>
+        <w:ind w:left="2880" w:hanging="360"/>
+      </w:pPr>
+      <w:rPr>
+        <w:rFonts w:ascii="Wingdings" w:hAnsi="Wingdings" w:hint="default"/>
+      </w:rPr>
+    </w:lvl>
+    <w:lvl w:ilvl="3" w:tplc="04090001" w:tentative="1">
+      <w:start w:val="1"/>
+      <w:numFmt w:val="bullet"/>
+      <w:lvlText w:val=""/>
+      <w:lvlJc w:val="left"/>
+      <w:pPr>
+        <w:ind w:left="3600" w:hanging="360"/>
+      </w:pPr>
+      <w:rPr>
+        <w:rFonts w:ascii="Symbol" w:hAnsi="Symbol" w:hint="default"/>
+      </w:rPr>
+    </w:lvl>
+    <w:lvl w:ilvl="4" w:tplc="04090003" w:tentative="1">
+      <w:start w:val="1"/>
+      <w:numFmt w:val="bullet"/>
+      <w:lvlText w:val="o"/>
+      <w:lvlJc w:val="left"/>
+      <w:pPr>
+        <w:ind w:left="4320" w:hanging="360"/>
+      </w:pPr>
+      <w:rPr>
+        <w:rFonts w:ascii="Courier New" w:hAnsi="Courier New" w:cs="Courier New" w:hint="default"/>
+      </w:rPr>
+    </w:lvl>
+    <w:lvl w:ilvl="5" w:tplc="04090005" w:tentative="1">
+      <w:start w:val="1"/>
+      <w:numFmt w:val="bullet"/>
+      <w:lvlText w:val=""/>
+      <w:lvlJc w:val="left"/>
+      <w:pPr>
+        <w:ind w:left="5040" w:hanging="360"/>
+      </w:pPr>
+      <w:rPr>
+        <w:rFonts w:ascii="Wingdings" w:hAnsi="Wingdings" w:hint="default"/>
+      </w:rPr>
+    </w:lvl>
+    <w:lvl w:ilvl="6" w:tplc="04090001" w:tentative="1">
+      <w:start w:val="1"/>
+      <w:numFmt w:val="bullet"/>
+      <w:lvlText w:val=""/>
+      <w:lvlJc w:val="left"/>
+      <w:pPr>
+        <w:ind w:left="5760" w:hanging="360"/>
+      </w:pPr>
+      <w:rPr>
+        <w:rFonts w:ascii="Symbol" w:hAnsi="Symbol" w:hint="default"/>
+      </w:rPr>
+    </w:lvl>
+    <w:lvl w:ilvl="7" w:tplc="04090003" w:tentative="1">
+      <w:start w:val="1"/>
+      <w:numFmt w:val="bullet"/>
+      <w:lvlText w:val="o"/>
+      <w:lvlJc w:val="left"/>
+      <w:pPr>
+        <w:ind w:left="6480" w:hanging="360"/>
+      </w:pPr>
+      <w:rPr>
+        <w:rFonts w:ascii="Courier New" w:hAnsi="Courier New" w:cs="Courier New" w:hint="default"/>
+      </w:rPr>
+    </w:lvl>
+    <w:lvl w:ilvl="8" w:tplc="04090005" w:tentative="1">
+      <w:start w:val="1"/>
+      <w:numFmt w:val="bullet"/>
+      <w:lvlText w:val=""/>
+      <w:lvlJc w:val="left"/>
+      <w:pPr>
+        <w:ind w:left="7200" w:hanging="360"/>
+      </w:pPr>
+      <w:rPr>
+        <w:rFonts w:ascii="Wingdings" w:hAnsi="Wingdings" w:hint="default"/>
+      </w:rPr>
+    </w:lvl>
+  </w:abstractNum>
+  <w:abstractNum w:abstractNumId="4" w15:restartNumberingAfterBreak="0">
     <w:nsid w:val="1C826C27"/>
     <w:multiLevelType w:val="hybridMultilevel"/>
     <w:tmpl w:val="A3301342"/>
@@ -25154,7 +24310,7 @@
       </w:rPr>
     </w:lvl>
   </w:abstractNum>
-  <w:abstractNum w:abstractNumId="2" w15:restartNumberingAfterBreak="0">
+  <w:abstractNum w:abstractNumId="5" w15:restartNumberingAfterBreak="0">
     <w:nsid w:val="1D30613A"/>
     <w:multiLevelType w:val="hybridMultilevel"/>
     <w:tmpl w:val="8784714A"/>
@@ -25266,7 +24422,120 @@
       </w:rPr>
     </w:lvl>
   </w:abstractNum>
-  <w:abstractNum w:abstractNumId="3" w15:restartNumberingAfterBreak="0">
+  <w:abstractNum w:abstractNumId="6" w15:restartNumberingAfterBreak="0">
+    <w:nsid w:val="23651CE6"/>
+    <w:multiLevelType w:val="hybridMultilevel"/>
+    <w:tmpl w:val="AB1CBEC4"/>
+    <w:lvl w:ilvl="0" w:tplc="04090001">
+      <w:start w:val="1"/>
+      <w:numFmt w:val="bullet"/>
+      <w:lvlText w:val=""/>
+      <w:lvlJc w:val="left"/>
+      <w:pPr>
+        <w:ind w:left="1440" w:hanging="360"/>
+      </w:pPr>
+      <w:rPr>
+        <w:rFonts w:ascii="Symbol" w:hAnsi="Symbol" w:hint="default"/>
+      </w:rPr>
+    </w:lvl>
+    <w:lvl w:ilvl="1" w:tplc="04090003" w:tentative="1">
+      <w:start w:val="1"/>
+      <w:numFmt w:val="bullet"/>
+      <w:lvlText w:val="o"/>
+      <w:lvlJc w:val="left"/>
+      <w:pPr>
+        <w:ind w:left="2160" w:hanging="360"/>
+      </w:pPr>
+      <w:rPr>
+        <w:rFonts w:ascii="Courier New" w:hAnsi="Courier New" w:cs="Courier New" w:hint="default"/>
+      </w:rPr>
+    </w:lvl>
+    <w:lvl w:ilvl="2" w:tplc="04090005" w:tentative="1">
+      <w:start w:val="1"/>
+      <w:numFmt w:val="bullet"/>
+      <w:lvlText w:val=""/>
+      <w:lvlJc w:val="left"/>
+      <w:pPr>
+        <w:ind w:left="2880" w:hanging="360"/>
+      </w:pPr>
+      <w:rPr>
+        <w:rFonts w:ascii="Wingdings" w:hAnsi="Wingdings" w:hint="default"/>
+      </w:rPr>
+    </w:lvl>
+    <w:lvl w:ilvl="3" w:tplc="04090001" w:tentative="1">
+      <w:start w:val="1"/>
+      <w:numFmt w:val="bullet"/>
+      <w:lvlText w:val=""/>
+      <w:lvlJc w:val="left"/>
+      <w:pPr>
+        <w:ind w:left="3600" w:hanging="360"/>
+      </w:pPr>
+      <w:rPr>
+        <w:rFonts w:ascii="Symbol" w:hAnsi="Symbol" w:hint="default"/>
+      </w:rPr>
+    </w:lvl>
+    <w:lvl w:ilvl="4" w:tplc="04090003" w:tentative="1">
+      <w:start w:val="1"/>
+      <w:numFmt w:val="bullet"/>
+      <w:lvlText w:val="o"/>
+      <w:lvlJc w:val="left"/>
+      <w:pPr>
+        <w:ind w:left="4320" w:hanging="360"/>
+      </w:pPr>
+      <w:rPr>
+        <w:rFonts w:ascii="Courier New" w:hAnsi="Courier New" w:cs="Courier New" w:hint="default"/>
+      </w:rPr>
+    </w:lvl>
+    <w:lvl w:ilvl="5" w:tplc="04090005" w:tentative="1">
+      <w:start w:val="1"/>
+      <w:numFmt w:val="bullet"/>
+      <w:lvlText w:val=""/>
+      <w:lvlJc w:val="left"/>
+      <w:pPr>
+        <w:ind w:left="5040" w:hanging="360"/>
+      </w:pPr>
+      <w:rPr>
+        <w:rFonts w:ascii="Wingdings" w:hAnsi="Wingdings" w:hint="default"/>
+      </w:rPr>
+    </w:lvl>
+    <w:lvl w:ilvl="6" w:tplc="04090001" w:tentative="1">
+      <w:start w:val="1"/>
+      <w:numFmt w:val="bullet"/>
+      <w:lvlText w:val=""/>
+      <w:lvlJc w:val="left"/>
+      <w:pPr>
+        <w:ind w:left="5760" w:hanging="360"/>
+      </w:pPr>
+      <w:rPr>
+        <w:rFonts w:ascii="Symbol" w:hAnsi="Symbol" w:hint="default"/>
+      </w:rPr>
+    </w:lvl>
+    <w:lvl w:ilvl="7" w:tplc="04090003" w:tentative="1">
+      <w:start w:val="1"/>
+      <w:numFmt w:val="bullet"/>
+      <w:lvlText w:val="o"/>
+      <w:lvlJc w:val="left"/>
+      <w:pPr>
+        <w:ind w:left="6480" w:hanging="360"/>
+      </w:pPr>
+      <w:rPr>
+        <w:rFonts w:ascii="Courier New" w:hAnsi="Courier New" w:cs="Courier New" w:hint="default"/>
+      </w:rPr>
+    </w:lvl>
+    <w:lvl w:ilvl="8" w:tplc="04090005" w:tentative="1">
+      <w:start w:val="1"/>
+      <w:numFmt w:val="bullet"/>
+      <w:lvlText w:val=""/>
+      <w:lvlJc w:val="left"/>
+      <w:pPr>
+        <w:ind w:left="7200" w:hanging="360"/>
+      </w:pPr>
+      <w:rPr>
+        <w:rFonts w:ascii="Wingdings" w:hAnsi="Wingdings" w:hint="default"/>
+      </w:rPr>
+    </w:lvl>
+  </w:abstractNum>
+  <w:abstractNum w:abstractNumId="7" w15:restartNumberingAfterBreak="0">
     <w:nsid w:val="267C127D"/>
     <w:multiLevelType w:val="hybridMultilevel"/>
     <w:tmpl w:val="FDE03A42"/>
@@ -25378,7 +24647,7 @@
       </w:rPr>
     </w:lvl>
   </w:abstractNum>
-  <w:abstractNum w:abstractNumId="4" w15:restartNumberingAfterBreak="0">
+  <w:abstractNum w:abstractNumId="8" w15:restartNumberingAfterBreak="0">
     <w:nsid w:val="3FE909F0"/>
     <w:multiLevelType w:val="hybridMultilevel"/>
     <w:tmpl w:val="765E8BD6"/>
@@ -25490,7 +24759,120 @@
       </w:rPr>
     </w:lvl>
   </w:abstractNum>
-  <w:abstractNum w:abstractNumId="5" w15:restartNumberingAfterBreak="0">
+  <w:abstractNum w:abstractNumId="9" w15:restartNumberingAfterBreak="0">
+    <w:nsid w:val="42627E37"/>
+    <w:multiLevelType w:val="hybridMultilevel"/>
+    <w:tmpl w:val="AC5CE434"/>
+    <w:lvl w:ilvl="0" w:tplc="04090003">
+      <w:start w:val="1"/>
+      <w:numFmt w:val="bullet"/>
+      <w:lvlText w:val="o"/>
+      <w:lvlJc w:val="left"/>
+      <w:pPr>
+        <w:ind w:left="1440" w:hanging="360"/>
+      </w:pPr>
+      <w:rPr>
+        <w:rFonts w:ascii="Courier New" w:hAnsi="Courier New" w:cs="Courier New" w:hint="default"/>
+      </w:rPr>
+    </w:lvl>
+    <w:lvl w:ilvl="1" w:tplc="04090003" w:tentative="1">
+      <w:start w:val="1"/>
+      <w:numFmt w:val="bullet"/>
+      <w:lvlText w:val="o"/>
+      <w:lvlJc w:val="left"/>
+      <w:pPr>
+        <w:ind w:left="2160" w:hanging="360"/>
+      </w:pPr>
+      <w:rPr>
+        <w:rFonts w:ascii="Courier New" w:hAnsi="Courier New" w:cs="Courier New" w:hint="default"/>
+      </w:rPr>
+    </w:lvl>
+    <w:lvl w:ilvl="2" w:tplc="04090005" w:tentative="1">
+      <w:start w:val="1"/>
+      <w:numFmt w:val="bullet"/>
+      <w:lvlText w:val=""/>
+      <w:lvlJc w:val="left"/>
+      <w:pPr>
+        <w:ind w:left="2880" w:hanging="360"/>
+      </w:pPr>
+      <w:rPr>
+        <w:rFonts w:ascii="Wingdings" w:hAnsi="Wingdings" w:hint="default"/>
+      </w:rPr>
+    </w:lvl>
+    <w:lvl w:ilvl="3" w:tplc="04090001" w:tentative="1">
+      <w:start w:val="1"/>
+      <w:numFmt w:val="bullet"/>
+      <w:lvlText w:val=""/>
+      <w:lvlJc w:val="left"/>
+      <w:pPr>
+        <w:ind w:left="3600" w:hanging="360"/>
+      </w:pPr>
+      <w:rPr>
+        <w:rFonts w:ascii="Symbol" w:hAnsi="Symbol" w:hint="default"/>
+      </w:rPr>
+    </w:lvl>
+    <w:lvl w:ilvl="4" w:tplc="04090003" w:tentative="1">
+      <w:start w:val="1"/>
+      <w:numFmt w:val="bullet"/>
+      <w:lvlText w:val="o"/>
+      <w:lvlJc w:val="left"/>
+      <w:pPr>
+        <w:ind w:left="4320" w:hanging="360"/>
+      </w:pPr>
+      <w:rPr>
+        <w:rFonts w:ascii="Courier New" w:hAnsi="Courier New" w:cs="Courier New" w:hint="default"/>
+      </w:rPr>
+    </w:lvl>
+    <w:lvl w:ilvl="5" w:tplc="04090005" w:tentative="1">
+      <w:start w:val="1"/>
+      <w:numFmt w:val="bullet"/>
+      <w:lvlText w:val=""/>
+      <w:lvlJc w:val="left"/>
+      <w:pPr>
+        <w:ind w:left="5040" w:hanging="360"/>
+      </w:pPr>
+      <w:rPr>
+        <w:rFonts w:ascii="Wingdings" w:hAnsi="Wingdings" w:hint="default"/>
+      </w:rPr>
+    </w:lvl>
+    <w:lvl w:ilvl="6" w:tplc="04090001" w:tentative="1">
+      <w:start w:val="1"/>
+      <w:numFmt w:val="bullet"/>
+      <w:lvlText w:val=""/>
+      <w:lvlJc w:val="left"/>
+      <w:pPr>
+        <w:ind w:left="5760" w:hanging="360"/>
+      </w:pPr>
+      <w:rPr>
+        <w:rFonts w:ascii="Symbol" w:hAnsi="Symbol" w:hint="default"/>
+      </w:rPr>
+    </w:lvl>
+    <w:lvl w:ilvl="7" w:tplc="04090003" w:tentative="1">
+      <w:start w:val="1"/>
+      <w:numFmt w:val="bullet"/>
+      <w:lvlText w:val="o"/>
+      <w:lvlJc w:val="left"/>
+      <w:pPr>
+        <w:ind w:left="6480" w:hanging="360"/>
+      </w:pPr>
+      <w:rPr>
+        <w:rFonts w:ascii="Courier New" w:hAnsi="Courier New" w:cs="Courier New" w:hint="default"/>
+      </w:rPr>
+    </w:lvl>
+    <w:lvl w:ilvl="8" w:tplc="04090005" w:tentative="1">
+      <w:start w:val="1"/>
+      <w:numFmt w:val="bullet"/>
+      <w:lvlText w:val=""/>
+      <w:lvlJc w:val="left"/>
+      <w:pPr>
+        <w:ind w:left="7200" w:hanging="360"/>
+      </w:pPr>
+      <w:rPr>
+        <w:rFonts w:ascii="Wingdings" w:hAnsi="Wingdings" w:hint="default"/>
+      </w:rPr>
+    </w:lvl>
+  </w:abstractNum>
+  <w:abstractNum w:abstractNumId="10" w15:restartNumberingAfterBreak="0">
     <w:nsid w:val="526065C3"/>
     <w:multiLevelType w:val="hybridMultilevel"/>
     <w:tmpl w:val="54E66CCA"/>
@@ -25603,7 +24985,120 @@
       </w:rPr>
     </w:lvl>
   </w:abstractNum>
-  <w:abstractNum w:abstractNumId="6" w15:restartNumberingAfterBreak="0">
+  <w:abstractNum w:abstractNumId="11" w15:restartNumberingAfterBreak="0">
+    <w:nsid w:val="5B99411D"/>
+    <w:multiLevelType w:val="hybridMultilevel"/>
+    <w:tmpl w:val="8D8246E2"/>
+    <w:lvl w:ilvl="0" w:tplc="04090003">
+      <w:start w:val="1"/>
+      <w:numFmt w:val="bullet"/>
+      <w:lvlText w:val="o"/>
+      <w:lvlJc w:val="left"/>
+      <w:pPr>
+        <w:ind w:left="1440" w:hanging="360"/>
+      </w:pPr>
+      <w:rPr>
+        <w:rFonts w:ascii="Courier New" w:hAnsi="Courier New" w:cs="Courier New" w:hint="default"/>
+      </w:rPr>
+    </w:lvl>
+    <w:lvl w:ilvl="1" w:tplc="04090003" w:tentative="1">
+      <w:start w:val="1"/>
+      <w:numFmt w:val="bullet"/>
+      <w:lvlText w:val="o"/>
+      <w:lvlJc w:val="left"/>
+      <w:pPr>
+        <w:ind w:left="2160" w:hanging="360"/>
+      </w:pPr>
+      <w:rPr>
+        <w:rFonts w:ascii="Courier New" w:hAnsi="Courier New" w:cs="Courier New" w:hint="default"/>
+      </w:rPr>
+    </w:lvl>
+    <w:lvl w:ilvl="2" w:tplc="04090005" w:tentative="1">
+      <w:start w:val="1"/>
+      <w:numFmt w:val="bullet"/>
+      <w:lvlText w:val=""/>
+      <w:lvlJc w:val="left"/>
+      <w:pPr>
+        <w:ind w:left="2880" w:hanging="360"/>
+      </w:pPr>
+      <w:rPr>
+        <w:rFonts w:ascii="Wingdings" w:hAnsi="Wingdings" w:hint="default"/>
+      </w:rPr>
+    </w:lvl>
+    <w:lvl w:ilvl="3" w:tplc="04090001" w:tentative="1">
+      <w:start w:val="1"/>
+      <w:numFmt w:val="bullet"/>
+      <w:lvlText w:val=""/>
+      <w:lvlJc w:val="left"/>
+      <w:pPr>
+        <w:ind w:left="3600" w:hanging="360"/>
+      </w:pPr>
+      <w:rPr>
+        <w:rFonts w:ascii="Symbol" w:hAnsi="Symbol" w:hint="default"/>
+      </w:rPr>
+    </w:lvl>
+    <w:lvl w:ilvl="4" w:tplc="04090003" w:tentative="1">
+      <w:start w:val="1"/>
+      <w:numFmt w:val="bullet"/>
+      <w:lvlText w:val="o"/>
+      <w:lvlJc w:val="left"/>
+      <w:pPr>
+        <w:ind w:left="4320" w:hanging="360"/>
+      </w:pPr>
+      <w:rPr>
+        <w:rFonts w:ascii="Courier New" w:hAnsi="Courier New" w:cs="Courier New" w:hint="default"/>
+      </w:rPr>
+    </w:lvl>
+    <w:lvl w:ilvl="5" w:tplc="04090005" w:tentative="1">
+      <w:start w:val="1"/>
+      <w:numFmt w:val="bullet"/>
+      <w:lvlText w:val=""/>
+      <w:lvlJc w:val="left"/>
+      <w:pPr>
+        <w:ind w:left="5040" w:hanging="360"/>
+      </w:pPr>
+      <w:rPr>
+        <w:rFonts w:ascii="Wingdings" w:hAnsi="Wingdings" w:hint="default"/>
+      </w:rPr>
+    </w:lvl>
+    <w:lvl w:ilvl="6" w:tplc="04090001" w:tentative="1">
+      <w:start w:val="1"/>
+      <w:numFmt w:val="bullet"/>
+      <w:lvlText w:val=""/>
+      <w:lvlJc w:val="left"/>
+      <w:pPr>
+        <w:ind w:left="5760" w:hanging="360"/>
+      </w:pPr>
+      <w:rPr>
+        <w:rFonts w:ascii="Symbol" w:hAnsi="Symbol" w:hint="default"/>
+      </w:rPr>
+    </w:lvl>
+    <w:lvl w:ilvl="7" w:tplc="04090003" w:tentative="1">
+      <w:start w:val="1"/>
+      <w:numFmt w:val="bullet"/>
+      <w:lvlText w:val="o"/>
+      <w:lvlJc w:val="left"/>
+      <w:pPr>
+        <w:ind w:left="6480" w:hanging="360"/>
+      </w:pPr>
+      <w:rPr>
+        <w:rFonts w:ascii="Courier New" w:hAnsi="Courier New" w:cs="Courier New" w:hint="default"/>
+      </w:rPr>
+    </w:lvl>
+    <w:lvl w:ilvl="8" w:tplc="04090005" w:tentative="1">
+      <w:start w:val="1"/>
+      <w:numFmt w:val="bullet"/>
+      <w:lvlText w:val=""/>
+      <w:lvlJc w:val="left"/>
+      <w:pPr>
+        <w:ind w:left="7200" w:hanging="360"/>
+      </w:pPr>
+      <w:rPr>
+        <w:rFonts w:ascii="Wingdings" w:hAnsi="Wingdings" w:hint="default"/>
+      </w:rPr>
+    </w:lvl>
+  </w:abstractNum>
+  <w:abstractNum w:abstractNumId="12" w15:restartNumberingAfterBreak="0">
     <w:nsid w:val="706D43C0"/>
     <w:multiLevelType w:val="hybridMultilevel"/>
     <w:tmpl w:val="DC2C06F8"/>
@@ -25715,7 +25210,7 @@
       </w:rPr>
     </w:lvl>
   </w:abstractNum>
-  <w:abstractNum w:abstractNumId="7" w15:restartNumberingAfterBreak="0">
+  <w:abstractNum w:abstractNumId="13" w15:restartNumberingAfterBreak="0">
     <w:nsid w:val="7C1A562E"/>
     <w:multiLevelType w:val="hybridMultilevel"/>
     <w:tmpl w:val="B01EF034"/>
@@ -25829,27 +25324,45 @@
     </w:lvl>
   </w:abstractNum>
   <w:num w:numId="1">
+    <w:abstractNumId w:val="8"/>
+  </w:num>
+  <w:num w:numId="2">
     <w:abstractNumId w:val="4"/>
   </w:num>
-  <w:num w:numId="2">
+  <w:num w:numId="3">
+    <w:abstractNumId w:val="5"/>
+  </w:num>
+  <w:num w:numId="4">
+    <w:abstractNumId w:val="12"/>
+  </w:num>
+  <w:num w:numId="5">
+    <w:abstractNumId w:val="7"/>
+  </w:num>
+  <w:num w:numId="6">
+    <w:abstractNumId w:val="13"/>
+  </w:num>
+  <w:num w:numId="7">
+    <w:abstractNumId w:val="10"/>
+  </w:num>
+  <w:num w:numId="8">
     <w:abstractNumId w:val="1"/>
   </w:num>
-  <w:num w:numId="3">
+  <w:num w:numId="9">
     <w:abstractNumId w:val="2"/>
   </w:num>
-  <w:num w:numId="4">
+  <w:num w:numId="10">
     <w:abstractNumId w:val="6"/>
   </w:num>
-  <w:num w:numId="5">
+  <w:num w:numId="11">
     <w:abstractNumId w:val="3"/>
   </w:num>
-  <w:num w:numId="6">
-    <w:abstractNumId w:val="7"/>
+  <w:num w:numId="12">
+    <w:abstractNumId w:val="11"/>
   </w:num>
-  <w:num w:numId="7">
-    <w:abstractNumId w:val="5"/>
+  <w:num w:numId="13">
+    <w:abstractNumId w:val="9"/>
   </w:num>
-  <w:num w:numId="8">
+  <w:num w:numId="14">
     <w:abstractNumId w:val="0"/>
   </w:num>
 </w:numbering>
@@ -26807,7 +26320,7 @@
 </file>
 
 <file path=customXml/itemProps1.xml><?xml version="1.0" encoding="utf-8"?>
-<ds:datastoreItem xmlns:ds="http://schemas.openxmlformats.org/officeDocument/2006/customXml" ds:itemID="{D4744DB7-7708-41D0-95CB-C80BD15C998A}">
+<ds:datastoreItem xmlns:ds="http://schemas.openxmlformats.org/officeDocument/2006/customXml" ds:itemID="{DE1E3F80-D1D8-4429-8B88-626F002CCCED}">
   <ds:schemaRefs>
     <ds:schemaRef ds:uri="http://schemas.openxmlformats.org/officeDocument/2006/bibliography"/>
   </ds:schemaRefs>

</xml_diff>

<commit_message>
Add business rules load information from the system.
</commit_message>
<xml_diff>
--- a/Document/Reports/Report 3/Report_No_3_KhaNC.docx
+++ b/Document/Reports/Report 3/Report_No_3_KhaNC.docx
@@ -342,6 +342,7 @@
                 <w:szCs w:val="24"/>
               </w:rPr>
             </w:pPr>
+            <w:proofErr w:type="spellStart"/>
             <w:r>
               <w:rPr>
                 <w:rFonts w:asciiTheme="minorHAnsi" w:hAnsiTheme="minorHAnsi"/>
@@ -350,6 +351,7 @@
               </w:rPr>
               <w:t>KhaNC</w:t>
             </w:r>
+            <w:proofErr w:type="spellEnd"/>
           </w:p>
         </w:tc>
       </w:tr>
@@ -1593,6 +1595,29 @@
                 <w:szCs w:val="24"/>
               </w:rPr>
               <w:t>Business Rules:</w:t>
+            </w:r>
+          </w:p>
+          <w:p>
+            <w:pPr>
+              <w:pStyle w:val="ListParagraph"/>
+              <w:numPr>
+                <w:ilvl w:val="0"/>
+                <w:numId w:val="3"/>
+              </w:numPr>
+              <w:rPr>
+                <w:rFonts w:asciiTheme="minorHAnsi" w:hAnsiTheme="minorHAnsi"/>
+                <w:sz w:val="24"/>
+                <w:szCs w:val="24"/>
+              </w:rPr>
+            </w:pPr>
+            <w:r>
+              <w:rPr>
+                <w:rFonts w:asciiTheme="minorHAnsi" w:hAnsiTheme="minorHAnsi"/>
+                <w:b w:val="0"/>
+                <w:sz w:val="24"/>
+                <w:szCs w:val="24"/>
+              </w:rPr>
+              <w:t>User’s profile information is always loaded from the system.</w:t>
             </w:r>
           </w:p>
           <w:p>
@@ -1959,6 +1984,7 @@
                 <w:szCs w:val="24"/>
               </w:rPr>
             </w:pPr>
+            <w:proofErr w:type="spellStart"/>
             <w:r>
               <w:rPr>
                 <w:rFonts w:asciiTheme="minorHAnsi" w:hAnsiTheme="minorHAnsi"/>
@@ -1967,6 +1993,7 @@
               </w:rPr>
               <w:t>KhaNC</w:t>
             </w:r>
+            <w:proofErr w:type="spellEnd"/>
           </w:p>
         </w:tc>
       </w:tr>
@@ -1995,6 +2022,7 @@
                 <w:sz w:val="24"/>
                 <w:szCs w:val="24"/>
               </w:rPr>
+              <w:lastRenderedPageBreak/>
               <w:t>Date</w:t>
             </w:r>
           </w:p>
@@ -2118,7 +2146,6 @@
                 <w:sz w:val="24"/>
                 <w:szCs w:val="24"/>
               </w:rPr>
-              <w:lastRenderedPageBreak/>
               <w:t>Actor:</w:t>
             </w:r>
           </w:p>
@@ -3753,6 +3780,7 @@
                       <w:sz w:val="24"/>
                       <w:szCs w:val="24"/>
                     </w:rPr>
+                    <w:lastRenderedPageBreak/>
                     <w:t>1</w:t>
                   </w:r>
                 </w:p>
@@ -3880,7 +3908,6 @@
                       <w:sz w:val="24"/>
                       <w:szCs w:val="24"/>
                     </w:rPr>
-                    <w:lastRenderedPageBreak/>
                     <w:t>2</w:t>
                   </w:r>
                 </w:p>
@@ -4483,6 +4510,7 @@
                 <w:szCs w:val="24"/>
               </w:rPr>
             </w:pPr>
+            <w:proofErr w:type="spellStart"/>
             <w:r>
               <w:rPr>
                 <w:rFonts w:asciiTheme="minorHAnsi" w:hAnsiTheme="minorHAnsi"/>
@@ -4491,6 +4519,7 @@
               </w:rPr>
               <w:t>KhaNC</w:t>
             </w:r>
+            <w:proofErr w:type="spellEnd"/>
           </w:p>
         </w:tc>
       </w:tr>
@@ -5477,6 +5506,7 @@
                       <w:sz w:val="24"/>
                       <w:szCs w:val="24"/>
                     </w:rPr>
+                    <w:lastRenderedPageBreak/>
                     <w:t>Date a new card</w:t>
                   </w:r>
                   <w:r>
@@ -5534,7 +5564,6 @@
                       <w:sz w:val="24"/>
                       <w:szCs w:val="24"/>
                     </w:rPr>
-                    <w:lastRenderedPageBreak/>
                     <w:t>ID</w:t>
                   </w:r>
                   <w:r>
@@ -5989,6 +6018,38 @@
               </w:numPr>
               <w:rPr>
                 <w:rFonts w:asciiTheme="minorHAnsi" w:hAnsiTheme="minorHAnsi"/>
+                <w:sz w:val="24"/>
+                <w:szCs w:val="24"/>
+              </w:rPr>
+            </w:pPr>
+            <w:r>
+              <w:rPr>
+                <w:rFonts w:asciiTheme="minorHAnsi" w:hAnsiTheme="minorHAnsi"/>
+                <w:b w:val="0"/>
+                <w:sz w:val="24"/>
+                <w:szCs w:val="24"/>
+              </w:rPr>
+              <w:t xml:space="preserve">List of new card request </w:t>
+            </w:r>
+            <w:r>
+              <w:rPr>
+                <w:rFonts w:asciiTheme="minorHAnsi" w:hAnsiTheme="minorHAnsi"/>
+                <w:b w:val="0"/>
+                <w:sz w:val="24"/>
+                <w:szCs w:val="24"/>
+              </w:rPr>
+              <w:t>is always loaded from the system.</w:t>
+            </w:r>
+          </w:p>
+          <w:p>
+            <w:pPr>
+              <w:pStyle w:val="ListParagraph"/>
+              <w:numPr>
+                <w:ilvl w:val="0"/>
+                <w:numId w:val="3"/>
+              </w:numPr>
+              <w:rPr>
+                <w:rFonts w:asciiTheme="minorHAnsi" w:hAnsiTheme="minorHAnsi"/>
                 <w:b w:val="0"/>
                 <w:sz w:val="24"/>
                 <w:szCs w:val="24"/>
@@ -6012,8 +6073,6 @@
               </w:rPr>
               <w:t xml:space="preserve"> order</w:t>
             </w:r>
-            <w:bookmarkStart w:id="0" w:name="_GoBack"/>
-            <w:bookmarkEnd w:id="0"/>
             <w:r>
               <w:rPr>
                 <w:rFonts w:asciiTheme="minorHAnsi" w:hAnsiTheme="minorHAnsi"/>
@@ -6683,6 +6742,7 @@
                 <w:szCs w:val="24"/>
               </w:rPr>
             </w:pPr>
+            <w:proofErr w:type="spellStart"/>
             <w:r>
               <w:rPr>
                 <w:rFonts w:asciiTheme="minorHAnsi" w:hAnsiTheme="minorHAnsi"/>
@@ -6691,6 +6751,7 @@
               </w:rPr>
               <w:t>KhaNC</w:t>
             </w:r>
+            <w:proofErr w:type="spellEnd"/>
           </w:p>
         </w:tc>
       </w:tr>
@@ -7124,6 +7185,7 @@
                 <w:sz w:val="24"/>
                 <w:szCs w:val="24"/>
               </w:rPr>
+              <w:lastRenderedPageBreak/>
               <w:t>Post Conditions:</w:t>
             </w:r>
           </w:p>
@@ -7195,7 +7257,6 @@
                 <w:sz w:val="24"/>
                 <w:szCs w:val="24"/>
               </w:rPr>
-              <w:lastRenderedPageBreak/>
               <w:t>Fail</w:t>
             </w:r>
             <w:r>
@@ -8640,6 +8701,7 @@
                       <w:sz w:val="24"/>
                       <w:szCs w:val="24"/>
                     </w:rPr>
+                    <w:lastRenderedPageBreak/>
                     <w:t>1</w:t>
                   </w:r>
                 </w:p>
@@ -8740,7 +8802,6 @@
                 <w:sz w:val="24"/>
                 <w:szCs w:val="24"/>
               </w:rPr>
-              <w:lastRenderedPageBreak/>
               <w:t>Exceptions:</w:t>
             </w:r>
             <w:r>
@@ -8818,7 +8879,6 @@
               </w:numPr>
               <w:rPr>
                 <w:rFonts w:asciiTheme="minorHAnsi" w:hAnsiTheme="minorHAnsi"/>
-                <w:b w:val="0"/>
                 <w:sz w:val="24"/>
                 <w:szCs w:val="24"/>
               </w:rPr>
@@ -8839,52 +8899,25 @@
                 <w:sz w:val="24"/>
                 <w:szCs w:val="24"/>
               </w:rPr>
-              <w:t xml:space="preserve">compensation </w:t>
-            </w:r>
-            <w:r>
-              <w:rPr>
-                <w:rFonts w:asciiTheme="minorHAnsi" w:hAnsiTheme="minorHAnsi"/>
-                <w:b w:val="0"/>
-                <w:sz w:val="24"/>
-                <w:szCs w:val="24"/>
-              </w:rPr>
-              <w:t>request is sorted by get</w:t>
-            </w:r>
-            <w:r>
-              <w:rPr>
-                <w:rFonts w:asciiTheme="minorHAnsi" w:hAnsiTheme="minorHAnsi"/>
-                <w:b w:val="0"/>
-                <w:sz w:val="24"/>
-                <w:szCs w:val="24"/>
-              </w:rPr>
-              <w:t xml:space="preserve"> request</w:t>
-            </w:r>
-            <w:r>
-              <w:rPr>
-                <w:rFonts w:asciiTheme="minorHAnsi" w:hAnsiTheme="minorHAnsi"/>
-                <w:b w:val="0"/>
-                <w:sz w:val="24"/>
-                <w:szCs w:val="24"/>
-              </w:rPr>
-              <w:t xml:space="preserve"> date</w:t>
-            </w:r>
-            <w:r>
-              <w:rPr>
-                <w:rFonts w:asciiTheme="minorHAnsi" w:hAnsiTheme="minorHAnsi"/>
-                <w:b w:val="0"/>
-                <w:sz w:val="24"/>
-                <w:szCs w:val="24"/>
-              </w:rPr>
-              <w:t xml:space="preserve"> in descending</w:t>
-            </w:r>
-            <w:r>
-              <w:rPr>
-                <w:rFonts w:asciiTheme="minorHAnsi" w:hAnsiTheme="minorHAnsi"/>
-                <w:b w:val="0"/>
-                <w:sz w:val="24"/>
-                <w:szCs w:val="24"/>
-              </w:rPr>
-              <w:t xml:space="preserve"> order.</w:t>
+              <w:t>compensation</w:t>
+            </w:r>
+            <w:r>
+              <w:rPr>
+                <w:rFonts w:asciiTheme="minorHAnsi" w:hAnsiTheme="minorHAnsi"/>
+                <w:b w:val="0"/>
+                <w:sz w:val="24"/>
+                <w:szCs w:val="24"/>
+              </w:rPr>
+              <w:t xml:space="preserve"> request </w:t>
+            </w:r>
+            <w:r>
+              <w:rPr>
+                <w:rFonts w:asciiTheme="minorHAnsi" w:hAnsiTheme="minorHAnsi"/>
+                <w:b w:val="0"/>
+                <w:sz w:val="24"/>
+                <w:szCs w:val="24"/>
+              </w:rPr>
+              <w:t>is always loaded from the system.</w:t>
             </w:r>
           </w:p>
           <w:p>
@@ -8908,25 +8941,61 @@
                 <w:sz w:val="24"/>
                 <w:szCs w:val="24"/>
               </w:rPr>
-              <w:t>With unsolved request, it</w:t>
-            </w:r>
-            <w:r>
-              <w:rPr>
-                <w:rFonts w:asciiTheme="minorHAnsi" w:hAnsiTheme="minorHAnsi"/>
-                <w:b w:val="0"/>
-                <w:sz w:val="24"/>
-                <w:szCs w:val="24"/>
-              </w:rPr>
-              <w:t>s solved date does</w:t>
-            </w:r>
-            <w:r>
-              <w:rPr>
-                <w:rFonts w:asciiTheme="minorHAnsi" w:hAnsiTheme="minorHAnsi"/>
-                <w:b w:val="0"/>
-                <w:sz w:val="24"/>
-                <w:szCs w:val="24"/>
-              </w:rPr>
-              <w:t xml:space="preserve"> not exist.</w:t>
+              <w:t xml:space="preserve">List of </w:t>
+            </w:r>
+            <w:r>
+              <w:rPr>
+                <w:rFonts w:asciiTheme="minorHAnsi" w:hAnsiTheme="minorHAnsi"/>
+                <w:b w:val="0"/>
+                <w:sz w:val="24"/>
+                <w:szCs w:val="24"/>
+              </w:rPr>
+              <w:t xml:space="preserve">compensation </w:t>
+            </w:r>
+            <w:r>
+              <w:rPr>
+                <w:rFonts w:asciiTheme="minorHAnsi" w:hAnsiTheme="minorHAnsi"/>
+                <w:b w:val="0"/>
+                <w:sz w:val="24"/>
+                <w:szCs w:val="24"/>
+              </w:rPr>
+              <w:t>request is sorted by get</w:t>
+            </w:r>
+            <w:r>
+              <w:rPr>
+                <w:rFonts w:asciiTheme="minorHAnsi" w:hAnsiTheme="minorHAnsi"/>
+                <w:b w:val="0"/>
+                <w:sz w:val="24"/>
+                <w:szCs w:val="24"/>
+              </w:rPr>
+              <w:t xml:space="preserve"> request</w:t>
+            </w:r>
+            <w:r>
+              <w:rPr>
+                <w:rFonts w:asciiTheme="minorHAnsi" w:hAnsiTheme="minorHAnsi"/>
+                <w:b w:val="0"/>
+                <w:sz w:val="24"/>
+                <w:szCs w:val="24"/>
+              </w:rPr>
+              <w:t xml:space="preserve"> date</w:t>
+            </w:r>
+            <w:r>
+              <w:rPr>
+                <w:rFonts w:asciiTheme="minorHAnsi" w:hAnsiTheme="minorHAnsi"/>
+                <w:b w:val="0"/>
+                <w:sz w:val="24"/>
+                <w:szCs w:val="24"/>
+              </w:rPr>
+              <w:t xml:space="preserve"> in descending</w:t>
+            </w:r>
+            <w:r>
+              <w:rPr>
+                <w:rFonts w:asciiTheme="minorHAnsi" w:hAnsiTheme="minorHAnsi"/>
+                <w:b w:val="0"/>
+                <w:sz w:val="24"/>
+                <w:szCs w:val="24"/>
+              </w:rPr>
+              <w:t xml:space="preserve"> order.</w:t>
             </w:r>
           </w:p>
           <w:p>
@@ -8950,6 +9019,48 @@
                 <w:sz w:val="24"/>
                 <w:szCs w:val="24"/>
               </w:rPr>
+              <w:t>With unsolved request, it</w:t>
+            </w:r>
+            <w:r>
+              <w:rPr>
+                <w:rFonts w:asciiTheme="minorHAnsi" w:hAnsiTheme="minorHAnsi"/>
+                <w:b w:val="0"/>
+                <w:sz w:val="24"/>
+                <w:szCs w:val="24"/>
+              </w:rPr>
+              <w:t>s solved date does</w:t>
+            </w:r>
+            <w:r>
+              <w:rPr>
+                <w:rFonts w:asciiTheme="minorHAnsi" w:hAnsiTheme="minorHAnsi"/>
+                <w:b w:val="0"/>
+                <w:sz w:val="24"/>
+                <w:szCs w:val="24"/>
+              </w:rPr>
+              <w:t xml:space="preserve"> not exist.</w:t>
+            </w:r>
+          </w:p>
+          <w:p>
+            <w:pPr>
+              <w:pStyle w:val="ListParagraph"/>
+              <w:numPr>
+                <w:ilvl w:val="0"/>
+                <w:numId w:val="3"/>
+              </w:numPr>
+              <w:rPr>
+                <w:rFonts w:asciiTheme="minorHAnsi" w:hAnsiTheme="minorHAnsi"/>
+                <w:b w:val="0"/>
+                <w:sz w:val="24"/>
+                <w:szCs w:val="24"/>
+              </w:rPr>
+            </w:pPr>
+            <w:r>
+              <w:rPr>
+                <w:rFonts w:asciiTheme="minorHAnsi" w:hAnsiTheme="minorHAnsi"/>
+                <w:b w:val="0"/>
+                <w:sz w:val="24"/>
+                <w:szCs w:val="24"/>
+              </w:rPr>
               <w:t>A compensation request could have one of three decision is</w:t>
             </w:r>
             <w:r>
@@ -8983,16 +9094,76 @@
                 <w:sz w:val="24"/>
                 <w:szCs w:val="24"/>
               </w:rPr>
-              <w:t>“Chưa quyết đị</w:t>
-            </w:r>
-            <w:r>
-              <w:rPr>
-                <w:rFonts w:asciiTheme="minorHAnsi" w:hAnsiTheme="minorHAnsi"/>
-                <w:b w:val="0"/>
-                <w:sz w:val="24"/>
-                <w:szCs w:val="24"/>
-              </w:rPr>
-              <w:t>nh”</w:t>
+              <w:t>“</w:t>
+            </w:r>
+            <w:proofErr w:type="spellStart"/>
+            <w:r>
+              <w:rPr>
+                <w:rFonts w:asciiTheme="minorHAnsi" w:hAnsiTheme="minorHAnsi"/>
+                <w:b w:val="0"/>
+                <w:sz w:val="24"/>
+                <w:szCs w:val="24"/>
+              </w:rPr>
+              <w:t>Chưa</w:t>
+            </w:r>
+            <w:proofErr w:type="spellEnd"/>
+            <w:r>
+              <w:rPr>
+                <w:rFonts w:asciiTheme="minorHAnsi" w:hAnsiTheme="minorHAnsi"/>
+                <w:b w:val="0"/>
+                <w:sz w:val="24"/>
+                <w:szCs w:val="24"/>
+              </w:rPr>
+              <w:t xml:space="preserve"> </w:t>
+            </w:r>
+            <w:proofErr w:type="spellStart"/>
+            <w:r>
+              <w:rPr>
+                <w:rFonts w:asciiTheme="minorHAnsi" w:hAnsiTheme="minorHAnsi"/>
+                <w:b w:val="0"/>
+                <w:sz w:val="24"/>
+                <w:szCs w:val="24"/>
+              </w:rPr>
+              <w:t>quyết</w:t>
+            </w:r>
+            <w:proofErr w:type="spellEnd"/>
+            <w:r>
+              <w:rPr>
+                <w:rFonts w:asciiTheme="minorHAnsi" w:hAnsiTheme="minorHAnsi"/>
+                <w:b w:val="0"/>
+                <w:sz w:val="24"/>
+                <w:szCs w:val="24"/>
+              </w:rPr>
+              <w:t xml:space="preserve"> </w:t>
+            </w:r>
+            <w:proofErr w:type="spellStart"/>
+            <w:r>
+              <w:rPr>
+                <w:rFonts w:asciiTheme="minorHAnsi" w:hAnsiTheme="minorHAnsi"/>
+                <w:b w:val="0"/>
+                <w:sz w:val="24"/>
+                <w:szCs w:val="24"/>
+              </w:rPr>
+              <w:t>đị</w:t>
+            </w:r>
+            <w:r>
+              <w:rPr>
+                <w:rFonts w:asciiTheme="minorHAnsi" w:hAnsiTheme="minorHAnsi"/>
+                <w:b w:val="0"/>
+                <w:sz w:val="24"/>
+                <w:szCs w:val="24"/>
+              </w:rPr>
+              <w:t>nh</w:t>
+            </w:r>
+            <w:proofErr w:type="spellEnd"/>
+            <w:r>
+              <w:rPr>
+                <w:rFonts w:asciiTheme="minorHAnsi" w:hAnsiTheme="minorHAnsi"/>
+                <w:b w:val="0"/>
+                <w:sz w:val="24"/>
+                <w:szCs w:val="24"/>
+              </w:rPr>
+              <w:t>”</w:t>
             </w:r>
           </w:p>
           <w:p>
@@ -9016,16 +9187,96 @@
                 <w:sz w:val="24"/>
                 <w:szCs w:val="24"/>
               </w:rPr>
-              <w:t>“Chấp nhận bồi thườ</w:t>
-            </w:r>
-            <w:r>
-              <w:rPr>
-                <w:rFonts w:asciiTheme="minorHAnsi" w:hAnsiTheme="minorHAnsi"/>
-                <w:b w:val="0"/>
-                <w:sz w:val="24"/>
-                <w:szCs w:val="24"/>
-              </w:rPr>
-              <w:t>ng”</w:t>
+              <w:t>“</w:t>
+            </w:r>
+            <w:proofErr w:type="spellStart"/>
+            <w:r>
+              <w:rPr>
+                <w:rFonts w:asciiTheme="minorHAnsi" w:hAnsiTheme="minorHAnsi"/>
+                <w:b w:val="0"/>
+                <w:sz w:val="24"/>
+                <w:szCs w:val="24"/>
+              </w:rPr>
+              <w:t>Chấp</w:t>
+            </w:r>
+            <w:proofErr w:type="spellEnd"/>
+            <w:r>
+              <w:rPr>
+                <w:rFonts w:asciiTheme="minorHAnsi" w:hAnsiTheme="minorHAnsi"/>
+                <w:b w:val="0"/>
+                <w:sz w:val="24"/>
+                <w:szCs w:val="24"/>
+              </w:rPr>
+              <w:t xml:space="preserve"> </w:t>
+            </w:r>
+            <w:proofErr w:type="spellStart"/>
+            <w:r>
+              <w:rPr>
+                <w:rFonts w:asciiTheme="minorHAnsi" w:hAnsiTheme="minorHAnsi"/>
+                <w:b w:val="0"/>
+                <w:sz w:val="24"/>
+                <w:szCs w:val="24"/>
+              </w:rPr>
+              <w:t>nhận</w:t>
+            </w:r>
+            <w:proofErr w:type="spellEnd"/>
+            <w:r>
+              <w:rPr>
+                <w:rFonts w:asciiTheme="minorHAnsi" w:hAnsiTheme="minorHAnsi"/>
+                <w:b w:val="0"/>
+                <w:sz w:val="24"/>
+                <w:szCs w:val="24"/>
+              </w:rPr>
+              <w:t xml:space="preserve"> </w:t>
+            </w:r>
+            <w:proofErr w:type="spellStart"/>
+            <w:r>
+              <w:rPr>
+                <w:rFonts w:asciiTheme="minorHAnsi" w:hAnsiTheme="minorHAnsi"/>
+                <w:b w:val="0"/>
+                <w:sz w:val="24"/>
+                <w:szCs w:val="24"/>
+              </w:rPr>
+              <w:t>bồi</w:t>
+            </w:r>
+            <w:proofErr w:type="spellEnd"/>
+            <w:r>
+              <w:rPr>
+                <w:rFonts w:asciiTheme="minorHAnsi" w:hAnsiTheme="minorHAnsi"/>
+                <w:b w:val="0"/>
+                <w:sz w:val="24"/>
+                <w:szCs w:val="24"/>
+              </w:rPr>
+              <w:t xml:space="preserve"> </w:t>
+            </w:r>
+            <w:proofErr w:type="spellStart"/>
+            <w:r>
+              <w:rPr>
+                <w:rFonts w:asciiTheme="minorHAnsi" w:hAnsiTheme="minorHAnsi"/>
+                <w:b w:val="0"/>
+                <w:sz w:val="24"/>
+                <w:szCs w:val="24"/>
+              </w:rPr>
+              <w:t>thườ</w:t>
+            </w:r>
+            <w:r>
+              <w:rPr>
+                <w:rFonts w:asciiTheme="minorHAnsi" w:hAnsiTheme="minorHAnsi"/>
+                <w:b w:val="0"/>
+                <w:sz w:val="24"/>
+                <w:szCs w:val="24"/>
+              </w:rPr>
+              <w:t>ng</w:t>
+            </w:r>
+            <w:proofErr w:type="spellEnd"/>
+            <w:r>
+              <w:rPr>
+                <w:rFonts w:asciiTheme="minorHAnsi" w:hAnsiTheme="minorHAnsi"/>
+                <w:b w:val="0"/>
+                <w:sz w:val="24"/>
+                <w:szCs w:val="24"/>
+              </w:rPr>
+              <w:t>”</w:t>
             </w:r>
           </w:p>
           <w:p>
@@ -9049,16 +9300,96 @@
                 <w:sz w:val="24"/>
                 <w:szCs w:val="24"/>
               </w:rPr>
-              <w:t>“Từ chối bồi thườ</w:t>
-            </w:r>
-            <w:r>
-              <w:rPr>
-                <w:rFonts w:asciiTheme="minorHAnsi" w:hAnsiTheme="minorHAnsi"/>
-                <w:b w:val="0"/>
-                <w:sz w:val="24"/>
-                <w:szCs w:val="24"/>
-              </w:rPr>
-              <w:t>ng”</w:t>
+              <w:t>“</w:t>
+            </w:r>
+            <w:proofErr w:type="spellStart"/>
+            <w:r>
+              <w:rPr>
+                <w:rFonts w:asciiTheme="minorHAnsi" w:hAnsiTheme="minorHAnsi"/>
+                <w:b w:val="0"/>
+                <w:sz w:val="24"/>
+                <w:szCs w:val="24"/>
+              </w:rPr>
+              <w:t>Từ</w:t>
+            </w:r>
+            <w:proofErr w:type="spellEnd"/>
+            <w:r>
+              <w:rPr>
+                <w:rFonts w:asciiTheme="minorHAnsi" w:hAnsiTheme="minorHAnsi"/>
+                <w:b w:val="0"/>
+                <w:sz w:val="24"/>
+                <w:szCs w:val="24"/>
+              </w:rPr>
+              <w:t xml:space="preserve"> </w:t>
+            </w:r>
+            <w:proofErr w:type="spellStart"/>
+            <w:r>
+              <w:rPr>
+                <w:rFonts w:asciiTheme="minorHAnsi" w:hAnsiTheme="minorHAnsi"/>
+                <w:b w:val="0"/>
+                <w:sz w:val="24"/>
+                <w:szCs w:val="24"/>
+              </w:rPr>
+              <w:t>chối</w:t>
+            </w:r>
+            <w:proofErr w:type="spellEnd"/>
+            <w:r>
+              <w:rPr>
+                <w:rFonts w:asciiTheme="minorHAnsi" w:hAnsiTheme="minorHAnsi"/>
+                <w:b w:val="0"/>
+                <w:sz w:val="24"/>
+                <w:szCs w:val="24"/>
+              </w:rPr>
+              <w:t xml:space="preserve"> </w:t>
+            </w:r>
+            <w:proofErr w:type="spellStart"/>
+            <w:r>
+              <w:rPr>
+                <w:rFonts w:asciiTheme="minorHAnsi" w:hAnsiTheme="minorHAnsi"/>
+                <w:b w:val="0"/>
+                <w:sz w:val="24"/>
+                <w:szCs w:val="24"/>
+              </w:rPr>
+              <w:t>bồi</w:t>
+            </w:r>
+            <w:proofErr w:type="spellEnd"/>
+            <w:r>
+              <w:rPr>
+                <w:rFonts w:asciiTheme="minorHAnsi" w:hAnsiTheme="minorHAnsi"/>
+                <w:b w:val="0"/>
+                <w:sz w:val="24"/>
+                <w:szCs w:val="24"/>
+              </w:rPr>
+              <w:t xml:space="preserve"> </w:t>
+            </w:r>
+            <w:proofErr w:type="spellStart"/>
+            <w:r>
+              <w:rPr>
+                <w:rFonts w:asciiTheme="minorHAnsi" w:hAnsiTheme="minorHAnsi"/>
+                <w:b w:val="0"/>
+                <w:sz w:val="24"/>
+                <w:szCs w:val="24"/>
+              </w:rPr>
+              <w:t>thườ</w:t>
+            </w:r>
+            <w:r>
+              <w:rPr>
+                <w:rFonts w:asciiTheme="minorHAnsi" w:hAnsiTheme="minorHAnsi"/>
+                <w:b w:val="0"/>
+                <w:sz w:val="24"/>
+                <w:szCs w:val="24"/>
+              </w:rPr>
+              <w:t>ng</w:t>
+            </w:r>
+            <w:proofErr w:type="spellEnd"/>
+            <w:r>
+              <w:rPr>
+                <w:rFonts w:asciiTheme="minorHAnsi" w:hAnsiTheme="minorHAnsi"/>
+                <w:b w:val="0"/>
+                <w:sz w:val="24"/>
+                <w:szCs w:val="24"/>
+              </w:rPr>
+              <w:t>”</w:t>
             </w:r>
           </w:p>
           <w:p>
@@ -9115,16 +9446,67 @@
                 <w:sz w:val="24"/>
                 <w:szCs w:val="24"/>
               </w:rPr>
-              <w:t>“Đang xử</w:t>
-            </w:r>
-            <w:r>
-              <w:rPr>
-                <w:rFonts w:asciiTheme="minorHAnsi" w:hAnsiTheme="minorHAnsi"/>
-                <w:b w:val="0"/>
-                <w:sz w:val="24"/>
-                <w:szCs w:val="24"/>
-              </w:rPr>
-              <w:t xml:space="preserve"> lý”</w:t>
+              <w:t>“</w:t>
+            </w:r>
+            <w:proofErr w:type="spellStart"/>
+            <w:r>
+              <w:rPr>
+                <w:rFonts w:asciiTheme="minorHAnsi" w:hAnsiTheme="minorHAnsi"/>
+                <w:b w:val="0"/>
+                <w:sz w:val="24"/>
+                <w:szCs w:val="24"/>
+              </w:rPr>
+              <w:t>Đang</w:t>
+            </w:r>
+            <w:proofErr w:type="spellEnd"/>
+            <w:r>
+              <w:rPr>
+                <w:rFonts w:asciiTheme="minorHAnsi" w:hAnsiTheme="minorHAnsi"/>
+                <w:b w:val="0"/>
+                <w:sz w:val="24"/>
+                <w:szCs w:val="24"/>
+              </w:rPr>
+              <w:t xml:space="preserve"> </w:t>
+            </w:r>
+            <w:proofErr w:type="spellStart"/>
+            <w:r>
+              <w:rPr>
+                <w:rFonts w:asciiTheme="minorHAnsi" w:hAnsiTheme="minorHAnsi"/>
+                <w:b w:val="0"/>
+                <w:sz w:val="24"/>
+                <w:szCs w:val="24"/>
+              </w:rPr>
+              <w:t>xử</w:t>
+            </w:r>
+            <w:proofErr w:type="spellEnd"/>
+            <w:r>
+              <w:rPr>
+                <w:rFonts w:asciiTheme="minorHAnsi" w:hAnsiTheme="minorHAnsi"/>
+                <w:b w:val="0"/>
+                <w:sz w:val="24"/>
+                <w:szCs w:val="24"/>
+              </w:rPr>
+              <w:t xml:space="preserve"> </w:t>
+            </w:r>
+            <w:proofErr w:type="spellStart"/>
+            <w:r>
+              <w:rPr>
+                <w:rFonts w:asciiTheme="minorHAnsi" w:hAnsiTheme="minorHAnsi"/>
+                <w:b w:val="0"/>
+                <w:sz w:val="24"/>
+                <w:szCs w:val="24"/>
+              </w:rPr>
+              <w:t>lý</w:t>
+            </w:r>
+            <w:proofErr w:type="spellEnd"/>
+            <w:r>
+              <w:rPr>
+                <w:rFonts w:asciiTheme="minorHAnsi" w:hAnsiTheme="minorHAnsi"/>
+                <w:b w:val="0"/>
+                <w:sz w:val="24"/>
+                <w:szCs w:val="24"/>
+              </w:rPr>
+              <w:t>”</w:t>
             </w:r>
           </w:p>
           <w:p>
@@ -9148,16 +9530,56 @@
                 <w:sz w:val="24"/>
                 <w:szCs w:val="24"/>
               </w:rPr>
-              <w:t>“Hoàn tấ</w:t>
-            </w:r>
-            <w:r>
-              <w:rPr>
-                <w:rFonts w:asciiTheme="minorHAnsi" w:hAnsiTheme="minorHAnsi"/>
-                <w:b w:val="0"/>
-                <w:sz w:val="24"/>
-                <w:szCs w:val="24"/>
-              </w:rPr>
-              <w:t>t”</w:t>
+              <w:t>“</w:t>
+            </w:r>
+            <w:proofErr w:type="spellStart"/>
+            <w:r>
+              <w:rPr>
+                <w:rFonts w:asciiTheme="minorHAnsi" w:hAnsiTheme="minorHAnsi"/>
+                <w:b w:val="0"/>
+                <w:sz w:val="24"/>
+                <w:szCs w:val="24"/>
+              </w:rPr>
+              <w:t>Hoàn</w:t>
+            </w:r>
+            <w:proofErr w:type="spellEnd"/>
+            <w:r>
+              <w:rPr>
+                <w:rFonts w:asciiTheme="minorHAnsi" w:hAnsiTheme="minorHAnsi"/>
+                <w:b w:val="0"/>
+                <w:sz w:val="24"/>
+                <w:szCs w:val="24"/>
+              </w:rPr>
+              <w:t xml:space="preserve"> </w:t>
+            </w:r>
+            <w:proofErr w:type="spellStart"/>
+            <w:r>
+              <w:rPr>
+                <w:rFonts w:asciiTheme="minorHAnsi" w:hAnsiTheme="minorHAnsi"/>
+                <w:b w:val="0"/>
+                <w:sz w:val="24"/>
+                <w:szCs w:val="24"/>
+              </w:rPr>
+              <w:t>tấ</w:t>
+            </w:r>
+            <w:r>
+              <w:rPr>
+                <w:rFonts w:asciiTheme="minorHAnsi" w:hAnsiTheme="minorHAnsi"/>
+                <w:b w:val="0"/>
+                <w:sz w:val="24"/>
+                <w:szCs w:val="24"/>
+              </w:rPr>
+              <w:t>t</w:t>
+            </w:r>
+            <w:proofErr w:type="spellEnd"/>
+            <w:r>
+              <w:rPr>
+                <w:rFonts w:asciiTheme="minorHAnsi" w:hAnsiTheme="minorHAnsi"/>
+                <w:b w:val="0"/>
+                <w:sz w:val="24"/>
+                <w:szCs w:val="24"/>
+              </w:rPr>
+              <w:t>”</w:t>
             </w:r>
           </w:p>
           <w:p>
@@ -9181,8 +9603,39 @@
                 <w:sz w:val="24"/>
                 <w:szCs w:val="24"/>
               </w:rPr>
-              <w:t>“Hủy bỏ</w:t>
-            </w:r>
+              <w:t>“</w:t>
+            </w:r>
+            <w:proofErr w:type="spellStart"/>
+            <w:r>
+              <w:rPr>
+                <w:rFonts w:asciiTheme="minorHAnsi" w:hAnsiTheme="minorHAnsi"/>
+                <w:b w:val="0"/>
+                <w:sz w:val="24"/>
+                <w:szCs w:val="24"/>
+              </w:rPr>
+              <w:t>Hủy</w:t>
+            </w:r>
+            <w:proofErr w:type="spellEnd"/>
+            <w:r>
+              <w:rPr>
+                <w:rFonts w:asciiTheme="minorHAnsi" w:hAnsiTheme="minorHAnsi"/>
+                <w:b w:val="0"/>
+                <w:sz w:val="24"/>
+                <w:szCs w:val="24"/>
+              </w:rPr>
+              <w:t xml:space="preserve"> </w:t>
+            </w:r>
+            <w:proofErr w:type="spellStart"/>
+            <w:r>
+              <w:rPr>
+                <w:rFonts w:asciiTheme="minorHAnsi" w:hAnsiTheme="minorHAnsi"/>
+                <w:b w:val="0"/>
+                <w:sz w:val="24"/>
+                <w:szCs w:val="24"/>
+              </w:rPr>
+              <w:t>bỏ</w:t>
+            </w:r>
+            <w:proofErr w:type="spellEnd"/>
             <w:r>
               <w:rPr>
                 <w:rFonts w:asciiTheme="minorHAnsi" w:hAnsiTheme="minorHAnsi"/>
@@ -9647,6 +10100,7 @@
                 <w:szCs w:val="24"/>
               </w:rPr>
             </w:pPr>
+            <w:proofErr w:type="spellStart"/>
             <w:r>
               <w:rPr>
                 <w:rFonts w:asciiTheme="minorHAnsi" w:hAnsiTheme="minorHAnsi"/>
@@ -9655,6 +10109,7 @@
               </w:rPr>
               <w:t>KhaNC</w:t>
             </w:r>
+            <w:proofErr w:type="spellEnd"/>
           </w:p>
         </w:tc>
       </w:tr>
@@ -10276,6 +10731,7 @@
                       <w:sz w:val="24"/>
                       <w:szCs w:val="24"/>
                     </w:rPr>
+                    <w:lastRenderedPageBreak/>
                     <w:t>1</w:t>
                   </w:r>
                 </w:p>
@@ -10371,7 +10827,6 @@
                       <w:sz w:val="24"/>
                       <w:szCs w:val="24"/>
                     </w:rPr>
-                    <w:lastRenderedPageBreak/>
                     <w:t xml:space="preserve">Customer’s code: </w:t>
                   </w:r>
                   <w:r>
@@ -10536,7 +10991,6 @@
                       <w:sz w:val="24"/>
                       <w:szCs w:val="24"/>
                     </w:rPr>
-                    <w:lastRenderedPageBreak/>
                     <w:t>2</w:t>
                   </w:r>
                 </w:p>
@@ -11145,6 +11599,56 @@
                 <w:szCs w:val="24"/>
               </w:rPr>
               <w:t>Business Rules:</w:t>
+            </w:r>
+          </w:p>
+          <w:p>
+            <w:pPr>
+              <w:pStyle w:val="ListParagraph"/>
+              <w:numPr>
+                <w:ilvl w:val="0"/>
+                <w:numId w:val="3"/>
+              </w:numPr>
+              <w:rPr>
+                <w:rFonts w:asciiTheme="minorHAnsi" w:hAnsiTheme="minorHAnsi"/>
+                <w:sz w:val="24"/>
+                <w:szCs w:val="24"/>
+              </w:rPr>
+            </w:pPr>
+            <w:r>
+              <w:rPr>
+                <w:rFonts w:asciiTheme="minorHAnsi" w:hAnsiTheme="minorHAnsi"/>
+                <w:b w:val="0"/>
+                <w:sz w:val="24"/>
+                <w:szCs w:val="24"/>
+              </w:rPr>
+              <w:t xml:space="preserve">List of </w:t>
+            </w:r>
+            <w:r>
+              <w:rPr>
+                <w:rFonts w:asciiTheme="minorHAnsi" w:hAnsiTheme="minorHAnsi"/>
+                <w:b w:val="0"/>
+                <w:sz w:val="24"/>
+                <w:szCs w:val="24"/>
+              </w:rPr>
+              <w:t>customer and their detail information</w:t>
+            </w:r>
+            <w:r>
+              <w:rPr>
+                <w:rFonts w:asciiTheme="minorHAnsi" w:hAnsiTheme="minorHAnsi"/>
+                <w:b w:val="0"/>
+                <w:sz w:val="24"/>
+                <w:szCs w:val="24"/>
+              </w:rPr>
+              <w:t xml:space="preserve"> </w:t>
+            </w:r>
+            <w:r>
+              <w:rPr>
+                <w:rFonts w:asciiTheme="minorHAnsi" w:hAnsiTheme="minorHAnsi"/>
+                <w:b w:val="0"/>
+                <w:sz w:val="24"/>
+                <w:szCs w:val="24"/>
+              </w:rPr>
+              <w:t>is always loaded from the system.</w:t>
             </w:r>
           </w:p>
           <w:p>
@@ -11483,7 +11987,6 @@
                 <w:sz w:val="24"/>
                 <w:szCs w:val="24"/>
               </w:rPr>
-              <w:lastRenderedPageBreak/>
               <w:t>Use Case No.</w:t>
             </w:r>
           </w:p>
@@ -11703,6 +12206,7 @@
                 <w:szCs w:val="24"/>
               </w:rPr>
             </w:pPr>
+            <w:proofErr w:type="spellStart"/>
             <w:r>
               <w:rPr>
                 <w:rFonts w:asciiTheme="minorHAnsi" w:hAnsiTheme="minorHAnsi"/>
@@ -11711,6 +12215,7 @@
               </w:rPr>
               <w:t>KhaNC</w:t>
             </w:r>
+            <w:proofErr w:type="spellEnd"/>
           </w:p>
         </w:tc>
       </w:tr>
@@ -13283,6 +13788,7 @@
                       <w:sz w:val="24"/>
                       <w:szCs w:val="24"/>
                     </w:rPr>
+                    <w:lastRenderedPageBreak/>
                     <w:t>2</w:t>
                   </w:r>
                 </w:p>
@@ -13494,7 +14000,6 @@
                 <w:sz w:val="24"/>
                 <w:szCs w:val="24"/>
               </w:rPr>
-              <w:lastRenderedPageBreak/>
               <w:t>Relationships:</w:t>
             </w:r>
             <w:r>
@@ -13542,6 +14047,74 @@
                 <w:szCs w:val="24"/>
               </w:rPr>
               <w:t>Business Rules:</w:t>
+            </w:r>
+          </w:p>
+          <w:p>
+            <w:pPr>
+              <w:pStyle w:val="ListParagraph"/>
+              <w:numPr>
+                <w:ilvl w:val="0"/>
+                <w:numId w:val="3"/>
+              </w:numPr>
+              <w:rPr>
+                <w:rFonts w:asciiTheme="minorHAnsi" w:hAnsiTheme="minorHAnsi"/>
+                <w:sz w:val="24"/>
+                <w:szCs w:val="24"/>
+              </w:rPr>
+            </w:pPr>
+            <w:r>
+              <w:rPr>
+                <w:rFonts w:asciiTheme="minorHAnsi" w:hAnsiTheme="minorHAnsi"/>
+                <w:b w:val="0"/>
+                <w:sz w:val="24"/>
+                <w:szCs w:val="24"/>
+              </w:rPr>
+              <w:t>C</w:t>
+            </w:r>
+            <w:r>
+              <w:rPr>
+                <w:rFonts w:asciiTheme="minorHAnsi" w:hAnsiTheme="minorHAnsi"/>
+                <w:b w:val="0"/>
+                <w:sz w:val="24"/>
+                <w:szCs w:val="24"/>
+              </w:rPr>
+              <w:t>ustomer</w:t>
+            </w:r>
+            <w:r>
+              <w:rPr>
+                <w:rFonts w:asciiTheme="minorHAnsi" w:hAnsiTheme="minorHAnsi"/>
+                <w:b w:val="0"/>
+                <w:sz w:val="24"/>
+                <w:szCs w:val="24"/>
+              </w:rPr>
+              <w:t>’s</w:t>
+            </w:r>
+            <w:r>
+              <w:rPr>
+                <w:rFonts w:asciiTheme="minorHAnsi" w:hAnsiTheme="minorHAnsi"/>
+                <w:b w:val="0"/>
+                <w:sz w:val="24"/>
+                <w:szCs w:val="24"/>
+              </w:rPr>
+              <w:t xml:space="preserve"> detail information</w:t>
+            </w:r>
+            <w:r>
+              <w:rPr>
+                <w:rFonts w:asciiTheme="minorHAnsi" w:hAnsiTheme="minorHAnsi"/>
+                <w:b w:val="0"/>
+                <w:sz w:val="24"/>
+                <w:szCs w:val="24"/>
+              </w:rPr>
+              <w:t xml:space="preserve"> </w:t>
+            </w:r>
+            <w:r>
+              <w:rPr>
+                <w:rFonts w:asciiTheme="minorHAnsi" w:hAnsiTheme="minorHAnsi"/>
+                <w:b w:val="0"/>
+                <w:sz w:val="24"/>
+                <w:szCs w:val="24"/>
+              </w:rPr>
+              <w:t>is always loaded from the system.</w:t>
             </w:r>
           </w:p>
           <w:p>
@@ -14007,6 +14580,7 @@
                 <w:szCs w:val="24"/>
               </w:rPr>
             </w:pPr>
+            <w:proofErr w:type="spellStart"/>
             <w:r>
               <w:rPr>
                 <w:rFonts w:asciiTheme="minorHAnsi" w:hAnsiTheme="minorHAnsi"/>
@@ -14015,6 +14589,7 @@
               </w:rPr>
               <w:t>KhaNC</w:t>
             </w:r>
+            <w:proofErr w:type="spellEnd"/>
           </w:p>
         </w:tc>
       </w:tr>
@@ -14920,6 +15495,7 @@
                       <w:sz w:val="24"/>
                       <w:szCs w:val="24"/>
                     </w:rPr>
+                    <w:lastRenderedPageBreak/>
                     <w:t>C</w:t>
                   </w:r>
                   <w:r>
@@ -14977,6 +15553,7 @@
                       <w:sz w:val="24"/>
                       <w:szCs w:val="24"/>
                     </w:rPr>
+                    <w:lastRenderedPageBreak/>
                     <w:t>2</w:t>
                   </w:r>
                 </w:p>
@@ -15230,7 +15807,6 @@
                       <w:sz w:val="24"/>
                       <w:szCs w:val="24"/>
                     </w:rPr>
-                    <w:lastRenderedPageBreak/>
                     <w:t>Display create customer success page.</w:t>
                   </w:r>
                 </w:p>
@@ -15253,7 +15829,6 @@
                 <w:sz w:val="24"/>
                 <w:szCs w:val="24"/>
               </w:rPr>
-              <w:lastRenderedPageBreak/>
               <w:t>Alternative Scenario:</w:t>
             </w:r>
             <w:r>
@@ -16196,6 +16771,7 @@
                 <w:szCs w:val="24"/>
               </w:rPr>
             </w:pPr>
+            <w:proofErr w:type="spellStart"/>
             <w:r>
               <w:rPr>
                 <w:rFonts w:asciiTheme="minorHAnsi" w:hAnsiTheme="minorHAnsi"/>
@@ -16204,6 +16780,7 @@
               </w:rPr>
               <w:t>KhaNC</w:t>
             </w:r>
+            <w:proofErr w:type="spellEnd"/>
           </w:p>
         </w:tc>
       </w:tr>
@@ -16807,6 +17384,7 @@
                       <w:sz w:val="24"/>
                       <w:szCs w:val="24"/>
                     </w:rPr>
+                    <w:lastRenderedPageBreak/>
                     <w:t>1</w:t>
                   </w:r>
                 </w:p>
@@ -17007,7 +17585,6 @@
                       <w:sz w:val="24"/>
                       <w:szCs w:val="24"/>
                     </w:rPr>
-                    <w:lastRenderedPageBreak/>
                     <w:t xml:space="preserve">Contract’s start date: </w:t>
                   </w:r>
                   <w:r>
@@ -17957,7 +18534,6 @@
                       <w:sz w:val="24"/>
                       <w:szCs w:val="24"/>
                     </w:rPr>
-                    <w:lastRenderedPageBreak/>
                     <w:t>2</w:t>
                   </w:r>
                 </w:p>
@@ -18108,6 +18684,7 @@
                       <w:sz w:val="24"/>
                       <w:szCs w:val="24"/>
                     </w:rPr>
+                    <w:lastRenderedPageBreak/>
                     <w:t>4</w:t>
                   </w:r>
                 </w:p>
@@ -18305,7 +18882,6 @@
                 <w:sz w:val="24"/>
                 <w:szCs w:val="24"/>
               </w:rPr>
-              <w:lastRenderedPageBreak/>
               <w:t>Alternative Scenario:</w:t>
             </w:r>
             <w:r>
@@ -19087,7 +19663,147 @@
                 <w:sz w:val="24"/>
                 <w:szCs w:val="24"/>
               </w:rPr>
-              <w:t>“Xe trên 50cc có BH cho người trên xe”</w:t>
+              <w:t>“</w:t>
+            </w:r>
+            <w:proofErr w:type="spellStart"/>
+            <w:r>
+              <w:rPr>
+                <w:rFonts w:asciiTheme="minorHAnsi" w:hAnsiTheme="minorHAnsi"/>
+                <w:b w:val="0"/>
+                <w:sz w:val="24"/>
+                <w:szCs w:val="24"/>
+              </w:rPr>
+              <w:t>Xe</w:t>
+            </w:r>
+            <w:proofErr w:type="spellEnd"/>
+            <w:r>
+              <w:rPr>
+                <w:rFonts w:asciiTheme="minorHAnsi" w:hAnsiTheme="minorHAnsi"/>
+                <w:b w:val="0"/>
+                <w:sz w:val="24"/>
+                <w:szCs w:val="24"/>
+              </w:rPr>
+              <w:t xml:space="preserve"> </w:t>
+            </w:r>
+            <w:proofErr w:type="spellStart"/>
+            <w:r>
+              <w:rPr>
+                <w:rFonts w:asciiTheme="minorHAnsi" w:hAnsiTheme="minorHAnsi"/>
+                <w:b w:val="0"/>
+                <w:sz w:val="24"/>
+                <w:szCs w:val="24"/>
+              </w:rPr>
+              <w:t>trên</w:t>
+            </w:r>
+            <w:proofErr w:type="spellEnd"/>
+            <w:r>
+              <w:rPr>
+                <w:rFonts w:asciiTheme="minorHAnsi" w:hAnsiTheme="minorHAnsi"/>
+                <w:b w:val="0"/>
+                <w:sz w:val="24"/>
+                <w:szCs w:val="24"/>
+              </w:rPr>
+              <w:t xml:space="preserve"> 50cc </w:t>
+            </w:r>
+            <w:proofErr w:type="spellStart"/>
+            <w:r>
+              <w:rPr>
+                <w:rFonts w:asciiTheme="minorHAnsi" w:hAnsiTheme="minorHAnsi"/>
+                <w:b w:val="0"/>
+                <w:sz w:val="24"/>
+                <w:szCs w:val="24"/>
+              </w:rPr>
+              <w:t>có</w:t>
+            </w:r>
+            <w:proofErr w:type="spellEnd"/>
+            <w:r>
+              <w:rPr>
+                <w:rFonts w:asciiTheme="minorHAnsi" w:hAnsiTheme="minorHAnsi"/>
+                <w:b w:val="0"/>
+                <w:sz w:val="24"/>
+                <w:szCs w:val="24"/>
+              </w:rPr>
+              <w:t xml:space="preserve"> BH </w:t>
+            </w:r>
+            <w:proofErr w:type="spellStart"/>
+            <w:r>
+              <w:rPr>
+                <w:rFonts w:asciiTheme="minorHAnsi" w:hAnsiTheme="minorHAnsi"/>
+                <w:b w:val="0"/>
+                <w:sz w:val="24"/>
+                <w:szCs w:val="24"/>
+              </w:rPr>
+              <w:t>cho</w:t>
+            </w:r>
+            <w:proofErr w:type="spellEnd"/>
+            <w:r>
+              <w:rPr>
+                <w:rFonts w:asciiTheme="minorHAnsi" w:hAnsiTheme="minorHAnsi"/>
+                <w:b w:val="0"/>
+                <w:sz w:val="24"/>
+                <w:szCs w:val="24"/>
+              </w:rPr>
+              <w:t xml:space="preserve"> </w:t>
+            </w:r>
+            <w:proofErr w:type="spellStart"/>
+            <w:r>
+              <w:rPr>
+                <w:rFonts w:asciiTheme="minorHAnsi" w:hAnsiTheme="minorHAnsi"/>
+                <w:b w:val="0"/>
+                <w:sz w:val="24"/>
+                <w:szCs w:val="24"/>
+              </w:rPr>
+              <w:t>người</w:t>
+            </w:r>
+            <w:proofErr w:type="spellEnd"/>
+            <w:r>
+              <w:rPr>
+                <w:rFonts w:asciiTheme="minorHAnsi" w:hAnsiTheme="minorHAnsi"/>
+                <w:b w:val="0"/>
+                <w:sz w:val="24"/>
+                <w:szCs w:val="24"/>
+              </w:rPr>
+              <w:t xml:space="preserve"> </w:t>
+            </w:r>
+            <w:proofErr w:type="spellStart"/>
+            <w:r>
+              <w:rPr>
+                <w:rFonts w:asciiTheme="minorHAnsi" w:hAnsiTheme="minorHAnsi"/>
+                <w:b w:val="0"/>
+                <w:sz w:val="24"/>
+                <w:szCs w:val="24"/>
+              </w:rPr>
+              <w:t>trên</w:t>
+            </w:r>
+            <w:proofErr w:type="spellEnd"/>
+            <w:r>
+              <w:rPr>
+                <w:rFonts w:asciiTheme="minorHAnsi" w:hAnsiTheme="minorHAnsi"/>
+                <w:b w:val="0"/>
+                <w:sz w:val="24"/>
+                <w:szCs w:val="24"/>
+              </w:rPr>
+              <w:t xml:space="preserve"> </w:t>
+            </w:r>
+            <w:proofErr w:type="spellStart"/>
+            <w:r>
+              <w:rPr>
+                <w:rFonts w:asciiTheme="minorHAnsi" w:hAnsiTheme="minorHAnsi"/>
+                <w:b w:val="0"/>
+                <w:sz w:val="24"/>
+                <w:szCs w:val="24"/>
+              </w:rPr>
+              <w:t>xe</w:t>
+            </w:r>
+            <w:proofErr w:type="spellEnd"/>
+            <w:r>
+              <w:rPr>
+                <w:rFonts w:asciiTheme="minorHAnsi" w:hAnsiTheme="minorHAnsi"/>
+                <w:b w:val="0"/>
+                <w:sz w:val="24"/>
+                <w:szCs w:val="24"/>
+              </w:rPr>
+              <w:t>”</w:t>
             </w:r>
           </w:p>
           <w:p>
@@ -19111,7 +19827,167 @@
                 <w:sz w:val="24"/>
                 <w:szCs w:val="24"/>
               </w:rPr>
-              <w:t>“Xe trên 50cc không có BH cho người trên xe”</w:t>
+              <w:t>“</w:t>
+            </w:r>
+            <w:proofErr w:type="spellStart"/>
+            <w:r>
+              <w:rPr>
+                <w:rFonts w:asciiTheme="minorHAnsi" w:hAnsiTheme="minorHAnsi"/>
+                <w:b w:val="0"/>
+                <w:sz w:val="24"/>
+                <w:szCs w:val="24"/>
+              </w:rPr>
+              <w:t>Xe</w:t>
+            </w:r>
+            <w:proofErr w:type="spellEnd"/>
+            <w:r>
+              <w:rPr>
+                <w:rFonts w:asciiTheme="minorHAnsi" w:hAnsiTheme="minorHAnsi"/>
+                <w:b w:val="0"/>
+                <w:sz w:val="24"/>
+                <w:szCs w:val="24"/>
+              </w:rPr>
+              <w:t xml:space="preserve"> </w:t>
+            </w:r>
+            <w:proofErr w:type="spellStart"/>
+            <w:r>
+              <w:rPr>
+                <w:rFonts w:asciiTheme="minorHAnsi" w:hAnsiTheme="minorHAnsi"/>
+                <w:b w:val="0"/>
+                <w:sz w:val="24"/>
+                <w:szCs w:val="24"/>
+              </w:rPr>
+              <w:t>trên</w:t>
+            </w:r>
+            <w:proofErr w:type="spellEnd"/>
+            <w:r>
+              <w:rPr>
+                <w:rFonts w:asciiTheme="minorHAnsi" w:hAnsiTheme="minorHAnsi"/>
+                <w:b w:val="0"/>
+                <w:sz w:val="24"/>
+                <w:szCs w:val="24"/>
+              </w:rPr>
+              <w:t xml:space="preserve"> 50cc </w:t>
+            </w:r>
+            <w:proofErr w:type="spellStart"/>
+            <w:r>
+              <w:rPr>
+                <w:rFonts w:asciiTheme="minorHAnsi" w:hAnsiTheme="minorHAnsi"/>
+                <w:b w:val="0"/>
+                <w:sz w:val="24"/>
+                <w:szCs w:val="24"/>
+              </w:rPr>
+              <w:t>không</w:t>
+            </w:r>
+            <w:proofErr w:type="spellEnd"/>
+            <w:r>
+              <w:rPr>
+                <w:rFonts w:asciiTheme="minorHAnsi" w:hAnsiTheme="minorHAnsi"/>
+                <w:b w:val="0"/>
+                <w:sz w:val="24"/>
+                <w:szCs w:val="24"/>
+              </w:rPr>
+              <w:t xml:space="preserve"> </w:t>
+            </w:r>
+            <w:proofErr w:type="spellStart"/>
+            <w:r>
+              <w:rPr>
+                <w:rFonts w:asciiTheme="minorHAnsi" w:hAnsiTheme="minorHAnsi"/>
+                <w:b w:val="0"/>
+                <w:sz w:val="24"/>
+                <w:szCs w:val="24"/>
+              </w:rPr>
+              <w:t>có</w:t>
+            </w:r>
+            <w:proofErr w:type="spellEnd"/>
+            <w:r>
+              <w:rPr>
+                <w:rFonts w:asciiTheme="minorHAnsi" w:hAnsiTheme="minorHAnsi"/>
+                <w:b w:val="0"/>
+                <w:sz w:val="24"/>
+                <w:szCs w:val="24"/>
+              </w:rPr>
+              <w:t xml:space="preserve"> BH </w:t>
+            </w:r>
+            <w:proofErr w:type="spellStart"/>
+            <w:r>
+              <w:rPr>
+                <w:rFonts w:asciiTheme="minorHAnsi" w:hAnsiTheme="minorHAnsi"/>
+                <w:b w:val="0"/>
+                <w:sz w:val="24"/>
+                <w:szCs w:val="24"/>
+              </w:rPr>
+              <w:t>cho</w:t>
+            </w:r>
+            <w:proofErr w:type="spellEnd"/>
+            <w:r>
+              <w:rPr>
+                <w:rFonts w:asciiTheme="minorHAnsi" w:hAnsiTheme="minorHAnsi"/>
+                <w:b w:val="0"/>
+                <w:sz w:val="24"/>
+                <w:szCs w:val="24"/>
+              </w:rPr>
+              <w:t xml:space="preserve"> </w:t>
+            </w:r>
+            <w:proofErr w:type="spellStart"/>
+            <w:r>
+              <w:rPr>
+                <w:rFonts w:asciiTheme="minorHAnsi" w:hAnsiTheme="minorHAnsi"/>
+                <w:b w:val="0"/>
+                <w:sz w:val="24"/>
+                <w:szCs w:val="24"/>
+              </w:rPr>
+              <w:t>người</w:t>
+            </w:r>
+            <w:proofErr w:type="spellEnd"/>
+            <w:r>
+              <w:rPr>
+                <w:rFonts w:asciiTheme="minorHAnsi" w:hAnsiTheme="minorHAnsi"/>
+                <w:b w:val="0"/>
+                <w:sz w:val="24"/>
+                <w:szCs w:val="24"/>
+              </w:rPr>
+              <w:t xml:space="preserve"> </w:t>
+            </w:r>
+            <w:proofErr w:type="spellStart"/>
+            <w:r>
+              <w:rPr>
+                <w:rFonts w:asciiTheme="minorHAnsi" w:hAnsiTheme="minorHAnsi"/>
+                <w:b w:val="0"/>
+                <w:sz w:val="24"/>
+                <w:szCs w:val="24"/>
+              </w:rPr>
+              <w:t>trên</w:t>
+            </w:r>
+            <w:proofErr w:type="spellEnd"/>
+            <w:r>
+              <w:rPr>
+                <w:rFonts w:asciiTheme="minorHAnsi" w:hAnsiTheme="minorHAnsi"/>
+                <w:b w:val="0"/>
+                <w:sz w:val="24"/>
+                <w:szCs w:val="24"/>
+              </w:rPr>
+              <w:t xml:space="preserve"> </w:t>
+            </w:r>
+            <w:proofErr w:type="spellStart"/>
+            <w:r>
+              <w:rPr>
+                <w:rFonts w:asciiTheme="minorHAnsi" w:hAnsiTheme="minorHAnsi"/>
+                <w:b w:val="0"/>
+                <w:sz w:val="24"/>
+                <w:szCs w:val="24"/>
+              </w:rPr>
+              <w:t>xe</w:t>
+            </w:r>
+            <w:proofErr w:type="spellEnd"/>
+            <w:r>
+              <w:rPr>
+                <w:rFonts w:asciiTheme="minorHAnsi" w:hAnsiTheme="minorHAnsi"/>
+                <w:b w:val="0"/>
+                <w:sz w:val="24"/>
+                <w:szCs w:val="24"/>
+              </w:rPr>
+              <w:t>”</w:t>
             </w:r>
           </w:p>
           <w:p>
@@ -19135,7 +20011,147 @@
                 <w:sz w:val="24"/>
                 <w:szCs w:val="24"/>
               </w:rPr>
-              <w:t>“Xe dưới 50cc có BH cho người trên xe”</w:t>
+              <w:t>“</w:t>
+            </w:r>
+            <w:proofErr w:type="spellStart"/>
+            <w:r>
+              <w:rPr>
+                <w:rFonts w:asciiTheme="minorHAnsi" w:hAnsiTheme="minorHAnsi"/>
+                <w:b w:val="0"/>
+                <w:sz w:val="24"/>
+                <w:szCs w:val="24"/>
+              </w:rPr>
+              <w:t>Xe</w:t>
+            </w:r>
+            <w:proofErr w:type="spellEnd"/>
+            <w:r>
+              <w:rPr>
+                <w:rFonts w:asciiTheme="minorHAnsi" w:hAnsiTheme="minorHAnsi"/>
+                <w:b w:val="0"/>
+                <w:sz w:val="24"/>
+                <w:szCs w:val="24"/>
+              </w:rPr>
+              <w:t xml:space="preserve"> </w:t>
+            </w:r>
+            <w:proofErr w:type="spellStart"/>
+            <w:r>
+              <w:rPr>
+                <w:rFonts w:asciiTheme="minorHAnsi" w:hAnsiTheme="minorHAnsi"/>
+                <w:b w:val="0"/>
+                <w:sz w:val="24"/>
+                <w:szCs w:val="24"/>
+              </w:rPr>
+              <w:t>dưới</w:t>
+            </w:r>
+            <w:proofErr w:type="spellEnd"/>
+            <w:r>
+              <w:rPr>
+                <w:rFonts w:asciiTheme="minorHAnsi" w:hAnsiTheme="minorHAnsi"/>
+                <w:b w:val="0"/>
+                <w:sz w:val="24"/>
+                <w:szCs w:val="24"/>
+              </w:rPr>
+              <w:t xml:space="preserve"> 50cc </w:t>
+            </w:r>
+            <w:proofErr w:type="spellStart"/>
+            <w:r>
+              <w:rPr>
+                <w:rFonts w:asciiTheme="minorHAnsi" w:hAnsiTheme="minorHAnsi"/>
+                <w:b w:val="0"/>
+                <w:sz w:val="24"/>
+                <w:szCs w:val="24"/>
+              </w:rPr>
+              <w:t>có</w:t>
+            </w:r>
+            <w:proofErr w:type="spellEnd"/>
+            <w:r>
+              <w:rPr>
+                <w:rFonts w:asciiTheme="minorHAnsi" w:hAnsiTheme="minorHAnsi"/>
+                <w:b w:val="0"/>
+                <w:sz w:val="24"/>
+                <w:szCs w:val="24"/>
+              </w:rPr>
+              <w:t xml:space="preserve"> BH </w:t>
+            </w:r>
+            <w:proofErr w:type="spellStart"/>
+            <w:r>
+              <w:rPr>
+                <w:rFonts w:asciiTheme="minorHAnsi" w:hAnsiTheme="minorHAnsi"/>
+                <w:b w:val="0"/>
+                <w:sz w:val="24"/>
+                <w:szCs w:val="24"/>
+              </w:rPr>
+              <w:t>cho</w:t>
+            </w:r>
+            <w:proofErr w:type="spellEnd"/>
+            <w:r>
+              <w:rPr>
+                <w:rFonts w:asciiTheme="minorHAnsi" w:hAnsiTheme="minorHAnsi"/>
+                <w:b w:val="0"/>
+                <w:sz w:val="24"/>
+                <w:szCs w:val="24"/>
+              </w:rPr>
+              <w:t xml:space="preserve"> </w:t>
+            </w:r>
+            <w:proofErr w:type="spellStart"/>
+            <w:r>
+              <w:rPr>
+                <w:rFonts w:asciiTheme="minorHAnsi" w:hAnsiTheme="minorHAnsi"/>
+                <w:b w:val="0"/>
+                <w:sz w:val="24"/>
+                <w:szCs w:val="24"/>
+              </w:rPr>
+              <w:t>người</w:t>
+            </w:r>
+            <w:proofErr w:type="spellEnd"/>
+            <w:r>
+              <w:rPr>
+                <w:rFonts w:asciiTheme="minorHAnsi" w:hAnsiTheme="minorHAnsi"/>
+                <w:b w:val="0"/>
+                <w:sz w:val="24"/>
+                <w:szCs w:val="24"/>
+              </w:rPr>
+              <w:t xml:space="preserve"> </w:t>
+            </w:r>
+            <w:proofErr w:type="spellStart"/>
+            <w:r>
+              <w:rPr>
+                <w:rFonts w:asciiTheme="minorHAnsi" w:hAnsiTheme="minorHAnsi"/>
+                <w:b w:val="0"/>
+                <w:sz w:val="24"/>
+                <w:szCs w:val="24"/>
+              </w:rPr>
+              <w:t>trên</w:t>
+            </w:r>
+            <w:proofErr w:type="spellEnd"/>
+            <w:r>
+              <w:rPr>
+                <w:rFonts w:asciiTheme="minorHAnsi" w:hAnsiTheme="minorHAnsi"/>
+                <w:b w:val="0"/>
+                <w:sz w:val="24"/>
+                <w:szCs w:val="24"/>
+              </w:rPr>
+              <w:t xml:space="preserve"> </w:t>
+            </w:r>
+            <w:proofErr w:type="spellStart"/>
+            <w:r>
+              <w:rPr>
+                <w:rFonts w:asciiTheme="minorHAnsi" w:hAnsiTheme="minorHAnsi"/>
+                <w:b w:val="0"/>
+                <w:sz w:val="24"/>
+                <w:szCs w:val="24"/>
+              </w:rPr>
+              <w:t>xe</w:t>
+            </w:r>
+            <w:proofErr w:type="spellEnd"/>
+            <w:r>
+              <w:rPr>
+                <w:rFonts w:asciiTheme="minorHAnsi" w:hAnsiTheme="minorHAnsi"/>
+                <w:b w:val="0"/>
+                <w:sz w:val="24"/>
+                <w:szCs w:val="24"/>
+              </w:rPr>
+              <w:t>”</w:t>
             </w:r>
           </w:p>
           <w:p>
@@ -19159,7 +20175,167 @@
                 <w:sz w:val="24"/>
                 <w:szCs w:val="24"/>
               </w:rPr>
-              <w:t>“Xe dưới 50cc không có BH cho người trên xe”</w:t>
+              <w:t>“</w:t>
+            </w:r>
+            <w:proofErr w:type="spellStart"/>
+            <w:r>
+              <w:rPr>
+                <w:rFonts w:asciiTheme="minorHAnsi" w:hAnsiTheme="minorHAnsi"/>
+                <w:b w:val="0"/>
+                <w:sz w:val="24"/>
+                <w:szCs w:val="24"/>
+              </w:rPr>
+              <w:t>Xe</w:t>
+            </w:r>
+            <w:proofErr w:type="spellEnd"/>
+            <w:r>
+              <w:rPr>
+                <w:rFonts w:asciiTheme="minorHAnsi" w:hAnsiTheme="minorHAnsi"/>
+                <w:b w:val="0"/>
+                <w:sz w:val="24"/>
+                <w:szCs w:val="24"/>
+              </w:rPr>
+              <w:t xml:space="preserve"> </w:t>
+            </w:r>
+            <w:proofErr w:type="spellStart"/>
+            <w:r>
+              <w:rPr>
+                <w:rFonts w:asciiTheme="minorHAnsi" w:hAnsiTheme="minorHAnsi"/>
+                <w:b w:val="0"/>
+                <w:sz w:val="24"/>
+                <w:szCs w:val="24"/>
+              </w:rPr>
+              <w:t>dưới</w:t>
+            </w:r>
+            <w:proofErr w:type="spellEnd"/>
+            <w:r>
+              <w:rPr>
+                <w:rFonts w:asciiTheme="minorHAnsi" w:hAnsiTheme="minorHAnsi"/>
+                <w:b w:val="0"/>
+                <w:sz w:val="24"/>
+                <w:szCs w:val="24"/>
+              </w:rPr>
+              <w:t xml:space="preserve"> 50cc </w:t>
+            </w:r>
+            <w:proofErr w:type="spellStart"/>
+            <w:r>
+              <w:rPr>
+                <w:rFonts w:asciiTheme="minorHAnsi" w:hAnsiTheme="minorHAnsi"/>
+                <w:b w:val="0"/>
+                <w:sz w:val="24"/>
+                <w:szCs w:val="24"/>
+              </w:rPr>
+              <w:t>không</w:t>
+            </w:r>
+            <w:proofErr w:type="spellEnd"/>
+            <w:r>
+              <w:rPr>
+                <w:rFonts w:asciiTheme="minorHAnsi" w:hAnsiTheme="minorHAnsi"/>
+                <w:b w:val="0"/>
+                <w:sz w:val="24"/>
+                <w:szCs w:val="24"/>
+              </w:rPr>
+              <w:t xml:space="preserve"> </w:t>
+            </w:r>
+            <w:proofErr w:type="spellStart"/>
+            <w:r>
+              <w:rPr>
+                <w:rFonts w:asciiTheme="minorHAnsi" w:hAnsiTheme="minorHAnsi"/>
+                <w:b w:val="0"/>
+                <w:sz w:val="24"/>
+                <w:szCs w:val="24"/>
+              </w:rPr>
+              <w:t>có</w:t>
+            </w:r>
+            <w:proofErr w:type="spellEnd"/>
+            <w:r>
+              <w:rPr>
+                <w:rFonts w:asciiTheme="minorHAnsi" w:hAnsiTheme="minorHAnsi"/>
+                <w:b w:val="0"/>
+                <w:sz w:val="24"/>
+                <w:szCs w:val="24"/>
+              </w:rPr>
+              <w:t xml:space="preserve"> BH </w:t>
+            </w:r>
+            <w:proofErr w:type="spellStart"/>
+            <w:r>
+              <w:rPr>
+                <w:rFonts w:asciiTheme="minorHAnsi" w:hAnsiTheme="minorHAnsi"/>
+                <w:b w:val="0"/>
+                <w:sz w:val="24"/>
+                <w:szCs w:val="24"/>
+              </w:rPr>
+              <w:t>cho</w:t>
+            </w:r>
+            <w:proofErr w:type="spellEnd"/>
+            <w:r>
+              <w:rPr>
+                <w:rFonts w:asciiTheme="minorHAnsi" w:hAnsiTheme="minorHAnsi"/>
+                <w:b w:val="0"/>
+                <w:sz w:val="24"/>
+                <w:szCs w:val="24"/>
+              </w:rPr>
+              <w:t xml:space="preserve"> </w:t>
+            </w:r>
+            <w:proofErr w:type="spellStart"/>
+            <w:r>
+              <w:rPr>
+                <w:rFonts w:asciiTheme="minorHAnsi" w:hAnsiTheme="minorHAnsi"/>
+                <w:b w:val="0"/>
+                <w:sz w:val="24"/>
+                <w:szCs w:val="24"/>
+              </w:rPr>
+              <w:t>người</w:t>
+            </w:r>
+            <w:proofErr w:type="spellEnd"/>
+            <w:r>
+              <w:rPr>
+                <w:rFonts w:asciiTheme="minorHAnsi" w:hAnsiTheme="minorHAnsi"/>
+                <w:b w:val="0"/>
+                <w:sz w:val="24"/>
+                <w:szCs w:val="24"/>
+              </w:rPr>
+              <w:t xml:space="preserve"> </w:t>
+            </w:r>
+            <w:proofErr w:type="spellStart"/>
+            <w:r>
+              <w:rPr>
+                <w:rFonts w:asciiTheme="minorHAnsi" w:hAnsiTheme="minorHAnsi"/>
+                <w:b w:val="0"/>
+                <w:sz w:val="24"/>
+                <w:szCs w:val="24"/>
+              </w:rPr>
+              <w:t>trên</w:t>
+            </w:r>
+            <w:proofErr w:type="spellEnd"/>
+            <w:r>
+              <w:rPr>
+                <w:rFonts w:asciiTheme="minorHAnsi" w:hAnsiTheme="minorHAnsi"/>
+                <w:b w:val="0"/>
+                <w:sz w:val="24"/>
+                <w:szCs w:val="24"/>
+              </w:rPr>
+              <w:t xml:space="preserve"> </w:t>
+            </w:r>
+            <w:proofErr w:type="spellStart"/>
+            <w:r>
+              <w:rPr>
+                <w:rFonts w:asciiTheme="minorHAnsi" w:hAnsiTheme="minorHAnsi"/>
+                <w:b w:val="0"/>
+                <w:sz w:val="24"/>
+                <w:szCs w:val="24"/>
+              </w:rPr>
+              <w:t>xe</w:t>
+            </w:r>
+            <w:proofErr w:type="spellEnd"/>
+            <w:r>
+              <w:rPr>
+                <w:rFonts w:asciiTheme="minorHAnsi" w:hAnsiTheme="minorHAnsi"/>
+                <w:b w:val="0"/>
+                <w:sz w:val="24"/>
+                <w:szCs w:val="24"/>
+              </w:rPr>
+              <w:t>”</w:t>
             </w:r>
           </w:p>
           <w:p>
@@ -19183,7 +20359,287 @@
                 <w:sz w:val="24"/>
                 <w:szCs w:val="24"/>
               </w:rPr>
-              <w:t>“Xe mô tô ba bánh, xe gắn máy và các loại xe tương tự”</w:t>
+              <w:t>“</w:t>
+            </w:r>
+            <w:proofErr w:type="spellStart"/>
+            <w:r>
+              <w:rPr>
+                <w:rFonts w:asciiTheme="minorHAnsi" w:hAnsiTheme="minorHAnsi"/>
+                <w:b w:val="0"/>
+                <w:sz w:val="24"/>
+                <w:szCs w:val="24"/>
+              </w:rPr>
+              <w:t>Xe</w:t>
+            </w:r>
+            <w:proofErr w:type="spellEnd"/>
+            <w:r>
+              <w:rPr>
+                <w:rFonts w:asciiTheme="minorHAnsi" w:hAnsiTheme="minorHAnsi"/>
+                <w:b w:val="0"/>
+                <w:sz w:val="24"/>
+                <w:szCs w:val="24"/>
+              </w:rPr>
+              <w:t xml:space="preserve"> </w:t>
+            </w:r>
+            <w:proofErr w:type="spellStart"/>
+            <w:r>
+              <w:rPr>
+                <w:rFonts w:asciiTheme="minorHAnsi" w:hAnsiTheme="minorHAnsi"/>
+                <w:b w:val="0"/>
+                <w:sz w:val="24"/>
+                <w:szCs w:val="24"/>
+              </w:rPr>
+              <w:t>mô</w:t>
+            </w:r>
+            <w:proofErr w:type="spellEnd"/>
+            <w:r>
+              <w:rPr>
+                <w:rFonts w:asciiTheme="minorHAnsi" w:hAnsiTheme="minorHAnsi"/>
+                <w:b w:val="0"/>
+                <w:sz w:val="24"/>
+                <w:szCs w:val="24"/>
+              </w:rPr>
+              <w:t xml:space="preserve"> </w:t>
+            </w:r>
+            <w:proofErr w:type="spellStart"/>
+            <w:r>
+              <w:rPr>
+                <w:rFonts w:asciiTheme="minorHAnsi" w:hAnsiTheme="minorHAnsi"/>
+                <w:b w:val="0"/>
+                <w:sz w:val="24"/>
+                <w:szCs w:val="24"/>
+              </w:rPr>
+              <w:t>tô</w:t>
+            </w:r>
+            <w:proofErr w:type="spellEnd"/>
+            <w:r>
+              <w:rPr>
+                <w:rFonts w:asciiTheme="minorHAnsi" w:hAnsiTheme="minorHAnsi"/>
+                <w:b w:val="0"/>
+                <w:sz w:val="24"/>
+                <w:szCs w:val="24"/>
+              </w:rPr>
+              <w:t xml:space="preserve"> </w:t>
+            </w:r>
+            <w:proofErr w:type="spellStart"/>
+            <w:r>
+              <w:rPr>
+                <w:rFonts w:asciiTheme="minorHAnsi" w:hAnsiTheme="minorHAnsi"/>
+                <w:b w:val="0"/>
+                <w:sz w:val="24"/>
+                <w:szCs w:val="24"/>
+              </w:rPr>
+              <w:t>ba</w:t>
+            </w:r>
+            <w:proofErr w:type="spellEnd"/>
+            <w:r>
+              <w:rPr>
+                <w:rFonts w:asciiTheme="minorHAnsi" w:hAnsiTheme="minorHAnsi"/>
+                <w:b w:val="0"/>
+                <w:sz w:val="24"/>
+                <w:szCs w:val="24"/>
+              </w:rPr>
+              <w:t xml:space="preserve"> </w:t>
+            </w:r>
+            <w:proofErr w:type="spellStart"/>
+            <w:r>
+              <w:rPr>
+                <w:rFonts w:asciiTheme="minorHAnsi" w:hAnsiTheme="minorHAnsi"/>
+                <w:b w:val="0"/>
+                <w:sz w:val="24"/>
+                <w:szCs w:val="24"/>
+              </w:rPr>
+              <w:t>bánh</w:t>
+            </w:r>
+            <w:proofErr w:type="spellEnd"/>
+            <w:r>
+              <w:rPr>
+                <w:rFonts w:asciiTheme="minorHAnsi" w:hAnsiTheme="minorHAnsi"/>
+                <w:b w:val="0"/>
+                <w:sz w:val="24"/>
+                <w:szCs w:val="24"/>
+              </w:rPr>
+              <w:t xml:space="preserve">, </w:t>
+            </w:r>
+            <w:proofErr w:type="spellStart"/>
+            <w:r>
+              <w:rPr>
+                <w:rFonts w:asciiTheme="minorHAnsi" w:hAnsiTheme="minorHAnsi"/>
+                <w:b w:val="0"/>
+                <w:sz w:val="24"/>
+                <w:szCs w:val="24"/>
+              </w:rPr>
+              <w:t>xe</w:t>
+            </w:r>
+            <w:proofErr w:type="spellEnd"/>
+            <w:r>
+              <w:rPr>
+                <w:rFonts w:asciiTheme="minorHAnsi" w:hAnsiTheme="minorHAnsi"/>
+                <w:b w:val="0"/>
+                <w:sz w:val="24"/>
+                <w:szCs w:val="24"/>
+              </w:rPr>
+              <w:t xml:space="preserve"> </w:t>
+            </w:r>
+            <w:proofErr w:type="spellStart"/>
+            <w:r>
+              <w:rPr>
+                <w:rFonts w:asciiTheme="minorHAnsi" w:hAnsiTheme="minorHAnsi"/>
+                <w:b w:val="0"/>
+                <w:sz w:val="24"/>
+                <w:szCs w:val="24"/>
+              </w:rPr>
+              <w:t>gắn</w:t>
+            </w:r>
+            <w:proofErr w:type="spellEnd"/>
+            <w:r>
+              <w:rPr>
+                <w:rFonts w:asciiTheme="minorHAnsi" w:hAnsiTheme="minorHAnsi"/>
+                <w:b w:val="0"/>
+                <w:sz w:val="24"/>
+                <w:szCs w:val="24"/>
+              </w:rPr>
+              <w:t xml:space="preserve"> </w:t>
+            </w:r>
+            <w:proofErr w:type="spellStart"/>
+            <w:r>
+              <w:rPr>
+                <w:rFonts w:asciiTheme="minorHAnsi" w:hAnsiTheme="minorHAnsi"/>
+                <w:b w:val="0"/>
+                <w:sz w:val="24"/>
+                <w:szCs w:val="24"/>
+              </w:rPr>
+              <w:t>máy</w:t>
+            </w:r>
+            <w:proofErr w:type="spellEnd"/>
+            <w:r>
+              <w:rPr>
+                <w:rFonts w:asciiTheme="minorHAnsi" w:hAnsiTheme="minorHAnsi"/>
+                <w:b w:val="0"/>
+                <w:sz w:val="24"/>
+                <w:szCs w:val="24"/>
+              </w:rPr>
+              <w:t xml:space="preserve"> </w:t>
+            </w:r>
+            <w:proofErr w:type="spellStart"/>
+            <w:r>
+              <w:rPr>
+                <w:rFonts w:asciiTheme="minorHAnsi" w:hAnsiTheme="minorHAnsi"/>
+                <w:b w:val="0"/>
+                <w:sz w:val="24"/>
+                <w:szCs w:val="24"/>
+              </w:rPr>
+              <w:t>và</w:t>
+            </w:r>
+            <w:proofErr w:type="spellEnd"/>
+            <w:r>
+              <w:rPr>
+                <w:rFonts w:asciiTheme="minorHAnsi" w:hAnsiTheme="minorHAnsi"/>
+                <w:b w:val="0"/>
+                <w:sz w:val="24"/>
+                <w:szCs w:val="24"/>
+              </w:rPr>
+              <w:t xml:space="preserve"> </w:t>
+            </w:r>
+            <w:proofErr w:type="spellStart"/>
+            <w:r>
+              <w:rPr>
+                <w:rFonts w:asciiTheme="minorHAnsi" w:hAnsiTheme="minorHAnsi"/>
+                <w:b w:val="0"/>
+                <w:sz w:val="24"/>
+                <w:szCs w:val="24"/>
+              </w:rPr>
+              <w:t>các</w:t>
+            </w:r>
+            <w:proofErr w:type="spellEnd"/>
+            <w:r>
+              <w:rPr>
+                <w:rFonts w:asciiTheme="minorHAnsi" w:hAnsiTheme="minorHAnsi"/>
+                <w:b w:val="0"/>
+                <w:sz w:val="24"/>
+                <w:szCs w:val="24"/>
+              </w:rPr>
+              <w:t xml:space="preserve"> </w:t>
+            </w:r>
+            <w:proofErr w:type="spellStart"/>
+            <w:r>
+              <w:rPr>
+                <w:rFonts w:asciiTheme="minorHAnsi" w:hAnsiTheme="minorHAnsi"/>
+                <w:b w:val="0"/>
+                <w:sz w:val="24"/>
+                <w:szCs w:val="24"/>
+              </w:rPr>
+              <w:t>loại</w:t>
+            </w:r>
+            <w:proofErr w:type="spellEnd"/>
+            <w:r>
+              <w:rPr>
+                <w:rFonts w:asciiTheme="minorHAnsi" w:hAnsiTheme="minorHAnsi"/>
+                <w:b w:val="0"/>
+                <w:sz w:val="24"/>
+                <w:szCs w:val="24"/>
+              </w:rPr>
+              <w:t xml:space="preserve"> </w:t>
+            </w:r>
+            <w:proofErr w:type="spellStart"/>
+            <w:r>
+              <w:rPr>
+                <w:rFonts w:asciiTheme="minorHAnsi" w:hAnsiTheme="minorHAnsi"/>
+                <w:b w:val="0"/>
+                <w:sz w:val="24"/>
+                <w:szCs w:val="24"/>
+              </w:rPr>
+              <w:t>xe</w:t>
+            </w:r>
+            <w:proofErr w:type="spellEnd"/>
+            <w:r>
+              <w:rPr>
+                <w:rFonts w:asciiTheme="minorHAnsi" w:hAnsiTheme="minorHAnsi"/>
+                <w:b w:val="0"/>
+                <w:sz w:val="24"/>
+                <w:szCs w:val="24"/>
+              </w:rPr>
+              <w:t xml:space="preserve"> </w:t>
+            </w:r>
+            <w:proofErr w:type="spellStart"/>
+            <w:r>
+              <w:rPr>
+                <w:rFonts w:asciiTheme="minorHAnsi" w:hAnsiTheme="minorHAnsi"/>
+                <w:b w:val="0"/>
+                <w:sz w:val="24"/>
+                <w:szCs w:val="24"/>
+              </w:rPr>
+              <w:t>tương</w:t>
+            </w:r>
+            <w:proofErr w:type="spellEnd"/>
+            <w:r>
+              <w:rPr>
+                <w:rFonts w:asciiTheme="minorHAnsi" w:hAnsiTheme="minorHAnsi"/>
+                <w:b w:val="0"/>
+                <w:sz w:val="24"/>
+                <w:szCs w:val="24"/>
+              </w:rPr>
+              <w:t xml:space="preserve"> </w:t>
+            </w:r>
+            <w:proofErr w:type="spellStart"/>
+            <w:r>
+              <w:rPr>
+                <w:rFonts w:asciiTheme="minorHAnsi" w:hAnsiTheme="minorHAnsi"/>
+                <w:b w:val="0"/>
+                <w:sz w:val="24"/>
+                <w:szCs w:val="24"/>
+              </w:rPr>
+              <w:t>tự</w:t>
+            </w:r>
+            <w:proofErr w:type="spellEnd"/>
+            <w:r>
+              <w:rPr>
+                <w:rFonts w:asciiTheme="minorHAnsi" w:hAnsiTheme="minorHAnsi"/>
+                <w:b w:val="0"/>
+                <w:sz w:val="24"/>
+                <w:szCs w:val="24"/>
+              </w:rPr>
+              <w:t>”</w:t>
             </w:r>
           </w:p>
         </w:tc>
@@ -19503,6 +20959,7 @@
                 <w:szCs w:val="24"/>
               </w:rPr>
             </w:pPr>
+            <w:proofErr w:type="spellStart"/>
             <w:r>
               <w:rPr>
                 <w:rFonts w:asciiTheme="minorHAnsi" w:hAnsiTheme="minorHAnsi"/>
@@ -19511,6 +20968,7 @@
               </w:rPr>
               <w:t>KhaNC</w:t>
             </w:r>
+            <w:proofErr w:type="spellEnd"/>
           </w:p>
         </w:tc>
       </w:tr>
@@ -19930,6 +21388,7 @@
                 <w:sz w:val="24"/>
                 <w:szCs w:val="24"/>
               </w:rPr>
+              <w:lastRenderedPageBreak/>
               <w:t>User must login into the system with role Staff.</w:t>
             </w:r>
           </w:p>
@@ -20131,7 +21590,6 @@
                       <w:sz w:val="24"/>
                       <w:szCs w:val="24"/>
                     </w:rPr>
-                    <w:lastRenderedPageBreak/>
                     <w:t>Step</w:t>
                   </w:r>
                 </w:p>
@@ -21693,12 +23151,15 @@
           <w:szCs w:val="24"/>
         </w:rPr>
       </w:pPr>
+      <w:bookmarkStart w:id="0" w:name="_GoBack"/>
+      <w:bookmarkEnd w:id="0"/>
       <w:r>
         <w:rPr>
           <w:rFonts w:asciiTheme="minorHAnsi" w:hAnsiTheme="minorHAnsi"/>
           <w:sz w:val="24"/>
           <w:szCs w:val="24"/>
         </w:rPr>
+        <w:lastRenderedPageBreak/>
         <w:t>&lt;Staff&gt; Cancel contract</w:t>
       </w:r>
     </w:p>
@@ -21989,6 +23450,7 @@
                 <w:szCs w:val="24"/>
               </w:rPr>
             </w:pPr>
+            <w:proofErr w:type="spellStart"/>
             <w:r>
               <w:rPr>
                 <w:rFonts w:asciiTheme="minorHAnsi" w:hAnsiTheme="minorHAnsi"/>
@@ -21997,6 +23459,7 @@
               </w:rPr>
               <w:t>KhaNC</w:t>
             </w:r>
+            <w:proofErr w:type="spellEnd"/>
           </w:p>
         </w:tc>
       </w:tr>
@@ -22171,7 +23634,6 @@
                 <w:sz w:val="24"/>
                 <w:szCs w:val="24"/>
               </w:rPr>
-              <w:lastRenderedPageBreak/>
               <w:t>Staff.</w:t>
             </w:r>
           </w:p>
@@ -23619,6 +25081,7 @@
                 <w:sz w:val="24"/>
                 <w:szCs w:val="24"/>
               </w:rPr>
+              <w:lastRenderedPageBreak/>
               <w:t>Business Rules:</w:t>
             </w:r>
           </w:p>
@@ -26320,7 +27783,7 @@
 </file>
 
 <file path=customXml/itemProps1.xml><?xml version="1.0" encoding="utf-8"?>
-<ds:datastoreItem xmlns:ds="http://schemas.openxmlformats.org/officeDocument/2006/customXml" ds:itemID="{DE1E3F80-D1D8-4429-8B88-626F002CCCED}">
+<ds:datastoreItem xmlns:ds="http://schemas.openxmlformats.org/officeDocument/2006/customXml" ds:itemID="{29059C8D-B8B2-45FD-92AD-074DB32C6AB7}">
   <ds:schemaRefs>
     <ds:schemaRef ds:uri="http://schemas.openxmlformats.org/officeDocument/2006/bibliography"/>
   </ds:schemaRefs>

</xml_diff>

<commit_message>
Add regex to valid email.
</commit_message>
<xml_diff>
--- a/Document/Reports/Report 3/Report_No_3_KhaNC.docx
+++ b/Document/Reports/Report 3/Report_No_3_KhaNC.docx
@@ -342,7 +342,6 @@
                 <w:szCs w:val="24"/>
               </w:rPr>
             </w:pPr>
-            <w:proofErr w:type="spellStart"/>
             <w:r>
               <w:rPr>
                 <w:rFonts w:asciiTheme="minorHAnsi" w:hAnsiTheme="minorHAnsi"/>
@@ -351,7 +350,6 @@
               </w:rPr>
               <w:t>KhaNC</w:t>
             </w:r>
-            <w:proofErr w:type="spellEnd"/>
           </w:p>
         </w:tc>
       </w:tr>
@@ -1984,7 +1982,6 @@
                 <w:szCs w:val="24"/>
               </w:rPr>
             </w:pPr>
-            <w:proofErr w:type="spellStart"/>
             <w:r>
               <w:rPr>
                 <w:rFonts w:asciiTheme="minorHAnsi" w:hAnsiTheme="minorHAnsi"/>
@@ -1993,7 +1990,6 @@
               </w:rPr>
               <w:t>KhaNC</w:t>
             </w:r>
-            <w:proofErr w:type="spellEnd"/>
           </w:p>
         </w:tc>
       </w:tr>
@@ -4510,7 +4506,6 @@
                 <w:szCs w:val="24"/>
               </w:rPr>
             </w:pPr>
-            <w:proofErr w:type="spellStart"/>
             <w:r>
               <w:rPr>
                 <w:rFonts w:asciiTheme="minorHAnsi" w:hAnsiTheme="minorHAnsi"/>
@@ -4519,7 +4514,6 @@
               </w:rPr>
               <w:t>KhaNC</w:t>
             </w:r>
-            <w:proofErr w:type="spellEnd"/>
           </w:p>
         </w:tc>
       </w:tr>
@@ -6164,61 +6158,16 @@
                 <w:sz w:val="24"/>
                 <w:szCs w:val="24"/>
               </w:rPr>
-              <w:t xml:space="preserve">The new card will </w:t>
-            </w:r>
-            <w:r>
-              <w:rPr>
-                <w:rFonts w:asciiTheme="minorHAnsi" w:hAnsiTheme="minorHAnsi"/>
-                <w:b w:val="0"/>
-                <w:sz w:val="24"/>
-                <w:szCs w:val="24"/>
-              </w:rPr>
-              <w:t>changes</w:t>
-            </w:r>
-            <w:r>
-              <w:rPr>
-                <w:rFonts w:asciiTheme="minorHAnsi" w:hAnsiTheme="minorHAnsi"/>
-                <w:b w:val="0"/>
-                <w:sz w:val="24"/>
-                <w:szCs w:val="24"/>
-              </w:rPr>
-              <w:t xml:space="preserve"> status </w:t>
-            </w:r>
-            <w:r>
-              <w:rPr>
-                <w:rFonts w:asciiTheme="minorHAnsi" w:hAnsiTheme="minorHAnsi"/>
-                <w:b w:val="0"/>
-                <w:sz w:val="24"/>
-                <w:szCs w:val="24"/>
-              </w:rPr>
-              <w:t>from “Deactivated”</w:t>
-            </w:r>
-            <w:r>
-              <w:rPr>
-                <w:rFonts w:asciiTheme="minorHAnsi" w:hAnsiTheme="minorHAnsi"/>
-                <w:b w:val="0"/>
-                <w:sz w:val="24"/>
-                <w:szCs w:val="24"/>
-              </w:rPr>
-              <w:t xml:space="preserve"> </w:t>
-            </w:r>
-            <w:r>
-              <w:rPr>
-                <w:rFonts w:asciiTheme="minorHAnsi" w:hAnsiTheme="minorHAnsi"/>
-                <w:b w:val="0"/>
-                <w:sz w:val="24"/>
-                <w:szCs w:val="24"/>
-              </w:rPr>
-              <w:t xml:space="preserve">to </w:t>
-            </w:r>
-            <w:r>
-              <w:rPr>
-                <w:rFonts w:asciiTheme="minorHAnsi" w:hAnsiTheme="minorHAnsi"/>
-                <w:b w:val="0"/>
-                <w:sz w:val="24"/>
-                <w:szCs w:val="24"/>
-              </w:rPr>
-              <w:t>“Ready”.</w:t>
+              <w:t xml:space="preserve">The new card </w:t>
+            </w:r>
+            <w:r>
+              <w:rPr>
+                <w:rFonts w:asciiTheme="minorHAnsi" w:hAnsiTheme="minorHAnsi"/>
+                <w:b w:val="0"/>
+                <w:sz w:val="24"/>
+                <w:szCs w:val="24"/>
+              </w:rPr>
+              <w:t>will has status is “Ready”.</w:t>
             </w:r>
           </w:p>
           <w:p>
@@ -6742,7 +6691,6 @@
                 <w:szCs w:val="24"/>
               </w:rPr>
             </w:pPr>
-            <w:proofErr w:type="spellStart"/>
             <w:r>
               <w:rPr>
                 <w:rFonts w:asciiTheme="minorHAnsi" w:hAnsiTheme="minorHAnsi"/>
@@ -6751,7 +6699,6 @@
               </w:rPr>
               <w:t>KhaNC</w:t>
             </w:r>
-            <w:proofErr w:type="spellEnd"/>
           </w:p>
         </w:tc>
       </w:tr>
@@ -7841,7 +7788,15 @@
                       <w:sz w:val="24"/>
                       <w:szCs w:val="24"/>
                     </w:rPr>
-                    <w:t>Compensation request detail page will be shown with following information:</w:t>
+                    <w:t>Compensation request detail page will be s</w:t>
+                  </w:r>
+                  <w:r>
+                    <w:rPr>
+                      <w:rFonts w:asciiTheme="minorHAnsi" w:hAnsiTheme="minorHAnsi"/>
+                      <w:sz w:val="24"/>
+                      <w:szCs w:val="24"/>
+                    </w:rPr>
+                    <w:t xml:space="preserve">hown with following information and </w:t>
                   </w:r>
                 </w:p>
                 <w:p>
@@ -8531,7 +8486,15 @@
                       <w:sz w:val="24"/>
                       <w:szCs w:val="24"/>
                     </w:rPr>
-                    <w:t>Staff make decision and note about it</w:t>
+                    <w:t>Staff input resolve compensation request information</w:t>
+                  </w:r>
+                  <w:r>
+                    <w:rPr>
+                      <w:rFonts w:asciiTheme="minorHAnsi" w:hAnsiTheme="minorHAnsi"/>
+                      <w:sz w:val="24"/>
+                      <w:szCs w:val="24"/>
+                    </w:rPr>
+                    <w:t>, included decision, description and request’s status.</w:t>
                   </w:r>
                 </w:p>
               </w:tc>
@@ -8550,6 +8513,104 @@
                   <w:pPr>
                     <w:jc w:val="left"/>
                     <w:cnfStyle w:val="000000100000" w:firstRow="0" w:lastRow="0" w:firstColumn="0" w:lastColumn="0" w:oddVBand="0" w:evenVBand="0" w:oddHBand="1" w:evenHBand="0" w:firstRowFirstColumn="0" w:firstRowLastColumn="0" w:lastRowFirstColumn="0" w:lastRowLastColumn="0"/>
+                    <w:rPr>
+                      <w:rFonts w:asciiTheme="minorHAnsi" w:hAnsiTheme="minorHAnsi"/>
+                      <w:sz w:val="24"/>
+                      <w:szCs w:val="24"/>
+                    </w:rPr>
+                  </w:pPr>
+                </w:p>
+              </w:tc>
+            </w:tr>
+            <w:tr>
+              <w:tc>
+                <w:tcPr>
+                  <w:cnfStyle w:val="001000000000" w:firstRow="0" w:lastRow="0" w:firstColumn="1" w:lastColumn="0" w:oddVBand="0" w:evenVBand="0" w:oddHBand="0" w:evenHBand="0" w:firstRowFirstColumn="0" w:firstRowLastColumn="0" w:lastRowFirstColumn="0" w:lastRowLastColumn="0"/>
+                  <w:tcW w:w="1340" w:type="dxa"/>
+                  <w:tcBorders>
+                    <w:top w:val="single" w:sz="4" w:space="0" w:color="auto"/>
+                    <w:left w:val="single" w:sz="4" w:space="0" w:color="auto"/>
+                    <w:bottom w:val="single" w:sz="4" w:space="0" w:color="auto"/>
+                    <w:right w:val="single" w:sz="4" w:space="0" w:color="auto"/>
+                  </w:tcBorders>
+                  <w:shd w:val="clear" w:color="auto" w:fill="FFFFFF" w:themeFill="background1"/>
+                </w:tcPr>
+                <w:p>
+                  <w:pPr>
+                    <w:jc w:val="center"/>
+                    <w:rPr>
+                      <w:rFonts w:asciiTheme="minorHAnsi" w:hAnsiTheme="minorHAnsi"/>
+                      <w:b w:val="0"/>
+                      <w:sz w:val="24"/>
+                      <w:szCs w:val="24"/>
+                    </w:rPr>
+                  </w:pPr>
+                  <w:r>
+                    <w:rPr>
+                      <w:rFonts w:asciiTheme="minorHAnsi" w:hAnsiTheme="minorHAnsi"/>
+                      <w:b w:val="0"/>
+                      <w:sz w:val="24"/>
+                      <w:szCs w:val="24"/>
+                    </w:rPr>
+                    <w:lastRenderedPageBreak/>
+                    <w:t>4</w:t>
+                  </w:r>
+                </w:p>
+              </w:tc>
+              <w:tc>
+                <w:tcPr>
+                  <w:tcW w:w="3392" w:type="dxa"/>
+                  <w:tcBorders>
+                    <w:top w:val="single" w:sz="4" w:space="0" w:color="auto"/>
+                    <w:left w:val="single" w:sz="4" w:space="0" w:color="auto"/>
+                    <w:bottom w:val="single" w:sz="4" w:space="0" w:color="auto"/>
+                    <w:right w:val="single" w:sz="4" w:space="0" w:color="auto"/>
+                  </w:tcBorders>
+                  <w:shd w:val="clear" w:color="auto" w:fill="FFFFFF" w:themeFill="background1"/>
+                </w:tcPr>
+                <w:p>
+                  <w:pPr>
+                    <w:jc w:val="left"/>
+                    <w:cnfStyle w:val="000000000000" w:firstRow="0" w:lastRow="0" w:firstColumn="0" w:lastColumn="0" w:oddVBand="0" w:evenVBand="0" w:oddHBand="0" w:evenHBand="0" w:firstRowFirstColumn="0" w:firstRowLastColumn="0" w:lastRowFirstColumn="0" w:lastRowLastColumn="0"/>
+                    <w:rPr>
+                      <w:rFonts w:asciiTheme="minorHAnsi" w:hAnsiTheme="minorHAnsi"/>
+                      <w:sz w:val="24"/>
+                      <w:szCs w:val="24"/>
+                    </w:rPr>
+                  </w:pPr>
+                  <w:r>
+                    <w:rPr>
+                      <w:rFonts w:asciiTheme="minorHAnsi" w:hAnsiTheme="minorHAnsi"/>
+                      <w:sz w:val="24"/>
+                      <w:szCs w:val="24"/>
+                    </w:rPr>
+                    <w:t xml:space="preserve">Staff </w:t>
+                  </w:r>
+                  <w:r>
+                    <w:rPr>
+                      <w:rFonts w:asciiTheme="minorHAnsi" w:hAnsiTheme="minorHAnsi"/>
+                      <w:sz w:val="24"/>
+                      <w:szCs w:val="24"/>
+                    </w:rPr>
+                    <w:t>send save changes command</w:t>
+                  </w:r>
+                </w:p>
+              </w:tc>
+              <w:tc>
+                <w:tcPr>
+                  <w:tcW w:w="4770" w:type="dxa"/>
+                  <w:tcBorders>
+                    <w:top w:val="single" w:sz="4" w:space="0" w:color="auto"/>
+                    <w:left w:val="single" w:sz="4" w:space="0" w:color="auto"/>
+                    <w:bottom w:val="single" w:sz="4" w:space="0" w:color="auto"/>
+                    <w:right w:val="single" w:sz="4" w:space="0" w:color="auto"/>
+                  </w:tcBorders>
+                  <w:shd w:val="clear" w:color="auto" w:fill="FFFFFF" w:themeFill="background1"/>
+                </w:tcPr>
+                <w:p>
+                  <w:pPr>
+                    <w:jc w:val="left"/>
+                    <w:cnfStyle w:val="000000000000" w:firstRow="0" w:lastRow="0" w:firstColumn="0" w:lastColumn="0" w:oddVBand="0" w:evenVBand="0" w:oddHBand="0" w:evenHBand="0" w:firstRowFirstColumn="0" w:firstRowLastColumn="0" w:lastRowFirstColumn="0" w:lastRowLastColumn="0"/>
                     <w:rPr>
                       <w:rFonts w:asciiTheme="minorHAnsi" w:hAnsiTheme="minorHAnsi"/>
                       <w:sz w:val="24"/>
@@ -8701,7 +8762,6 @@
                       <w:sz w:val="24"/>
                       <w:szCs w:val="24"/>
                     </w:rPr>
-                    <w:lastRenderedPageBreak/>
                     <w:t>1</w:t>
                   </w:r>
                 </w:p>
@@ -9094,76 +9154,16 @@
                 <w:sz w:val="24"/>
                 <w:szCs w:val="24"/>
               </w:rPr>
-              <w:t>“</w:t>
-            </w:r>
-            <w:proofErr w:type="spellStart"/>
-            <w:r>
-              <w:rPr>
-                <w:rFonts w:asciiTheme="minorHAnsi" w:hAnsiTheme="minorHAnsi"/>
-                <w:b w:val="0"/>
-                <w:sz w:val="24"/>
-                <w:szCs w:val="24"/>
-              </w:rPr>
-              <w:t>Chưa</w:t>
-            </w:r>
-            <w:proofErr w:type="spellEnd"/>
-            <w:r>
-              <w:rPr>
-                <w:rFonts w:asciiTheme="minorHAnsi" w:hAnsiTheme="minorHAnsi"/>
-                <w:b w:val="0"/>
-                <w:sz w:val="24"/>
-                <w:szCs w:val="24"/>
-              </w:rPr>
-              <w:t xml:space="preserve"> </w:t>
-            </w:r>
-            <w:proofErr w:type="spellStart"/>
-            <w:r>
-              <w:rPr>
-                <w:rFonts w:asciiTheme="minorHAnsi" w:hAnsiTheme="minorHAnsi"/>
-                <w:b w:val="0"/>
-                <w:sz w:val="24"/>
-                <w:szCs w:val="24"/>
-              </w:rPr>
-              <w:t>quyết</w:t>
-            </w:r>
-            <w:proofErr w:type="spellEnd"/>
-            <w:r>
-              <w:rPr>
-                <w:rFonts w:asciiTheme="minorHAnsi" w:hAnsiTheme="minorHAnsi"/>
-                <w:b w:val="0"/>
-                <w:sz w:val="24"/>
-                <w:szCs w:val="24"/>
-              </w:rPr>
-              <w:t xml:space="preserve"> </w:t>
-            </w:r>
-            <w:proofErr w:type="spellStart"/>
-            <w:r>
-              <w:rPr>
-                <w:rFonts w:asciiTheme="minorHAnsi" w:hAnsiTheme="minorHAnsi"/>
-                <w:b w:val="0"/>
-                <w:sz w:val="24"/>
-                <w:szCs w:val="24"/>
-              </w:rPr>
-              <w:t>đị</w:t>
-            </w:r>
-            <w:r>
-              <w:rPr>
-                <w:rFonts w:asciiTheme="minorHAnsi" w:hAnsiTheme="minorHAnsi"/>
-                <w:b w:val="0"/>
-                <w:sz w:val="24"/>
-                <w:szCs w:val="24"/>
-              </w:rPr>
-              <w:t>nh</w:t>
-            </w:r>
-            <w:proofErr w:type="spellEnd"/>
-            <w:r>
-              <w:rPr>
-                <w:rFonts w:asciiTheme="minorHAnsi" w:hAnsiTheme="minorHAnsi"/>
-                <w:b w:val="0"/>
-                <w:sz w:val="24"/>
-                <w:szCs w:val="24"/>
-              </w:rPr>
-              <w:t>”</w:t>
+              <w:t>“Chưa quyết đị</w:t>
+            </w:r>
+            <w:r>
+              <w:rPr>
+                <w:rFonts w:asciiTheme="minorHAnsi" w:hAnsiTheme="minorHAnsi"/>
+                <w:b w:val="0"/>
+                <w:sz w:val="24"/>
+                <w:szCs w:val="24"/>
+              </w:rPr>
+              <w:t>nh”</w:t>
             </w:r>
           </w:p>
           <w:p>
@@ -9187,96 +9187,16 @@
                 <w:sz w:val="24"/>
                 <w:szCs w:val="24"/>
               </w:rPr>
-              <w:t>“</w:t>
-            </w:r>
-            <w:proofErr w:type="spellStart"/>
-            <w:r>
-              <w:rPr>
-                <w:rFonts w:asciiTheme="minorHAnsi" w:hAnsiTheme="minorHAnsi"/>
-                <w:b w:val="0"/>
-                <w:sz w:val="24"/>
-                <w:szCs w:val="24"/>
-              </w:rPr>
-              <w:t>Chấp</w:t>
-            </w:r>
-            <w:proofErr w:type="spellEnd"/>
-            <w:r>
-              <w:rPr>
-                <w:rFonts w:asciiTheme="minorHAnsi" w:hAnsiTheme="minorHAnsi"/>
-                <w:b w:val="0"/>
-                <w:sz w:val="24"/>
-                <w:szCs w:val="24"/>
-              </w:rPr>
-              <w:t xml:space="preserve"> </w:t>
-            </w:r>
-            <w:proofErr w:type="spellStart"/>
-            <w:r>
-              <w:rPr>
-                <w:rFonts w:asciiTheme="minorHAnsi" w:hAnsiTheme="minorHAnsi"/>
-                <w:b w:val="0"/>
-                <w:sz w:val="24"/>
-                <w:szCs w:val="24"/>
-              </w:rPr>
-              <w:t>nhận</w:t>
-            </w:r>
-            <w:proofErr w:type="spellEnd"/>
-            <w:r>
-              <w:rPr>
-                <w:rFonts w:asciiTheme="minorHAnsi" w:hAnsiTheme="minorHAnsi"/>
-                <w:b w:val="0"/>
-                <w:sz w:val="24"/>
-                <w:szCs w:val="24"/>
-              </w:rPr>
-              <w:t xml:space="preserve"> </w:t>
-            </w:r>
-            <w:proofErr w:type="spellStart"/>
-            <w:r>
-              <w:rPr>
-                <w:rFonts w:asciiTheme="minorHAnsi" w:hAnsiTheme="minorHAnsi"/>
-                <w:b w:val="0"/>
-                <w:sz w:val="24"/>
-                <w:szCs w:val="24"/>
-              </w:rPr>
-              <w:t>bồi</w:t>
-            </w:r>
-            <w:proofErr w:type="spellEnd"/>
-            <w:r>
-              <w:rPr>
-                <w:rFonts w:asciiTheme="minorHAnsi" w:hAnsiTheme="minorHAnsi"/>
-                <w:b w:val="0"/>
-                <w:sz w:val="24"/>
-                <w:szCs w:val="24"/>
-              </w:rPr>
-              <w:t xml:space="preserve"> </w:t>
-            </w:r>
-            <w:proofErr w:type="spellStart"/>
-            <w:r>
-              <w:rPr>
-                <w:rFonts w:asciiTheme="minorHAnsi" w:hAnsiTheme="minorHAnsi"/>
-                <w:b w:val="0"/>
-                <w:sz w:val="24"/>
-                <w:szCs w:val="24"/>
-              </w:rPr>
-              <w:t>thườ</w:t>
-            </w:r>
-            <w:r>
-              <w:rPr>
-                <w:rFonts w:asciiTheme="minorHAnsi" w:hAnsiTheme="minorHAnsi"/>
-                <w:b w:val="0"/>
-                <w:sz w:val="24"/>
-                <w:szCs w:val="24"/>
-              </w:rPr>
-              <w:t>ng</w:t>
-            </w:r>
-            <w:proofErr w:type="spellEnd"/>
-            <w:r>
-              <w:rPr>
-                <w:rFonts w:asciiTheme="minorHAnsi" w:hAnsiTheme="minorHAnsi"/>
-                <w:b w:val="0"/>
-                <w:sz w:val="24"/>
-                <w:szCs w:val="24"/>
-              </w:rPr>
-              <w:t>”</w:t>
+              <w:t>“Chấp nhận bồi thườ</w:t>
+            </w:r>
+            <w:r>
+              <w:rPr>
+                <w:rFonts w:asciiTheme="minorHAnsi" w:hAnsiTheme="minorHAnsi"/>
+                <w:b w:val="0"/>
+                <w:sz w:val="24"/>
+                <w:szCs w:val="24"/>
+              </w:rPr>
+              <w:t>ng”</w:t>
             </w:r>
           </w:p>
           <w:p>
@@ -9300,96 +9220,16 @@
                 <w:sz w:val="24"/>
                 <w:szCs w:val="24"/>
               </w:rPr>
-              <w:t>“</w:t>
-            </w:r>
-            <w:proofErr w:type="spellStart"/>
-            <w:r>
-              <w:rPr>
-                <w:rFonts w:asciiTheme="minorHAnsi" w:hAnsiTheme="minorHAnsi"/>
-                <w:b w:val="0"/>
-                <w:sz w:val="24"/>
-                <w:szCs w:val="24"/>
-              </w:rPr>
-              <w:t>Từ</w:t>
-            </w:r>
-            <w:proofErr w:type="spellEnd"/>
-            <w:r>
-              <w:rPr>
-                <w:rFonts w:asciiTheme="minorHAnsi" w:hAnsiTheme="minorHAnsi"/>
-                <w:b w:val="0"/>
-                <w:sz w:val="24"/>
-                <w:szCs w:val="24"/>
-              </w:rPr>
-              <w:t xml:space="preserve"> </w:t>
-            </w:r>
-            <w:proofErr w:type="spellStart"/>
-            <w:r>
-              <w:rPr>
-                <w:rFonts w:asciiTheme="minorHAnsi" w:hAnsiTheme="minorHAnsi"/>
-                <w:b w:val="0"/>
-                <w:sz w:val="24"/>
-                <w:szCs w:val="24"/>
-              </w:rPr>
-              <w:t>chối</w:t>
-            </w:r>
-            <w:proofErr w:type="spellEnd"/>
-            <w:r>
-              <w:rPr>
-                <w:rFonts w:asciiTheme="minorHAnsi" w:hAnsiTheme="minorHAnsi"/>
-                <w:b w:val="0"/>
-                <w:sz w:val="24"/>
-                <w:szCs w:val="24"/>
-              </w:rPr>
-              <w:t xml:space="preserve"> </w:t>
-            </w:r>
-            <w:proofErr w:type="spellStart"/>
-            <w:r>
-              <w:rPr>
-                <w:rFonts w:asciiTheme="minorHAnsi" w:hAnsiTheme="minorHAnsi"/>
-                <w:b w:val="0"/>
-                <w:sz w:val="24"/>
-                <w:szCs w:val="24"/>
-              </w:rPr>
-              <w:t>bồi</w:t>
-            </w:r>
-            <w:proofErr w:type="spellEnd"/>
-            <w:r>
-              <w:rPr>
-                <w:rFonts w:asciiTheme="minorHAnsi" w:hAnsiTheme="minorHAnsi"/>
-                <w:b w:val="0"/>
-                <w:sz w:val="24"/>
-                <w:szCs w:val="24"/>
-              </w:rPr>
-              <w:t xml:space="preserve"> </w:t>
-            </w:r>
-            <w:proofErr w:type="spellStart"/>
-            <w:r>
-              <w:rPr>
-                <w:rFonts w:asciiTheme="minorHAnsi" w:hAnsiTheme="minorHAnsi"/>
-                <w:b w:val="0"/>
-                <w:sz w:val="24"/>
-                <w:szCs w:val="24"/>
-              </w:rPr>
-              <w:t>thườ</w:t>
-            </w:r>
-            <w:r>
-              <w:rPr>
-                <w:rFonts w:asciiTheme="minorHAnsi" w:hAnsiTheme="minorHAnsi"/>
-                <w:b w:val="0"/>
-                <w:sz w:val="24"/>
-                <w:szCs w:val="24"/>
-              </w:rPr>
-              <w:t>ng</w:t>
-            </w:r>
-            <w:proofErr w:type="spellEnd"/>
-            <w:r>
-              <w:rPr>
-                <w:rFonts w:asciiTheme="minorHAnsi" w:hAnsiTheme="minorHAnsi"/>
-                <w:b w:val="0"/>
-                <w:sz w:val="24"/>
-                <w:szCs w:val="24"/>
-              </w:rPr>
-              <w:t>”</w:t>
+              <w:t>“Từ chối bồi thườ</w:t>
+            </w:r>
+            <w:r>
+              <w:rPr>
+                <w:rFonts w:asciiTheme="minorHAnsi" w:hAnsiTheme="minorHAnsi"/>
+                <w:b w:val="0"/>
+                <w:sz w:val="24"/>
+                <w:szCs w:val="24"/>
+              </w:rPr>
+              <w:t>ng”</w:t>
             </w:r>
           </w:p>
           <w:p>
@@ -9446,67 +9286,16 @@
                 <w:sz w:val="24"/>
                 <w:szCs w:val="24"/>
               </w:rPr>
-              <w:t>“</w:t>
-            </w:r>
-            <w:proofErr w:type="spellStart"/>
-            <w:r>
-              <w:rPr>
-                <w:rFonts w:asciiTheme="minorHAnsi" w:hAnsiTheme="minorHAnsi"/>
-                <w:b w:val="0"/>
-                <w:sz w:val="24"/>
-                <w:szCs w:val="24"/>
-              </w:rPr>
-              <w:t>Đang</w:t>
-            </w:r>
-            <w:proofErr w:type="spellEnd"/>
-            <w:r>
-              <w:rPr>
-                <w:rFonts w:asciiTheme="minorHAnsi" w:hAnsiTheme="minorHAnsi"/>
-                <w:b w:val="0"/>
-                <w:sz w:val="24"/>
-                <w:szCs w:val="24"/>
-              </w:rPr>
-              <w:t xml:space="preserve"> </w:t>
-            </w:r>
-            <w:proofErr w:type="spellStart"/>
-            <w:r>
-              <w:rPr>
-                <w:rFonts w:asciiTheme="minorHAnsi" w:hAnsiTheme="minorHAnsi"/>
-                <w:b w:val="0"/>
-                <w:sz w:val="24"/>
-                <w:szCs w:val="24"/>
-              </w:rPr>
-              <w:t>xử</w:t>
-            </w:r>
-            <w:proofErr w:type="spellEnd"/>
-            <w:r>
-              <w:rPr>
-                <w:rFonts w:asciiTheme="minorHAnsi" w:hAnsiTheme="minorHAnsi"/>
-                <w:b w:val="0"/>
-                <w:sz w:val="24"/>
-                <w:szCs w:val="24"/>
-              </w:rPr>
-              <w:t xml:space="preserve"> </w:t>
-            </w:r>
-            <w:proofErr w:type="spellStart"/>
-            <w:r>
-              <w:rPr>
-                <w:rFonts w:asciiTheme="minorHAnsi" w:hAnsiTheme="minorHAnsi"/>
-                <w:b w:val="0"/>
-                <w:sz w:val="24"/>
-                <w:szCs w:val="24"/>
-              </w:rPr>
-              <w:t>lý</w:t>
-            </w:r>
-            <w:proofErr w:type="spellEnd"/>
-            <w:r>
-              <w:rPr>
-                <w:rFonts w:asciiTheme="minorHAnsi" w:hAnsiTheme="minorHAnsi"/>
-                <w:b w:val="0"/>
-                <w:sz w:val="24"/>
-                <w:szCs w:val="24"/>
-              </w:rPr>
-              <w:t>”</w:t>
+              <w:t>“Đang xử</w:t>
+            </w:r>
+            <w:r>
+              <w:rPr>
+                <w:rFonts w:asciiTheme="minorHAnsi" w:hAnsiTheme="minorHAnsi"/>
+                <w:b w:val="0"/>
+                <w:sz w:val="24"/>
+                <w:szCs w:val="24"/>
+              </w:rPr>
+              <w:t xml:space="preserve"> lý”</w:t>
             </w:r>
           </w:p>
           <w:p>
@@ -9530,56 +9319,16 @@
                 <w:sz w:val="24"/>
                 <w:szCs w:val="24"/>
               </w:rPr>
-              <w:t>“</w:t>
-            </w:r>
-            <w:proofErr w:type="spellStart"/>
-            <w:r>
-              <w:rPr>
-                <w:rFonts w:asciiTheme="minorHAnsi" w:hAnsiTheme="minorHAnsi"/>
-                <w:b w:val="0"/>
-                <w:sz w:val="24"/>
-                <w:szCs w:val="24"/>
-              </w:rPr>
-              <w:t>Hoàn</w:t>
-            </w:r>
-            <w:proofErr w:type="spellEnd"/>
-            <w:r>
-              <w:rPr>
-                <w:rFonts w:asciiTheme="minorHAnsi" w:hAnsiTheme="minorHAnsi"/>
-                <w:b w:val="0"/>
-                <w:sz w:val="24"/>
-                <w:szCs w:val="24"/>
-              </w:rPr>
-              <w:t xml:space="preserve"> </w:t>
-            </w:r>
-            <w:proofErr w:type="spellStart"/>
-            <w:r>
-              <w:rPr>
-                <w:rFonts w:asciiTheme="minorHAnsi" w:hAnsiTheme="minorHAnsi"/>
-                <w:b w:val="0"/>
-                <w:sz w:val="24"/>
-                <w:szCs w:val="24"/>
-              </w:rPr>
-              <w:t>tấ</w:t>
-            </w:r>
-            <w:r>
-              <w:rPr>
-                <w:rFonts w:asciiTheme="minorHAnsi" w:hAnsiTheme="minorHAnsi"/>
-                <w:b w:val="0"/>
-                <w:sz w:val="24"/>
-                <w:szCs w:val="24"/>
-              </w:rPr>
-              <w:t>t</w:t>
-            </w:r>
-            <w:proofErr w:type="spellEnd"/>
-            <w:r>
-              <w:rPr>
-                <w:rFonts w:asciiTheme="minorHAnsi" w:hAnsiTheme="minorHAnsi"/>
-                <w:b w:val="0"/>
-                <w:sz w:val="24"/>
-                <w:szCs w:val="24"/>
-              </w:rPr>
-              <w:t>”</w:t>
+              <w:t>“Hoàn tấ</w:t>
+            </w:r>
+            <w:r>
+              <w:rPr>
+                <w:rFonts w:asciiTheme="minorHAnsi" w:hAnsiTheme="minorHAnsi"/>
+                <w:b w:val="0"/>
+                <w:sz w:val="24"/>
+                <w:szCs w:val="24"/>
+              </w:rPr>
+              <w:t>t”</w:t>
             </w:r>
           </w:p>
           <w:p>
@@ -9603,39 +9352,8 @@
                 <w:sz w:val="24"/>
                 <w:szCs w:val="24"/>
               </w:rPr>
-              <w:t>“</w:t>
-            </w:r>
-            <w:proofErr w:type="spellStart"/>
-            <w:r>
-              <w:rPr>
-                <w:rFonts w:asciiTheme="minorHAnsi" w:hAnsiTheme="minorHAnsi"/>
-                <w:b w:val="0"/>
-                <w:sz w:val="24"/>
-                <w:szCs w:val="24"/>
-              </w:rPr>
-              <w:t>Hủy</w:t>
-            </w:r>
-            <w:proofErr w:type="spellEnd"/>
-            <w:r>
-              <w:rPr>
-                <w:rFonts w:asciiTheme="minorHAnsi" w:hAnsiTheme="minorHAnsi"/>
-                <w:b w:val="0"/>
-                <w:sz w:val="24"/>
-                <w:szCs w:val="24"/>
-              </w:rPr>
-              <w:t xml:space="preserve"> </w:t>
-            </w:r>
-            <w:proofErr w:type="spellStart"/>
-            <w:r>
-              <w:rPr>
-                <w:rFonts w:asciiTheme="minorHAnsi" w:hAnsiTheme="minorHAnsi"/>
-                <w:b w:val="0"/>
-                <w:sz w:val="24"/>
-                <w:szCs w:val="24"/>
-              </w:rPr>
-              <w:t>bỏ</w:t>
-            </w:r>
-            <w:proofErr w:type="spellEnd"/>
+              <w:t>“Hủy bỏ</w:t>
+            </w:r>
             <w:r>
               <w:rPr>
                 <w:rFonts w:asciiTheme="minorHAnsi" w:hAnsiTheme="minorHAnsi"/>
@@ -10100,7 +9818,6 @@
                 <w:szCs w:val="24"/>
               </w:rPr>
             </w:pPr>
-            <w:proofErr w:type="spellStart"/>
             <w:r>
               <w:rPr>
                 <w:rFonts w:asciiTheme="minorHAnsi" w:hAnsiTheme="minorHAnsi"/>
@@ -10109,7 +9826,6 @@
               </w:rPr>
               <w:t>KhaNC</w:t>
             </w:r>
-            <w:proofErr w:type="spellEnd"/>
           </w:p>
         </w:tc>
       </w:tr>
@@ -10515,6 +10231,7 @@
                 <w:sz w:val="24"/>
                 <w:szCs w:val="24"/>
               </w:rPr>
+              <w:lastRenderedPageBreak/>
               <w:t>Success</w:t>
             </w:r>
             <w:r>
@@ -10731,7 +10448,6 @@
                       <w:sz w:val="24"/>
                       <w:szCs w:val="24"/>
                     </w:rPr>
-                    <w:lastRenderedPageBreak/>
                     <w:t>1</w:t>
                   </w:r>
                 </w:p>
@@ -11774,6 +11490,7 @@
                 <w:sz w:val="24"/>
                 <w:szCs w:val="24"/>
               </w:rPr>
+              <w:lastRenderedPageBreak/>
               <w:t>No Card</w:t>
             </w:r>
           </w:p>
@@ -12206,7 +11923,6 @@
                 <w:szCs w:val="24"/>
               </w:rPr>
             </w:pPr>
-            <w:proofErr w:type="spellStart"/>
             <w:r>
               <w:rPr>
                 <w:rFonts w:asciiTheme="minorHAnsi" w:hAnsiTheme="minorHAnsi"/>
@@ -12215,7 +11931,6 @@
               </w:rPr>
               <w:t>KhaNC</w:t>
             </w:r>
-            <w:proofErr w:type="spellEnd"/>
           </w:p>
         </w:tc>
       </w:tr>
@@ -13526,6 +13241,7 @@
                 <w:sz w:val="24"/>
                 <w:szCs w:val="24"/>
               </w:rPr>
+              <w:lastRenderedPageBreak/>
               <w:t>Alternative Scenario:</w:t>
             </w:r>
             <w:r>
@@ -13788,7 +13504,6 @@
                       <w:sz w:val="24"/>
                       <w:szCs w:val="24"/>
                     </w:rPr>
-                    <w:lastRenderedPageBreak/>
                     <w:t>2</w:t>
                   </w:r>
                 </w:p>
@@ -14069,34 +13784,7 @@
                 <w:sz w:val="24"/>
                 <w:szCs w:val="24"/>
               </w:rPr>
-              <w:t>C</w:t>
-            </w:r>
-            <w:r>
-              <w:rPr>
-                <w:rFonts w:asciiTheme="minorHAnsi" w:hAnsiTheme="minorHAnsi"/>
-                <w:b w:val="0"/>
-                <w:sz w:val="24"/>
-                <w:szCs w:val="24"/>
-              </w:rPr>
-              <w:t>ustomer</w:t>
-            </w:r>
-            <w:r>
-              <w:rPr>
-                <w:rFonts w:asciiTheme="minorHAnsi" w:hAnsiTheme="minorHAnsi"/>
-                <w:b w:val="0"/>
-                <w:sz w:val="24"/>
-                <w:szCs w:val="24"/>
-              </w:rPr>
-              <w:t>’s</w:t>
-            </w:r>
-            <w:r>
-              <w:rPr>
-                <w:rFonts w:asciiTheme="minorHAnsi" w:hAnsiTheme="minorHAnsi"/>
-                <w:b w:val="0"/>
-                <w:sz w:val="24"/>
-                <w:szCs w:val="24"/>
-              </w:rPr>
-              <w:t xml:space="preserve"> detail information</w:t>
+              <w:t>Customer’s detail information</w:t>
             </w:r>
             <w:r>
               <w:rPr>
@@ -14219,7 +13907,35 @@
                 <w:sz w:val="24"/>
                 <w:szCs w:val="24"/>
               </w:rPr>
-              <w:t>An email address must be validated by this regular expression: (Add later)</w:t>
+              <w:t>An email address must be validated by this</w:t>
+            </w:r>
+            <w:r>
+              <w:rPr>
+                <w:rFonts w:asciiTheme="minorHAnsi" w:hAnsiTheme="minorHAnsi"/>
+                <w:b w:val="0"/>
+                <w:sz w:val="24"/>
+                <w:szCs w:val="24"/>
+              </w:rPr>
+              <w:t xml:space="preserve"> regular expression:</w:t>
+            </w:r>
+          </w:p>
+          <w:p>
+            <w:pPr>
+              <w:pStyle w:val="ListParagraph"/>
+              <w:rPr>
+                <w:rFonts w:asciiTheme="minorHAnsi" w:hAnsiTheme="minorHAnsi"/>
+                <w:sz w:val="24"/>
+                <w:szCs w:val="24"/>
+              </w:rPr>
+            </w:pPr>
+            <w:r>
+              <w:rPr>
+                <w:rFonts w:asciiTheme="minorHAnsi" w:hAnsiTheme="minorHAnsi"/>
+                <w:b w:val="0"/>
+                <w:sz w:val="24"/>
+                <w:szCs w:val="24"/>
+              </w:rPr>
+              <w:t>/^([a-z0-9_\.-]+)@([\da-z\.-]+)\.([a-z\.]{2,6})$/</w:t>
             </w:r>
           </w:p>
           <w:p>
@@ -14580,7 +14296,6 @@
                 <w:szCs w:val="24"/>
               </w:rPr>
             </w:pPr>
-            <w:proofErr w:type="spellStart"/>
             <w:r>
               <w:rPr>
                 <w:rFonts w:asciiTheme="minorHAnsi" w:hAnsiTheme="minorHAnsi"/>
@@ -14589,7 +14304,6 @@
               </w:rPr>
               <w:t>KhaNC</w:t>
             </w:r>
-            <w:proofErr w:type="spellEnd"/>
           </w:p>
         </w:tc>
       </w:tr>
@@ -15327,6 +15041,7 @@
                       <w:sz w:val="24"/>
                       <w:szCs w:val="24"/>
                     </w:rPr>
+                    <w:lastRenderedPageBreak/>
                     <w:t>C</w:t>
                   </w:r>
                   <w:r>
@@ -15495,7 +15210,6 @@
                       <w:sz w:val="24"/>
                       <w:szCs w:val="24"/>
                     </w:rPr>
-                    <w:lastRenderedPageBreak/>
                     <w:t>C</w:t>
                   </w:r>
                   <w:r>
@@ -16404,8 +16118,38 @@
                 <w:sz w:val="24"/>
                 <w:szCs w:val="24"/>
               </w:rPr>
-              <w:t>An email address must be validated by this regular expression: (Add later)</w:t>
-            </w:r>
+              <w:t>An email address must be validated by this</w:t>
+            </w:r>
+            <w:r>
+              <w:rPr>
+                <w:rFonts w:asciiTheme="minorHAnsi" w:hAnsiTheme="minorHAnsi"/>
+                <w:b w:val="0"/>
+                <w:sz w:val="24"/>
+                <w:szCs w:val="24"/>
+              </w:rPr>
+              <w:t xml:space="preserve"> regular expression:</w:t>
+            </w:r>
+          </w:p>
+          <w:p>
+            <w:pPr>
+              <w:pStyle w:val="ListParagraph"/>
+              <w:rPr>
+                <w:rFonts w:asciiTheme="minorHAnsi" w:hAnsiTheme="minorHAnsi"/>
+                <w:sz w:val="24"/>
+                <w:szCs w:val="24"/>
+              </w:rPr>
+            </w:pPr>
+            <w:r>
+              <w:rPr>
+                <w:rFonts w:asciiTheme="minorHAnsi" w:hAnsiTheme="minorHAnsi"/>
+                <w:b w:val="0"/>
+                <w:sz w:val="24"/>
+                <w:szCs w:val="24"/>
+              </w:rPr>
+              <w:t>/^([a-z0-9_\.-]+)@([\da-z\.-]+)\.([a-z\.]{2,6})$/</w:t>
+            </w:r>
+            <w:bookmarkStart w:id="0" w:name="_GoBack"/>
+            <w:bookmarkEnd w:id="0"/>
           </w:p>
           <w:p>
             <w:pPr>
@@ -16771,7 +16515,6 @@
                 <w:szCs w:val="24"/>
               </w:rPr>
             </w:pPr>
-            <w:proofErr w:type="spellStart"/>
             <w:r>
               <w:rPr>
                 <w:rFonts w:asciiTheme="minorHAnsi" w:hAnsiTheme="minorHAnsi"/>
@@ -16780,7 +16523,6 @@
               </w:rPr>
               <w:t>KhaNC</w:t>
             </w:r>
-            <w:proofErr w:type="spellEnd"/>
           </w:p>
         </w:tc>
       </w:tr>
@@ -17178,6 +16920,7 @@
                 <w:sz w:val="24"/>
                 <w:szCs w:val="24"/>
               </w:rPr>
+              <w:lastRenderedPageBreak/>
               <w:t>There is at least 1 customer in the system.</w:t>
             </w:r>
           </w:p>
@@ -17384,7 +17127,6 @@
                       <w:sz w:val="24"/>
                       <w:szCs w:val="24"/>
                     </w:rPr>
-                    <w:lastRenderedPageBreak/>
                     <w:t>1</w:t>
                   </w:r>
                 </w:p>
@@ -18453,6 +18195,7 @@
                       <w:sz w:val="24"/>
                       <w:szCs w:val="24"/>
                     </w:rPr>
+                    <w:lastRenderedPageBreak/>
                     <w:t>Amount: free text input</w:t>
                   </w:r>
                   <w:r>
@@ -18534,6 +18277,7 @@
                       <w:sz w:val="24"/>
                       <w:szCs w:val="24"/>
                     </w:rPr>
+                    <w:lastRenderedPageBreak/>
                     <w:t>2</w:t>
                   </w:r>
                 </w:p>
@@ -18684,7 +18428,6 @@
                       <w:sz w:val="24"/>
                       <w:szCs w:val="24"/>
                     </w:rPr>
-                    <w:lastRenderedPageBreak/>
                     <w:t>4</w:t>
                   </w:r>
                 </w:p>
@@ -19663,147 +19406,7 @@
                 <w:sz w:val="24"/>
                 <w:szCs w:val="24"/>
               </w:rPr>
-              <w:t>“</w:t>
-            </w:r>
-            <w:proofErr w:type="spellStart"/>
-            <w:r>
-              <w:rPr>
-                <w:rFonts w:asciiTheme="minorHAnsi" w:hAnsiTheme="minorHAnsi"/>
-                <w:b w:val="0"/>
-                <w:sz w:val="24"/>
-                <w:szCs w:val="24"/>
-              </w:rPr>
-              <w:t>Xe</w:t>
-            </w:r>
-            <w:proofErr w:type="spellEnd"/>
-            <w:r>
-              <w:rPr>
-                <w:rFonts w:asciiTheme="minorHAnsi" w:hAnsiTheme="minorHAnsi"/>
-                <w:b w:val="0"/>
-                <w:sz w:val="24"/>
-                <w:szCs w:val="24"/>
-              </w:rPr>
-              <w:t xml:space="preserve"> </w:t>
-            </w:r>
-            <w:proofErr w:type="spellStart"/>
-            <w:r>
-              <w:rPr>
-                <w:rFonts w:asciiTheme="minorHAnsi" w:hAnsiTheme="minorHAnsi"/>
-                <w:b w:val="0"/>
-                <w:sz w:val="24"/>
-                <w:szCs w:val="24"/>
-              </w:rPr>
-              <w:t>trên</w:t>
-            </w:r>
-            <w:proofErr w:type="spellEnd"/>
-            <w:r>
-              <w:rPr>
-                <w:rFonts w:asciiTheme="minorHAnsi" w:hAnsiTheme="minorHAnsi"/>
-                <w:b w:val="0"/>
-                <w:sz w:val="24"/>
-                <w:szCs w:val="24"/>
-              </w:rPr>
-              <w:t xml:space="preserve"> 50cc </w:t>
-            </w:r>
-            <w:proofErr w:type="spellStart"/>
-            <w:r>
-              <w:rPr>
-                <w:rFonts w:asciiTheme="minorHAnsi" w:hAnsiTheme="minorHAnsi"/>
-                <w:b w:val="0"/>
-                <w:sz w:val="24"/>
-                <w:szCs w:val="24"/>
-              </w:rPr>
-              <w:t>có</w:t>
-            </w:r>
-            <w:proofErr w:type="spellEnd"/>
-            <w:r>
-              <w:rPr>
-                <w:rFonts w:asciiTheme="minorHAnsi" w:hAnsiTheme="minorHAnsi"/>
-                <w:b w:val="0"/>
-                <w:sz w:val="24"/>
-                <w:szCs w:val="24"/>
-              </w:rPr>
-              <w:t xml:space="preserve"> BH </w:t>
-            </w:r>
-            <w:proofErr w:type="spellStart"/>
-            <w:r>
-              <w:rPr>
-                <w:rFonts w:asciiTheme="minorHAnsi" w:hAnsiTheme="minorHAnsi"/>
-                <w:b w:val="0"/>
-                <w:sz w:val="24"/>
-                <w:szCs w:val="24"/>
-              </w:rPr>
-              <w:t>cho</w:t>
-            </w:r>
-            <w:proofErr w:type="spellEnd"/>
-            <w:r>
-              <w:rPr>
-                <w:rFonts w:asciiTheme="minorHAnsi" w:hAnsiTheme="minorHAnsi"/>
-                <w:b w:val="0"/>
-                <w:sz w:val="24"/>
-                <w:szCs w:val="24"/>
-              </w:rPr>
-              <w:t xml:space="preserve"> </w:t>
-            </w:r>
-            <w:proofErr w:type="spellStart"/>
-            <w:r>
-              <w:rPr>
-                <w:rFonts w:asciiTheme="minorHAnsi" w:hAnsiTheme="minorHAnsi"/>
-                <w:b w:val="0"/>
-                <w:sz w:val="24"/>
-                <w:szCs w:val="24"/>
-              </w:rPr>
-              <w:t>người</w:t>
-            </w:r>
-            <w:proofErr w:type="spellEnd"/>
-            <w:r>
-              <w:rPr>
-                <w:rFonts w:asciiTheme="minorHAnsi" w:hAnsiTheme="minorHAnsi"/>
-                <w:b w:val="0"/>
-                <w:sz w:val="24"/>
-                <w:szCs w:val="24"/>
-              </w:rPr>
-              <w:t xml:space="preserve"> </w:t>
-            </w:r>
-            <w:proofErr w:type="spellStart"/>
-            <w:r>
-              <w:rPr>
-                <w:rFonts w:asciiTheme="minorHAnsi" w:hAnsiTheme="minorHAnsi"/>
-                <w:b w:val="0"/>
-                <w:sz w:val="24"/>
-                <w:szCs w:val="24"/>
-              </w:rPr>
-              <w:t>trên</w:t>
-            </w:r>
-            <w:proofErr w:type="spellEnd"/>
-            <w:r>
-              <w:rPr>
-                <w:rFonts w:asciiTheme="minorHAnsi" w:hAnsiTheme="minorHAnsi"/>
-                <w:b w:val="0"/>
-                <w:sz w:val="24"/>
-                <w:szCs w:val="24"/>
-              </w:rPr>
-              <w:t xml:space="preserve"> </w:t>
-            </w:r>
-            <w:proofErr w:type="spellStart"/>
-            <w:r>
-              <w:rPr>
-                <w:rFonts w:asciiTheme="minorHAnsi" w:hAnsiTheme="minorHAnsi"/>
-                <w:b w:val="0"/>
-                <w:sz w:val="24"/>
-                <w:szCs w:val="24"/>
-              </w:rPr>
-              <w:t>xe</w:t>
-            </w:r>
-            <w:proofErr w:type="spellEnd"/>
-            <w:r>
-              <w:rPr>
-                <w:rFonts w:asciiTheme="minorHAnsi" w:hAnsiTheme="minorHAnsi"/>
-                <w:b w:val="0"/>
-                <w:sz w:val="24"/>
-                <w:szCs w:val="24"/>
-              </w:rPr>
-              <w:t>”</w:t>
+              <w:t>“Xe trên 50cc có BH cho người trên xe”</w:t>
             </w:r>
           </w:p>
           <w:p>
@@ -19827,167 +19430,7 @@
                 <w:sz w:val="24"/>
                 <w:szCs w:val="24"/>
               </w:rPr>
-              <w:t>“</w:t>
-            </w:r>
-            <w:proofErr w:type="spellStart"/>
-            <w:r>
-              <w:rPr>
-                <w:rFonts w:asciiTheme="minorHAnsi" w:hAnsiTheme="minorHAnsi"/>
-                <w:b w:val="0"/>
-                <w:sz w:val="24"/>
-                <w:szCs w:val="24"/>
-              </w:rPr>
-              <w:t>Xe</w:t>
-            </w:r>
-            <w:proofErr w:type="spellEnd"/>
-            <w:r>
-              <w:rPr>
-                <w:rFonts w:asciiTheme="minorHAnsi" w:hAnsiTheme="minorHAnsi"/>
-                <w:b w:val="0"/>
-                <w:sz w:val="24"/>
-                <w:szCs w:val="24"/>
-              </w:rPr>
-              <w:t xml:space="preserve"> </w:t>
-            </w:r>
-            <w:proofErr w:type="spellStart"/>
-            <w:r>
-              <w:rPr>
-                <w:rFonts w:asciiTheme="minorHAnsi" w:hAnsiTheme="minorHAnsi"/>
-                <w:b w:val="0"/>
-                <w:sz w:val="24"/>
-                <w:szCs w:val="24"/>
-              </w:rPr>
-              <w:t>trên</w:t>
-            </w:r>
-            <w:proofErr w:type="spellEnd"/>
-            <w:r>
-              <w:rPr>
-                <w:rFonts w:asciiTheme="minorHAnsi" w:hAnsiTheme="minorHAnsi"/>
-                <w:b w:val="0"/>
-                <w:sz w:val="24"/>
-                <w:szCs w:val="24"/>
-              </w:rPr>
-              <w:t xml:space="preserve"> 50cc </w:t>
-            </w:r>
-            <w:proofErr w:type="spellStart"/>
-            <w:r>
-              <w:rPr>
-                <w:rFonts w:asciiTheme="minorHAnsi" w:hAnsiTheme="minorHAnsi"/>
-                <w:b w:val="0"/>
-                <w:sz w:val="24"/>
-                <w:szCs w:val="24"/>
-              </w:rPr>
-              <w:t>không</w:t>
-            </w:r>
-            <w:proofErr w:type="spellEnd"/>
-            <w:r>
-              <w:rPr>
-                <w:rFonts w:asciiTheme="minorHAnsi" w:hAnsiTheme="minorHAnsi"/>
-                <w:b w:val="0"/>
-                <w:sz w:val="24"/>
-                <w:szCs w:val="24"/>
-              </w:rPr>
-              <w:t xml:space="preserve"> </w:t>
-            </w:r>
-            <w:proofErr w:type="spellStart"/>
-            <w:r>
-              <w:rPr>
-                <w:rFonts w:asciiTheme="minorHAnsi" w:hAnsiTheme="minorHAnsi"/>
-                <w:b w:val="0"/>
-                <w:sz w:val="24"/>
-                <w:szCs w:val="24"/>
-              </w:rPr>
-              <w:t>có</w:t>
-            </w:r>
-            <w:proofErr w:type="spellEnd"/>
-            <w:r>
-              <w:rPr>
-                <w:rFonts w:asciiTheme="minorHAnsi" w:hAnsiTheme="minorHAnsi"/>
-                <w:b w:val="0"/>
-                <w:sz w:val="24"/>
-                <w:szCs w:val="24"/>
-              </w:rPr>
-              <w:t xml:space="preserve"> BH </w:t>
-            </w:r>
-            <w:proofErr w:type="spellStart"/>
-            <w:r>
-              <w:rPr>
-                <w:rFonts w:asciiTheme="minorHAnsi" w:hAnsiTheme="minorHAnsi"/>
-                <w:b w:val="0"/>
-                <w:sz w:val="24"/>
-                <w:szCs w:val="24"/>
-              </w:rPr>
-              <w:t>cho</w:t>
-            </w:r>
-            <w:proofErr w:type="spellEnd"/>
-            <w:r>
-              <w:rPr>
-                <w:rFonts w:asciiTheme="minorHAnsi" w:hAnsiTheme="minorHAnsi"/>
-                <w:b w:val="0"/>
-                <w:sz w:val="24"/>
-                <w:szCs w:val="24"/>
-              </w:rPr>
-              <w:t xml:space="preserve"> </w:t>
-            </w:r>
-            <w:proofErr w:type="spellStart"/>
-            <w:r>
-              <w:rPr>
-                <w:rFonts w:asciiTheme="minorHAnsi" w:hAnsiTheme="minorHAnsi"/>
-                <w:b w:val="0"/>
-                <w:sz w:val="24"/>
-                <w:szCs w:val="24"/>
-              </w:rPr>
-              <w:t>người</w:t>
-            </w:r>
-            <w:proofErr w:type="spellEnd"/>
-            <w:r>
-              <w:rPr>
-                <w:rFonts w:asciiTheme="minorHAnsi" w:hAnsiTheme="minorHAnsi"/>
-                <w:b w:val="0"/>
-                <w:sz w:val="24"/>
-                <w:szCs w:val="24"/>
-              </w:rPr>
-              <w:t xml:space="preserve"> </w:t>
-            </w:r>
-            <w:proofErr w:type="spellStart"/>
-            <w:r>
-              <w:rPr>
-                <w:rFonts w:asciiTheme="minorHAnsi" w:hAnsiTheme="minorHAnsi"/>
-                <w:b w:val="0"/>
-                <w:sz w:val="24"/>
-                <w:szCs w:val="24"/>
-              </w:rPr>
-              <w:t>trên</w:t>
-            </w:r>
-            <w:proofErr w:type="spellEnd"/>
-            <w:r>
-              <w:rPr>
-                <w:rFonts w:asciiTheme="minorHAnsi" w:hAnsiTheme="minorHAnsi"/>
-                <w:b w:val="0"/>
-                <w:sz w:val="24"/>
-                <w:szCs w:val="24"/>
-              </w:rPr>
-              <w:t xml:space="preserve"> </w:t>
-            </w:r>
-            <w:proofErr w:type="spellStart"/>
-            <w:r>
-              <w:rPr>
-                <w:rFonts w:asciiTheme="minorHAnsi" w:hAnsiTheme="minorHAnsi"/>
-                <w:b w:val="0"/>
-                <w:sz w:val="24"/>
-                <w:szCs w:val="24"/>
-              </w:rPr>
-              <w:t>xe</w:t>
-            </w:r>
-            <w:proofErr w:type="spellEnd"/>
-            <w:r>
-              <w:rPr>
-                <w:rFonts w:asciiTheme="minorHAnsi" w:hAnsiTheme="minorHAnsi"/>
-                <w:b w:val="0"/>
-                <w:sz w:val="24"/>
-                <w:szCs w:val="24"/>
-              </w:rPr>
-              <w:t>”</w:t>
+              <w:t>“Xe trên 50cc không có BH cho người trên xe”</w:t>
             </w:r>
           </w:p>
           <w:p>
@@ -20011,147 +19454,7 @@
                 <w:sz w:val="24"/>
                 <w:szCs w:val="24"/>
               </w:rPr>
-              <w:t>“</w:t>
-            </w:r>
-            <w:proofErr w:type="spellStart"/>
-            <w:r>
-              <w:rPr>
-                <w:rFonts w:asciiTheme="minorHAnsi" w:hAnsiTheme="minorHAnsi"/>
-                <w:b w:val="0"/>
-                <w:sz w:val="24"/>
-                <w:szCs w:val="24"/>
-              </w:rPr>
-              <w:t>Xe</w:t>
-            </w:r>
-            <w:proofErr w:type="spellEnd"/>
-            <w:r>
-              <w:rPr>
-                <w:rFonts w:asciiTheme="minorHAnsi" w:hAnsiTheme="minorHAnsi"/>
-                <w:b w:val="0"/>
-                <w:sz w:val="24"/>
-                <w:szCs w:val="24"/>
-              </w:rPr>
-              <w:t xml:space="preserve"> </w:t>
-            </w:r>
-            <w:proofErr w:type="spellStart"/>
-            <w:r>
-              <w:rPr>
-                <w:rFonts w:asciiTheme="minorHAnsi" w:hAnsiTheme="minorHAnsi"/>
-                <w:b w:val="0"/>
-                <w:sz w:val="24"/>
-                <w:szCs w:val="24"/>
-              </w:rPr>
-              <w:t>dưới</w:t>
-            </w:r>
-            <w:proofErr w:type="spellEnd"/>
-            <w:r>
-              <w:rPr>
-                <w:rFonts w:asciiTheme="minorHAnsi" w:hAnsiTheme="minorHAnsi"/>
-                <w:b w:val="0"/>
-                <w:sz w:val="24"/>
-                <w:szCs w:val="24"/>
-              </w:rPr>
-              <w:t xml:space="preserve"> 50cc </w:t>
-            </w:r>
-            <w:proofErr w:type="spellStart"/>
-            <w:r>
-              <w:rPr>
-                <w:rFonts w:asciiTheme="minorHAnsi" w:hAnsiTheme="minorHAnsi"/>
-                <w:b w:val="0"/>
-                <w:sz w:val="24"/>
-                <w:szCs w:val="24"/>
-              </w:rPr>
-              <w:t>có</w:t>
-            </w:r>
-            <w:proofErr w:type="spellEnd"/>
-            <w:r>
-              <w:rPr>
-                <w:rFonts w:asciiTheme="minorHAnsi" w:hAnsiTheme="minorHAnsi"/>
-                <w:b w:val="0"/>
-                <w:sz w:val="24"/>
-                <w:szCs w:val="24"/>
-              </w:rPr>
-              <w:t xml:space="preserve"> BH </w:t>
-            </w:r>
-            <w:proofErr w:type="spellStart"/>
-            <w:r>
-              <w:rPr>
-                <w:rFonts w:asciiTheme="minorHAnsi" w:hAnsiTheme="minorHAnsi"/>
-                <w:b w:val="0"/>
-                <w:sz w:val="24"/>
-                <w:szCs w:val="24"/>
-              </w:rPr>
-              <w:t>cho</w:t>
-            </w:r>
-            <w:proofErr w:type="spellEnd"/>
-            <w:r>
-              <w:rPr>
-                <w:rFonts w:asciiTheme="minorHAnsi" w:hAnsiTheme="minorHAnsi"/>
-                <w:b w:val="0"/>
-                <w:sz w:val="24"/>
-                <w:szCs w:val="24"/>
-              </w:rPr>
-              <w:t xml:space="preserve"> </w:t>
-            </w:r>
-            <w:proofErr w:type="spellStart"/>
-            <w:r>
-              <w:rPr>
-                <w:rFonts w:asciiTheme="minorHAnsi" w:hAnsiTheme="minorHAnsi"/>
-                <w:b w:val="0"/>
-                <w:sz w:val="24"/>
-                <w:szCs w:val="24"/>
-              </w:rPr>
-              <w:t>người</w:t>
-            </w:r>
-            <w:proofErr w:type="spellEnd"/>
-            <w:r>
-              <w:rPr>
-                <w:rFonts w:asciiTheme="minorHAnsi" w:hAnsiTheme="minorHAnsi"/>
-                <w:b w:val="0"/>
-                <w:sz w:val="24"/>
-                <w:szCs w:val="24"/>
-              </w:rPr>
-              <w:t xml:space="preserve"> </w:t>
-            </w:r>
-            <w:proofErr w:type="spellStart"/>
-            <w:r>
-              <w:rPr>
-                <w:rFonts w:asciiTheme="minorHAnsi" w:hAnsiTheme="minorHAnsi"/>
-                <w:b w:val="0"/>
-                <w:sz w:val="24"/>
-                <w:szCs w:val="24"/>
-              </w:rPr>
-              <w:t>trên</w:t>
-            </w:r>
-            <w:proofErr w:type="spellEnd"/>
-            <w:r>
-              <w:rPr>
-                <w:rFonts w:asciiTheme="minorHAnsi" w:hAnsiTheme="minorHAnsi"/>
-                <w:b w:val="0"/>
-                <w:sz w:val="24"/>
-                <w:szCs w:val="24"/>
-              </w:rPr>
-              <w:t xml:space="preserve"> </w:t>
-            </w:r>
-            <w:proofErr w:type="spellStart"/>
-            <w:r>
-              <w:rPr>
-                <w:rFonts w:asciiTheme="minorHAnsi" w:hAnsiTheme="minorHAnsi"/>
-                <w:b w:val="0"/>
-                <w:sz w:val="24"/>
-                <w:szCs w:val="24"/>
-              </w:rPr>
-              <w:t>xe</w:t>
-            </w:r>
-            <w:proofErr w:type="spellEnd"/>
-            <w:r>
-              <w:rPr>
-                <w:rFonts w:asciiTheme="minorHAnsi" w:hAnsiTheme="minorHAnsi"/>
-                <w:b w:val="0"/>
-                <w:sz w:val="24"/>
-                <w:szCs w:val="24"/>
-              </w:rPr>
-              <w:t>”</w:t>
+              <w:t>“Xe dưới 50cc có BH cho người trên xe”</w:t>
             </w:r>
           </w:p>
           <w:p>
@@ -20175,167 +19478,7 @@
                 <w:sz w:val="24"/>
                 <w:szCs w:val="24"/>
               </w:rPr>
-              <w:t>“</w:t>
-            </w:r>
-            <w:proofErr w:type="spellStart"/>
-            <w:r>
-              <w:rPr>
-                <w:rFonts w:asciiTheme="minorHAnsi" w:hAnsiTheme="minorHAnsi"/>
-                <w:b w:val="0"/>
-                <w:sz w:val="24"/>
-                <w:szCs w:val="24"/>
-              </w:rPr>
-              <w:t>Xe</w:t>
-            </w:r>
-            <w:proofErr w:type="spellEnd"/>
-            <w:r>
-              <w:rPr>
-                <w:rFonts w:asciiTheme="minorHAnsi" w:hAnsiTheme="minorHAnsi"/>
-                <w:b w:val="0"/>
-                <w:sz w:val="24"/>
-                <w:szCs w:val="24"/>
-              </w:rPr>
-              <w:t xml:space="preserve"> </w:t>
-            </w:r>
-            <w:proofErr w:type="spellStart"/>
-            <w:r>
-              <w:rPr>
-                <w:rFonts w:asciiTheme="minorHAnsi" w:hAnsiTheme="minorHAnsi"/>
-                <w:b w:val="0"/>
-                <w:sz w:val="24"/>
-                <w:szCs w:val="24"/>
-              </w:rPr>
-              <w:t>dưới</w:t>
-            </w:r>
-            <w:proofErr w:type="spellEnd"/>
-            <w:r>
-              <w:rPr>
-                <w:rFonts w:asciiTheme="minorHAnsi" w:hAnsiTheme="minorHAnsi"/>
-                <w:b w:val="0"/>
-                <w:sz w:val="24"/>
-                <w:szCs w:val="24"/>
-              </w:rPr>
-              <w:t xml:space="preserve"> 50cc </w:t>
-            </w:r>
-            <w:proofErr w:type="spellStart"/>
-            <w:r>
-              <w:rPr>
-                <w:rFonts w:asciiTheme="minorHAnsi" w:hAnsiTheme="minorHAnsi"/>
-                <w:b w:val="0"/>
-                <w:sz w:val="24"/>
-                <w:szCs w:val="24"/>
-              </w:rPr>
-              <w:t>không</w:t>
-            </w:r>
-            <w:proofErr w:type="spellEnd"/>
-            <w:r>
-              <w:rPr>
-                <w:rFonts w:asciiTheme="minorHAnsi" w:hAnsiTheme="minorHAnsi"/>
-                <w:b w:val="0"/>
-                <w:sz w:val="24"/>
-                <w:szCs w:val="24"/>
-              </w:rPr>
-              <w:t xml:space="preserve"> </w:t>
-            </w:r>
-            <w:proofErr w:type="spellStart"/>
-            <w:r>
-              <w:rPr>
-                <w:rFonts w:asciiTheme="minorHAnsi" w:hAnsiTheme="minorHAnsi"/>
-                <w:b w:val="0"/>
-                <w:sz w:val="24"/>
-                <w:szCs w:val="24"/>
-              </w:rPr>
-              <w:t>có</w:t>
-            </w:r>
-            <w:proofErr w:type="spellEnd"/>
-            <w:r>
-              <w:rPr>
-                <w:rFonts w:asciiTheme="minorHAnsi" w:hAnsiTheme="minorHAnsi"/>
-                <w:b w:val="0"/>
-                <w:sz w:val="24"/>
-                <w:szCs w:val="24"/>
-              </w:rPr>
-              <w:t xml:space="preserve"> BH </w:t>
-            </w:r>
-            <w:proofErr w:type="spellStart"/>
-            <w:r>
-              <w:rPr>
-                <w:rFonts w:asciiTheme="minorHAnsi" w:hAnsiTheme="minorHAnsi"/>
-                <w:b w:val="0"/>
-                <w:sz w:val="24"/>
-                <w:szCs w:val="24"/>
-              </w:rPr>
-              <w:t>cho</w:t>
-            </w:r>
-            <w:proofErr w:type="spellEnd"/>
-            <w:r>
-              <w:rPr>
-                <w:rFonts w:asciiTheme="minorHAnsi" w:hAnsiTheme="minorHAnsi"/>
-                <w:b w:val="0"/>
-                <w:sz w:val="24"/>
-                <w:szCs w:val="24"/>
-              </w:rPr>
-              <w:t xml:space="preserve"> </w:t>
-            </w:r>
-            <w:proofErr w:type="spellStart"/>
-            <w:r>
-              <w:rPr>
-                <w:rFonts w:asciiTheme="minorHAnsi" w:hAnsiTheme="minorHAnsi"/>
-                <w:b w:val="0"/>
-                <w:sz w:val="24"/>
-                <w:szCs w:val="24"/>
-              </w:rPr>
-              <w:t>người</w:t>
-            </w:r>
-            <w:proofErr w:type="spellEnd"/>
-            <w:r>
-              <w:rPr>
-                <w:rFonts w:asciiTheme="minorHAnsi" w:hAnsiTheme="minorHAnsi"/>
-                <w:b w:val="0"/>
-                <w:sz w:val="24"/>
-                <w:szCs w:val="24"/>
-              </w:rPr>
-              <w:t xml:space="preserve"> </w:t>
-            </w:r>
-            <w:proofErr w:type="spellStart"/>
-            <w:r>
-              <w:rPr>
-                <w:rFonts w:asciiTheme="minorHAnsi" w:hAnsiTheme="minorHAnsi"/>
-                <w:b w:val="0"/>
-                <w:sz w:val="24"/>
-                <w:szCs w:val="24"/>
-              </w:rPr>
-              <w:t>trên</w:t>
-            </w:r>
-            <w:proofErr w:type="spellEnd"/>
-            <w:r>
-              <w:rPr>
-                <w:rFonts w:asciiTheme="minorHAnsi" w:hAnsiTheme="minorHAnsi"/>
-                <w:b w:val="0"/>
-                <w:sz w:val="24"/>
-                <w:szCs w:val="24"/>
-              </w:rPr>
-              <w:t xml:space="preserve"> </w:t>
-            </w:r>
-            <w:proofErr w:type="spellStart"/>
-            <w:r>
-              <w:rPr>
-                <w:rFonts w:asciiTheme="minorHAnsi" w:hAnsiTheme="minorHAnsi"/>
-                <w:b w:val="0"/>
-                <w:sz w:val="24"/>
-                <w:szCs w:val="24"/>
-              </w:rPr>
-              <w:t>xe</w:t>
-            </w:r>
-            <w:proofErr w:type="spellEnd"/>
-            <w:r>
-              <w:rPr>
-                <w:rFonts w:asciiTheme="minorHAnsi" w:hAnsiTheme="minorHAnsi"/>
-                <w:b w:val="0"/>
-                <w:sz w:val="24"/>
-                <w:szCs w:val="24"/>
-              </w:rPr>
-              <w:t>”</w:t>
+              <w:t>“Xe dưới 50cc không có BH cho người trên xe”</w:t>
             </w:r>
           </w:p>
           <w:p>
@@ -20359,287 +19502,7 @@
                 <w:sz w:val="24"/>
                 <w:szCs w:val="24"/>
               </w:rPr>
-              <w:t>“</w:t>
-            </w:r>
-            <w:proofErr w:type="spellStart"/>
-            <w:r>
-              <w:rPr>
-                <w:rFonts w:asciiTheme="minorHAnsi" w:hAnsiTheme="minorHAnsi"/>
-                <w:b w:val="0"/>
-                <w:sz w:val="24"/>
-                <w:szCs w:val="24"/>
-              </w:rPr>
-              <w:t>Xe</w:t>
-            </w:r>
-            <w:proofErr w:type="spellEnd"/>
-            <w:r>
-              <w:rPr>
-                <w:rFonts w:asciiTheme="minorHAnsi" w:hAnsiTheme="minorHAnsi"/>
-                <w:b w:val="0"/>
-                <w:sz w:val="24"/>
-                <w:szCs w:val="24"/>
-              </w:rPr>
-              <w:t xml:space="preserve"> </w:t>
-            </w:r>
-            <w:proofErr w:type="spellStart"/>
-            <w:r>
-              <w:rPr>
-                <w:rFonts w:asciiTheme="minorHAnsi" w:hAnsiTheme="minorHAnsi"/>
-                <w:b w:val="0"/>
-                <w:sz w:val="24"/>
-                <w:szCs w:val="24"/>
-              </w:rPr>
-              <w:t>mô</w:t>
-            </w:r>
-            <w:proofErr w:type="spellEnd"/>
-            <w:r>
-              <w:rPr>
-                <w:rFonts w:asciiTheme="minorHAnsi" w:hAnsiTheme="minorHAnsi"/>
-                <w:b w:val="0"/>
-                <w:sz w:val="24"/>
-                <w:szCs w:val="24"/>
-              </w:rPr>
-              <w:t xml:space="preserve"> </w:t>
-            </w:r>
-            <w:proofErr w:type="spellStart"/>
-            <w:r>
-              <w:rPr>
-                <w:rFonts w:asciiTheme="minorHAnsi" w:hAnsiTheme="minorHAnsi"/>
-                <w:b w:val="0"/>
-                <w:sz w:val="24"/>
-                <w:szCs w:val="24"/>
-              </w:rPr>
-              <w:t>tô</w:t>
-            </w:r>
-            <w:proofErr w:type="spellEnd"/>
-            <w:r>
-              <w:rPr>
-                <w:rFonts w:asciiTheme="minorHAnsi" w:hAnsiTheme="minorHAnsi"/>
-                <w:b w:val="0"/>
-                <w:sz w:val="24"/>
-                <w:szCs w:val="24"/>
-              </w:rPr>
-              <w:t xml:space="preserve"> </w:t>
-            </w:r>
-            <w:proofErr w:type="spellStart"/>
-            <w:r>
-              <w:rPr>
-                <w:rFonts w:asciiTheme="minorHAnsi" w:hAnsiTheme="minorHAnsi"/>
-                <w:b w:val="0"/>
-                <w:sz w:val="24"/>
-                <w:szCs w:val="24"/>
-              </w:rPr>
-              <w:t>ba</w:t>
-            </w:r>
-            <w:proofErr w:type="spellEnd"/>
-            <w:r>
-              <w:rPr>
-                <w:rFonts w:asciiTheme="minorHAnsi" w:hAnsiTheme="minorHAnsi"/>
-                <w:b w:val="0"/>
-                <w:sz w:val="24"/>
-                <w:szCs w:val="24"/>
-              </w:rPr>
-              <w:t xml:space="preserve"> </w:t>
-            </w:r>
-            <w:proofErr w:type="spellStart"/>
-            <w:r>
-              <w:rPr>
-                <w:rFonts w:asciiTheme="minorHAnsi" w:hAnsiTheme="minorHAnsi"/>
-                <w:b w:val="0"/>
-                <w:sz w:val="24"/>
-                <w:szCs w:val="24"/>
-              </w:rPr>
-              <w:t>bánh</w:t>
-            </w:r>
-            <w:proofErr w:type="spellEnd"/>
-            <w:r>
-              <w:rPr>
-                <w:rFonts w:asciiTheme="minorHAnsi" w:hAnsiTheme="minorHAnsi"/>
-                <w:b w:val="0"/>
-                <w:sz w:val="24"/>
-                <w:szCs w:val="24"/>
-              </w:rPr>
-              <w:t xml:space="preserve">, </w:t>
-            </w:r>
-            <w:proofErr w:type="spellStart"/>
-            <w:r>
-              <w:rPr>
-                <w:rFonts w:asciiTheme="minorHAnsi" w:hAnsiTheme="minorHAnsi"/>
-                <w:b w:val="0"/>
-                <w:sz w:val="24"/>
-                <w:szCs w:val="24"/>
-              </w:rPr>
-              <w:t>xe</w:t>
-            </w:r>
-            <w:proofErr w:type="spellEnd"/>
-            <w:r>
-              <w:rPr>
-                <w:rFonts w:asciiTheme="minorHAnsi" w:hAnsiTheme="minorHAnsi"/>
-                <w:b w:val="0"/>
-                <w:sz w:val="24"/>
-                <w:szCs w:val="24"/>
-              </w:rPr>
-              <w:t xml:space="preserve"> </w:t>
-            </w:r>
-            <w:proofErr w:type="spellStart"/>
-            <w:r>
-              <w:rPr>
-                <w:rFonts w:asciiTheme="minorHAnsi" w:hAnsiTheme="minorHAnsi"/>
-                <w:b w:val="0"/>
-                <w:sz w:val="24"/>
-                <w:szCs w:val="24"/>
-              </w:rPr>
-              <w:t>gắn</w:t>
-            </w:r>
-            <w:proofErr w:type="spellEnd"/>
-            <w:r>
-              <w:rPr>
-                <w:rFonts w:asciiTheme="minorHAnsi" w:hAnsiTheme="minorHAnsi"/>
-                <w:b w:val="0"/>
-                <w:sz w:val="24"/>
-                <w:szCs w:val="24"/>
-              </w:rPr>
-              <w:t xml:space="preserve"> </w:t>
-            </w:r>
-            <w:proofErr w:type="spellStart"/>
-            <w:r>
-              <w:rPr>
-                <w:rFonts w:asciiTheme="minorHAnsi" w:hAnsiTheme="minorHAnsi"/>
-                <w:b w:val="0"/>
-                <w:sz w:val="24"/>
-                <w:szCs w:val="24"/>
-              </w:rPr>
-              <w:t>máy</w:t>
-            </w:r>
-            <w:proofErr w:type="spellEnd"/>
-            <w:r>
-              <w:rPr>
-                <w:rFonts w:asciiTheme="minorHAnsi" w:hAnsiTheme="minorHAnsi"/>
-                <w:b w:val="0"/>
-                <w:sz w:val="24"/>
-                <w:szCs w:val="24"/>
-              </w:rPr>
-              <w:t xml:space="preserve"> </w:t>
-            </w:r>
-            <w:proofErr w:type="spellStart"/>
-            <w:r>
-              <w:rPr>
-                <w:rFonts w:asciiTheme="minorHAnsi" w:hAnsiTheme="minorHAnsi"/>
-                <w:b w:val="0"/>
-                <w:sz w:val="24"/>
-                <w:szCs w:val="24"/>
-              </w:rPr>
-              <w:t>và</w:t>
-            </w:r>
-            <w:proofErr w:type="spellEnd"/>
-            <w:r>
-              <w:rPr>
-                <w:rFonts w:asciiTheme="minorHAnsi" w:hAnsiTheme="minorHAnsi"/>
-                <w:b w:val="0"/>
-                <w:sz w:val="24"/>
-                <w:szCs w:val="24"/>
-              </w:rPr>
-              <w:t xml:space="preserve"> </w:t>
-            </w:r>
-            <w:proofErr w:type="spellStart"/>
-            <w:r>
-              <w:rPr>
-                <w:rFonts w:asciiTheme="minorHAnsi" w:hAnsiTheme="minorHAnsi"/>
-                <w:b w:val="0"/>
-                <w:sz w:val="24"/>
-                <w:szCs w:val="24"/>
-              </w:rPr>
-              <w:t>các</w:t>
-            </w:r>
-            <w:proofErr w:type="spellEnd"/>
-            <w:r>
-              <w:rPr>
-                <w:rFonts w:asciiTheme="minorHAnsi" w:hAnsiTheme="minorHAnsi"/>
-                <w:b w:val="0"/>
-                <w:sz w:val="24"/>
-                <w:szCs w:val="24"/>
-              </w:rPr>
-              <w:t xml:space="preserve"> </w:t>
-            </w:r>
-            <w:proofErr w:type="spellStart"/>
-            <w:r>
-              <w:rPr>
-                <w:rFonts w:asciiTheme="minorHAnsi" w:hAnsiTheme="minorHAnsi"/>
-                <w:b w:val="0"/>
-                <w:sz w:val="24"/>
-                <w:szCs w:val="24"/>
-              </w:rPr>
-              <w:t>loại</w:t>
-            </w:r>
-            <w:proofErr w:type="spellEnd"/>
-            <w:r>
-              <w:rPr>
-                <w:rFonts w:asciiTheme="minorHAnsi" w:hAnsiTheme="minorHAnsi"/>
-                <w:b w:val="0"/>
-                <w:sz w:val="24"/>
-                <w:szCs w:val="24"/>
-              </w:rPr>
-              <w:t xml:space="preserve"> </w:t>
-            </w:r>
-            <w:proofErr w:type="spellStart"/>
-            <w:r>
-              <w:rPr>
-                <w:rFonts w:asciiTheme="minorHAnsi" w:hAnsiTheme="minorHAnsi"/>
-                <w:b w:val="0"/>
-                <w:sz w:val="24"/>
-                <w:szCs w:val="24"/>
-              </w:rPr>
-              <w:t>xe</w:t>
-            </w:r>
-            <w:proofErr w:type="spellEnd"/>
-            <w:r>
-              <w:rPr>
-                <w:rFonts w:asciiTheme="minorHAnsi" w:hAnsiTheme="minorHAnsi"/>
-                <w:b w:val="0"/>
-                <w:sz w:val="24"/>
-                <w:szCs w:val="24"/>
-              </w:rPr>
-              <w:t xml:space="preserve"> </w:t>
-            </w:r>
-            <w:proofErr w:type="spellStart"/>
-            <w:r>
-              <w:rPr>
-                <w:rFonts w:asciiTheme="minorHAnsi" w:hAnsiTheme="minorHAnsi"/>
-                <w:b w:val="0"/>
-                <w:sz w:val="24"/>
-                <w:szCs w:val="24"/>
-              </w:rPr>
-              <w:t>tương</w:t>
-            </w:r>
-            <w:proofErr w:type="spellEnd"/>
-            <w:r>
-              <w:rPr>
-                <w:rFonts w:asciiTheme="minorHAnsi" w:hAnsiTheme="minorHAnsi"/>
-                <w:b w:val="0"/>
-                <w:sz w:val="24"/>
-                <w:szCs w:val="24"/>
-              </w:rPr>
-              <w:t xml:space="preserve"> </w:t>
-            </w:r>
-            <w:proofErr w:type="spellStart"/>
-            <w:r>
-              <w:rPr>
-                <w:rFonts w:asciiTheme="minorHAnsi" w:hAnsiTheme="minorHAnsi"/>
-                <w:b w:val="0"/>
-                <w:sz w:val="24"/>
-                <w:szCs w:val="24"/>
-              </w:rPr>
-              <w:t>tự</w:t>
-            </w:r>
-            <w:proofErr w:type="spellEnd"/>
-            <w:r>
-              <w:rPr>
-                <w:rFonts w:asciiTheme="minorHAnsi" w:hAnsiTheme="minorHAnsi"/>
-                <w:b w:val="0"/>
-                <w:sz w:val="24"/>
-                <w:szCs w:val="24"/>
-              </w:rPr>
-              <w:t>”</w:t>
+              <w:t>“Xe mô tô ba bánh, xe gắn máy và các loại xe tương tự”</w:t>
             </w:r>
           </w:p>
         </w:tc>
@@ -20959,7 +19822,6 @@
                 <w:szCs w:val="24"/>
               </w:rPr>
             </w:pPr>
-            <w:proofErr w:type="spellStart"/>
             <w:r>
               <w:rPr>
                 <w:rFonts w:asciiTheme="minorHAnsi" w:hAnsiTheme="minorHAnsi"/>
@@ -20968,7 +19830,6 @@
               </w:rPr>
               <w:t>KhaNC</w:t>
             </w:r>
-            <w:proofErr w:type="spellEnd"/>
           </w:p>
         </w:tc>
       </w:tr>
@@ -21161,6 +20022,7 @@
                 <w:sz w:val="24"/>
                 <w:szCs w:val="24"/>
               </w:rPr>
+              <w:lastRenderedPageBreak/>
               <w:t>Summary:</w:t>
             </w:r>
           </w:p>
@@ -21388,7 +20250,6 @@
                 <w:sz w:val="24"/>
                 <w:szCs w:val="24"/>
               </w:rPr>
-              <w:lastRenderedPageBreak/>
               <w:t>User must login into the system with role Staff.</w:t>
             </w:r>
           </w:p>
@@ -22999,6 +21860,7 @@
                 <w:sz w:val="24"/>
                 <w:szCs w:val="24"/>
               </w:rPr>
+              <w:lastRenderedPageBreak/>
               <w:t xml:space="preserve">A contract </w:t>
             </w:r>
             <w:r>
@@ -23151,15 +22013,12 @@
           <w:szCs w:val="24"/>
         </w:rPr>
       </w:pPr>
-      <w:bookmarkStart w:id="0" w:name="_GoBack"/>
-      <w:bookmarkEnd w:id="0"/>
       <w:r>
         <w:rPr>
           <w:rFonts w:asciiTheme="minorHAnsi" w:hAnsiTheme="minorHAnsi"/>
           <w:sz w:val="24"/>
           <w:szCs w:val="24"/>
         </w:rPr>
-        <w:lastRenderedPageBreak/>
         <w:t>&lt;Staff&gt; Cancel contract</w:t>
       </w:r>
     </w:p>
@@ -23450,7 +22309,6 @@
                 <w:szCs w:val="24"/>
               </w:rPr>
             </w:pPr>
-            <w:proofErr w:type="spellStart"/>
             <w:r>
               <w:rPr>
                 <w:rFonts w:asciiTheme="minorHAnsi" w:hAnsiTheme="minorHAnsi"/>
@@ -23459,7 +22317,6 @@
               </w:rPr>
               <w:t>KhaNC</w:t>
             </w:r>
-            <w:proofErr w:type="spellEnd"/>
           </w:p>
         </w:tc>
       </w:tr>
@@ -24688,6 +23545,7 @@
                 <w:sz w:val="24"/>
                 <w:szCs w:val="24"/>
               </w:rPr>
+              <w:lastRenderedPageBreak/>
               <w:t>Exceptions:</w:t>
             </w:r>
           </w:p>
@@ -25081,7 +23939,6 @@
                 <w:sz w:val="24"/>
                 <w:szCs w:val="24"/>
               </w:rPr>
-              <w:lastRenderedPageBreak/>
               <w:t>Business Rules:</w:t>
             </w:r>
           </w:p>
@@ -25174,6 +24031,15 @@
                 <w:szCs w:val="24"/>
               </w:rPr>
               <w:t>Cancel</w:t>
+            </w:r>
+            <w:r>
+              <w:rPr>
+                <w:rFonts w:asciiTheme="minorHAnsi" w:hAnsiTheme="minorHAnsi"/>
+                <w:b w:val="0"/>
+                <w:sz w:val="24"/>
+                <w:szCs w:val="24"/>
+              </w:rPr>
+              <w:t>led</w:t>
             </w:r>
             <w:r>
               <w:rPr>
@@ -27783,7 +26649,7 @@
 </file>
 
 <file path=customXml/itemProps1.xml><?xml version="1.0" encoding="utf-8"?>
-<ds:datastoreItem xmlns:ds="http://schemas.openxmlformats.org/officeDocument/2006/customXml" ds:itemID="{29059C8D-B8B2-45FD-92AD-074DB32C6AB7}">
+<ds:datastoreItem xmlns:ds="http://schemas.openxmlformats.org/officeDocument/2006/customXml" ds:itemID="{B5D9F546-9E87-4FF0-9523-61C2C4EB172D}">
   <ds:schemaRefs>
     <ds:schemaRef ds:uri="http://schemas.openxmlformats.org/officeDocument/2006/bibliography"/>
   </ds:schemaRefs>

</xml_diff>

<commit_message>
Edit view profile, change password use cases.
</commit_message>
<xml_diff>
--- a/Document/Reports/Report 3/Report_No_3_KhaNC.docx
+++ b/Document/Reports/Report 3/Report_No_3_KhaNC.docx
@@ -36,23 +36,7 @@
           <w:sz w:val="24"/>
           <w:szCs w:val="24"/>
         </w:rPr>
-        <w:t>&lt;Staff</w:t>
-      </w:r>
-      <w:r>
-        <w:rPr>
-          <w:rFonts w:asciiTheme="minorHAnsi" w:hAnsiTheme="minorHAnsi"/>
-          <w:sz w:val="24"/>
-          <w:szCs w:val="24"/>
-        </w:rPr>
-        <w:t>, Customer</w:t>
-      </w:r>
-      <w:r>
-        <w:rPr>
-          <w:rFonts w:asciiTheme="minorHAnsi" w:hAnsiTheme="minorHAnsi"/>
-          <w:sz w:val="24"/>
-          <w:szCs w:val="24"/>
-        </w:rPr>
-        <w:t>&gt; View profile</w:t>
+        <w:t>&lt;Staff&gt; View profile</w:t>
       </w:r>
     </w:p>
     <w:tbl>
@@ -529,6 +513,24 @@
           </w:p>
           <w:p>
             <w:pPr>
+              <w:rPr>
+                <w:rFonts w:asciiTheme="minorHAnsi" w:hAnsiTheme="minorHAnsi"/>
+                <w:b w:val="0"/>
+                <w:sz w:val="24"/>
+                <w:szCs w:val="24"/>
+              </w:rPr>
+            </w:pPr>
+            <w:r>
+              <w:rPr>
+                <w:rFonts w:asciiTheme="minorHAnsi" w:hAnsiTheme="minorHAnsi"/>
+                <w:sz w:val="24"/>
+                <w:szCs w:val="24"/>
+              </w:rPr>
+              <w:t>Summary:</w:t>
+            </w:r>
+          </w:p>
+          <w:p>
+            <w:pPr>
               <w:numPr>
                 <w:ilvl w:val="0"/>
                 <w:numId w:val="1"/>
@@ -547,25 +549,61 @@
                 <w:sz w:val="24"/>
                 <w:szCs w:val="24"/>
               </w:rPr>
-              <w:t>Customer</w:t>
-            </w:r>
-          </w:p>
-          <w:p>
-            <w:pPr>
-              <w:rPr>
-                <w:rFonts w:asciiTheme="minorHAnsi" w:hAnsiTheme="minorHAnsi"/>
-                <w:b w:val="0"/>
-                <w:sz w:val="24"/>
-                <w:szCs w:val="24"/>
-              </w:rPr>
-            </w:pPr>
-            <w:r>
-              <w:rPr>
-                <w:rFonts w:asciiTheme="minorHAnsi" w:hAnsiTheme="minorHAnsi"/>
-                <w:sz w:val="24"/>
-                <w:szCs w:val="24"/>
-              </w:rPr>
-              <w:t>Summary:</w:t>
+              <w:t xml:space="preserve">This use case allow </w:t>
+            </w:r>
+            <w:r>
+              <w:rPr>
+                <w:rFonts w:asciiTheme="minorHAnsi" w:hAnsiTheme="minorHAnsi"/>
+                <w:b w:val="0"/>
+                <w:sz w:val="24"/>
+                <w:szCs w:val="24"/>
+              </w:rPr>
+              <w:t>staff</w:t>
+            </w:r>
+            <w:r>
+              <w:rPr>
+                <w:rFonts w:asciiTheme="minorHAnsi" w:hAnsiTheme="minorHAnsi"/>
+                <w:b w:val="0"/>
+                <w:sz w:val="24"/>
+                <w:szCs w:val="24"/>
+              </w:rPr>
+              <w:t xml:space="preserve"> view </w:t>
+            </w:r>
+            <w:r>
+              <w:rPr>
+                <w:rFonts w:asciiTheme="minorHAnsi" w:hAnsiTheme="minorHAnsi"/>
+                <w:b w:val="0"/>
+                <w:sz w:val="24"/>
+                <w:szCs w:val="24"/>
+              </w:rPr>
+              <w:t>their profile</w:t>
+            </w:r>
+            <w:r>
+              <w:rPr>
+                <w:rFonts w:asciiTheme="minorHAnsi" w:hAnsiTheme="minorHAnsi"/>
+                <w:b w:val="0"/>
+                <w:sz w:val="24"/>
+                <w:szCs w:val="24"/>
+              </w:rPr>
+              <w:t>.</w:t>
+            </w:r>
+          </w:p>
+          <w:p>
+            <w:pPr>
+              <w:rPr>
+                <w:rFonts w:asciiTheme="minorHAnsi" w:hAnsiTheme="minorHAnsi"/>
+                <w:b w:val="0"/>
+                <w:sz w:val="24"/>
+                <w:szCs w:val="24"/>
+              </w:rPr>
+            </w:pPr>
+            <w:r>
+              <w:rPr>
+                <w:rFonts w:asciiTheme="minorHAnsi" w:hAnsiTheme="minorHAnsi"/>
+                <w:sz w:val="24"/>
+                <w:szCs w:val="24"/>
+              </w:rPr>
+              <w:t>Goal:</w:t>
             </w:r>
           </w:p>
           <w:p>
@@ -588,34 +626,25 @@
                 <w:sz w:val="24"/>
                 <w:szCs w:val="24"/>
               </w:rPr>
-              <w:t xml:space="preserve">This use case allow </w:t>
-            </w:r>
-            <w:r>
-              <w:rPr>
-                <w:rFonts w:asciiTheme="minorHAnsi" w:hAnsiTheme="minorHAnsi"/>
-                <w:b w:val="0"/>
-                <w:sz w:val="24"/>
-                <w:szCs w:val="24"/>
-              </w:rPr>
-              <w:t>user</w:t>
-            </w:r>
-            <w:r>
-              <w:rPr>
-                <w:rFonts w:asciiTheme="minorHAnsi" w:hAnsiTheme="minorHAnsi"/>
-                <w:b w:val="0"/>
-                <w:sz w:val="24"/>
-                <w:szCs w:val="24"/>
-              </w:rPr>
-              <w:t xml:space="preserve"> view </w:t>
-            </w:r>
-            <w:r>
-              <w:rPr>
-                <w:rFonts w:asciiTheme="minorHAnsi" w:hAnsiTheme="minorHAnsi"/>
-                <w:b w:val="0"/>
-                <w:sz w:val="24"/>
-                <w:szCs w:val="24"/>
-              </w:rPr>
-              <w:t>their profile</w:t>
+              <w:t>Staff</w:t>
+            </w:r>
+            <w:r>
+              <w:rPr>
+                <w:rFonts w:asciiTheme="minorHAnsi" w:hAnsiTheme="minorHAnsi"/>
+                <w:b w:val="0"/>
+                <w:sz w:val="24"/>
+                <w:szCs w:val="24"/>
+              </w:rPr>
+              <w:t xml:space="preserve"> can view </w:t>
+            </w:r>
+            <w:r>
+              <w:rPr>
+                <w:rFonts w:asciiTheme="minorHAnsi" w:hAnsiTheme="minorHAnsi"/>
+                <w:b w:val="0"/>
+                <w:sz w:val="24"/>
+                <w:szCs w:val="24"/>
+              </w:rPr>
+              <w:t>their detailed profile</w:t>
             </w:r>
             <w:r>
               <w:rPr>
@@ -642,7 +671,7 @@
                 <w:sz w:val="24"/>
                 <w:szCs w:val="24"/>
               </w:rPr>
-              <w:t>Goal:</w:t>
+              <w:t>Triggers:</w:t>
             </w:r>
           </w:p>
           <w:p>
@@ -665,25 +694,43 @@
                 <w:sz w:val="24"/>
                 <w:szCs w:val="24"/>
               </w:rPr>
-              <w:t>User</w:t>
-            </w:r>
-            <w:r>
-              <w:rPr>
-                <w:rFonts w:asciiTheme="minorHAnsi" w:hAnsiTheme="minorHAnsi"/>
-                <w:b w:val="0"/>
-                <w:sz w:val="24"/>
-                <w:szCs w:val="24"/>
-              </w:rPr>
-              <w:t xml:space="preserve"> can view </w:t>
-            </w:r>
-            <w:r>
-              <w:rPr>
-                <w:rFonts w:asciiTheme="minorHAnsi" w:hAnsiTheme="minorHAnsi"/>
-                <w:b w:val="0"/>
-                <w:sz w:val="24"/>
-                <w:szCs w:val="24"/>
-              </w:rPr>
-              <w:t>their detailed profile</w:t>
+              <w:t>Staff</w:t>
+            </w:r>
+            <w:r>
+              <w:rPr>
+                <w:rFonts w:asciiTheme="minorHAnsi" w:hAnsiTheme="minorHAnsi"/>
+                <w:b w:val="0"/>
+                <w:sz w:val="24"/>
+                <w:szCs w:val="24"/>
+              </w:rPr>
+              <w:t xml:space="preserve"> </w:t>
+            </w:r>
+            <w:r>
+              <w:rPr>
+                <w:rFonts w:asciiTheme="minorHAnsi" w:hAnsiTheme="minorHAnsi"/>
+                <w:b w:val="0"/>
+                <w:sz w:val="24"/>
+                <w:szCs w:val="24"/>
+              </w:rPr>
+              <w:t>go</w:t>
+            </w:r>
+            <w:r>
+              <w:rPr>
+                <w:rFonts w:asciiTheme="minorHAnsi" w:hAnsiTheme="minorHAnsi"/>
+                <w:b w:val="0"/>
+                <w:sz w:val="24"/>
+                <w:szCs w:val="24"/>
+              </w:rPr>
+              <w:t xml:space="preserve"> to view profile</w:t>
+            </w:r>
+            <w:r>
+              <w:rPr>
+                <w:rFonts w:asciiTheme="minorHAnsi" w:hAnsiTheme="minorHAnsi"/>
+                <w:b w:val="0"/>
+                <w:sz w:val="24"/>
+                <w:szCs w:val="24"/>
+              </w:rPr>
+              <w:t xml:space="preserve"> page</w:t>
             </w:r>
             <w:r>
               <w:rPr>
@@ -710,7 +757,7 @@
                 <w:sz w:val="24"/>
                 <w:szCs w:val="24"/>
               </w:rPr>
-              <w:t>Triggers:</w:t>
+              <w:t>Preconditions:</w:t>
             </w:r>
           </w:p>
           <w:p>
@@ -733,34 +780,43 @@
                 <w:sz w:val="24"/>
                 <w:szCs w:val="24"/>
               </w:rPr>
-              <w:t xml:space="preserve">User </w:t>
-            </w:r>
-            <w:r>
-              <w:rPr>
-                <w:rFonts w:asciiTheme="minorHAnsi" w:hAnsiTheme="minorHAnsi"/>
-                <w:b w:val="0"/>
-                <w:sz w:val="24"/>
-                <w:szCs w:val="24"/>
-              </w:rPr>
-              <w:t>go</w:t>
-            </w:r>
-            <w:r>
-              <w:rPr>
-                <w:rFonts w:asciiTheme="minorHAnsi" w:hAnsiTheme="minorHAnsi"/>
-                <w:b w:val="0"/>
-                <w:sz w:val="24"/>
-                <w:szCs w:val="24"/>
-              </w:rPr>
-              <w:t xml:space="preserve"> to view profile</w:t>
-            </w:r>
-            <w:r>
-              <w:rPr>
-                <w:rFonts w:asciiTheme="minorHAnsi" w:hAnsiTheme="minorHAnsi"/>
-                <w:b w:val="0"/>
-                <w:sz w:val="24"/>
-                <w:szCs w:val="24"/>
-              </w:rPr>
-              <w:t xml:space="preserve"> page</w:t>
+              <w:t>Staff</w:t>
+            </w:r>
+            <w:r>
+              <w:rPr>
+                <w:rFonts w:asciiTheme="minorHAnsi" w:hAnsiTheme="minorHAnsi"/>
+                <w:b w:val="0"/>
+                <w:sz w:val="24"/>
+                <w:szCs w:val="24"/>
+              </w:rPr>
+              <w:t xml:space="preserve"> </w:t>
+            </w:r>
+            <w:r>
+              <w:rPr>
+                <w:rFonts w:asciiTheme="minorHAnsi" w:hAnsiTheme="minorHAnsi"/>
+                <w:b w:val="0"/>
+                <w:sz w:val="24"/>
+                <w:szCs w:val="24"/>
+              </w:rPr>
+              <w:t>must login into the system with role</w:t>
+            </w:r>
+            <w:r>
+              <w:rPr>
+                <w:rFonts w:asciiTheme="minorHAnsi" w:hAnsiTheme="minorHAnsi"/>
+                <w:b w:val="0"/>
+                <w:sz w:val="24"/>
+                <w:szCs w:val="24"/>
+              </w:rPr>
+              <w:t xml:space="preserve">s </w:t>
+            </w:r>
+            <w:r>
+              <w:rPr>
+                <w:rFonts w:asciiTheme="minorHAnsi" w:hAnsiTheme="minorHAnsi"/>
+                <w:b w:val="0"/>
+                <w:sz w:val="24"/>
+                <w:szCs w:val="24"/>
+              </w:rPr>
+              <w:t>Staff</w:t>
             </w:r>
             <w:r>
               <w:rPr>
@@ -787,7 +843,7 @@
                 <w:sz w:val="24"/>
                 <w:szCs w:val="24"/>
               </w:rPr>
-              <w:t>Preconditions:</w:t>
+              <w:t>Post Conditions:</w:t>
             </w:r>
           </w:p>
           <w:p>
@@ -806,74 +862,6 @@
             <w:r>
               <w:rPr>
                 <w:rFonts w:asciiTheme="minorHAnsi" w:hAnsiTheme="minorHAnsi"/>
-                <w:b w:val="0"/>
-                <w:sz w:val="24"/>
-                <w:szCs w:val="24"/>
-              </w:rPr>
-              <w:t>User must login into the system with role</w:t>
-            </w:r>
-            <w:r>
-              <w:rPr>
-                <w:rFonts w:asciiTheme="minorHAnsi" w:hAnsiTheme="minorHAnsi"/>
-                <w:b w:val="0"/>
-                <w:sz w:val="24"/>
-                <w:szCs w:val="24"/>
-              </w:rPr>
-              <w:t>s Customer of</w:t>
-            </w:r>
-            <w:r>
-              <w:rPr>
-                <w:rFonts w:asciiTheme="minorHAnsi" w:hAnsiTheme="minorHAnsi"/>
-                <w:b w:val="0"/>
-                <w:sz w:val="24"/>
-                <w:szCs w:val="24"/>
-              </w:rPr>
-              <w:t xml:space="preserve"> Staff</w:t>
-            </w:r>
-            <w:r>
-              <w:rPr>
-                <w:rFonts w:asciiTheme="minorHAnsi" w:hAnsiTheme="minorHAnsi"/>
-                <w:b w:val="0"/>
-                <w:sz w:val="24"/>
-                <w:szCs w:val="24"/>
-              </w:rPr>
-              <w:t>.</w:t>
-            </w:r>
-          </w:p>
-          <w:p>
-            <w:pPr>
-              <w:rPr>
-                <w:rFonts w:asciiTheme="minorHAnsi" w:hAnsiTheme="minorHAnsi"/>
-                <w:b w:val="0"/>
-                <w:sz w:val="24"/>
-                <w:szCs w:val="24"/>
-              </w:rPr>
-            </w:pPr>
-            <w:r>
-              <w:rPr>
-                <w:rFonts w:asciiTheme="minorHAnsi" w:hAnsiTheme="minorHAnsi"/>
-                <w:sz w:val="24"/>
-                <w:szCs w:val="24"/>
-              </w:rPr>
-              <w:t>Post Conditions:</w:t>
-            </w:r>
-          </w:p>
-          <w:p>
-            <w:pPr>
-              <w:numPr>
-                <w:ilvl w:val="0"/>
-                <w:numId w:val="1"/>
-              </w:numPr>
-              <w:rPr>
-                <w:rFonts w:asciiTheme="minorHAnsi" w:hAnsiTheme="minorHAnsi"/>
-                <w:b w:val="0"/>
-                <w:sz w:val="24"/>
-                <w:szCs w:val="24"/>
-              </w:rPr>
-            </w:pPr>
-            <w:r>
-              <w:rPr>
-                <w:rFonts w:asciiTheme="minorHAnsi" w:hAnsiTheme="minorHAnsi"/>
                 <w:sz w:val="24"/>
                 <w:szCs w:val="24"/>
               </w:rPr>
@@ -895,7 +883,25 @@
                 <w:sz w:val="24"/>
                 <w:szCs w:val="24"/>
               </w:rPr>
-              <w:t>User profile</w:t>
+              <w:t>Staff</w:t>
+            </w:r>
+            <w:r>
+              <w:rPr>
+                <w:rFonts w:asciiTheme="minorHAnsi" w:hAnsiTheme="minorHAnsi"/>
+                <w:b w:val="0"/>
+                <w:sz w:val="24"/>
+                <w:szCs w:val="24"/>
+              </w:rPr>
+              <w:t xml:space="preserve"> </w:t>
+            </w:r>
+            <w:r>
+              <w:rPr>
+                <w:rFonts w:asciiTheme="minorHAnsi" w:hAnsiTheme="minorHAnsi"/>
+                <w:b w:val="0"/>
+                <w:sz w:val="24"/>
+                <w:szCs w:val="24"/>
+              </w:rPr>
+              <w:t>profile</w:t>
             </w:r>
             <w:r>
               <w:rPr>
@@ -1138,7 +1144,15 @@
                       <w:sz w:val="24"/>
                       <w:szCs w:val="24"/>
                     </w:rPr>
-                    <w:t xml:space="preserve">User </w:t>
+                    <w:t>Staff</w:t>
+                  </w:r>
+                  <w:r>
+                    <w:rPr>
+                      <w:rFonts w:asciiTheme="minorHAnsi" w:hAnsiTheme="minorHAnsi"/>
+                      <w:sz w:val="24"/>
+                      <w:szCs w:val="24"/>
+                    </w:rPr>
+                    <w:t xml:space="preserve"> </w:t>
                   </w:r>
                   <w:r>
                     <w:rPr>
@@ -1199,7 +1213,23 @@
                       <w:sz w:val="24"/>
                       <w:szCs w:val="24"/>
                     </w:rPr>
-                    <w:t>User profile</w:t>
+                    <w:t>Staff</w:t>
+                  </w:r>
+                  <w:r>
+                    <w:rPr>
+                      <w:rFonts w:asciiTheme="minorHAnsi" w:hAnsiTheme="minorHAnsi"/>
+                      <w:sz w:val="24"/>
+                      <w:szCs w:val="24"/>
+                    </w:rPr>
+                    <w:t xml:space="preserve"> </w:t>
+                  </w:r>
+                  <w:r>
+                    <w:rPr>
+                      <w:rFonts w:asciiTheme="minorHAnsi" w:hAnsiTheme="minorHAnsi"/>
+                      <w:sz w:val="24"/>
+                      <w:szCs w:val="24"/>
+                    </w:rPr>
+                    <w:t>profile</w:t>
                   </w:r>
                   <w:r>
                     <w:rPr>
@@ -1232,15 +1262,15 @@
                       <w:sz w:val="24"/>
                       <w:szCs w:val="24"/>
                     </w:rPr>
-                    <w:t>User</w:t>
-                  </w:r>
-                  <w:r>
-                    <w:rPr>
-                      <w:rFonts w:asciiTheme="minorHAnsi" w:hAnsiTheme="minorHAnsi"/>
-                      <w:sz w:val="24"/>
-                      <w:szCs w:val="24"/>
-                    </w:rPr>
-                    <w:t xml:space="preserve">’s code: </w:t>
+                    <w:t>Staff’s</w:t>
+                  </w:r>
+                  <w:r>
+                    <w:rPr>
+                      <w:rFonts w:asciiTheme="minorHAnsi" w:hAnsiTheme="minorHAnsi"/>
+                      <w:sz w:val="24"/>
+                      <w:szCs w:val="24"/>
+                    </w:rPr>
+                    <w:t xml:space="preserve"> code: </w:t>
                   </w:r>
                   <w:r>
                     <w:rPr>
@@ -1273,23 +1303,23 @@
                       <w:sz w:val="24"/>
                       <w:szCs w:val="24"/>
                     </w:rPr>
-                    <w:t>User</w:t>
-                  </w:r>
-                  <w:r>
-                    <w:rPr>
-                      <w:rFonts w:asciiTheme="minorHAnsi" w:hAnsiTheme="minorHAnsi"/>
-                      <w:sz w:val="24"/>
-                      <w:szCs w:val="24"/>
-                    </w:rPr>
-                    <w:t>’s</w:t>
-                  </w:r>
-                  <w:r>
-                    <w:rPr>
-                      <w:rFonts w:asciiTheme="minorHAnsi" w:hAnsiTheme="minorHAnsi"/>
-                      <w:sz w:val="24"/>
-                      <w:szCs w:val="24"/>
-                    </w:rPr>
-                    <w:t xml:space="preserve"> full</w:t>
+                    <w:t>Staff’s</w:t>
+                  </w:r>
+                  <w:r>
+                    <w:rPr>
+                      <w:rFonts w:asciiTheme="minorHAnsi" w:hAnsiTheme="minorHAnsi"/>
+                      <w:sz w:val="24"/>
+                      <w:szCs w:val="24"/>
+                    </w:rPr>
+                    <w:t xml:space="preserve"> </w:t>
+                  </w:r>
+                  <w:r>
+                    <w:rPr>
+                      <w:rFonts w:asciiTheme="minorHAnsi" w:hAnsiTheme="minorHAnsi"/>
+                      <w:sz w:val="24"/>
+                      <w:szCs w:val="24"/>
+                    </w:rPr>
+                    <w:t>full</w:t>
                   </w:r>
                   <w:r>
                     <w:rPr>
@@ -1330,15 +1360,23 @@
                       <w:sz w:val="24"/>
                       <w:szCs w:val="24"/>
                     </w:rPr>
-                    <w:t>User</w:t>
-                  </w:r>
-                  <w:r>
-                    <w:rPr>
-                      <w:rFonts w:asciiTheme="minorHAnsi" w:hAnsiTheme="minorHAnsi"/>
-                      <w:sz w:val="24"/>
-                      <w:szCs w:val="24"/>
-                    </w:rPr>
-                    <w:t xml:space="preserve">’s address: </w:t>
+                    <w:t>Staff’s</w:t>
+                  </w:r>
+                  <w:r>
+                    <w:rPr>
+                      <w:rFonts w:asciiTheme="minorHAnsi" w:hAnsiTheme="minorHAnsi"/>
+                      <w:sz w:val="24"/>
+                      <w:szCs w:val="24"/>
+                    </w:rPr>
+                    <w:t xml:space="preserve"> </w:t>
+                  </w:r>
+                  <w:r>
+                    <w:rPr>
+                      <w:rFonts w:asciiTheme="minorHAnsi" w:hAnsiTheme="minorHAnsi"/>
+                      <w:sz w:val="24"/>
+                      <w:szCs w:val="24"/>
+                    </w:rPr>
+                    <w:t xml:space="preserve">email: </w:t>
                   </w:r>
                   <w:r>
                     <w:rPr>
@@ -1371,48 +1409,15 @@
                       <w:sz w:val="24"/>
                       <w:szCs w:val="24"/>
                     </w:rPr>
-                    <w:t xml:space="preserve">User’s </w:t>
-                  </w:r>
-                  <w:r>
-                    <w:rPr>
-                      <w:rFonts w:asciiTheme="minorHAnsi" w:hAnsiTheme="minorHAnsi"/>
-                      <w:sz w:val="24"/>
-                      <w:szCs w:val="24"/>
-                    </w:rPr>
-                    <w:t xml:space="preserve">email: </w:t>
-                  </w:r>
-                  <w:r>
-                    <w:rPr>
-                      <w:rFonts w:asciiTheme="minorHAnsi" w:hAnsiTheme="minorHAnsi"/>
-                      <w:sz w:val="24"/>
-                      <w:szCs w:val="24"/>
-                    </w:rPr>
-                    <w:t>text</w:t>
-                  </w:r>
-                </w:p>
-                <w:p>
-                  <w:pPr>
-                    <w:pStyle w:val="ListParagraph"/>
-                    <w:numPr>
-                      <w:ilvl w:val="0"/>
-                      <w:numId w:val="2"/>
-                    </w:numPr>
-                    <w:ind w:left="288" w:hanging="144"/>
-                    <w:jc w:val="left"/>
-                    <w:cnfStyle w:val="000000100000" w:firstRow="0" w:lastRow="0" w:firstColumn="0" w:lastColumn="0" w:oddVBand="0" w:evenVBand="0" w:oddHBand="1" w:evenHBand="0" w:firstRowFirstColumn="0" w:firstRowLastColumn="0" w:lastRowFirstColumn="0" w:lastRowLastColumn="0"/>
-                    <w:rPr>
-                      <w:rFonts w:asciiTheme="minorHAnsi" w:hAnsiTheme="minorHAnsi"/>
-                      <w:sz w:val="24"/>
-                      <w:szCs w:val="24"/>
-                    </w:rPr>
-                  </w:pPr>
-                  <w:r>
-                    <w:rPr>
-                      <w:rFonts w:asciiTheme="minorHAnsi" w:hAnsiTheme="minorHAnsi"/>
-                      <w:sz w:val="24"/>
-                      <w:szCs w:val="24"/>
-                    </w:rPr>
-                    <w:t xml:space="preserve">User’s </w:t>
+                    <w:t>Staff’s</w:t>
+                  </w:r>
+                  <w:r>
+                    <w:rPr>
+                      <w:rFonts w:asciiTheme="minorHAnsi" w:hAnsiTheme="minorHAnsi"/>
+                      <w:sz w:val="24"/>
+                      <w:szCs w:val="24"/>
+                    </w:rPr>
+                    <w:t xml:space="preserve"> </w:t>
                   </w:r>
                   <w:r>
                     <w:rPr>
@@ -1421,55 +1426,6 @@
                       <w:szCs w:val="24"/>
                     </w:rPr>
                     <w:t xml:space="preserve">phone: </w:t>
-                  </w:r>
-                  <w:r>
-                    <w:rPr>
-                      <w:rFonts w:asciiTheme="minorHAnsi" w:hAnsiTheme="minorHAnsi"/>
-                      <w:sz w:val="24"/>
-                      <w:szCs w:val="24"/>
-                    </w:rPr>
-                    <w:t>text</w:t>
-                  </w:r>
-                </w:p>
-                <w:p>
-                  <w:pPr>
-                    <w:pStyle w:val="ListParagraph"/>
-                    <w:numPr>
-                      <w:ilvl w:val="0"/>
-                      <w:numId w:val="2"/>
-                    </w:numPr>
-                    <w:ind w:left="288" w:hanging="144"/>
-                    <w:jc w:val="left"/>
-                    <w:cnfStyle w:val="000000100000" w:firstRow="0" w:lastRow="0" w:firstColumn="0" w:lastColumn="0" w:oddVBand="0" w:evenVBand="0" w:oddHBand="1" w:evenHBand="0" w:firstRowFirstColumn="0" w:firstRowLastColumn="0" w:lastRowFirstColumn="0" w:lastRowLastColumn="0"/>
-                    <w:rPr>
-                      <w:rFonts w:asciiTheme="minorHAnsi" w:hAnsiTheme="minorHAnsi"/>
-                      <w:sz w:val="24"/>
-                      <w:szCs w:val="24"/>
-                    </w:rPr>
-                  </w:pPr>
-                  <w:r>
-                    <w:rPr>
-                      <w:rFonts w:asciiTheme="minorHAnsi" w:hAnsiTheme="minorHAnsi"/>
-                      <w:sz w:val="24"/>
-                      <w:szCs w:val="24"/>
-                    </w:rPr>
-                    <w:t>User’s</w:t>
-                  </w:r>
-                  <w:r>
-                    <w:rPr>
-                      <w:rFonts w:asciiTheme="minorHAnsi" w:hAnsiTheme="minorHAnsi"/>
-                      <w:sz w:val="24"/>
-                      <w:szCs w:val="24"/>
-                    </w:rPr>
-                    <w:t xml:space="preserve"> personal ID</w:t>
-                  </w:r>
-                  <w:r>
-                    <w:rPr>
-                      <w:rFonts w:asciiTheme="minorHAnsi" w:hAnsiTheme="minorHAnsi"/>
-                      <w:sz w:val="24"/>
-                      <w:szCs w:val="24"/>
-                    </w:rPr>
-                    <w:t xml:space="preserve">: </w:t>
                   </w:r>
                   <w:r>
                     <w:rPr>
@@ -1615,38 +1571,16 @@
                 <w:sz w:val="24"/>
                 <w:szCs w:val="24"/>
               </w:rPr>
-              <w:t>User’s profile information is always loaded from the system.</w:t>
-            </w:r>
-          </w:p>
-          <w:p>
-            <w:pPr>
-              <w:pStyle w:val="ListParagraph"/>
-              <w:numPr>
-                <w:ilvl w:val="0"/>
-                <w:numId w:val="3"/>
-              </w:numPr>
-              <w:rPr>
-                <w:rFonts w:asciiTheme="minorHAnsi" w:hAnsiTheme="minorHAnsi"/>
-                <w:sz w:val="24"/>
-                <w:szCs w:val="24"/>
-              </w:rPr>
-            </w:pPr>
-            <w:r>
-              <w:rPr>
-                <w:rFonts w:asciiTheme="minorHAnsi" w:hAnsiTheme="minorHAnsi"/>
-                <w:b w:val="0"/>
-                <w:sz w:val="24"/>
-                <w:szCs w:val="24"/>
-              </w:rPr>
-              <w:t>If use’s role is Staff, their address and personal ID number could be empty</w:t>
-            </w:r>
-            <w:r>
-              <w:rPr>
-                <w:rFonts w:asciiTheme="minorHAnsi" w:hAnsiTheme="minorHAnsi"/>
-                <w:sz w:val="24"/>
-                <w:szCs w:val="24"/>
-              </w:rPr>
-              <w:t>.</w:t>
+              <w:t>Staff’s</w:t>
+            </w:r>
+            <w:r>
+              <w:rPr>
+                <w:rFonts w:asciiTheme="minorHAnsi" w:hAnsiTheme="minorHAnsi"/>
+                <w:b w:val="0"/>
+                <w:sz w:val="24"/>
+                <w:szCs w:val="24"/>
+              </w:rPr>
+              <w:t xml:space="preserve"> profile information is always loaded from the system.</w:t>
             </w:r>
           </w:p>
         </w:tc>
@@ -1676,23 +1610,7 @@
           <w:sz w:val="24"/>
           <w:szCs w:val="24"/>
         </w:rPr>
-        <w:t>&lt;Staff</w:t>
-      </w:r>
-      <w:r>
-        <w:rPr>
-          <w:rFonts w:asciiTheme="minorHAnsi" w:hAnsiTheme="minorHAnsi"/>
-          <w:sz w:val="24"/>
-          <w:szCs w:val="24"/>
-        </w:rPr>
-        <w:t>, Customer</w:t>
-      </w:r>
-      <w:r>
-        <w:rPr>
-          <w:rFonts w:asciiTheme="minorHAnsi" w:hAnsiTheme="minorHAnsi"/>
-          <w:sz w:val="24"/>
-          <w:szCs w:val="24"/>
-        </w:rPr>
-        <w:t>&gt; Change password</w:t>
+        <w:t>&lt;Staff&gt; Change password</w:t>
       </w:r>
     </w:p>
     <w:tbl>
@@ -2018,7 +1936,6 @@
                 <w:sz w:val="24"/>
                 <w:szCs w:val="24"/>
               </w:rPr>
-              <w:lastRenderedPageBreak/>
               <w:t>Date</w:t>
             </w:r>
           </w:p>
@@ -2170,6 +2087,24 @@
           </w:p>
           <w:p>
             <w:pPr>
+              <w:rPr>
+                <w:rFonts w:asciiTheme="minorHAnsi" w:hAnsiTheme="minorHAnsi"/>
+                <w:b w:val="0"/>
+                <w:sz w:val="24"/>
+                <w:szCs w:val="24"/>
+              </w:rPr>
+            </w:pPr>
+            <w:r>
+              <w:rPr>
+                <w:rFonts w:asciiTheme="minorHAnsi" w:hAnsiTheme="minorHAnsi"/>
+                <w:sz w:val="24"/>
+                <w:szCs w:val="24"/>
+              </w:rPr>
+              <w:t>Summary:</w:t>
+            </w:r>
+          </w:p>
+          <w:p>
+            <w:pPr>
               <w:numPr>
                 <w:ilvl w:val="0"/>
                 <w:numId w:val="1"/>
@@ -2188,25 +2123,62 @@
                 <w:sz w:val="24"/>
                 <w:szCs w:val="24"/>
               </w:rPr>
-              <w:t>Customer</w:t>
-            </w:r>
-          </w:p>
-          <w:p>
-            <w:pPr>
-              <w:rPr>
-                <w:rFonts w:asciiTheme="minorHAnsi" w:hAnsiTheme="minorHAnsi"/>
-                <w:b w:val="0"/>
-                <w:sz w:val="24"/>
-                <w:szCs w:val="24"/>
-              </w:rPr>
-            </w:pPr>
-            <w:r>
-              <w:rPr>
-                <w:rFonts w:asciiTheme="minorHAnsi" w:hAnsiTheme="minorHAnsi"/>
-                <w:sz w:val="24"/>
-                <w:szCs w:val="24"/>
-              </w:rPr>
-              <w:t>Summary:</w:t>
+              <w:lastRenderedPageBreak/>
+              <w:t xml:space="preserve">This use case allow </w:t>
+            </w:r>
+            <w:r>
+              <w:rPr>
+                <w:rFonts w:asciiTheme="minorHAnsi" w:hAnsiTheme="minorHAnsi"/>
+                <w:b w:val="0"/>
+                <w:sz w:val="24"/>
+                <w:szCs w:val="24"/>
+              </w:rPr>
+              <w:t>staff</w:t>
+            </w:r>
+            <w:r>
+              <w:rPr>
+                <w:rFonts w:asciiTheme="minorHAnsi" w:hAnsiTheme="minorHAnsi"/>
+                <w:b w:val="0"/>
+                <w:sz w:val="24"/>
+                <w:szCs w:val="24"/>
+              </w:rPr>
+              <w:t xml:space="preserve"> change their </w:t>
+            </w:r>
+            <w:r>
+              <w:rPr>
+                <w:rFonts w:asciiTheme="minorHAnsi" w:hAnsiTheme="minorHAnsi"/>
+                <w:b w:val="0"/>
+                <w:sz w:val="24"/>
+                <w:szCs w:val="24"/>
+              </w:rPr>
+              <w:t>password</w:t>
+            </w:r>
+            <w:r>
+              <w:rPr>
+                <w:rFonts w:asciiTheme="minorHAnsi" w:hAnsiTheme="minorHAnsi"/>
+                <w:b w:val="0"/>
+                <w:sz w:val="24"/>
+                <w:szCs w:val="24"/>
+              </w:rPr>
+              <w:t>.</w:t>
+            </w:r>
+          </w:p>
+          <w:p>
+            <w:pPr>
+              <w:rPr>
+                <w:rFonts w:asciiTheme="minorHAnsi" w:hAnsiTheme="minorHAnsi"/>
+                <w:b w:val="0"/>
+                <w:sz w:val="24"/>
+                <w:szCs w:val="24"/>
+              </w:rPr>
+            </w:pPr>
+            <w:r>
+              <w:rPr>
+                <w:rFonts w:asciiTheme="minorHAnsi" w:hAnsiTheme="minorHAnsi"/>
+                <w:sz w:val="24"/>
+                <w:szCs w:val="24"/>
+              </w:rPr>
+              <w:t>Goal:</w:t>
             </w:r>
           </w:p>
           <w:p>
@@ -2229,16 +2201,25 @@
                 <w:sz w:val="24"/>
                 <w:szCs w:val="24"/>
               </w:rPr>
-              <w:t xml:space="preserve">This use case allow user change their </w:t>
-            </w:r>
-            <w:r>
-              <w:rPr>
-                <w:rFonts w:asciiTheme="minorHAnsi" w:hAnsiTheme="minorHAnsi"/>
-                <w:b w:val="0"/>
-                <w:sz w:val="24"/>
-                <w:szCs w:val="24"/>
-              </w:rPr>
-              <w:t>password</w:t>
+              <w:t>Staff</w:t>
+            </w:r>
+            <w:r>
+              <w:rPr>
+                <w:rFonts w:asciiTheme="minorHAnsi" w:hAnsiTheme="minorHAnsi"/>
+                <w:b w:val="0"/>
+                <w:sz w:val="24"/>
+                <w:szCs w:val="24"/>
+              </w:rPr>
+              <w:t xml:space="preserve"> can </w:t>
+            </w:r>
+            <w:r>
+              <w:rPr>
+                <w:rFonts w:asciiTheme="minorHAnsi" w:hAnsiTheme="minorHAnsi"/>
+                <w:b w:val="0"/>
+                <w:sz w:val="24"/>
+                <w:szCs w:val="24"/>
+              </w:rPr>
+              <w:t>change their account password</w:t>
             </w:r>
             <w:r>
               <w:rPr>
@@ -2265,7 +2246,7 @@
                 <w:sz w:val="24"/>
                 <w:szCs w:val="24"/>
               </w:rPr>
-              <w:t>Goal:</w:t>
+              <w:t>Triggers:</w:t>
             </w:r>
           </w:p>
           <w:p>
@@ -2288,16 +2269,52 @@
                 <w:sz w:val="24"/>
                 <w:szCs w:val="24"/>
               </w:rPr>
-              <w:t xml:space="preserve">User can </w:t>
-            </w:r>
-            <w:r>
-              <w:rPr>
-                <w:rFonts w:asciiTheme="minorHAnsi" w:hAnsiTheme="minorHAnsi"/>
-                <w:b w:val="0"/>
-                <w:sz w:val="24"/>
-                <w:szCs w:val="24"/>
-              </w:rPr>
-              <w:t>change their account password</w:t>
+              <w:t>Staff</w:t>
+            </w:r>
+            <w:r>
+              <w:rPr>
+                <w:rFonts w:asciiTheme="minorHAnsi" w:hAnsiTheme="minorHAnsi"/>
+                <w:b w:val="0"/>
+                <w:sz w:val="24"/>
+                <w:szCs w:val="24"/>
+              </w:rPr>
+              <w:t xml:space="preserve"> </w:t>
+            </w:r>
+            <w:r>
+              <w:rPr>
+                <w:rFonts w:asciiTheme="minorHAnsi" w:hAnsiTheme="minorHAnsi"/>
+                <w:b w:val="0"/>
+                <w:sz w:val="24"/>
+                <w:szCs w:val="24"/>
+              </w:rPr>
+              <w:t>send</w:t>
+            </w:r>
+            <w:r>
+              <w:rPr>
+                <w:rFonts w:asciiTheme="minorHAnsi" w:hAnsiTheme="minorHAnsi"/>
+                <w:b w:val="0"/>
+                <w:sz w:val="24"/>
+                <w:szCs w:val="24"/>
+              </w:rPr>
+              <w:t>s</w:t>
+            </w:r>
+            <w:r>
+              <w:rPr>
+                <w:rFonts w:asciiTheme="minorHAnsi" w:hAnsiTheme="minorHAnsi"/>
+                <w:b w:val="0"/>
+                <w:sz w:val="24"/>
+                <w:szCs w:val="24"/>
+              </w:rPr>
+              <w:t xml:space="preserve"> </w:t>
+            </w:r>
+            <w:r>
+              <w:rPr>
+                <w:rFonts w:asciiTheme="minorHAnsi" w:hAnsiTheme="minorHAnsi"/>
+                <w:b w:val="0"/>
+                <w:sz w:val="24"/>
+                <w:szCs w:val="24"/>
+              </w:rPr>
+              <w:t>change password command</w:t>
             </w:r>
             <w:r>
               <w:rPr>
@@ -2324,7 +2341,7 @@
                 <w:sz w:val="24"/>
                 <w:szCs w:val="24"/>
               </w:rPr>
-              <w:t>Triggers:</w:t>
+              <w:t>Preconditions:</w:t>
             </w:r>
           </w:p>
           <w:p>
@@ -2347,16 +2364,7 @@
                 <w:sz w:val="24"/>
                 <w:szCs w:val="24"/>
               </w:rPr>
-              <w:t>User send</w:t>
-            </w:r>
-            <w:r>
-              <w:rPr>
-                <w:rFonts w:asciiTheme="minorHAnsi" w:hAnsiTheme="minorHAnsi"/>
-                <w:b w:val="0"/>
-                <w:sz w:val="24"/>
-                <w:szCs w:val="24"/>
-              </w:rPr>
-              <w:t>s</w:t>
+              <w:t>Staff</w:t>
             </w:r>
             <w:r>
               <w:rPr>
@@ -2374,34 +2382,25 @@
                 <w:sz w:val="24"/>
                 <w:szCs w:val="24"/>
               </w:rPr>
-              <w:t>change password command</w:t>
-            </w:r>
-            <w:r>
-              <w:rPr>
-                <w:rFonts w:asciiTheme="minorHAnsi" w:hAnsiTheme="minorHAnsi"/>
-                <w:b w:val="0"/>
-                <w:sz w:val="24"/>
-                <w:szCs w:val="24"/>
-              </w:rPr>
-              <w:t>.</w:t>
-            </w:r>
-          </w:p>
-          <w:p>
-            <w:pPr>
-              <w:rPr>
-                <w:rFonts w:asciiTheme="minorHAnsi" w:hAnsiTheme="minorHAnsi"/>
-                <w:b w:val="0"/>
-                <w:sz w:val="24"/>
-                <w:szCs w:val="24"/>
-              </w:rPr>
-            </w:pPr>
-            <w:r>
-              <w:rPr>
-                <w:rFonts w:asciiTheme="minorHAnsi" w:hAnsiTheme="minorHAnsi"/>
-                <w:sz w:val="24"/>
-                <w:szCs w:val="24"/>
-              </w:rPr>
-              <w:t>Preconditions:</w:t>
+              <w:t>must login into the system with roles Staff.</w:t>
+            </w:r>
+          </w:p>
+          <w:p>
+            <w:pPr>
+              <w:rPr>
+                <w:rFonts w:asciiTheme="minorHAnsi" w:hAnsiTheme="minorHAnsi"/>
+                <w:b w:val="0"/>
+                <w:sz w:val="24"/>
+                <w:szCs w:val="24"/>
+              </w:rPr>
+            </w:pPr>
+            <w:r>
+              <w:rPr>
+                <w:rFonts w:asciiTheme="minorHAnsi" w:hAnsiTheme="minorHAnsi"/>
+                <w:sz w:val="24"/>
+                <w:szCs w:val="24"/>
+              </w:rPr>
+              <w:t>Post Conditions:</w:t>
             </w:r>
           </w:p>
           <w:p>
@@ -2420,47 +2419,6 @@
             <w:r>
               <w:rPr>
                 <w:rFonts w:asciiTheme="minorHAnsi" w:hAnsiTheme="minorHAnsi"/>
-                <w:b w:val="0"/>
-                <w:sz w:val="24"/>
-                <w:szCs w:val="24"/>
-              </w:rPr>
-              <w:t>User must login into the system with roles Customer of Staff.</w:t>
-            </w:r>
-          </w:p>
-          <w:p>
-            <w:pPr>
-              <w:rPr>
-                <w:rFonts w:asciiTheme="minorHAnsi" w:hAnsiTheme="minorHAnsi"/>
-                <w:b w:val="0"/>
-                <w:sz w:val="24"/>
-                <w:szCs w:val="24"/>
-              </w:rPr>
-            </w:pPr>
-            <w:r>
-              <w:rPr>
-                <w:rFonts w:asciiTheme="minorHAnsi" w:hAnsiTheme="minorHAnsi"/>
-                <w:sz w:val="24"/>
-                <w:szCs w:val="24"/>
-              </w:rPr>
-              <w:t>Post Conditions:</w:t>
-            </w:r>
-          </w:p>
-          <w:p>
-            <w:pPr>
-              <w:numPr>
-                <w:ilvl w:val="0"/>
-                <w:numId w:val="1"/>
-              </w:numPr>
-              <w:rPr>
-                <w:rFonts w:asciiTheme="minorHAnsi" w:hAnsiTheme="minorHAnsi"/>
-                <w:b w:val="0"/>
-                <w:sz w:val="24"/>
-                <w:szCs w:val="24"/>
-              </w:rPr>
-            </w:pPr>
-            <w:r>
-              <w:rPr>
-                <w:rFonts w:asciiTheme="minorHAnsi" w:hAnsiTheme="minorHAnsi"/>
                 <w:sz w:val="24"/>
                 <w:szCs w:val="24"/>
               </w:rPr>
@@ -2473,16 +2431,25 @@
                 <w:sz w:val="24"/>
                 <w:szCs w:val="24"/>
               </w:rPr>
-              <w:t>: User</w:t>
-            </w:r>
-            <w:r>
-              <w:rPr>
-                <w:rFonts w:asciiTheme="minorHAnsi" w:hAnsiTheme="minorHAnsi"/>
-                <w:b w:val="0"/>
-                <w:sz w:val="24"/>
-                <w:szCs w:val="24"/>
-              </w:rPr>
-              <w:t xml:space="preserve">’s new password is updated </w:t>
+              <w:t xml:space="preserve">: </w:t>
+            </w:r>
+            <w:r>
+              <w:rPr>
+                <w:rFonts w:asciiTheme="minorHAnsi" w:hAnsiTheme="minorHAnsi"/>
+                <w:b w:val="0"/>
+                <w:sz w:val="24"/>
+                <w:szCs w:val="24"/>
+              </w:rPr>
+              <w:t>Staff’s</w:t>
+            </w:r>
+            <w:r>
+              <w:rPr>
+                <w:rFonts w:asciiTheme="minorHAnsi" w:hAnsiTheme="minorHAnsi"/>
+                <w:b w:val="0"/>
+                <w:sz w:val="24"/>
+                <w:szCs w:val="24"/>
+              </w:rPr>
+              <w:t xml:space="preserve"> new password is updated </w:t>
             </w:r>
             <w:r>
               <w:rPr>
@@ -3247,7 +3214,23 @@
                       <w:sz w:val="24"/>
                       <w:szCs w:val="24"/>
                     </w:rPr>
-                    <w:t>user’s new</w:t>
+                    <w:t>s</w:t>
+                  </w:r>
+                  <w:r>
+                    <w:rPr>
+                      <w:rFonts w:asciiTheme="minorHAnsi" w:hAnsiTheme="minorHAnsi"/>
+                      <w:sz w:val="24"/>
+                      <w:szCs w:val="24"/>
+                    </w:rPr>
+                    <w:t>taff’s</w:t>
+                  </w:r>
+                  <w:r>
+                    <w:rPr>
+                      <w:rFonts w:asciiTheme="minorHAnsi" w:hAnsiTheme="minorHAnsi"/>
+                      <w:sz w:val="24"/>
+                      <w:szCs w:val="24"/>
+                    </w:rPr>
+                    <w:t xml:space="preserve"> new</w:t>
                   </w:r>
                   <w:r>
                     <w:rPr>
@@ -3505,7 +3488,31 @@
                       <w:sz w:val="24"/>
                       <w:szCs w:val="24"/>
                     </w:rPr>
-                    <w:t xml:space="preserve"> with user’s password in the system</w:t>
+                    <w:t xml:space="preserve"> with </w:t>
+                  </w:r>
+                  <w:r>
+                    <w:rPr>
+                      <w:rFonts w:asciiTheme="minorHAnsi" w:hAnsiTheme="minorHAnsi"/>
+                      <w:sz w:val="24"/>
+                      <w:szCs w:val="24"/>
+                    </w:rPr>
+                    <w:t>s</w:t>
+                  </w:r>
+                  <w:r>
+                    <w:rPr>
+                      <w:rFonts w:asciiTheme="minorHAnsi" w:hAnsiTheme="minorHAnsi"/>
+                      <w:sz w:val="24"/>
+                      <w:szCs w:val="24"/>
+                    </w:rPr>
+                    <w:t>taff’s</w:t>
+                  </w:r>
+                  <w:r>
+                    <w:rPr>
+                      <w:rFonts w:asciiTheme="minorHAnsi" w:hAnsiTheme="minorHAnsi"/>
+                      <w:sz w:val="24"/>
+                      <w:szCs w:val="24"/>
+                    </w:rPr>
+                    <w:t xml:space="preserve"> password in the system</w:t>
                   </w:r>
                 </w:p>
               </w:tc>
@@ -3528,7 +3535,31 @@
                       <w:sz w:val="24"/>
                       <w:szCs w:val="24"/>
                     </w:rPr>
-                    <w:t xml:space="preserve">Show message notify user entered current password </w:t>
+                    <w:t xml:space="preserve">Show message notify </w:t>
+                  </w:r>
+                  <w:r>
+                    <w:rPr>
+                      <w:rFonts w:asciiTheme="minorHAnsi" w:hAnsiTheme="minorHAnsi"/>
+                      <w:sz w:val="24"/>
+                      <w:szCs w:val="24"/>
+                    </w:rPr>
+                    <w:t>staff</w:t>
+                  </w:r>
+                  <w:r>
+                    <w:rPr>
+                      <w:rFonts w:asciiTheme="minorHAnsi" w:hAnsiTheme="minorHAnsi"/>
+                      <w:sz w:val="24"/>
+                      <w:szCs w:val="24"/>
+                    </w:rPr>
+                    <w:t xml:space="preserve"> </w:t>
+                  </w:r>
+                  <w:r>
+                    <w:rPr>
+                      <w:rFonts w:asciiTheme="minorHAnsi" w:hAnsiTheme="minorHAnsi"/>
+                      <w:sz w:val="24"/>
+                      <w:szCs w:val="24"/>
+                    </w:rPr>
+                    <w:t xml:space="preserve">entered current password </w:t>
                   </w:r>
                   <w:r>
                     <w:rPr>
@@ -3552,7 +3583,31 @@
                       <w:sz w:val="24"/>
                       <w:szCs w:val="24"/>
                     </w:rPr>
-                    <w:t xml:space="preserve"> with user’s password in the system</w:t>
+                    <w:t xml:space="preserve"> with </w:t>
+                  </w:r>
+                  <w:r>
+                    <w:rPr>
+                      <w:rFonts w:asciiTheme="minorHAnsi" w:hAnsiTheme="minorHAnsi"/>
+                      <w:sz w:val="24"/>
+                      <w:szCs w:val="24"/>
+                    </w:rPr>
+                    <w:t>s</w:t>
+                  </w:r>
+                  <w:r>
+                    <w:rPr>
+                      <w:rFonts w:asciiTheme="minorHAnsi" w:hAnsiTheme="minorHAnsi"/>
+                      <w:sz w:val="24"/>
+                      <w:szCs w:val="24"/>
+                    </w:rPr>
+                    <w:t>taff’s</w:t>
+                  </w:r>
+                  <w:r>
+                    <w:rPr>
+                      <w:rFonts w:asciiTheme="minorHAnsi" w:hAnsiTheme="minorHAnsi"/>
+                      <w:sz w:val="24"/>
+                      <w:szCs w:val="24"/>
+                    </w:rPr>
+                    <w:t xml:space="preserve"> password in the system</w:t>
                   </w:r>
                 </w:p>
               </w:tc>
@@ -3639,7 +3694,31 @@
                       <w:sz w:val="24"/>
                       <w:szCs w:val="24"/>
                     </w:rPr>
-                    <w:t>Show message notify user entered confirm password is not match</w:t>
+                    <w:t xml:space="preserve">Show message notify </w:t>
+                  </w:r>
+                  <w:r>
+                    <w:rPr>
+                      <w:rFonts w:asciiTheme="minorHAnsi" w:hAnsiTheme="minorHAnsi"/>
+                      <w:sz w:val="24"/>
+                      <w:szCs w:val="24"/>
+                    </w:rPr>
+                    <w:t>staff</w:t>
+                  </w:r>
+                  <w:r>
+                    <w:rPr>
+                      <w:rFonts w:asciiTheme="minorHAnsi" w:hAnsiTheme="minorHAnsi"/>
+                      <w:sz w:val="24"/>
+                      <w:szCs w:val="24"/>
+                    </w:rPr>
+                    <w:t xml:space="preserve"> </w:t>
+                  </w:r>
+                  <w:r>
+                    <w:rPr>
+                      <w:rFonts w:asciiTheme="minorHAnsi" w:hAnsiTheme="minorHAnsi"/>
+                      <w:sz w:val="24"/>
+                      <w:szCs w:val="24"/>
+                    </w:rPr>
+                    <w:t>entered confirm password is not match</w:t>
                   </w:r>
                   <w:r>
                     <w:rPr>
@@ -3776,7 +3855,6 @@
                       <w:sz w:val="24"/>
                       <w:szCs w:val="24"/>
                     </w:rPr>
-                    <w:lastRenderedPageBreak/>
                     <w:t>1</w:t>
                   </w:r>
                 </w:p>
@@ -3847,7 +3925,7 @@
                       <w:sz w:val="24"/>
                       <w:szCs w:val="24"/>
                     </w:rPr>
-                    <w:t>user</w:t>
+                    <w:t>staff</w:t>
                   </w:r>
                   <w:r>
                     <w:rPr>
@@ -3966,15 +4044,23 @@
                       <w:sz w:val="24"/>
                       <w:szCs w:val="24"/>
                     </w:rPr>
-                    <w:t>Show message notify user</w:t>
-                  </w:r>
-                  <w:r>
-                    <w:rPr>
-                      <w:rFonts w:asciiTheme="minorHAnsi" w:hAnsiTheme="minorHAnsi"/>
-                      <w:sz w:val="24"/>
-                      <w:szCs w:val="24"/>
-                    </w:rPr>
-                    <w:t>’s</w:t>
+                    <w:t xml:space="preserve">Show message notify </w:t>
+                  </w:r>
+                  <w:r>
+                    <w:rPr>
+                      <w:rFonts w:asciiTheme="minorHAnsi" w:hAnsiTheme="minorHAnsi"/>
+                      <w:sz w:val="24"/>
+                      <w:szCs w:val="24"/>
+                    </w:rPr>
+                    <w:t>s</w:t>
+                  </w:r>
+                  <w:r>
+                    <w:rPr>
+                      <w:rFonts w:asciiTheme="minorHAnsi" w:hAnsiTheme="minorHAnsi"/>
+                      <w:sz w:val="24"/>
+                      <w:szCs w:val="24"/>
+                    </w:rPr>
+                    <w:t>taff’s</w:t>
                   </w:r>
                   <w:r>
                     <w:rPr>
@@ -4006,7 +4092,7 @@
                       <w:sz w:val="24"/>
                       <w:szCs w:val="24"/>
                     </w:rPr>
-                    <w:t>out-of-bounds</w:t>
+                    <w:t>out of range</w:t>
                   </w:r>
                 </w:p>
               </w:tc>
@@ -4065,6 +4151,7 @@
                 <w:sz w:val="24"/>
                 <w:szCs w:val="24"/>
               </w:rPr>
+              <w:lastRenderedPageBreak/>
               <w:t>Business Rules:</w:t>
             </w:r>
           </w:p>
@@ -4088,7 +4175,36 @@
                 <w:sz w:val="24"/>
                 <w:szCs w:val="24"/>
               </w:rPr>
-              <w:t xml:space="preserve">In case of successful scenario, user’s new password would be updated </w:t>
+              <w:t xml:space="preserve">In case of successful scenario, </w:t>
+            </w:r>
+            <w:r>
+              <w:rPr>
+                <w:rFonts w:asciiTheme="minorHAnsi" w:hAnsiTheme="minorHAnsi"/>
+                <w:b w:val="0"/>
+                <w:sz w:val="24"/>
+                <w:szCs w:val="24"/>
+              </w:rPr>
+              <w:t>s</w:t>
+            </w:r>
+            <w:bookmarkStart w:id="0" w:name="_GoBack"/>
+            <w:bookmarkEnd w:id="0"/>
+            <w:r>
+              <w:rPr>
+                <w:rFonts w:asciiTheme="minorHAnsi" w:hAnsiTheme="minorHAnsi"/>
+                <w:b w:val="0"/>
+                <w:sz w:val="24"/>
+                <w:szCs w:val="24"/>
+              </w:rPr>
+              <w:t>taff’s</w:t>
+            </w:r>
+            <w:r>
+              <w:rPr>
+                <w:rFonts w:asciiTheme="minorHAnsi" w:hAnsiTheme="minorHAnsi"/>
+                <w:b w:val="0"/>
+                <w:sz w:val="24"/>
+                <w:szCs w:val="24"/>
+              </w:rPr>
+              <w:t xml:space="preserve"> new password would be updated </w:t>
             </w:r>
             <w:r>
               <w:rPr>
@@ -5202,7 +5318,15 @@
                       <w:sz w:val="24"/>
                       <w:szCs w:val="24"/>
                     </w:rPr>
-                    <w:t>navigate to view all new card request page</w:t>
+                    <w:t>navigates</w:t>
+                  </w:r>
+                  <w:r>
+                    <w:rPr>
+                      <w:rFonts w:asciiTheme="minorHAnsi" w:hAnsiTheme="minorHAnsi"/>
+                      <w:sz w:val="24"/>
+                      <w:szCs w:val="24"/>
+                    </w:rPr>
+                    <w:t xml:space="preserve"> to view all new card request page</w:t>
                   </w:r>
                   <w:r>
                     <w:rPr>
@@ -5500,7 +5624,6 @@
                       <w:sz w:val="24"/>
                       <w:szCs w:val="24"/>
                     </w:rPr>
-                    <w:lastRenderedPageBreak/>
                     <w:t>Date a new card</w:t>
                   </w:r>
                   <w:r>
@@ -5627,7 +5750,6 @@
                       <w:sz w:val="24"/>
                       <w:szCs w:val="24"/>
                     </w:rPr>
-                    <w:lastRenderedPageBreak/>
                     <w:t>2</w:t>
                   </w:r>
                 </w:p>
@@ -5728,6 +5850,7 @@
                       <w:sz w:val="24"/>
                       <w:szCs w:val="24"/>
                     </w:rPr>
+                    <w:lastRenderedPageBreak/>
                     <w:t>ID of new card</w:t>
                   </w:r>
                 </w:p>
@@ -5750,6 +5873,7 @@
                 <w:sz w:val="24"/>
                 <w:szCs w:val="24"/>
               </w:rPr>
+              <w:lastRenderedPageBreak/>
               <w:t>Alternative Scenario:</w:t>
             </w:r>
             <w:r>
@@ -7132,7 +7256,6 @@
                 <w:sz w:val="24"/>
                 <w:szCs w:val="24"/>
               </w:rPr>
-              <w:lastRenderedPageBreak/>
               <w:t>Post Conditions:</w:t>
             </w:r>
           </w:p>
@@ -7405,6 +7528,7 @@
                       <w:sz w:val="24"/>
                       <w:szCs w:val="24"/>
                     </w:rPr>
+                    <w:lastRenderedPageBreak/>
                     <w:t>1</w:t>
                   </w:r>
                 </w:p>
@@ -7442,7 +7566,15 @@
                       <w:sz w:val="24"/>
                       <w:szCs w:val="24"/>
                     </w:rPr>
-                    <w:t>navigate to view list of request for compensation page.</w:t>
+                    <w:t>navigates</w:t>
+                  </w:r>
+                  <w:r>
+                    <w:rPr>
+                      <w:rFonts w:asciiTheme="minorHAnsi" w:hAnsiTheme="minorHAnsi"/>
+                      <w:sz w:val="24"/>
+                      <w:szCs w:val="24"/>
+                    </w:rPr>
+                    <w:t xml:space="preserve"> to view list of request for compensation page.</w:t>
                   </w:r>
                 </w:p>
               </w:tc>
@@ -8552,7 +8684,6 @@
                       <w:sz w:val="24"/>
                       <w:szCs w:val="24"/>
                     </w:rPr>
-                    <w:lastRenderedPageBreak/>
                     <w:t>4</w:t>
                   </w:r>
                 </w:p>
@@ -8862,6 +8993,7 @@
                 <w:sz w:val="24"/>
                 <w:szCs w:val="24"/>
               </w:rPr>
+              <w:lastRenderedPageBreak/>
               <w:t>Exceptions:</w:t>
             </w:r>
             <w:r>
@@ -9701,7 +9833,7 @@
                 <w:sz w:val="24"/>
                 <w:szCs w:val="24"/>
               </w:rPr>
-              <w:t>2.1</w:t>
+              <w:t>2.2</w:t>
             </w:r>
           </w:p>
         </w:tc>
@@ -10231,7 +10363,6 @@
                 <w:sz w:val="24"/>
                 <w:szCs w:val="24"/>
               </w:rPr>
-              <w:lastRenderedPageBreak/>
               <w:t>Success</w:t>
             </w:r>
             <w:r>
@@ -10479,7 +10610,23 @@
                       <w:sz w:val="24"/>
                       <w:szCs w:val="24"/>
                     </w:rPr>
-                    <w:t>Staff navigate to list of customer page.</w:t>
+                    <w:t xml:space="preserve">Staff </w:t>
+                  </w:r>
+                  <w:r>
+                    <w:rPr>
+                      <w:rFonts w:asciiTheme="minorHAnsi" w:hAnsiTheme="minorHAnsi"/>
+                      <w:sz w:val="24"/>
+                      <w:szCs w:val="24"/>
+                    </w:rPr>
+                    <w:t>navigates</w:t>
+                  </w:r>
+                  <w:r>
+                    <w:rPr>
+                      <w:rFonts w:asciiTheme="minorHAnsi" w:hAnsiTheme="minorHAnsi"/>
+                      <w:sz w:val="24"/>
+                      <w:szCs w:val="24"/>
+                    </w:rPr>
+                    <w:t xml:space="preserve"> to list of customer page.</w:t>
                   </w:r>
                 </w:p>
               </w:tc>
@@ -10543,6 +10690,7 @@
                       <w:sz w:val="24"/>
                       <w:szCs w:val="24"/>
                     </w:rPr>
+                    <w:lastRenderedPageBreak/>
                     <w:t xml:space="preserve">Customer’s code: </w:t>
                   </w:r>
                   <w:r>
@@ -10707,6 +10855,7 @@
                       <w:sz w:val="24"/>
                       <w:szCs w:val="24"/>
                     </w:rPr>
+                    <w:lastRenderedPageBreak/>
                     <w:t>2</w:t>
                   </w:r>
                 </w:p>
@@ -11433,6 +11582,93 @@
                 <w:sz w:val="24"/>
                 <w:szCs w:val="24"/>
               </w:rPr>
+              <w:t>Search bar on the top help user finding customer faster.</w:t>
+            </w:r>
+          </w:p>
+          <w:p>
+            <w:pPr>
+              <w:pStyle w:val="ListParagraph"/>
+              <w:numPr>
+                <w:ilvl w:val="0"/>
+                <w:numId w:val="3"/>
+              </w:numPr>
+              <w:rPr>
+                <w:rFonts w:asciiTheme="minorHAnsi" w:hAnsiTheme="minorHAnsi"/>
+                <w:sz w:val="24"/>
+                <w:szCs w:val="24"/>
+              </w:rPr>
+            </w:pPr>
+            <w:r>
+              <w:rPr>
+                <w:rFonts w:asciiTheme="minorHAnsi" w:hAnsiTheme="minorHAnsi"/>
+                <w:b w:val="0"/>
+                <w:sz w:val="24"/>
+                <w:szCs w:val="24"/>
+              </w:rPr>
+              <w:t>Pagination must be display if number of requests larger than 10 and auto change based on staff’s selection.</w:t>
+            </w:r>
+          </w:p>
+          <w:p>
+            <w:pPr>
+              <w:pStyle w:val="ListParagraph"/>
+              <w:numPr>
+                <w:ilvl w:val="0"/>
+                <w:numId w:val="3"/>
+              </w:numPr>
+              <w:rPr>
+                <w:rFonts w:asciiTheme="minorHAnsi" w:hAnsiTheme="minorHAnsi"/>
+                <w:sz w:val="24"/>
+                <w:szCs w:val="24"/>
+              </w:rPr>
+            </w:pPr>
+            <w:r>
+              <w:rPr>
+                <w:rFonts w:asciiTheme="minorHAnsi" w:hAnsiTheme="minorHAnsi"/>
+                <w:b w:val="0"/>
+                <w:sz w:val="24"/>
+                <w:szCs w:val="24"/>
+              </w:rPr>
+              <w:t xml:space="preserve">Allow staff select how many </w:t>
+            </w:r>
+            <w:r>
+              <w:rPr>
+                <w:rFonts w:asciiTheme="minorHAnsi" w:hAnsiTheme="minorHAnsi"/>
+                <w:b w:val="0"/>
+                <w:sz w:val="24"/>
+                <w:szCs w:val="24"/>
+              </w:rPr>
+              <w:t>customers</w:t>
+            </w:r>
+            <w:r>
+              <w:rPr>
+                <w:rFonts w:asciiTheme="minorHAnsi" w:hAnsiTheme="minorHAnsi"/>
+                <w:b w:val="0"/>
+                <w:sz w:val="24"/>
+                <w:szCs w:val="24"/>
+              </w:rPr>
+              <w:t xml:space="preserve"> should be displayed in one page, default is 10 requests per page.</w:t>
+            </w:r>
+          </w:p>
+          <w:p>
+            <w:pPr>
+              <w:pStyle w:val="ListParagraph"/>
+              <w:numPr>
+                <w:ilvl w:val="0"/>
+                <w:numId w:val="3"/>
+              </w:numPr>
+              <w:rPr>
+                <w:rFonts w:asciiTheme="minorHAnsi" w:hAnsiTheme="minorHAnsi"/>
+                <w:sz w:val="24"/>
+                <w:szCs w:val="24"/>
+              </w:rPr>
+            </w:pPr>
+            <w:r>
+              <w:rPr>
+                <w:rFonts w:asciiTheme="minorHAnsi" w:hAnsiTheme="minorHAnsi"/>
+                <w:b w:val="0"/>
+                <w:sz w:val="24"/>
+                <w:szCs w:val="24"/>
+              </w:rPr>
               <w:t>Contract’s statu</w:t>
             </w:r>
             <w:r>
@@ -11490,7 +11726,6 @@
                 <w:sz w:val="24"/>
                 <w:szCs w:val="24"/>
               </w:rPr>
-              <w:lastRenderedPageBreak/>
               <w:t>No Card</w:t>
             </w:r>
           </w:p>
@@ -11539,6 +11774,7 @@
                 <w:sz w:val="24"/>
                 <w:szCs w:val="24"/>
               </w:rPr>
+              <w:lastRenderedPageBreak/>
               <w:t>Expired</w:t>
             </w:r>
           </w:p>
@@ -12569,7 +12805,15 @@
                       <w:sz w:val="24"/>
                       <w:szCs w:val="24"/>
                     </w:rPr>
-                    <w:t>navigate to edit customer information page</w:t>
+                    <w:t>navigates</w:t>
+                  </w:r>
+                  <w:r>
+                    <w:rPr>
+                      <w:rFonts w:asciiTheme="minorHAnsi" w:hAnsiTheme="minorHAnsi"/>
+                      <w:sz w:val="24"/>
+                      <w:szCs w:val="24"/>
+                    </w:rPr>
+                    <w:t xml:space="preserve"> to edit customer information page</w:t>
                   </w:r>
                   <w:r>
                     <w:rPr>
@@ -13241,7 +13485,6 @@
                 <w:sz w:val="24"/>
                 <w:szCs w:val="24"/>
               </w:rPr>
-              <w:lastRenderedPageBreak/>
               <w:t>Alternative Scenario:</w:t>
             </w:r>
             <w:r>
@@ -13304,6 +13547,7 @@
                       <w:sz w:val="24"/>
                       <w:szCs w:val="24"/>
                     </w:rPr>
+                    <w:lastRenderedPageBreak/>
                     <w:t>No</w:t>
                   </w:r>
                 </w:p>
@@ -13551,7 +13795,7 @@
                       <w:sz w:val="24"/>
                       <w:szCs w:val="24"/>
                     </w:rPr>
-                    <w:t>out-of-bounds</w:t>
+                    <w:t>out of range</w:t>
                   </w:r>
                 </w:p>
               </w:tc>
@@ -13614,7 +13858,7 @@
                       <w:sz w:val="24"/>
                       <w:szCs w:val="24"/>
                     </w:rPr>
-                    <w:t>out-of-bounds</w:t>
+                    <w:t>out of range</w:t>
                   </w:r>
                 </w:p>
               </w:tc>
@@ -14179,7 +14423,7 @@
                 <w:sz w:val="24"/>
                 <w:szCs w:val="24"/>
               </w:rPr>
-              <w:t>2.1</w:t>
+              <w:t>2.2</w:t>
             </w:r>
           </w:p>
         </w:tc>
@@ -14938,7 +15182,15 @@
                       <w:sz w:val="24"/>
                       <w:szCs w:val="24"/>
                     </w:rPr>
-                    <w:t>navigate to create customer page.</w:t>
+                    <w:t>navigates</w:t>
+                  </w:r>
+                  <w:r>
+                    <w:rPr>
+                      <w:rFonts w:asciiTheme="minorHAnsi" w:hAnsiTheme="minorHAnsi"/>
+                      <w:sz w:val="24"/>
+                      <w:szCs w:val="24"/>
+                    </w:rPr>
+                    <w:t xml:space="preserve"> to create customer page.</w:t>
                   </w:r>
                 </w:p>
               </w:tc>
@@ -15041,7 +15293,6 @@
                       <w:sz w:val="24"/>
                       <w:szCs w:val="24"/>
                     </w:rPr>
-                    <w:lastRenderedPageBreak/>
                     <w:t>C</w:t>
                   </w:r>
                   <w:r>
@@ -15098,6 +15349,7 @@
                       <w:sz w:val="24"/>
                       <w:szCs w:val="24"/>
                     </w:rPr>
+                    <w:lastRenderedPageBreak/>
                     <w:t>C</w:t>
                   </w:r>
                   <w:r>
@@ -15435,23 +15687,7 @@
                       <w:sz w:val="24"/>
                       <w:szCs w:val="24"/>
                     </w:rPr>
-                    <w:t>[Exception 1, 2, 3, 4, 5, 6 , 7</w:t>
-                  </w:r>
-                  <w:r>
-                    <w:rPr>
-                      <w:rFonts w:asciiTheme="minorHAnsi" w:hAnsiTheme="minorHAnsi"/>
-                      <w:sz w:val="24"/>
-                      <w:szCs w:val="24"/>
-                    </w:rPr>
-                    <w:t>, 8, 9</w:t>
-                  </w:r>
-                  <w:r>
-                    <w:rPr>
-                      <w:rFonts w:asciiTheme="minorHAnsi" w:hAnsiTheme="minorHAnsi"/>
-                      <w:sz w:val="24"/>
-                      <w:szCs w:val="24"/>
-                    </w:rPr>
-                    <w:t>]</w:t>
+                    <w:t>[Exception 1, 2, 3]</w:t>
                   </w:r>
                 </w:p>
                 <w:p>
@@ -15853,7 +16089,7 @@
                       <w:sz w:val="24"/>
                       <w:szCs w:val="24"/>
                     </w:rPr>
-                    <w:t>out-of-bounds</w:t>
+                    <w:t>out of range</w:t>
                   </w:r>
                 </w:p>
               </w:tc>
@@ -15916,7 +16152,7 @@
                       <w:sz w:val="24"/>
                       <w:szCs w:val="24"/>
                     </w:rPr>
-                    <w:t>out-of-bounds</w:t>
+                    <w:t>out of range</w:t>
                   </w:r>
                 </w:p>
               </w:tc>
@@ -16148,8 +16384,6 @@
               </w:rPr>
               <w:t>/^([a-z0-9_\.-]+)@([\da-z\.-]+)\.([a-z\.]{2,6})$/</w:t>
             </w:r>
-            <w:bookmarkStart w:id="0" w:name="_GoBack"/>
-            <w:bookmarkEnd w:id="0"/>
           </w:p>
           <w:p>
             <w:pPr>
@@ -16920,7 +17154,6 @@
                 <w:sz w:val="24"/>
                 <w:szCs w:val="24"/>
               </w:rPr>
-              <w:lastRenderedPageBreak/>
               <w:t>There is at least 1 customer in the system.</w:t>
             </w:r>
           </w:p>
@@ -16961,6 +17194,7 @@
                 <w:sz w:val="24"/>
                 <w:szCs w:val="24"/>
               </w:rPr>
+              <w:lastRenderedPageBreak/>
               <w:t>Success</w:t>
             </w:r>
             <w:r>
@@ -17158,7 +17392,23 @@
                       <w:sz w:val="24"/>
                       <w:szCs w:val="24"/>
                     </w:rPr>
-                    <w:t xml:space="preserve"> navigate to create new contract page</w:t>
+                    <w:t xml:space="preserve"> </w:t>
+                  </w:r>
+                  <w:r>
+                    <w:rPr>
+                      <w:rFonts w:asciiTheme="minorHAnsi" w:hAnsiTheme="minorHAnsi"/>
+                      <w:sz w:val="24"/>
+                      <w:szCs w:val="24"/>
+                    </w:rPr>
+                    <w:t>navigates</w:t>
+                  </w:r>
+                  <w:r>
+                    <w:rPr>
+                      <w:rFonts w:asciiTheme="minorHAnsi" w:hAnsiTheme="minorHAnsi"/>
+                      <w:sz w:val="24"/>
+                      <w:szCs w:val="24"/>
+                    </w:rPr>
+                    <w:t xml:space="preserve"> to create new contract page</w:t>
                   </w:r>
                   <w:r>
                     <w:rPr>
@@ -18195,7 +18445,6 @@
                       <w:sz w:val="24"/>
                       <w:szCs w:val="24"/>
                     </w:rPr>
-                    <w:lastRenderedPageBreak/>
                     <w:t>Amount: free text input</w:t>
                   </w:r>
                   <w:r>
@@ -18236,6 +18485,7 @@
                       <w:sz w:val="24"/>
                       <w:szCs w:val="24"/>
                     </w:rPr>
+                    <w:lastRenderedPageBreak/>
                     <w:t>Receiver: free text input</w:t>
                   </w:r>
                   <w:r>
@@ -18524,7 +18774,23 @@
                       <w:sz w:val="24"/>
                       <w:szCs w:val="24"/>
                     </w:rPr>
-                    <w:t>[Exception 1, 2]</w:t>
+                    <w:t>[Exception 1, 2</w:t>
+                  </w:r>
+                  <w:r>
+                    <w:rPr>
+                      <w:rFonts w:asciiTheme="minorHAnsi" w:hAnsiTheme="minorHAnsi"/>
+                      <w:sz w:val="24"/>
+                      <w:szCs w:val="24"/>
+                    </w:rPr>
+                    <w:t>, 3</w:t>
+                  </w:r>
+                  <w:r>
+                    <w:rPr>
+                      <w:rFonts w:asciiTheme="minorHAnsi" w:hAnsiTheme="minorHAnsi"/>
+                      <w:sz w:val="24"/>
+                      <w:szCs w:val="24"/>
+                    </w:rPr>
+                    <w:t>]</w:t>
                   </w:r>
                 </w:p>
                 <w:p>
@@ -18935,7 +19201,7 @@
                       <w:sz w:val="24"/>
                       <w:szCs w:val="24"/>
                     </w:rPr>
-                    <w:t>out-of-bounds</w:t>
+                    <w:t>out of range</w:t>
                   </w:r>
                 </w:p>
               </w:tc>
@@ -18998,7 +19264,7 @@
                       <w:sz w:val="24"/>
                       <w:szCs w:val="24"/>
                     </w:rPr>
-                    <w:t>out-of-bounds</w:t>
+                    <w:t>out of range</w:t>
                   </w:r>
                 </w:p>
               </w:tc>
@@ -20022,7 +20288,6 @@
                 <w:sz w:val="24"/>
                 <w:szCs w:val="24"/>
               </w:rPr>
-              <w:lastRenderedPageBreak/>
               <w:t>Summary:</w:t>
             </w:r>
           </w:p>
@@ -20082,6 +20347,7 @@
                 <w:sz w:val="24"/>
                 <w:szCs w:val="24"/>
               </w:rPr>
+              <w:lastRenderedPageBreak/>
               <w:t>Goal:</w:t>
             </w:r>
           </w:p>
@@ -20547,23 +20813,39 @@
                       <w:sz w:val="24"/>
                       <w:szCs w:val="24"/>
                     </w:rPr>
-                    <w:t xml:space="preserve">Staff sends </w:t>
-                  </w:r>
-                  <w:r>
-                    <w:rPr>
-                      <w:rFonts w:asciiTheme="minorHAnsi" w:hAnsiTheme="minorHAnsi"/>
-                      <w:sz w:val="24"/>
-                      <w:szCs w:val="24"/>
-                    </w:rPr>
-                    <w:t>re</w:t>
-                  </w:r>
-                  <w:r>
-                    <w:rPr>
-                      <w:rFonts w:asciiTheme="minorHAnsi" w:hAnsiTheme="minorHAnsi"/>
-                      <w:sz w:val="24"/>
-                      <w:szCs w:val="24"/>
-                    </w:rPr>
-                    <w:t>new contract command.</w:t>
+                    <w:t xml:space="preserve">Staff </w:t>
+                  </w:r>
+                  <w:r>
+                    <w:rPr>
+                      <w:rFonts w:asciiTheme="minorHAnsi" w:hAnsiTheme="minorHAnsi"/>
+                      <w:sz w:val="24"/>
+                      <w:szCs w:val="24"/>
+                    </w:rPr>
+                    <w:t>navigate</w:t>
+                  </w:r>
+                  <w:r>
+                    <w:rPr>
+                      <w:rFonts w:asciiTheme="minorHAnsi" w:hAnsiTheme="minorHAnsi"/>
+                      <w:sz w:val="24"/>
+                      <w:szCs w:val="24"/>
+                    </w:rPr>
+                    <w:t>s</w:t>
+                  </w:r>
+                  <w:r>
+                    <w:rPr>
+                      <w:rFonts w:asciiTheme="minorHAnsi" w:hAnsiTheme="minorHAnsi"/>
+                      <w:sz w:val="24"/>
+                      <w:szCs w:val="24"/>
+                    </w:rPr>
+                    <w:t xml:space="preserve"> to renew contract page</w:t>
+                  </w:r>
+                  <w:r>
+                    <w:rPr>
+                      <w:rFonts w:asciiTheme="minorHAnsi" w:hAnsiTheme="minorHAnsi"/>
+                      <w:sz w:val="24"/>
+                      <w:szCs w:val="24"/>
+                    </w:rPr>
+                    <w:t>.</w:t>
                   </w:r>
                 </w:p>
               </w:tc>
@@ -21667,7 +21949,7 @@
                       <w:sz w:val="24"/>
                       <w:szCs w:val="24"/>
                     </w:rPr>
-                    <w:t>out-of-bounds</w:t>
+                    <w:t>out of range</w:t>
                   </w:r>
                 </w:p>
               </w:tc>
@@ -21730,7 +22012,7 @@
                       <w:sz w:val="24"/>
                       <w:szCs w:val="24"/>
                     </w:rPr>
-                    <w:t>out-of-bounds</w:t>
+                    <w:t>out of range</w:t>
                   </w:r>
                 </w:p>
               </w:tc>
@@ -21860,7 +22142,6 @@
                 <w:sz w:val="24"/>
                 <w:szCs w:val="24"/>
               </w:rPr>
-              <w:lastRenderedPageBreak/>
               <w:t xml:space="preserve">A contract </w:t>
             </w:r>
             <w:r>
@@ -21925,6 +22206,7 @@
                 <w:sz w:val="24"/>
                 <w:szCs w:val="24"/>
               </w:rPr>
+              <w:lastRenderedPageBreak/>
               <w:t>Contract’s term must not exceed 1 year.</w:t>
             </w:r>
           </w:p>
@@ -22947,7 +23229,15 @@
                       <w:sz w:val="24"/>
                       <w:szCs w:val="24"/>
                     </w:rPr>
-                    <w:t>navigate to cancel contract page</w:t>
+                    <w:t>navigates</w:t>
+                  </w:r>
+                  <w:r>
+                    <w:rPr>
+                      <w:rFonts w:asciiTheme="minorHAnsi" w:hAnsiTheme="minorHAnsi"/>
+                      <w:sz w:val="24"/>
+                      <w:szCs w:val="24"/>
+                    </w:rPr>
+                    <w:t xml:space="preserve"> to cancel contract page</w:t>
                   </w:r>
                   <w:r>
                     <w:rPr>
@@ -23545,7 +23835,6 @@
                 <w:sz w:val="24"/>
                 <w:szCs w:val="24"/>
               </w:rPr>
-              <w:lastRenderedPageBreak/>
               <w:t>Exceptions:</w:t>
             </w:r>
           </w:p>
@@ -23581,6 +23870,7 @@
                       <w:sz w:val="24"/>
                       <w:szCs w:val="24"/>
                     </w:rPr>
+                    <w:lastRenderedPageBreak/>
                     <w:t>No</w:t>
                   </w:r>
                 </w:p>
@@ -23828,7 +24118,7 @@
                       <w:sz w:val="24"/>
                       <w:szCs w:val="24"/>
                     </w:rPr>
-                    <w:t>out-of-bounds</w:t>
+                    <w:t>out of range</w:t>
                   </w:r>
                 </w:p>
               </w:tc>
@@ -23891,7 +24181,7 @@
                       <w:sz w:val="24"/>
                       <w:szCs w:val="24"/>
                     </w:rPr>
-                    <w:t>out-of-bounds</w:t>
+                    <w:t>out of range</w:t>
                   </w:r>
                 </w:p>
               </w:tc>
@@ -26649,7 +26939,7 @@
 </file>
 
 <file path=customXml/itemProps1.xml><?xml version="1.0" encoding="utf-8"?>
-<ds:datastoreItem xmlns:ds="http://schemas.openxmlformats.org/officeDocument/2006/customXml" ds:itemID="{B5D9F546-9E87-4FF0-9523-61C2C4EB172D}">
+<ds:datastoreItem xmlns:ds="http://schemas.openxmlformats.org/officeDocument/2006/customXml" ds:itemID="{C3660AC5-224C-4828-916C-6C5A69B42B0D}">
   <ds:schemaRefs>
     <ds:schemaRef ds:uri="http://schemas.openxmlformats.org/officeDocument/2006/bibliography"/>
   </ds:schemaRefs>

</xml_diff>